<commit_message>
some minor alterations in the report
</commit_message>
<xml_diff>
--- a/Trabalho2/Relatório/Relatório.docx
+++ b/Trabalho2/Relatório/Relatório.docx
@@ -63,7 +63,16 @@
           <w:szCs w:val="32"/>
           <w:lang w:val="pt-PT"/>
         </w:rPr>
-        <w:t>Configuração de uma rede e desenvolvimento de uma aplicação de download</w:t>
+        <w:t>Configuração de uma Rede e Desenvolvimento de uma Aplicação de D</w:t>
+      </w:r>
+      <w:r>
+        <w:rPr>
+          <w:rFonts w:asciiTheme="majorHAnsi" w:hAnsiTheme="majorHAnsi" w:cstheme="majorHAnsi"/>
+          <w:sz w:val="32"/>
+          <w:szCs w:val="32"/>
+          <w:lang w:val="pt-PT"/>
+        </w:rPr>
+        <w:t>ownload</w:t>
       </w:r>
     </w:p>
     <w:p>
@@ -142,7 +151,7 @@
         <w:rPr>
           <w:rFonts w:asciiTheme="majorHAnsi" w:hAnsiTheme="majorHAnsi" w:cstheme="majorHAnsi"/>
           <w:noProof/>
-          <w:lang w:val="pt-PT" w:eastAsia="en-US" w:bidi="ar-SA"/>
+          <w:lang w:val="pt-PT" w:eastAsia="pt-PT" w:bidi="ar-SA"/>
         </w:rPr>
         <w:drawing>
           <wp:anchor distT="0" distB="0" distL="114300" distR="114300" simplePos="0" relativeHeight="251658240" behindDoc="0" locked="0" layoutInCell="1" allowOverlap="1">
@@ -428,7 +437,7 @@
       <w:hyperlink r:id="rId6" w:history="1">
         <w:r>
           <w:rPr>
-            <w:rStyle w:val="Hyperlink"/>
+            <w:rStyle w:val="Hiperligao"/>
             <w:rFonts w:asciiTheme="majorHAnsi" w:hAnsiTheme="majorHAnsi" w:cstheme="majorHAnsi"/>
             <w:lang w:val="pt-PT"/>
           </w:rPr>
@@ -465,7 +474,7 @@
       <w:hyperlink r:id="rId7" w:history="1">
         <w:r>
           <w:rPr>
-            <w:rStyle w:val="Hyperlink"/>
+            <w:rStyle w:val="Hiperligao"/>
             <w:rFonts w:asciiTheme="majorHAnsi" w:hAnsiTheme="majorHAnsi" w:cstheme="majorHAnsi"/>
             <w:shd w:val="clear" w:color="auto" w:fill="FFFFFF"/>
             <w:lang w:val="pt-PT"/>
@@ -496,7 +505,7 @@
       <w:hyperlink r:id="rId8" w:history="1">
         <w:r>
           <w:rPr>
-            <w:rStyle w:val="Hyperlink"/>
+            <w:rStyle w:val="Hiperligao"/>
             <w:rFonts w:asciiTheme="majorHAnsi" w:hAnsiTheme="majorHAnsi" w:cstheme="majorHAnsi"/>
             <w:shd w:val="clear" w:color="auto" w:fill="FFFFFF"/>
             <w:lang w:val="pt-PT"/>
@@ -645,7 +654,7 @@
     </w:p>
     <w:p>
       <w:pPr>
-        <w:pStyle w:val="Heading1"/>
+        <w:pStyle w:val="Cabealho1"/>
         <w:rPr>
           <w:rFonts w:cstheme="majorHAnsi"/>
           <w:lang w:val="pt-PT"/>
@@ -738,7 +747,7 @@
           <w:szCs w:val="24"/>
           <w:lang w:val="pt-PT"/>
         </w:rPr>
-        <w:t>Este último</w:t>
+        <w:t>Este</w:t>
       </w:r>
       <w:r>
         <w:rPr>
@@ -767,6 +776,7 @@
         </w:rPr>
         <w:t xml:space="preserve">duas partes: numa primeira parte, </w:t>
       </w:r>
+      <w:proofErr w:type="gramStart"/>
       <w:r>
         <w:rPr>
           <w:rFonts w:asciiTheme="majorHAnsi" w:hAnsiTheme="majorHAnsi" w:cstheme="majorHAnsi"/>
@@ -776,14 +786,33 @@
         </w:rPr>
         <w:t>foi  desenvolvida</w:t>
       </w:r>
-      <w:r>
-        <w:rPr>
-          <w:rFonts w:asciiTheme="majorHAnsi" w:hAnsiTheme="majorHAnsi" w:cstheme="majorHAnsi"/>
-          <w:sz w:val="24"/>
-          <w:szCs w:val="24"/>
-          <w:lang w:val="pt-PT"/>
-        </w:rPr>
-        <w:t xml:space="preserve"> uma aplicação </w:t>
+      <w:proofErr w:type="gramEnd"/>
+      <w:r>
+        <w:rPr>
+          <w:rFonts w:asciiTheme="majorHAnsi" w:hAnsiTheme="majorHAnsi" w:cstheme="majorHAnsi"/>
+          <w:sz w:val="24"/>
+          <w:szCs w:val="24"/>
+          <w:lang w:val="pt-PT"/>
+        </w:rPr>
+        <w:t xml:space="preserve"> uma aplicação</w:t>
+      </w:r>
+      <w:r>
+        <w:rPr>
+          <w:rFonts w:asciiTheme="majorHAnsi" w:hAnsiTheme="majorHAnsi" w:cstheme="majorHAnsi"/>
+          <w:sz w:val="24"/>
+          <w:szCs w:val="24"/>
+          <w:lang w:val="pt-PT"/>
+        </w:rPr>
+        <w:t xml:space="preserve"> de </w:t>
+      </w:r>
+      <w:r>
+        <w:rPr>
+          <w:rFonts w:asciiTheme="majorHAnsi" w:hAnsiTheme="majorHAnsi" w:cstheme="majorHAnsi"/>
+          <w:sz w:val="24"/>
+          <w:szCs w:val="24"/>
+          <w:lang w:val="pt-PT"/>
+        </w:rPr>
+        <w:t xml:space="preserve"> </w:t>
       </w:r>
       <w:r>
         <w:rPr>
@@ -847,7 +876,7 @@
     </w:p>
     <w:p>
       <w:pPr>
-        <w:pStyle w:val="Heading1"/>
+        <w:pStyle w:val="Cabealho1"/>
         <w:rPr>
           <w:lang w:val="pt-PT"/>
         </w:rPr>
@@ -884,7 +913,7 @@
     </w:p>
     <w:p>
       <w:pPr>
-        <w:pStyle w:val="Heading1"/>
+        <w:pStyle w:val="Cabealho1"/>
         <w:numPr>
           <w:ilvl w:val="0"/>
           <w:numId w:val="4"/>
@@ -944,12 +973,29 @@
           <w:szCs w:val="24"/>
           <w:lang w:val="pt-PT"/>
         </w:rPr>
-        <w:t xml:space="preserve"> que procedesse à transferência de um ficheiro, implementando o protocolo FTP. Na segunda parte, foi pedida a configuração de uma rede. Este configuração foi dividida em várias experiências e respeita a seguinte ordem:</w:t>
-      </w:r>
-    </w:p>
-    <w:p>
-      <w:pPr>
-        <w:pStyle w:val="ListParagraph"/>
+        <w:t xml:space="preserve"> que procedesse à transferência de um ficheiro, implementando o protocolo </w:t>
+      </w:r>
+      <w:r>
+        <w:rPr>
+          <w:i/>
+          <w:sz w:val="24"/>
+          <w:szCs w:val="24"/>
+          <w:lang w:val="pt-PT"/>
+        </w:rPr>
+        <w:t>FTP</w:t>
+      </w:r>
+      <w:r>
+        <w:rPr>
+          <w:sz w:val="24"/>
+          <w:szCs w:val="24"/>
+          <w:lang w:val="pt-PT"/>
+        </w:rPr>
+        <w:t>. Na segunda parte, foi pedida a configuração de uma rede. Este configuração foi dividida em várias experiências e respeita a seguinte ordem:</w:t>
+      </w:r>
+    </w:p>
+    <w:p>
+      <w:pPr>
+        <w:pStyle w:val="PargrafodaLista"/>
         <w:numPr>
           <w:ilvl w:val="0"/>
           <w:numId w:val="3"/>
@@ -997,7 +1043,7 @@
     </w:p>
     <w:p>
       <w:pPr>
-        <w:pStyle w:val="ListParagraph"/>
+        <w:pStyle w:val="PargrafodaLista"/>
         <w:numPr>
           <w:ilvl w:val="0"/>
           <w:numId w:val="3"/>
@@ -1054,7 +1100,7 @@
     </w:p>
     <w:p>
       <w:pPr>
-        <w:pStyle w:val="ListParagraph"/>
+        <w:pStyle w:val="PargrafodaLista"/>
         <w:numPr>
           <w:ilvl w:val="0"/>
           <w:numId w:val="3"/>
@@ -1111,7 +1157,7 @@
     </w:p>
     <w:p>
       <w:pPr>
-        <w:pStyle w:val="ListParagraph"/>
+        <w:pStyle w:val="PargrafodaLista"/>
         <w:numPr>
           <w:ilvl w:val="0"/>
           <w:numId w:val="3"/>
@@ -1168,7 +1214,7 @@
     </w:p>
     <w:p>
       <w:pPr>
-        <w:pStyle w:val="ListParagraph"/>
+        <w:pStyle w:val="PargrafodaLista"/>
         <w:numPr>
           <w:ilvl w:val="0"/>
           <w:numId w:val="3"/>
@@ -1192,7 +1238,7 @@
     </w:p>
     <w:p>
       <w:pPr>
-        <w:pStyle w:val="ListParagraph"/>
+        <w:pStyle w:val="PargrafodaLista"/>
         <w:numPr>
           <w:ilvl w:val="0"/>
           <w:numId w:val="3"/>
@@ -1250,7 +1296,7 @@
     </w:p>
     <w:p>
       <w:pPr>
-        <w:pStyle w:val="Heading1"/>
+        <w:pStyle w:val="Cabealho1"/>
         <w:numPr>
           <w:ilvl w:val="0"/>
           <w:numId w:val="4"/>
@@ -1362,15 +1408,33 @@
           <w:szCs w:val="24"/>
           <w:lang w:val="pt-PT"/>
         </w:rPr>
-        <w:t xml:space="preserve"> ficheiro R</w:t>
-      </w:r>
-      <w:r>
-        <w:rPr>
-          <w:sz w:val="24"/>
-          <w:szCs w:val="24"/>
-          <w:lang w:val="pt-PT"/>
-        </w:rPr>
-        <w:t>FC959 que descreve o protocolo de transferência de dados (</w:t>
+        <w:t xml:space="preserve"> ficheiro </w:t>
+      </w:r>
+      <w:r>
+        <w:rPr>
+          <w:i/>
+          <w:sz w:val="24"/>
+          <w:szCs w:val="24"/>
+          <w:lang w:val="pt-PT"/>
+        </w:rPr>
+        <w:t>R</w:t>
+      </w:r>
+      <w:r>
+        <w:rPr>
+          <w:i/>
+          <w:sz w:val="24"/>
+          <w:szCs w:val="24"/>
+          <w:lang w:val="pt-PT"/>
+        </w:rPr>
+        <w:t>FC959</w:t>
+      </w:r>
+      <w:r>
+        <w:rPr>
+          <w:sz w:val="24"/>
+          <w:szCs w:val="24"/>
+          <w:lang w:val="pt-PT"/>
+        </w:rPr>
+        <w:t xml:space="preserve"> que descreve o protocolo de transferência de dados (</w:t>
       </w:r>
       <w:r>
         <w:rPr>
@@ -1387,7 +1451,24 @@
           <w:szCs w:val="24"/>
           <w:lang w:val="pt-PT"/>
         </w:rPr>
-        <w:t xml:space="preserve">) e o ficheiro RFC1738 que informa acerca do uso de </w:t>
+        <w:t xml:space="preserve">) e o ficheiro </w:t>
+      </w:r>
+      <w:r>
+        <w:rPr>
+          <w:i/>
+          <w:sz w:val="24"/>
+          <w:szCs w:val="24"/>
+          <w:lang w:val="pt-PT"/>
+        </w:rPr>
+        <w:t>RFC1738</w:t>
+      </w:r>
+      <w:r>
+        <w:rPr>
+          <w:sz w:val="24"/>
+          <w:szCs w:val="24"/>
+          <w:lang w:val="pt-PT"/>
+        </w:rPr>
+        <w:t xml:space="preserve"> que informa acerca do uso de </w:t>
       </w:r>
       <w:r>
         <w:rPr>
@@ -1427,7 +1508,7 @@
     </w:p>
     <w:p>
       <w:pPr>
-        <w:pStyle w:val="Heading2"/>
+        <w:pStyle w:val="Cabealho2"/>
         <w:numPr>
           <w:ilvl w:val="1"/>
           <w:numId w:val="4"/>
@@ -1438,6 +1519,7 @@
       </w:pPr>
       <w:r>
         <w:rPr>
+          <w:color w:val="2F5496" w:themeColor="accent1" w:themeShade="BF"/>
           <w:lang w:val="pt-PT"/>
         </w:rPr>
         <w:t>Arquitetura</w:t>
@@ -1532,13 +1614,6 @@
           <w:lang w:val="pt-PT"/>
         </w:rPr>
         <w:tab/>
-      </w:r>
-      <w:r>
-        <w:rPr>
-          <w:sz w:val="24"/>
-          <w:szCs w:val="24"/>
-          <w:lang w:val="pt-PT"/>
-        </w:rPr>
         <w:t xml:space="preserve">A aplicação desenvolvida aceita um </w:t>
       </w:r>
       <w:r>
@@ -1813,6 +1888,7 @@
           <w:noProof/>
           <w:sz w:val="24"/>
           <w:szCs w:val="24"/>
+          <w:lang w:val="pt-PT" w:eastAsia="pt-PT"/>
         </w:rPr>
         <w:drawing>
           <wp:anchor distT="0" distB="0" distL="114300" distR="114300" simplePos="0" relativeHeight="251659264" behindDoc="0" locked="0" layoutInCell="1" allowOverlap="1">
@@ -1973,8 +2049,6 @@
     <w:p>
       <w:pPr>
         <w:rPr>
-          <w:sz w:val="24"/>
-          <w:szCs w:val="24"/>
           <w:lang w:val="pt-PT"/>
         </w:rPr>
       </w:pPr>
@@ -1984,12 +2058,22 @@
         </w:rPr>
         <w:tab/>
       </w:r>
-      <w:r>
-        <w:rPr>
-          <w:sz w:val="24"/>
-          <w:szCs w:val="24"/>
-          <w:lang w:val="pt-PT"/>
-        </w:rPr>
+    </w:p>
+    <w:p>
+      <w:pPr>
+        <w:rPr>
+          <w:sz w:val="24"/>
+          <w:szCs w:val="24"/>
+          <w:lang w:val="pt-PT"/>
+        </w:rPr>
+      </w:pPr>
+      <w:r>
+        <w:rPr>
+          <w:sz w:val="24"/>
+          <w:szCs w:val="24"/>
+          <w:lang w:val="pt-PT"/>
+        </w:rPr>
+        <w:lastRenderedPageBreak/>
         <w:t xml:space="preserve">Na execução do programa, </w:t>
       </w:r>
       <w:r>
@@ -2009,13 +2093,21 @@
           <w:lang w:val="pt-PT"/>
         </w:rPr>
       </w:pPr>
-      <w:r>
-        <w:rPr>
-          <w:sz w:val="24"/>
-          <w:szCs w:val="24"/>
-          <w:lang w:val="pt-PT"/>
-        </w:rPr>
-        <w:lastRenderedPageBreak/>
+    </w:p>
+    <w:p>
+      <w:pPr>
+        <w:rPr>
+          <w:sz w:val="24"/>
+          <w:szCs w:val="24"/>
+          <w:lang w:val="pt-PT"/>
+        </w:rPr>
+      </w:pPr>
+      <w:r>
+        <w:rPr>
+          <w:sz w:val="24"/>
+          <w:szCs w:val="24"/>
+          <w:lang w:val="pt-PT"/>
+        </w:rPr>
         <w:tab/>
       </w:r>
       <w:r>
@@ -2023,6 +2115,7 @@
           <w:noProof/>
           <w:sz w:val="24"/>
           <w:szCs w:val="24"/>
+          <w:lang w:val="pt-PT" w:eastAsia="pt-PT"/>
         </w:rPr>
         <w:drawing>
           <wp:inline distT="0" distB="0" distL="0" distR="0">
@@ -2538,26 +2631,37 @@
     </w:p>
     <w:p>
       <w:pPr>
-        <w:pStyle w:val="Heading2"/>
+        <w:pStyle w:val="Cabealho2"/>
         <w:numPr>
           <w:ilvl w:val="1"/>
           <w:numId w:val="4"/>
         </w:numPr>
         <w:rPr>
-          <w:lang w:val="pt-PT"/>
-        </w:rPr>
-      </w:pPr>
-      <w:r>
-        <w:rPr>
+          <w:color w:val="2F5496" w:themeColor="accent1" w:themeShade="BF"/>
+          <w:lang w:val="pt-PT"/>
+        </w:rPr>
+      </w:pPr>
+      <w:r>
+        <w:rPr>
+          <w:color w:val="2F5496" w:themeColor="accent1" w:themeShade="BF"/>
           <w:lang w:val="pt-PT"/>
         </w:rPr>
         <w:lastRenderedPageBreak/>
-        <w:t>Resultados de download</w:t>
-      </w:r>
-    </w:p>
-    <w:p>
-      <w:pPr>
-        <w:pStyle w:val="ListParagraph"/>
+        <w:t>Resultados de D</w:t>
+      </w:r>
+      <w:bookmarkStart w:id="0" w:name="_GoBack"/>
+      <w:bookmarkEnd w:id="0"/>
+      <w:r>
+        <w:rPr>
+          <w:color w:val="2F5496" w:themeColor="accent1" w:themeShade="BF"/>
+          <w:lang w:val="pt-PT"/>
+        </w:rPr>
+        <w:t>ownload</w:t>
+      </w:r>
+    </w:p>
+    <w:p>
+      <w:pPr>
+        <w:pStyle w:val="PargrafodaLista"/>
         <w:ind w:left="420"/>
         <w:rPr>
           <w:lang w:val="pt-PT"/>
@@ -2566,7 +2670,7 @@
     </w:p>
     <w:p>
       <w:pPr>
-        <w:pStyle w:val="ListParagraph"/>
+        <w:pStyle w:val="PargrafodaLista"/>
         <w:ind w:left="420"/>
         <w:rPr>
           <w:lang w:val="pt-PT"/>
@@ -2602,7 +2706,7 @@
     </w:p>
     <w:p>
       <w:pPr>
-        <w:pStyle w:val="Heading1"/>
+        <w:pStyle w:val="Cabealho1"/>
         <w:numPr>
           <w:ilvl w:val="0"/>
           <w:numId w:val="4"/>
@@ -2634,8 +2738,6 @@
           <w:lang w:val="pt-PT"/>
         </w:rPr>
       </w:pPr>
-      <w:bookmarkStart w:id="0" w:name="_GoBack"/>
-      <w:bookmarkEnd w:id="0"/>
     </w:p>
     <w:p>
       <w:pPr>
@@ -2702,7 +2804,7 @@
   <w:abstractNum w:abstractNumId="0" w15:restartNumberingAfterBreak="0">
     <w:nsid w:val="0BC363B0"/>
     <w:multiLevelType w:val="multilevel"/>
-    <w:tmpl w:val="6EA670DC"/>
+    <w:tmpl w:val="8C34265E"/>
     <w:lvl w:ilvl="0">
       <w:start w:val="1"/>
       <w:numFmt w:val="decimal"/>
@@ -2726,6 +2828,7 @@
       </w:pPr>
       <w:rPr>
         <w:rFonts w:hint="default"/>
+        <w:color w:val="2F5496" w:themeColor="accent1" w:themeShade="BF"/>
       </w:rPr>
     </w:lvl>
     <w:lvl w:ilvl="2">
@@ -3214,6 +3317,7 @@
     <w:lsdException w:name="HTML Sample" w:semiHidden="1" w:unhideWhenUsed="1"/>
     <w:lsdException w:name="HTML Typewriter" w:semiHidden="1" w:unhideWhenUsed="1"/>
     <w:lsdException w:name="HTML Variable" w:semiHidden="1" w:unhideWhenUsed="1"/>
+    <w:lsdException w:name="Normal Table" w:semiHidden="1" w:unhideWhenUsed="1"/>
     <w:lsdException w:name="annotation subject" w:semiHidden="1" w:unhideWhenUsed="1"/>
     <w:lsdException w:name="No List" w:semiHidden="1" w:unhideWhenUsed="1"/>
     <w:lsdException w:name="Outline List 1" w:semiHidden="1" w:unhideWhenUsed="1"/>
@@ -3260,8 +3364,10 @@
     <w:lsdException w:name="Table Subtle 2" w:semiHidden="1" w:unhideWhenUsed="1"/>
     <w:lsdException w:name="Table Web 1" w:semiHidden="1" w:unhideWhenUsed="1"/>
     <w:lsdException w:name="Table Web 2" w:semiHidden="1" w:unhideWhenUsed="1"/>
+    <w:lsdException w:name="Table Web 3" w:semiHidden="1" w:unhideWhenUsed="1"/>
     <w:lsdException w:name="Balloon Text" w:semiHidden="1" w:unhideWhenUsed="1"/>
     <w:lsdException w:name="Table Grid" w:uiPriority="39"/>
+    <w:lsdException w:name="Table Theme" w:semiHidden="1" w:unhideWhenUsed="1"/>
     <w:lsdException w:name="Placeholder Text" w:semiHidden="1"/>
     <w:lsdException w:name="No Spacing" w:uiPriority="1" w:qFormat="1"/>
     <w:lsdException w:name="Light Shading" w:uiPriority="60"/>
@@ -3486,11 +3592,11 @@
     <w:qFormat/>
     <w:rsid w:val="00D035CA"/>
   </w:style>
-  <w:style w:type="paragraph" w:styleId="Heading1">
+  <w:style w:type="paragraph" w:styleId="Cabealho1">
     <w:name w:val="heading 1"/>
     <w:basedOn w:val="Normal"/>
     <w:next w:val="Normal"/>
-    <w:link w:val="Heading1Char"/>
+    <w:link w:val="Cabealho1Carter"/>
     <w:uiPriority w:val="9"/>
     <w:qFormat/>
     <w:rsid w:val="00D035CA"/>
@@ -3507,11 +3613,11 @@
       <w:szCs w:val="32"/>
     </w:rPr>
   </w:style>
-  <w:style w:type="paragraph" w:styleId="Heading2">
+  <w:style w:type="paragraph" w:styleId="Cabealho2">
     <w:name w:val="heading 2"/>
     <w:basedOn w:val="Normal"/>
     <w:next w:val="Normal"/>
-    <w:link w:val="Heading2Char"/>
+    <w:link w:val="Cabealho2Carter"/>
     <w:uiPriority w:val="9"/>
     <w:unhideWhenUsed/>
     <w:qFormat/>
@@ -3529,11 +3635,11 @@
       <w:szCs w:val="28"/>
     </w:rPr>
   </w:style>
-  <w:style w:type="paragraph" w:styleId="Heading3">
+  <w:style w:type="paragraph" w:styleId="Cabealho3">
     <w:name w:val="heading 3"/>
     <w:basedOn w:val="Normal"/>
     <w:next w:val="Normal"/>
-    <w:link w:val="Heading3Char"/>
+    <w:link w:val="Cabealho3Carter"/>
     <w:uiPriority w:val="9"/>
     <w:semiHidden/>
     <w:unhideWhenUsed/>
@@ -3552,11 +3658,11 @@
       <w:szCs w:val="24"/>
     </w:rPr>
   </w:style>
-  <w:style w:type="paragraph" w:styleId="Heading4">
+  <w:style w:type="paragraph" w:styleId="Cabealho4">
     <w:name w:val="heading 4"/>
     <w:basedOn w:val="Normal"/>
     <w:next w:val="Normal"/>
-    <w:link w:val="Heading4Char"/>
+    <w:link w:val="Cabealho4Carter"/>
     <w:uiPriority w:val="9"/>
     <w:semiHidden/>
     <w:unhideWhenUsed/>
@@ -3574,11 +3680,11 @@
       <w:szCs w:val="22"/>
     </w:rPr>
   </w:style>
-  <w:style w:type="paragraph" w:styleId="Heading5">
+  <w:style w:type="paragraph" w:styleId="Cabealho5">
     <w:name w:val="heading 5"/>
     <w:basedOn w:val="Normal"/>
     <w:next w:val="Normal"/>
-    <w:link w:val="Heading5Char"/>
+    <w:link w:val="Cabealho5Carter"/>
     <w:uiPriority w:val="9"/>
     <w:semiHidden/>
     <w:unhideWhenUsed/>
@@ -3597,11 +3703,11 @@
       <w:szCs w:val="22"/>
     </w:rPr>
   </w:style>
-  <w:style w:type="paragraph" w:styleId="Heading6">
+  <w:style w:type="paragraph" w:styleId="Cabealho6">
     <w:name w:val="heading 6"/>
     <w:basedOn w:val="Normal"/>
     <w:next w:val="Normal"/>
-    <w:link w:val="Heading6Char"/>
+    <w:link w:val="Cabealho6Carter"/>
     <w:uiPriority w:val="9"/>
     <w:semiHidden/>
     <w:unhideWhenUsed/>
@@ -3622,11 +3728,11 @@
       <w:szCs w:val="21"/>
     </w:rPr>
   </w:style>
-  <w:style w:type="paragraph" w:styleId="Heading7">
+  <w:style w:type="paragraph" w:styleId="Cabealho7">
     <w:name w:val="heading 7"/>
     <w:basedOn w:val="Normal"/>
     <w:next w:val="Normal"/>
-    <w:link w:val="Heading7Char"/>
+    <w:link w:val="Cabealho7Carter"/>
     <w:uiPriority w:val="9"/>
     <w:semiHidden/>
     <w:unhideWhenUsed/>
@@ -3647,11 +3753,11 @@
       <w:szCs w:val="21"/>
     </w:rPr>
   </w:style>
-  <w:style w:type="paragraph" w:styleId="Heading8">
+  <w:style w:type="paragraph" w:styleId="Cabealho8">
     <w:name w:val="heading 8"/>
     <w:basedOn w:val="Normal"/>
     <w:next w:val="Normal"/>
-    <w:link w:val="Heading8Char"/>
+    <w:link w:val="Cabealho8Carter"/>
     <w:uiPriority w:val="9"/>
     <w:semiHidden/>
     <w:unhideWhenUsed/>
@@ -3670,11 +3776,11 @@
       <w:color w:val="44546A" w:themeColor="text2"/>
     </w:rPr>
   </w:style>
-  <w:style w:type="paragraph" w:styleId="Heading9">
+  <w:style w:type="paragraph" w:styleId="Cabealho9">
     <w:name w:val="heading 9"/>
     <w:basedOn w:val="Normal"/>
     <w:next w:val="Normal"/>
-    <w:link w:val="Heading9Char"/>
+    <w:link w:val="Cabealho9Carter"/>
     <w:uiPriority w:val="9"/>
     <w:semiHidden/>
     <w:unhideWhenUsed/>
@@ -3695,13 +3801,13 @@
       <w:color w:val="44546A" w:themeColor="text2"/>
     </w:rPr>
   </w:style>
-  <w:style w:type="character" w:default="1" w:styleId="DefaultParagraphFont">
+  <w:style w:type="character" w:default="1" w:styleId="Tipodeletrapredefinidodopargrafo">
     <w:name w:val="Default Paragraph Font"/>
     <w:uiPriority w:val="1"/>
     <w:semiHidden/>
     <w:unhideWhenUsed/>
   </w:style>
-  <w:style w:type="table" w:default="1" w:styleId="TableNormal">
+  <w:style w:type="table" w:default="1" w:styleId="Tabelanormal">
     <w:name w:val="Normal Table"/>
     <w:uiPriority w:val="99"/>
     <w:semiHidden/>
@@ -3716,7 +3822,7 @@
       </w:tblCellMar>
     </w:tblPr>
   </w:style>
-  <w:style w:type="numbering" w:default="1" w:styleId="NoList">
+  <w:style w:type="numbering" w:default="1" w:styleId="Semlista">
     <w:name w:val="No List"/>
     <w:uiPriority w:val="99"/>
     <w:semiHidden/>
@@ -3739,9 +3845,9 @@
       <w:lang w:val="en-GB" w:eastAsia="zh-CN" w:bidi="hi-IN"/>
     </w:rPr>
   </w:style>
-  <w:style w:type="character" w:styleId="Hyperlink">
+  <w:style w:type="character" w:styleId="Hiperligao">
     <w:name w:val="Hyperlink"/>
-    <w:basedOn w:val="DefaultParagraphFont"/>
+    <w:basedOn w:val="Tipodeletrapredefinidodopargrafo"/>
     <w:uiPriority w:val="99"/>
     <w:rsid w:val="00307F3D"/>
     <w:rPr>
@@ -3751,13 +3857,13 @@
   </w:style>
   <w:style w:type="character" w:customStyle="1" w:styleId="apple-converted-space">
     <w:name w:val="apple-converted-space"/>
-    <w:basedOn w:val="DefaultParagraphFont"/>
+    <w:basedOn w:val="Tipodeletrapredefinidodopargrafo"/>
     <w:rsid w:val="00307F3D"/>
   </w:style>
-  <w:style w:type="character" w:customStyle="1" w:styleId="Heading1Char">
-    <w:name w:val="Heading 1 Char"/>
-    <w:basedOn w:val="DefaultParagraphFont"/>
-    <w:link w:val="Heading1"/>
+  <w:style w:type="character" w:customStyle="1" w:styleId="Cabealho1Carter">
+    <w:name w:val="Cabeçalho 1 Caráter"/>
+    <w:basedOn w:val="Tipodeletrapredefinidodopargrafo"/>
+    <w:link w:val="Cabealho1"/>
     <w:uiPriority w:val="9"/>
     <w:rsid w:val="00D035CA"/>
     <w:rPr>
@@ -3767,10 +3873,10 @@
       <w:szCs w:val="32"/>
     </w:rPr>
   </w:style>
-  <w:style w:type="character" w:customStyle="1" w:styleId="Heading2Char">
-    <w:name w:val="Heading 2 Char"/>
-    <w:basedOn w:val="DefaultParagraphFont"/>
-    <w:link w:val="Heading2"/>
+  <w:style w:type="character" w:customStyle="1" w:styleId="Cabealho2Carter">
+    <w:name w:val="Cabeçalho 2 Caráter"/>
+    <w:basedOn w:val="Tipodeletrapredefinidodopargrafo"/>
+    <w:link w:val="Cabealho2"/>
     <w:uiPriority w:val="9"/>
     <w:rsid w:val="00D035CA"/>
     <w:rPr>
@@ -3780,10 +3886,10 @@
       <w:szCs w:val="28"/>
     </w:rPr>
   </w:style>
-  <w:style w:type="character" w:customStyle="1" w:styleId="Heading3Char">
-    <w:name w:val="Heading 3 Char"/>
-    <w:basedOn w:val="DefaultParagraphFont"/>
-    <w:link w:val="Heading3"/>
+  <w:style w:type="character" w:customStyle="1" w:styleId="Cabealho3Carter">
+    <w:name w:val="Cabeçalho 3 Caráter"/>
+    <w:basedOn w:val="Tipodeletrapredefinidodopargrafo"/>
+    <w:link w:val="Cabealho3"/>
     <w:uiPriority w:val="9"/>
     <w:semiHidden/>
     <w:rsid w:val="00D035CA"/>
@@ -3794,10 +3900,10 @@
       <w:szCs w:val="24"/>
     </w:rPr>
   </w:style>
-  <w:style w:type="character" w:customStyle="1" w:styleId="Heading4Char">
-    <w:name w:val="Heading 4 Char"/>
-    <w:basedOn w:val="DefaultParagraphFont"/>
-    <w:link w:val="Heading4"/>
+  <w:style w:type="character" w:customStyle="1" w:styleId="Cabealho4Carter">
+    <w:name w:val="Cabeçalho 4 Caráter"/>
+    <w:basedOn w:val="Tipodeletrapredefinidodopargrafo"/>
+    <w:link w:val="Cabealho4"/>
     <w:uiPriority w:val="9"/>
     <w:semiHidden/>
     <w:rsid w:val="00D035CA"/>
@@ -3807,10 +3913,10 @@
       <w:szCs w:val="22"/>
     </w:rPr>
   </w:style>
-  <w:style w:type="character" w:customStyle="1" w:styleId="Heading5Char">
-    <w:name w:val="Heading 5 Char"/>
-    <w:basedOn w:val="DefaultParagraphFont"/>
-    <w:link w:val="Heading5"/>
+  <w:style w:type="character" w:customStyle="1" w:styleId="Cabealho5Carter">
+    <w:name w:val="Cabeçalho 5 Caráter"/>
+    <w:basedOn w:val="Tipodeletrapredefinidodopargrafo"/>
+    <w:link w:val="Cabealho5"/>
     <w:uiPriority w:val="9"/>
     <w:semiHidden/>
     <w:rsid w:val="00D035CA"/>
@@ -3821,10 +3927,10 @@
       <w:szCs w:val="22"/>
     </w:rPr>
   </w:style>
-  <w:style w:type="character" w:customStyle="1" w:styleId="Heading6Char">
-    <w:name w:val="Heading 6 Char"/>
-    <w:basedOn w:val="DefaultParagraphFont"/>
-    <w:link w:val="Heading6"/>
+  <w:style w:type="character" w:customStyle="1" w:styleId="Cabealho6Carter">
+    <w:name w:val="Cabeçalho 6 Caráter"/>
+    <w:basedOn w:val="Tipodeletrapredefinidodopargrafo"/>
+    <w:link w:val="Cabealho6"/>
     <w:uiPriority w:val="9"/>
     <w:semiHidden/>
     <w:rsid w:val="00D035CA"/>
@@ -3837,10 +3943,10 @@
       <w:szCs w:val="21"/>
     </w:rPr>
   </w:style>
-  <w:style w:type="character" w:customStyle="1" w:styleId="Heading7Char">
-    <w:name w:val="Heading 7 Char"/>
-    <w:basedOn w:val="DefaultParagraphFont"/>
-    <w:link w:val="Heading7"/>
+  <w:style w:type="character" w:customStyle="1" w:styleId="Cabealho7Carter">
+    <w:name w:val="Cabeçalho 7 Caráter"/>
+    <w:basedOn w:val="Tipodeletrapredefinidodopargrafo"/>
+    <w:link w:val="Cabealho7"/>
     <w:uiPriority w:val="9"/>
     <w:semiHidden/>
     <w:rsid w:val="00D035CA"/>
@@ -3853,10 +3959,10 @@
       <w:szCs w:val="21"/>
     </w:rPr>
   </w:style>
-  <w:style w:type="character" w:customStyle="1" w:styleId="Heading8Char">
-    <w:name w:val="Heading 8 Char"/>
-    <w:basedOn w:val="DefaultParagraphFont"/>
-    <w:link w:val="Heading8"/>
+  <w:style w:type="character" w:customStyle="1" w:styleId="Cabealho8Carter">
+    <w:name w:val="Cabeçalho 8 Caráter"/>
+    <w:basedOn w:val="Tipodeletrapredefinidodopargrafo"/>
+    <w:link w:val="Cabealho8"/>
     <w:uiPriority w:val="9"/>
     <w:semiHidden/>
     <w:rsid w:val="00D035CA"/>
@@ -3867,10 +3973,10 @@
       <w:color w:val="44546A" w:themeColor="text2"/>
     </w:rPr>
   </w:style>
-  <w:style w:type="character" w:customStyle="1" w:styleId="Heading9Char">
-    <w:name w:val="Heading 9 Char"/>
-    <w:basedOn w:val="DefaultParagraphFont"/>
-    <w:link w:val="Heading9"/>
+  <w:style w:type="character" w:customStyle="1" w:styleId="Cabealho9Carter">
+    <w:name w:val="Cabeçalho 9 Caráter"/>
+    <w:basedOn w:val="Tipodeletrapredefinidodopargrafo"/>
+    <w:link w:val="Cabealho9"/>
     <w:uiPriority w:val="9"/>
     <w:semiHidden/>
     <w:rsid w:val="00D035CA"/>
@@ -3883,7 +3989,7 @@
       <w:color w:val="44546A" w:themeColor="text2"/>
     </w:rPr>
   </w:style>
-  <w:style w:type="paragraph" w:styleId="Caption">
+  <w:style w:type="paragraph" w:styleId="Legenda">
     <w:name w:val="caption"/>
     <w:basedOn w:val="Normal"/>
     <w:next w:val="Normal"/>
@@ -3903,11 +4009,11 @@
       <w:spacing w:val="6"/>
     </w:rPr>
   </w:style>
-  <w:style w:type="paragraph" w:styleId="Title">
+  <w:style w:type="paragraph" w:styleId="Ttulo">
     <w:name w:val="Title"/>
     <w:basedOn w:val="Normal"/>
     <w:next w:val="Normal"/>
-    <w:link w:val="TitleChar"/>
+    <w:link w:val="TtuloCarter"/>
     <w:uiPriority w:val="10"/>
     <w:qFormat/>
     <w:rsid w:val="00D035CA"/>
@@ -3923,10 +4029,10 @@
       <w:szCs w:val="56"/>
     </w:rPr>
   </w:style>
-  <w:style w:type="character" w:customStyle="1" w:styleId="TitleChar">
-    <w:name w:val="Title Char"/>
-    <w:basedOn w:val="DefaultParagraphFont"/>
-    <w:link w:val="Title"/>
+  <w:style w:type="character" w:customStyle="1" w:styleId="TtuloCarter">
+    <w:name w:val="Título Caráter"/>
+    <w:basedOn w:val="Tipodeletrapredefinidodopargrafo"/>
+    <w:link w:val="Ttulo"/>
     <w:uiPriority w:val="10"/>
     <w:rsid w:val="00D035CA"/>
     <w:rPr>
@@ -3937,11 +4043,11 @@
       <w:szCs w:val="56"/>
     </w:rPr>
   </w:style>
-  <w:style w:type="paragraph" w:styleId="Subtitle">
+  <w:style w:type="paragraph" w:styleId="Subttulo">
     <w:name w:val="Subtitle"/>
     <w:basedOn w:val="Normal"/>
     <w:next w:val="Normal"/>
-    <w:link w:val="SubtitleChar"/>
+    <w:link w:val="SubttuloCarter"/>
     <w:uiPriority w:val="11"/>
     <w:qFormat/>
     <w:rsid w:val="00D035CA"/>
@@ -3957,10 +4063,10 @@
       <w:szCs w:val="24"/>
     </w:rPr>
   </w:style>
-  <w:style w:type="character" w:customStyle="1" w:styleId="SubtitleChar">
-    <w:name w:val="Subtitle Char"/>
-    <w:basedOn w:val="DefaultParagraphFont"/>
-    <w:link w:val="Subtitle"/>
+  <w:style w:type="character" w:customStyle="1" w:styleId="SubttuloCarter">
+    <w:name w:val="Subtítulo Caráter"/>
+    <w:basedOn w:val="Tipodeletrapredefinidodopargrafo"/>
+    <w:link w:val="Subttulo"/>
     <w:uiPriority w:val="11"/>
     <w:rsid w:val="00D035CA"/>
     <w:rPr>
@@ -3969,9 +4075,9 @@
       <w:szCs w:val="24"/>
     </w:rPr>
   </w:style>
-  <w:style w:type="character" w:styleId="Strong">
+  <w:style w:type="character" w:styleId="Forte">
     <w:name w:val="Strong"/>
-    <w:basedOn w:val="DefaultParagraphFont"/>
+    <w:basedOn w:val="Tipodeletrapredefinidodopargrafo"/>
     <w:uiPriority w:val="22"/>
     <w:qFormat/>
     <w:rsid w:val="00D035CA"/>
@@ -3980,9 +4086,9 @@
       <w:bCs/>
     </w:rPr>
   </w:style>
-  <w:style w:type="character" w:styleId="Emphasis">
+  <w:style w:type="character" w:styleId="nfase">
     <w:name w:val="Emphasis"/>
-    <w:basedOn w:val="DefaultParagraphFont"/>
+    <w:basedOn w:val="Tipodeletrapredefinidodopargrafo"/>
     <w:uiPriority w:val="20"/>
     <w:qFormat/>
     <w:rsid w:val="00D035CA"/>
@@ -3991,7 +4097,7 @@
       <w:iCs/>
     </w:rPr>
   </w:style>
-  <w:style w:type="paragraph" w:styleId="NoSpacing">
+  <w:style w:type="paragraph" w:styleId="SemEspaamento">
     <w:name w:val="No Spacing"/>
     <w:uiPriority w:val="1"/>
     <w:qFormat/>
@@ -4000,11 +4106,11 @@
       <w:spacing w:after="0" w:line="240" w:lineRule="auto"/>
     </w:pPr>
   </w:style>
-  <w:style w:type="paragraph" w:styleId="Quote">
+  <w:style w:type="paragraph" w:styleId="Citao">
     <w:name w:val="Quote"/>
     <w:basedOn w:val="Normal"/>
     <w:next w:val="Normal"/>
-    <w:link w:val="QuoteChar"/>
+    <w:link w:val="CitaoCarter"/>
     <w:uiPriority w:val="29"/>
     <w:qFormat/>
     <w:rsid w:val="00D035CA"/>
@@ -4018,10 +4124,10 @@
       <w:color w:val="404040" w:themeColor="text1" w:themeTint="BF"/>
     </w:rPr>
   </w:style>
-  <w:style w:type="character" w:customStyle="1" w:styleId="QuoteChar">
-    <w:name w:val="Quote Char"/>
-    <w:basedOn w:val="DefaultParagraphFont"/>
-    <w:link w:val="Quote"/>
+  <w:style w:type="character" w:customStyle="1" w:styleId="CitaoCarter">
+    <w:name w:val="Citação Caráter"/>
+    <w:basedOn w:val="Tipodeletrapredefinidodopargrafo"/>
+    <w:link w:val="Citao"/>
     <w:uiPriority w:val="29"/>
     <w:rsid w:val="00D035CA"/>
     <w:rPr>
@@ -4030,11 +4136,11 @@
       <w:color w:val="404040" w:themeColor="text1" w:themeTint="BF"/>
     </w:rPr>
   </w:style>
-  <w:style w:type="paragraph" w:styleId="IntenseQuote">
+  <w:style w:type="paragraph" w:styleId="CitaoIntensa">
     <w:name w:val="Intense Quote"/>
     <w:basedOn w:val="Normal"/>
     <w:next w:val="Normal"/>
-    <w:link w:val="IntenseQuoteChar"/>
+    <w:link w:val="CitaoIntensaCarter"/>
     <w:uiPriority w:val="30"/>
     <w:qFormat/>
     <w:rsid w:val="00D035CA"/>
@@ -4052,10 +4158,10 @@
       <w:szCs w:val="28"/>
     </w:rPr>
   </w:style>
-  <w:style w:type="character" w:customStyle="1" w:styleId="IntenseQuoteChar">
-    <w:name w:val="Intense Quote Char"/>
-    <w:basedOn w:val="DefaultParagraphFont"/>
-    <w:link w:val="IntenseQuote"/>
+  <w:style w:type="character" w:customStyle="1" w:styleId="CitaoIntensaCarter">
+    <w:name w:val="Citação Intensa Caráter"/>
+    <w:basedOn w:val="Tipodeletrapredefinidodopargrafo"/>
+    <w:link w:val="CitaoIntensa"/>
     <w:uiPriority w:val="30"/>
     <w:rsid w:val="00D035CA"/>
     <w:rPr>
@@ -4065,9 +4171,9 @@
       <w:szCs w:val="28"/>
     </w:rPr>
   </w:style>
-  <w:style w:type="character" w:styleId="SubtleEmphasis">
+  <w:style w:type="character" w:styleId="nfaseDiscreto">
     <w:name w:val="Subtle Emphasis"/>
-    <w:basedOn w:val="DefaultParagraphFont"/>
+    <w:basedOn w:val="Tipodeletrapredefinidodopargrafo"/>
     <w:uiPriority w:val="19"/>
     <w:qFormat/>
     <w:rsid w:val="00D035CA"/>
@@ -4077,9 +4183,9 @@
       <w:color w:val="404040" w:themeColor="text1" w:themeTint="BF"/>
     </w:rPr>
   </w:style>
-  <w:style w:type="character" w:styleId="IntenseEmphasis">
+  <w:style w:type="character" w:styleId="nfaseIntenso">
     <w:name w:val="Intense Emphasis"/>
-    <w:basedOn w:val="DefaultParagraphFont"/>
+    <w:basedOn w:val="Tipodeletrapredefinidodopargrafo"/>
     <w:uiPriority w:val="21"/>
     <w:qFormat/>
     <w:rsid w:val="00D035CA"/>
@@ -4090,9 +4196,9 @@
       <w:iCs/>
     </w:rPr>
   </w:style>
-  <w:style w:type="character" w:styleId="SubtleReference">
+  <w:style w:type="character" w:styleId="RefernciaDiscreta">
     <w:name w:val="Subtle Reference"/>
-    <w:basedOn w:val="DefaultParagraphFont"/>
+    <w:basedOn w:val="Tipodeletrapredefinidodopargrafo"/>
     <w:uiPriority w:val="31"/>
     <w:qFormat/>
     <w:rsid w:val="00D035CA"/>
@@ -4102,9 +4208,9 @@
       <w:u w:val="single" w:color="7F7F7F" w:themeColor="text1" w:themeTint="80"/>
     </w:rPr>
   </w:style>
-  <w:style w:type="character" w:styleId="IntenseReference">
+  <w:style w:type="character" w:styleId="RefernciaIntensa">
     <w:name w:val="Intense Reference"/>
-    <w:basedOn w:val="DefaultParagraphFont"/>
+    <w:basedOn w:val="Tipodeletrapredefinidodopargrafo"/>
     <w:uiPriority w:val="32"/>
     <w:qFormat/>
     <w:rsid w:val="00D035CA"/>
@@ -4116,9 +4222,9 @@
       <w:u w:val="single"/>
     </w:rPr>
   </w:style>
-  <w:style w:type="character" w:styleId="BookTitle">
+  <w:style w:type="character" w:styleId="TtulodoLivro">
     <w:name w:val="Book Title"/>
-    <w:basedOn w:val="DefaultParagraphFont"/>
+    <w:basedOn w:val="Tipodeletrapredefinidodopargrafo"/>
     <w:uiPriority w:val="33"/>
     <w:qFormat/>
     <w:rsid w:val="00D035CA"/>
@@ -4128,9 +4234,9 @@
       <w:smallCaps/>
     </w:rPr>
   </w:style>
-  <w:style w:type="paragraph" w:styleId="TOCHeading">
+  <w:style w:type="paragraph" w:styleId="Cabealhodondice">
     <w:name w:val="TOC Heading"/>
-    <w:basedOn w:val="Heading1"/>
+    <w:basedOn w:val="Cabealho1"/>
     <w:next w:val="Normal"/>
     <w:uiPriority w:val="39"/>
     <w:semiHidden/>
@@ -4141,7 +4247,7 @@
       <w:outlineLvl w:val="9"/>
     </w:pPr>
   </w:style>
-  <w:style w:type="paragraph" w:styleId="ListParagraph">
+  <w:style w:type="paragraph" w:styleId="PargrafodaLista">
     <w:name w:val="List Paragraph"/>
     <w:basedOn w:val="Normal"/>
     <w:uiPriority w:val="34"/>

</xml_diff>

<commit_message>
exp5 done e some code changes
</commit_message>
<xml_diff>
--- a/Trabalho2/Relatório/Relatório.docx
+++ b/Trabalho2/Relatório/Relatório.docx
@@ -151,7 +151,7 @@
         <w:rPr>
           <w:rFonts w:asciiTheme="majorHAnsi" w:hAnsiTheme="majorHAnsi" w:cstheme="majorHAnsi"/>
           <w:noProof/>
-          <w:lang w:val="en-US" w:eastAsia="en-US" w:bidi="ar-SA"/>
+          <w:lang w:val="pt-PT" w:eastAsia="pt-PT" w:bidi="ar-SA"/>
         </w:rPr>
         <w:drawing>
           <wp:anchor distT="0" distB="0" distL="114300" distR="114300" simplePos="0" relativeHeight="251658240" behindDoc="0" locked="0" layoutInCell="1" allowOverlap="1">
@@ -437,7 +437,7 @@
       <w:hyperlink r:id="rId6" w:history="1">
         <w:r>
           <w:rPr>
-            <w:rStyle w:val="Hyperlink"/>
+            <w:rStyle w:val="Hiperligao"/>
             <w:rFonts w:asciiTheme="majorHAnsi" w:hAnsiTheme="majorHAnsi" w:cstheme="majorHAnsi"/>
             <w:lang w:val="pt-PT"/>
           </w:rPr>
@@ -474,7 +474,7 @@
       <w:hyperlink r:id="rId7" w:history="1">
         <w:r>
           <w:rPr>
-            <w:rStyle w:val="Hyperlink"/>
+            <w:rStyle w:val="Hiperligao"/>
             <w:rFonts w:asciiTheme="majorHAnsi" w:hAnsiTheme="majorHAnsi" w:cstheme="majorHAnsi"/>
             <w:shd w:val="clear" w:color="auto" w:fill="FFFFFF"/>
             <w:lang w:val="pt-PT"/>
@@ -505,7 +505,7 @@
       <w:hyperlink r:id="rId8" w:history="1">
         <w:r>
           <w:rPr>
-            <w:rStyle w:val="Hyperlink"/>
+            <w:rStyle w:val="Hiperligao"/>
             <w:rFonts w:asciiTheme="majorHAnsi" w:hAnsiTheme="majorHAnsi" w:cstheme="majorHAnsi"/>
             <w:shd w:val="clear" w:color="auto" w:fill="FFFFFF"/>
             <w:lang w:val="pt-PT"/>
@@ -654,7 +654,7 @@
     </w:p>
     <w:p>
       <w:pPr>
-        <w:pStyle w:val="Heading1"/>
+        <w:pStyle w:val="Cabealho1"/>
         <w:rPr>
           <w:rFonts w:cstheme="majorHAnsi"/>
           <w:lang w:val="pt-PT"/>
@@ -874,7 +874,7 @@
     </w:p>
     <w:p>
       <w:pPr>
-        <w:pStyle w:val="Heading1"/>
+        <w:pStyle w:val="Cabealho1"/>
         <w:rPr>
           <w:lang w:val="pt-PT"/>
         </w:rPr>
@@ -911,7 +911,7 @@
     </w:p>
     <w:p>
       <w:pPr>
-        <w:pStyle w:val="Heading1"/>
+        <w:pStyle w:val="Cabealho1"/>
         <w:numPr>
           <w:ilvl w:val="0"/>
           <w:numId w:val="4"/>
@@ -993,7 +993,7 @@
     </w:p>
     <w:p>
       <w:pPr>
-        <w:pStyle w:val="ListParagraph"/>
+        <w:pStyle w:val="PargrafodaLista"/>
         <w:numPr>
           <w:ilvl w:val="0"/>
           <w:numId w:val="3"/>
@@ -1041,7 +1041,7 @@
     </w:p>
     <w:p>
       <w:pPr>
-        <w:pStyle w:val="ListParagraph"/>
+        <w:pStyle w:val="PargrafodaLista"/>
         <w:numPr>
           <w:ilvl w:val="0"/>
           <w:numId w:val="3"/>
@@ -1115,7 +1115,7 @@
     </w:p>
     <w:p>
       <w:pPr>
-        <w:pStyle w:val="ListParagraph"/>
+        <w:pStyle w:val="PargrafodaLista"/>
         <w:numPr>
           <w:ilvl w:val="0"/>
           <w:numId w:val="3"/>
@@ -1172,7 +1172,7 @@
     </w:p>
     <w:p>
       <w:pPr>
-        <w:pStyle w:val="ListParagraph"/>
+        <w:pStyle w:val="PargrafodaLista"/>
         <w:numPr>
           <w:ilvl w:val="0"/>
           <w:numId w:val="3"/>
@@ -1261,7 +1261,7 @@
     </w:p>
     <w:p>
       <w:pPr>
-        <w:pStyle w:val="ListParagraph"/>
+        <w:pStyle w:val="PargrafodaLista"/>
         <w:numPr>
           <w:ilvl w:val="0"/>
           <w:numId w:val="3"/>
@@ -1285,7 +1285,7 @@
     </w:p>
     <w:p>
       <w:pPr>
-        <w:pStyle w:val="ListParagraph"/>
+        <w:pStyle w:val="PargrafodaLista"/>
         <w:numPr>
           <w:ilvl w:val="0"/>
           <w:numId w:val="3"/>
@@ -1343,7 +1343,7 @@
     </w:p>
     <w:p>
       <w:pPr>
-        <w:pStyle w:val="Heading1"/>
+        <w:pStyle w:val="Cabealho1"/>
         <w:numPr>
           <w:ilvl w:val="0"/>
           <w:numId w:val="4"/>
@@ -1555,7 +1555,7 @@
     </w:p>
     <w:p>
       <w:pPr>
-        <w:pStyle w:val="Heading2"/>
+        <w:pStyle w:val="Cabealho2"/>
         <w:numPr>
           <w:ilvl w:val="1"/>
           <w:numId w:val="4"/>
@@ -1934,6 +1934,7 @@
           <w:noProof/>
           <w:sz w:val="24"/>
           <w:szCs w:val="24"/>
+          <w:lang w:val="pt-PT" w:eastAsia="pt-PT"/>
         </w:rPr>
         <w:drawing>
           <wp:anchor distT="0" distB="0" distL="114300" distR="114300" simplePos="0" relativeHeight="251659264" behindDoc="0" locked="0" layoutInCell="1" allowOverlap="1">
@@ -2168,6 +2169,7 @@
           <w:noProof/>
           <w:sz w:val="24"/>
           <w:szCs w:val="24"/>
+          <w:lang w:val="pt-PT" w:eastAsia="pt-PT"/>
         </w:rPr>
         <w:drawing>
           <wp:inline distT="0" distB="0" distL="0" distR="0">
@@ -2637,20 +2639,119 @@
         <w:ind w:firstLine="720"/>
         <w:jc w:val="both"/>
         <w:rPr>
+          <w:sz w:val="24"/>
+          <w:szCs w:val="24"/>
+          <w:lang w:val="pt-PT"/>
+        </w:rPr>
+      </w:pPr>
+      <w:r>
+        <w:rPr>
+          <w:sz w:val="24"/>
+          <w:szCs w:val="24"/>
+          <w:lang w:val="pt-PT"/>
+        </w:rPr>
+        <w:t xml:space="preserve">O cliente FTP é representado por uma estrutura que contém dois descritores, um relativo ao </w:t>
+      </w:r>
+      <w:proofErr w:type="spellStart"/>
+      <w:r>
+        <w:rPr>
+          <w:i/>
+          <w:sz w:val="24"/>
+          <w:szCs w:val="24"/>
+          <w:lang w:val="pt-PT"/>
+        </w:rPr>
+        <w:t>socket</w:t>
+      </w:r>
+      <w:proofErr w:type="spellEnd"/>
+      <w:r>
+        <w:rPr>
+          <w:sz w:val="24"/>
+          <w:szCs w:val="24"/>
+          <w:lang w:val="pt-PT"/>
+        </w:rPr>
+        <w:t xml:space="preserve"> de controlo e outro ao de dados.</w:t>
+      </w:r>
+    </w:p>
+    <w:p>
+      <w:pPr>
+        <w:ind w:firstLine="720"/>
+        <w:jc w:val="both"/>
+        <w:rPr>
           <w:color w:val="FF0000"/>
           <w:sz w:val="24"/>
           <w:szCs w:val="24"/>
           <w:lang w:val="pt-PT"/>
         </w:rPr>
       </w:pPr>
-      <w:r>
+    </w:p>
+    <w:p>
+      <w:pPr>
+        <w:ind w:firstLine="720"/>
+        <w:jc w:val="both"/>
         <w:rPr>
           <w:color w:val="FF0000"/>
           <w:sz w:val="24"/>
           <w:szCs w:val="24"/>
           <w:lang w:val="pt-PT"/>
         </w:rPr>
-        <w:t>/* Falar do ftp – RITA */</w:t>
+      </w:pPr>
+      <w:r>
+        <w:rPr>
+          <w:color w:val="FF0000"/>
+          <w:sz w:val="24"/>
+          <w:szCs w:val="24"/>
+          <w:lang w:val="pt-PT"/>
+        </w:rPr>
+        <w:t>/</w:t>
+      </w:r>
+      <w:r>
+        <w:rPr>
+          <w:color w:val="FF0000"/>
+          <w:sz w:val="24"/>
+          <w:szCs w:val="24"/>
+          <w:lang w:val="pt-PT"/>
+        </w:rPr>
+        <w:t xml:space="preserve">inserir imagens da </w:t>
+      </w:r>
+      <w:proofErr w:type="spellStart"/>
+      <w:r>
+        <w:rPr>
+          <w:color w:val="FF0000"/>
+          <w:sz w:val="24"/>
+          <w:szCs w:val="24"/>
+          <w:lang w:val="pt-PT"/>
+        </w:rPr>
+        <w:t>struct</w:t>
+      </w:r>
+      <w:proofErr w:type="spellEnd"/>
+      <w:r>
+        <w:rPr>
+          <w:color w:val="FF0000"/>
+          <w:sz w:val="24"/>
+          <w:szCs w:val="24"/>
+          <w:lang w:val="pt-PT"/>
+        </w:rPr>
+        <w:t xml:space="preserve"> </w:t>
+      </w:r>
+      <w:proofErr w:type="spellStart"/>
+      <w:r>
+        <w:rPr>
+          <w:color w:val="FF0000"/>
+          <w:sz w:val="24"/>
+          <w:szCs w:val="24"/>
+          <w:lang w:val="pt-PT"/>
+        </w:rPr>
+        <w:t>ftp</w:t>
+      </w:r>
+      <w:proofErr w:type="spellEnd"/>
+      <w:r>
+        <w:rPr>
+          <w:color w:val="FF0000"/>
+          <w:sz w:val="24"/>
+          <w:szCs w:val="24"/>
+          <w:lang w:val="pt-PT"/>
+        </w:rPr>
+        <w:t>/</w:t>
       </w:r>
     </w:p>
     <w:p>
@@ -2658,24 +2759,151 @@
         <w:ind w:firstLine="720"/>
         <w:jc w:val="both"/>
         <w:rPr>
-          <w:sz w:val="24"/>
-          <w:szCs w:val="24"/>
-          <w:lang w:val="pt-PT"/>
-        </w:rPr>
-      </w:pPr>
-    </w:p>
-    <w:p>
-      <w:pPr>
-        <w:rPr>
-          <w:sz w:val="24"/>
-          <w:szCs w:val="24"/>
-          <w:lang w:val="pt-PT"/>
-        </w:rPr>
-      </w:pPr>
-    </w:p>
-    <w:p>
-      <w:pPr>
-        <w:pStyle w:val="Heading2"/>
+          <w:color w:val="FF0000"/>
+          <w:sz w:val="24"/>
+          <w:szCs w:val="24"/>
+          <w:lang w:val="pt-PT"/>
+        </w:rPr>
+      </w:pPr>
+    </w:p>
+    <w:p>
+      <w:pPr>
+        <w:jc w:val="both"/>
+        <w:rPr>
+          <w:sz w:val="24"/>
+          <w:szCs w:val="24"/>
+          <w:lang w:val="pt-PT"/>
+        </w:rPr>
+      </w:pPr>
+      <w:r>
+        <w:rPr>
+          <w:sz w:val="24"/>
+          <w:szCs w:val="24"/>
+          <w:lang w:val="pt-PT"/>
+        </w:rPr>
+        <w:t>D</w:t>
+      </w:r>
+      <w:r>
+        <w:rPr>
+          <w:sz w:val="24"/>
+          <w:szCs w:val="24"/>
+          <w:lang w:val="pt-PT"/>
+        </w:rPr>
+        <w:t xml:space="preserve">epois de interpretar a informação introduzida pelo utilizador, isto é, após o processamento do </w:t>
+      </w:r>
+      <w:r>
+        <w:rPr>
+          <w:i/>
+          <w:sz w:val="24"/>
+          <w:szCs w:val="24"/>
+          <w:lang w:val="pt-PT"/>
+        </w:rPr>
+        <w:t>URL</w:t>
+      </w:r>
+      <w:r>
+        <w:rPr>
+          <w:sz w:val="24"/>
+          <w:szCs w:val="24"/>
+          <w:lang w:val="pt-PT"/>
+        </w:rPr>
+        <w:t xml:space="preserve">, procede-se à ligação do cliente FTP ao servidor FTP através de um </w:t>
+      </w:r>
+      <w:proofErr w:type="spellStart"/>
+      <w:r>
+        <w:rPr>
+          <w:i/>
+          <w:sz w:val="24"/>
+          <w:szCs w:val="24"/>
+          <w:lang w:val="pt-PT"/>
+        </w:rPr>
+        <w:t>socket</w:t>
+      </w:r>
+      <w:proofErr w:type="spellEnd"/>
+      <w:r>
+        <w:rPr>
+          <w:sz w:val="24"/>
+          <w:szCs w:val="24"/>
+          <w:lang w:val="pt-PT"/>
+        </w:rPr>
+        <w:t xml:space="preserve"> TCP através da função </w:t>
+      </w:r>
+      <w:proofErr w:type="spellStart"/>
+      <w:r>
+        <w:rPr>
+          <w:b/>
+          <w:i/>
+          <w:sz w:val="24"/>
+          <w:szCs w:val="24"/>
+          <w:lang w:val="pt-PT"/>
+        </w:rPr>
+        <w:t>ftpConnect</w:t>
+      </w:r>
+      <w:proofErr w:type="spellEnd"/>
+      <w:r>
+        <w:rPr>
+          <w:sz w:val="24"/>
+          <w:szCs w:val="24"/>
+          <w:lang w:val="pt-PT"/>
+        </w:rPr>
+        <w:t>.</w:t>
+      </w:r>
+    </w:p>
+    <w:p>
+      <w:pPr>
+        <w:ind w:firstLine="720"/>
+        <w:jc w:val="both"/>
+        <w:rPr>
+          <w:color w:val="FF0000"/>
+          <w:sz w:val="24"/>
+          <w:szCs w:val="24"/>
+          <w:lang w:val="pt-PT"/>
+        </w:rPr>
+      </w:pPr>
+      <w:r>
+        <w:rPr>
+          <w:color w:val="FF0000"/>
+          <w:sz w:val="24"/>
+          <w:szCs w:val="24"/>
+          <w:lang w:val="pt-PT"/>
+        </w:rPr>
+        <w:t>/</w:t>
+      </w:r>
+      <w:proofErr w:type="spellStart"/>
+      <w:r>
+        <w:rPr>
+          <w:color w:val="FF0000"/>
+          <w:sz w:val="24"/>
+          <w:szCs w:val="24"/>
+          <w:lang w:val="pt-PT"/>
+        </w:rPr>
+        <w:t>super</w:t>
+      </w:r>
+      <w:proofErr w:type="spellEnd"/>
+      <w:r>
+        <w:rPr>
+          <w:color w:val="FF0000"/>
+          <w:sz w:val="24"/>
+          <w:szCs w:val="24"/>
+          <w:lang w:val="pt-PT"/>
+        </w:rPr>
+        <w:t xml:space="preserve"> inacabado/</w:t>
+      </w:r>
+    </w:p>
+    <w:p>
+      <w:pPr>
+        <w:ind w:firstLine="720"/>
+        <w:jc w:val="both"/>
+        <w:rPr>
+          <w:color w:val="FF0000"/>
+          <w:sz w:val="24"/>
+          <w:szCs w:val="24"/>
+          <w:lang w:val="pt-PT"/>
+        </w:rPr>
+      </w:pPr>
+    </w:p>
+    <w:p>
+      <w:pPr>
+        <w:pStyle w:val="Cabealho2"/>
         <w:numPr>
           <w:ilvl w:val="1"/>
           <w:numId w:val="4"/>
@@ -2702,7 +2930,7 @@
     </w:p>
     <w:p>
       <w:pPr>
-        <w:pStyle w:val="ListParagraph"/>
+        <w:pStyle w:val="PargrafodaLista"/>
         <w:ind w:left="420"/>
         <w:rPr>
           <w:lang w:val="pt-PT"/>
@@ -2761,7 +2989,25 @@
           <w:szCs w:val="24"/>
           <w:lang w:val="pt-PT"/>
         </w:rPr>
-        <w:t>Caso ocorra algum erro, a aplicação termina e o erro é impresso na consola. Caso contrário, é impresso na consola uma mensagem a dizer que a transferência foi bem sucedida e qual o tamanho do ficheiro.</w:t>
+        <w:t xml:space="preserve">Caso ocorra algum erro, a aplicação termina e o erro é impresso na consola. Caso contrário, é impresso na consola uma mensagem a dizer que a transferência foi </w:t>
+      </w:r>
+      <w:proofErr w:type="gramStart"/>
+      <w:r>
+        <w:rPr>
+          <w:sz w:val="24"/>
+          <w:szCs w:val="24"/>
+          <w:lang w:val="pt-PT"/>
+        </w:rPr>
+        <w:t>bem sucedida</w:t>
+      </w:r>
+      <w:proofErr w:type="gramEnd"/>
+      <w:r>
+        <w:rPr>
+          <w:sz w:val="24"/>
+          <w:szCs w:val="24"/>
+          <w:lang w:val="pt-PT"/>
+        </w:rPr>
+        <w:t xml:space="preserve"> e qual o tamanho do ficheiro.</w:t>
       </w:r>
     </w:p>
     <w:p>
@@ -2777,6 +3023,17 @@
     </w:p>
     <w:p>
       <w:pPr>
+        <w:ind w:firstLine="360"/>
+        <w:jc w:val="both"/>
+        <w:rPr>
+          <w:sz w:val="24"/>
+          <w:szCs w:val="24"/>
+          <w:lang w:val="pt-PT"/>
+        </w:rPr>
+      </w:pPr>
+    </w:p>
+    <w:p>
+      <w:pPr>
         <w:rPr>
           <w:lang w:val="pt-PT"/>
         </w:rPr>
@@ -2790,7 +3047,7 @@
     </w:p>
     <w:p>
       <w:pPr>
-        <w:pStyle w:val="Heading1"/>
+        <w:pStyle w:val="Cabealho1"/>
         <w:numPr>
           <w:ilvl w:val="0"/>
           <w:numId w:val="4"/>
@@ -2804,19 +3061,25 @@
           <w:lang w:val="pt-PT"/>
         </w:rPr>
         <w:lastRenderedPageBreak/>
-        <w:t>Parte 2 – Configuração da rede e análise</w:t>
-      </w:r>
-    </w:p>
-    <w:p>
-      <w:pPr>
-        <w:rPr>
-          <w:lang w:val="pt-PT"/>
-        </w:rPr>
-      </w:pPr>
-    </w:p>
-    <w:p>
-      <w:pPr>
-        <w:pStyle w:val="Heading2"/>
+        <w:t>Parte 2 – Configuração da R</w:t>
+      </w:r>
+      <w:r>
+        <w:rPr>
+          <w:lang w:val="pt-PT"/>
+        </w:rPr>
+        <w:t>ede e análise</w:t>
+      </w:r>
+    </w:p>
+    <w:p>
+      <w:pPr>
+        <w:rPr>
+          <w:lang w:val="pt-PT"/>
+        </w:rPr>
+      </w:pPr>
+    </w:p>
+    <w:p>
+      <w:pPr>
+        <w:pStyle w:val="Cabealho2"/>
         <w:numPr>
           <w:ilvl w:val="1"/>
           <w:numId w:val="4"/>
@@ -2831,12 +3094,26 @@
           <w:color w:val="2F5496" w:themeColor="accent1" w:themeShade="BF"/>
           <w:lang w:val="pt-PT"/>
         </w:rPr>
-        <w:t>Configuração de um IP de rede</w:t>
-      </w:r>
-    </w:p>
-    <w:p>
-      <w:pPr>
-        <w:pStyle w:val="Heading1"/>
+        <w:t>Configuração de</w:t>
+      </w:r>
+      <w:r>
+        <w:rPr>
+          <w:color w:val="2F5496" w:themeColor="accent1" w:themeShade="BF"/>
+          <w:lang w:val="pt-PT"/>
+        </w:rPr>
+        <w:t xml:space="preserve"> um IP de R</w:t>
+      </w:r>
+      <w:r>
+        <w:rPr>
+          <w:color w:val="2F5496" w:themeColor="accent1" w:themeShade="BF"/>
+          <w:lang w:val="pt-PT"/>
+        </w:rPr>
+        <w:t>ede</w:t>
+      </w:r>
+    </w:p>
+    <w:p>
+      <w:pPr>
+        <w:pStyle w:val="Cabealho1"/>
         <w:numPr>
           <w:ilvl w:val="2"/>
           <w:numId w:val="4"/>
@@ -2903,7 +3180,23 @@
           <w:szCs w:val="24"/>
           <w:lang w:val="pt-PT"/>
         </w:rPr>
-        <w:t xml:space="preserve"> compreensão da configuração de IP’s em máquinas diferentes, numa mesma rede, </w:t>
+        <w:t xml:space="preserve"> </w:t>
+      </w:r>
+      <w:r>
+        <w:rPr>
+          <w:sz w:val="24"/>
+          <w:szCs w:val="24"/>
+          <w:lang w:val="pt-PT"/>
+        </w:rPr>
+        <w:t xml:space="preserve">a </w:t>
+      </w:r>
+      <w:r>
+        <w:rPr>
+          <w:sz w:val="24"/>
+          <w:szCs w:val="24"/>
+          <w:lang w:val="pt-PT"/>
+        </w:rPr>
+        <w:t xml:space="preserve">compreensão da configuração de IP’s em máquinas diferentes, numa mesma rede, </w:t>
       </w:r>
       <w:r>
         <w:rPr>
@@ -2979,7 +3272,24 @@
           <w:szCs w:val="24"/>
           <w:lang w:val="pt-PT"/>
         </w:rPr>
-        <w:t xml:space="preserve">, este pede ao ARP para encontrar um host físico ou um endereço MAC que corresponda ao endereço IP. Por sua vez, este procura  na sua cache e, se nenhuma entrada for encontrada, o ARP transmite um </w:t>
+        <w:t xml:space="preserve">, este pede ao ARP para encontrar um </w:t>
+      </w:r>
+      <w:r>
+        <w:rPr>
+          <w:i/>
+          <w:sz w:val="24"/>
+          <w:szCs w:val="24"/>
+          <w:lang w:val="pt-PT"/>
+        </w:rPr>
+        <w:t>host</w:t>
+      </w:r>
+      <w:r>
+        <w:rPr>
+          <w:sz w:val="24"/>
+          <w:szCs w:val="24"/>
+          <w:lang w:val="pt-PT"/>
+        </w:rPr>
+        <w:t xml:space="preserve"> físico ou um endereço MAC que corresponda ao endereço IP. Por sua vez, este procura  na sua cache e, se nenhuma entrada for encontrada, o ARP transmite um </w:t>
       </w:r>
       <w:r>
         <w:rPr>
@@ -3265,7 +3575,7 @@
     </w:p>
     <w:p>
       <w:pPr>
-        <w:pStyle w:val="Heading1"/>
+        <w:pStyle w:val="Cabealho1"/>
         <w:ind w:left="1080"/>
         <w:rPr>
           <w:sz w:val="24"/>
@@ -3290,7 +3600,7 @@
     </w:p>
     <w:p>
       <w:pPr>
-        <w:pStyle w:val="Heading1"/>
+        <w:pStyle w:val="Cabealho1"/>
         <w:numPr>
           <w:ilvl w:val="2"/>
           <w:numId w:val="4"/>
@@ -3328,6 +3638,7 @@
       <w:r>
         <w:rPr>
           <w:noProof/>
+          <w:lang w:val="pt-PT" w:eastAsia="pt-PT"/>
         </w:rPr>
         <w:drawing>
           <wp:anchor distT="0" distB="0" distL="114300" distR="114300" simplePos="0" relativeHeight="251660288" behindDoc="0" locked="0" layoutInCell="1" allowOverlap="1">
@@ -3760,7 +4071,7 @@
     </w:p>
     <w:p>
       <w:pPr>
-        <w:pStyle w:val="Heading2"/>
+        <w:pStyle w:val="Cabealho2"/>
         <w:numPr>
           <w:ilvl w:val="1"/>
           <w:numId w:val="4"/>
@@ -3775,23 +4086,57 @@
           <w:color w:val="2F5496" w:themeColor="accent1" w:themeShade="BF"/>
           <w:lang w:val="pt-PT"/>
         </w:rPr>
-        <w:t xml:space="preserve">Implementação de duas redes </w:t>
-      </w:r>
-      <w:r>
-        <w:rPr>
-          <w:i/>
+        <w:t>Implementação de duas R</w:t>
+      </w:r>
+      <w:r>
+        <w:rPr>
           <w:color w:val="2F5496" w:themeColor="accent1" w:themeShade="BF"/>
           <w:lang w:val="pt-PT"/>
         </w:rPr>
+        <w:t xml:space="preserve">edes </w:t>
+      </w:r>
+      <w:proofErr w:type="spellStart"/>
+      <w:r>
+        <w:rPr>
+          <w:i/>
+          <w:color w:val="2F5496" w:themeColor="accent1" w:themeShade="BF"/>
+          <w:lang w:val="pt-PT"/>
+        </w:rPr>
         <w:t>LAN’s</w:t>
       </w:r>
+      <w:proofErr w:type="spellEnd"/>
       <w:r>
         <w:rPr>
           <w:color w:val="2F5496" w:themeColor="accent1" w:themeShade="BF"/>
           <w:lang w:val="pt-PT"/>
         </w:rPr>
-        <w:t xml:space="preserve"> virtuais num switch</w:t>
-      </w:r>
+        <w:t xml:space="preserve"> V</w:t>
+      </w:r>
+      <w:r>
+        <w:rPr>
+          <w:color w:val="2F5496" w:themeColor="accent1" w:themeShade="BF"/>
+          <w:lang w:val="pt-PT"/>
+        </w:rPr>
+        <w:t xml:space="preserve">irtuais num </w:t>
+      </w:r>
+      <w:proofErr w:type="spellStart"/>
+      <w:r>
+        <w:rPr>
+          <w:i/>
+          <w:color w:val="2F5496" w:themeColor="accent1" w:themeShade="BF"/>
+          <w:lang w:val="pt-PT"/>
+        </w:rPr>
+        <w:t>S</w:t>
+      </w:r>
+      <w:r>
+        <w:rPr>
+          <w:i/>
+          <w:color w:val="2F5496" w:themeColor="accent1" w:themeShade="BF"/>
+          <w:lang w:val="pt-PT"/>
+        </w:rPr>
+        <w:t>witch</w:t>
+      </w:r>
+      <w:proofErr w:type="spellEnd"/>
     </w:p>
     <w:p>
       <w:pPr>
@@ -3802,6 +4147,7 @@
       <w:r>
         <w:rPr>
           <w:noProof/>
+          <w:lang w:val="pt-PT" w:eastAsia="pt-PT"/>
         </w:rPr>
         <w:drawing>
           <wp:anchor distT="0" distB="0" distL="114300" distR="114300" simplePos="0" relativeHeight="251661312" behindDoc="0" locked="0" layoutInCell="1" allowOverlap="1">
@@ -3920,13 +4266,25 @@
           <w:lang w:val="pt-PT"/>
         </w:rPr>
       </w:pPr>
-      <w:r>
+    </w:p>
+    <w:p>
+      <w:pPr>
+        <w:ind w:firstLine="360"/>
         <w:rPr>
           <w:noProof/>
           <w:sz w:val="24"/>
           <w:szCs w:val="24"/>
           <w:lang w:val="pt-PT"/>
         </w:rPr>
+      </w:pPr>
+      <w:r>
+        <w:rPr>
+          <w:noProof/>
+          <w:sz w:val="24"/>
+          <w:szCs w:val="24"/>
+          <w:lang w:val="pt-PT"/>
+        </w:rPr>
+        <w:lastRenderedPageBreak/>
         <w:t>In</w:t>
       </w:r>
       <w:r>
@@ -3966,7 +4324,6 @@
           <w:szCs w:val="24"/>
           <w:lang w:val="pt-PT"/>
         </w:rPr>
-        <w:lastRenderedPageBreak/>
         <w:t>Em seguida, foram criadas</w:t>
       </w:r>
       <w:r>
@@ -4009,7 +4366,7 @@
     </w:p>
     <w:p>
       <w:pPr>
-        <w:pStyle w:val="ListParagraph"/>
+        <w:pStyle w:val="PargrafodaLista"/>
         <w:numPr>
           <w:ilvl w:val="0"/>
           <w:numId w:val="7"/>
@@ -4038,23 +4395,12 @@
           <w:szCs w:val="24"/>
           <w:lang w:val="pt-PT"/>
         </w:rPr>
-        <w:t xml:space="preserve"> 40 – 172.16.40.0/24 – à qual pertecem os computadores tux4</w:t>
-      </w:r>
-      <w:bookmarkStart w:id="0" w:name="_GoBack"/>
-      <w:bookmarkEnd w:id="0"/>
-      <w:r>
-        <w:rPr>
-          <w:noProof/>
-          <w:sz w:val="24"/>
-          <w:szCs w:val="24"/>
-          <w:lang w:val="pt-PT"/>
-        </w:rPr>
-        <w:t>1 e o tux44;</w:t>
-      </w:r>
-    </w:p>
-    <w:p>
-      <w:pPr>
-        <w:pStyle w:val="ListParagraph"/>
+        <w:t xml:space="preserve"> 40 – 172.16.40.0/24 – à qual pertecem os computadores tux41 e o tux44;</w:t>
+      </w:r>
+    </w:p>
+    <w:p>
+      <w:pPr>
+        <w:pStyle w:val="PargrafodaLista"/>
         <w:numPr>
           <w:ilvl w:val="0"/>
           <w:numId w:val="7"/>
@@ -4081,7 +4427,23 @@
           <w:szCs w:val="24"/>
           <w:lang w:val="pt-PT"/>
         </w:rPr>
-        <w:t>41 – 172.16.41.0/24 – à qual pertence o computador tux 42.</w:t>
+        <w:t>41 – 172.16.41.0/24 – à</w:t>
+      </w:r>
+      <w:r>
+        <w:rPr>
+          <w:sz w:val="24"/>
+          <w:szCs w:val="24"/>
+          <w:lang w:val="pt-PT"/>
+        </w:rPr>
+        <w:t xml:space="preserve"> qual pertence o computador tux</w:t>
+      </w:r>
+      <w:r>
+        <w:rPr>
+          <w:sz w:val="24"/>
+          <w:szCs w:val="24"/>
+          <w:lang w:val="pt-PT"/>
+        </w:rPr>
+        <w:t>42.</w:t>
       </w:r>
     </w:p>
     <w:p>
@@ -4198,7 +4560,7 @@
     </w:p>
     <w:p>
       <w:pPr>
-        <w:pStyle w:val="ListParagraph"/>
+        <w:pStyle w:val="PargrafodaLista"/>
         <w:numPr>
           <w:ilvl w:val="0"/>
           <w:numId w:val="9"/>
@@ -4221,7 +4583,7 @@
     </w:p>
     <w:p>
       <w:pPr>
-        <w:pStyle w:val="ListParagraph"/>
+        <w:pStyle w:val="PargrafodaLista"/>
         <w:numPr>
           <w:ilvl w:val="0"/>
           <w:numId w:val="9"/>
@@ -4277,7 +4639,7 @@
     </w:p>
     <w:p>
       <w:pPr>
-        <w:pStyle w:val="ListParagraph"/>
+        <w:pStyle w:val="PargrafodaLista"/>
         <w:numPr>
           <w:ilvl w:val="0"/>
           <w:numId w:val="9"/>
@@ -4317,7 +4679,7 @@
     </w:p>
     <w:p>
       <w:pPr>
-        <w:pStyle w:val="ListParagraph"/>
+        <w:pStyle w:val="PargrafodaLista"/>
         <w:numPr>
           <w:ilvl w:val="0"/>
           <w:numId w:val="9"/>
@@ -4340,7 +4702,7 @@
     </w:p>
     <w:p>
       <w:pPr>
-        <w:pStyle w:val="ListParagraph"/>
+        <w:pStyle w:val="PargrafodaLista"/>
         <w:numPr>
           <w:ilvl w:val="0"/>
           <w:numId w:val="9"/>
@@ -4363,7 +4725,7 @@
     </w:p>
     <w:p>
       <w:pPr>
-        <w:pStyle w:val="ListParagraph"/>
+        <w:pStyle w:val="PargrafodaLista"/>
         <w:numPr>
           <w:ilvl w:val="0"/>
           <w:numId w:val="9"/>
@@ -4718,7 +5080,7 @@
     </w:p>
     <w:p>
       <w:pPr>
-        <w:pStyle w:val="Heading2"/>
+        <w:pStyle w:val="Cabealho2"/>
         <w:numPr>
           <w:ilvl w:val="1"/>
           <w:numId w:val="4"/>
@@ -4767,12 +5129,13 @@
     </w:p>
     <w:p>
       <w:pPr>
-        <w:pStyle w:val="Heading2"/>
+        <w:pStyle w:val="Cabealho2"/>
         <w:numPr>
           <w:ilvl w:val="1"/>
           <w:numId w:val="4"/>
         </w:numPr>
         <w:rPr>
+          <w:i/>
           <w:color w:val="2F5496" w:themeColor="accent1" w:themeShade="BF"/>
           <w:lang w:val="pt-PT"/>
         </w:rPr>
@@ -4824,12 +5187,20 @@
     </w:p>
     <w:p>
       <w:pPr>
-        <w:pStyle w:val="Heading2"/>
+        <w:rPr>
+          <w:lang w:val="pt-PT"/>
+        </w:rPr>
+      </w:pPr>
+    </w:p>
+    <w:p>
+      <w:pPr>
+        <w:pStyle w:val="Cabealho2"/>
         <w:numPr>
           <w:ilvl w:val="1"/>
           <w:numId w:val="4"/>
         </w:numPr>
         <w:rPr>
+          <w:i/>
           <w:color w:val="2F5496" w:themeColor="accent1" w:themeShade="BF"/>
           <w:lang w:val="pt-PT"/>
         </w:rPr>
@@ -4840,26 +5211,506 @@
           <w:color w:val="2F5496" w:themeColor="accent1" w:themeShade="BF"/>
           <w:lang w:val="pt-PT"/>
         </w:rPr>
+        <w:lastRenderedPageBreak/>
         <w:t>DNS</w:t>
       </w:r>
     </w:p>
     <w:p>
       <w:pPr>
         <w:rPr>
-          <w:lang w:val="pt-PT"/>
-        </w:rPr>
-      </w:pPr>
-    </w:p>
-    <w:p>
-      <w:pPr>
-        <w:rPr>
-          <w:lang w:val="pt-PT"/>
-        </w:rPr>
-      </w:pPr>
-    </w:p>
-    <w:p>
-      <w:pPr>
-        <w:pStyle w:val="Heading2"/>
+          <w:sz w:val="24"/>
+          <w:szCs w:val="24"/>
+          <w:lang w:val="pt-PT"/>
+        </w:rPr>
+      </w:pPr>
+    </w:p>
+    <w:p>
+      <w:pPr>
+        <w:ind w:left="360"/>
+        <w:rPr>
+          <w:sz w:val="24"/>
+          <w:szCs w:val="24"/>
+          <w:lang w:val="pt-PT"/>
+        </w:rPr>
+      </w:pPr>
+      <w:r>
+        <w:rPr>
+          <w:sz w:val="24"/>
+          <w:szCs w:val="24"/>
+          <w:lang w:val="pt-PT"/>
+        </w:rPr>
+        <w:t xml:space="preserve">A experiência 5 tem por base a configuração do DNS que, consequentemente, permite a ligação a redes externas, fazendo com que seja possível o acesso à </w:t>
+      </w:r>
+      <w:r>
+        <w:rPr>
+          <w:i/>
+          <w:sz w:val="24"/>
+          <w:szCs w:val="24"/>
+          <w:lang w:val="pt-PT"/>
+        </w:rPr>
+        <w:t>Internet</w:t>
+      </w:r>
+      <w:r>
+        <w:rPr>
+          <w:sz w:val="24"/>
+          <w:szCs w:val="24"/>
+          <w:lang w:val="pt-PT"/>
+        </w:rPr>
+        <w:t xml:space="preserve"> através de uma rede interna criada.</w:t>
+      </w:r>
+    </w:p>
+    <w:p>
+      <w:pPr>
+        <w:ind w:left="360"/>
+        <w:rPr>
+          <w:noProof/>
+          <w:sz w:val="24"/>
+          <w:szCs w:val="24"/>
+          <w:lang w:val="pt-PT" w:eastAsia="pt-PT"/>
+        </w:rPr>
+      </w:pPr>
+    </w:p>
+    <w:p>
+      <w:pPr>
+        <w:ind w:left="360"/>
+        <w:jc w:val="center"/>
+        <w:rPr>
+          <w:sz w:val="24"/>
+          <w:szCs w:val="24"/>
+          <w:lang w:val="pt-PT"/>
+        </w:rPr>
+      </w:pPr>
+      <w:r>
+        <w:rPr>
+          <w:noProof/>
+          <w:sz w:val="24"/>
+          <w:szCs w:val="24"/>
+          <w:lang w:val="pt-PT" w:eastAsia="pt-PT"/>
+        </w:rPr>
+        <w:drawing>
+          <wp:inline distT="0" distB="0" distL="0" distR="0">
+            <wp:extent cx="3162300" cy="1176655"/>
+            <wp:effectExtent l="0" t="0" r="0" b="4445"/>
+            <wp:docPr id="6" name="Imagem 6"/>
+            <wp:cNvGraphicFramePr>
+              <a:graphicFrameLocks xmlns:a="http://schemas.openxmlformats.org/drawingml/2006/main" noChangeAspect="1"/>
+            </wp:cNvGraphicFramePr>
+            <a:graphic xmlns:a="http://schemas.openxmlformats.org/drawingml/2006/main">
+              <a:graphicData uri="http://schemas.openxmlformats.org/drawingml/2006/picture">
+                <pic:pic xmlns:pic="http://schemas.openxmlformats.org/drawingml/2006/picture">
+                  <pic:nvPicPr>
+                    <pic:cNvPr id="6" name="exp5.png"/>
+                    <pic:cNvPicPr/>
+                  </pic:nvPicPr>
+                  <pic:blipFill rotWithShape="1">
+                    <a:blip r:embed="rId13">
+                      <a:extLst>
+                        <a:ext uri="{28A0092B-C50C-407E-A947-70E740481C1C}">
+                          <a14:useLocalDpi xmlns:a14="http://schemas.microsoft.com/office/drawing/2010/main" val="0"/>
+                        </a:ext>
+                      </a:extLst>
+                    </a:blip>
+                    <a:srcRect l="46795"/>
+                    <a:stretch/>
+                  </pic:blipFill>
+                  <pic:spPr bwMode="auto">
+                    <a:xfrm>
+                      <a:off x="0" y="0"/>
+                      <a:ext cx="3162300" cy="1176655"/>
+                    </a:xfrm>
+                    <a:prstGeom prst="rect">
+                      <a:avLst/>
+                    </a:prstGeom>
+                    <a:ln>
+                      <a:noFill/>
+                    </a:ln>
+                    <a:extLst>
+                      <a:ext uri="{53640926-AAD7-44D8-BBD7-CCE9431645EC}">
+                        <a14:shadowObscured xmlns:a14="http://schemas.microsoft.com/office/drawing/2010/main"/>
+                      </a:ext>
+                    </a:extLst>
+                  </pic:spPr>
+                </pic:pic>
+              </a:graphicData>
+            </a:graphic>
+          </wp:inline>
+        </w:drawing>
+      </w:r>
+    </w:p>
+    <w:p>
+      <w:pPr>
+        <w:ind w:left="360"/>
+        <w:jc w:val="both"/>
+        <w:rPr>
+          <w:sz w:val="24"/>
+          <w:szCs w:val="24"/>
+          <w:lang w:val="pt-PT"/>
+        </w:rPr>
+      </w:pPr>
+    </w:p>
+    <w:p>
+      <w:pPr>
+        <w:ind w:left="360"/>
+        <w:jc w:val="both"/>
+        <w:rPr>
+          <w:sz w:val="24"/>
+          <w:szCs w:val="24"/>
+          <w:lang w:val="pt-PT"/>
+        </w:rPr>
+      </w:pPr>
+      <w:r>
+        <w:rPr>
+          <w:sz w:val="24"/>
+          <w:szCs w:val="24"/>
+          <w:lang w:val="pt-PT"/>
+        </w:rPr>
+        <w:t>A configuração do DNS passa por adicionar estas duas linhas:</w:t>
+      </w:r>
+    </w:p>
+    <w:p>
+      <w:pPr>
+        <w:pStyle w:val="PargrafodaLista"/>
+        <w:numPr>
+          <w:ilvl w:val="0"/>
+          <w:numId w:val="10"/>
+        </w:numPr>
+        <w:jc w:val="both"/>
+        <w:rPr>
+          <w:sz w:val="24"/>
+          <w:szCs w:val="24"/>
+          <w:lang w:val="pt-PT"/>
+        </w:rPr>
+      </w:pPr>
+      <w:proofErr w:type="spellStart"/>
+      <w:r>
+        <w:rPr>
+          <w:i/>
+          <w:sz w:val="24"/>
+          <w:szCs w:val="24"/>
+          <w:lang w:val="pt-PT"/>
+        </w:rPr>
+        <w:t>search</w:t>
+      </w:r>
+      <w:proofErr w:type="spellEnd"/>
+      <w:r>
+        <w:rPr>
+          <w:i/>
+          <w:sz w:val="24"/>
+          <w:szCs w:val="24"/>
+          <w:lang w:val="pt-PT"/>
+        </w:rPr>
+        <w:t xml:space="preserve"> netlab.fe.up.pt</w:t>
+      </w:r>
+    </w:p>
+    <w:p>
+      <w:pPr>
+        <w:pStyle w:val="PargrafodaLista"/>
+        <w:numPr>
+          <w:ilvl w:val="0"/>
+          <w:numId w:val="10"/>
+        </w:numPr>
+        <w:jc w:val="both"/>
+        <w:rPr>
+          <w:sz w:val="24"/>
+          <w:szCs w:val="24"/>
+          <w:lang w:val="pt-PT"/>
+        </w:rPr>
+      </w:pPr>
+      <w:proofErr w:type="spellStart"/>
+      <w:r>
+        <w:rPr>
+          <w:i/>
+          <w:sz w:val="24"/>
+          <w:szCs w:val="24"/>
+          <w:lang w:val="pt-PT"/>
+        </w:rPr>
+        <w:t>nameserver</w:t>
+      </w:r>
+      <w:proofErr w:type="spellEnd"/>
+      <w:r>
+        <w:rPr>
+          <w:i/>
+          <w:sz w:val="24"/>
+          <w:szCs w:val="24"/>
+          <w:lang w:val="pt-PT"/>
+        </w:rPr>
+        <w:t xml:space="preserve"> 172.16.1.1</w:t>
+      </w:r>
+    </w:p>
+    <w:p>
+      <w:pPr>
+        <w:jc w:val="both"/>
+        <w:rPr>
+          <w:sz w:val="24"/>
+          <w:szCs w:val="24"/>
+          <w:lang w:val="pt-PT"/>
+        </w:rPr>
+      </w:pPr>
+      <w:r>
+        <w:rPr>
+          <w:sz w:val="24"/>
+          <w:szCs w:val="24"/>
+          <w:lang w:val="pt-PT"/>
+        </w:rPr>
+        <w:t xml:space="preserve">       no ficheiro </w:t>
+      </w:r>
+      <w:proofErr w:type="spellStart"/>
+      <w:proofErr w:type="gramStart"/>
+      <w:r>
+        <w:rPr>
+          <w:i/>
+          <w:sz w:val="24"/>
+          <w:szCs w:val="24"/>
+          <w:lang w:val="pt-PT"/>
+        </w:rPr>
+        <w:t>resolv.conf</w:t>
+      </w:r>
+      <w:proofErr w:type="spellEnd"/>
+      <w:proofErr w:type="gramEnd"/>
+      <w:r>
+        <w:rPr>
+          <w:sz w:val="24"/>
+          <w:szCs w:val="24"/>
+          <w:lang w:val="pt-PT"/>
+        </w:rPr>
+        <w:t xml:space="preserve"> que se encontra no diretório </w:t>
+      </w:r>
+      <w:r>
+        <w:rPr>
+          <w:i/>
+          <w:sz w:val="24"/>
+          <w:szCs w:val="24"/>
+          <w:lang w:val="pt-PT"/>
+        </w:rPr>
+        <w:t>/etc</w:t>
+      </w:r>
+      <w:r>
+        <w:rPr>
+          <w:sz w:val="24"/>
+          <w:szCs w:val="24"/>
+          <w:lang w:val="pt-PT"/>
+        </w:rPr>
+        <w:t>.</w:t>
+      </w:r>
+    </w:p>
+    <w:p>
+      <w:pPr>
+        <w:jc w:val="both"/>
+        <w:rPr>
+          <w:sz w:val="24"/>
+          <w:szCs w:val="24"/>
+          <w:lang w:val="pt-PT"/>
+        </w:rPr>
+      </w:pPr>
+      <w:r>
+        <w:rPr>
+          <w:noProof/>
+          <w:sz w:val="24"/>
+          <w:szCs w:val="24"/>
+          <w:lang w:val="pt-PT" w:eastAsia="pt-PT"/>
+        </w:rPr>
+        <w:drawing>
+          <wp:anchor distT="0" distB="0" distL="114300" distR="114300" simplePos="0" relativeHeight="251662336" behindDoc="0" locked="0" layoutInCell="1" allowOverlap="1">
+            <wp:simplePos x="0" y="0"/>
+            <wp:positionH relativeFrom="margin">
+              <wp:posOffset>-375920</wp:posOffset>
+            </wp:positionH>
+            <wp:positionV relativeFrom="margin">
+              <wp:posOffset>4714240</wp:posOffset>
+            </wp:positionV>
+            <wp:extent cx="6790690" cy="2477135"/>
+            <wp:effectExtent l="0" t="0" r="0" b="0"/>
+            <wp:wrapSquare wrapText="bothSides"/>
+            <wp:docPr id="7" name="Imagem 7"/>
+            <wp:cNvGraphicFramePr>
+              <a:graphicFrameLocks xmlns:a="http://schemas.openxmlformats.org/drawingml/2006/main" noChangeAspect="1"/>
+            </wp:cNvGraphicFramePr>
+            <a:graphic xmlns:a="http://schemas.openxmlformats.org/drawingml/2006/main">
+              <a:graphicData uri="http://schemas.openxmlformats.org/drawingml/2006/picture">
+                <pic:pic xmlns:pic="http://schemas.openxmlformats.org/drawingml/2006/picture">
+                  <pic:nvPicPr>
+                    <pic:cNvPr id="7" name="exp5.png"/>
+                    <pic:cNvPicPr/>
+                  </pic:nvPicPr>
+                  <pic:blipFill rotWithShape="1">
+                    <a:blip r:embed="rId14">
+                      <a:extLst>
+                        <a:ext uri="{28A0092B-C50C-407E-A947-70E740481C1C}">
+                          <a14:useLocalDpi xmlns:a14="http://schemas.microsoft.com/office/drawing/2010/main" val="0"/>
+                        </a:ext>
+                      </a:extLst>
+                    </a:blip>
+                    <a:srcRect t="15109" r="3365" b="22178"/>
+                    <a:stretch/>
+                  </pic:blipFill>
+                  <pic:spPr bwMode="auto">
+                    <a:xfrm>
+                      <a:off x="0" y="0"/>
+                      <a:ext cx="6790690" cy="2477135"/>
+                    </a:xfrm>
+                    <a:prstGeom prst="rect">
+                      <a:avLst/>
+                    </a:prstGeom>
+                    <a:ln>
+                      <a:noFill/>
+                    </a:ln>
+                    <a:extLst>
+                      <a:ext uri="{53640926-AAD7-44D8-BBD7-CCE9431645EC}">
+                        <a14:shadowObscured xmlns:a14="http://schemas.microsoft.com/office/drawing/2010/main"/>
+                      </a:ext>
+                    </a:extLst>
+                  </pic:spPr>
+                </pic:pic>
+              </a:graphicData>
+            </a:graphic>
+          </wp:anchor>
+        </w:drawing>
+      </w:r>
+      <w:r>
+        <w:rPr>
+          <w:sz w:val="24"/>
+          <w:szCs w:val="24"/>
+          <w:lang w:val="pt-PT"/>
+        </w:rPr>
+        <w:t xml:space="preserve">Para testar o funcionamento desta experiência acedeu-se através do </w:t>
+      </w:r>
+      <w:r>
+        <w:rPr>
+          <w:i/>
+          <w:sz w:val="24"/>
+          <w:szCs w:val="24"/>
+          <w:lang w:val="pt-PT"/>
+        </w:rPr>
+        <w:t>browser</w:t>
+      </w:r>
+      <w:r>
+        <w:rPr>
+          <w:sz w:val="24"/>
+          <w:szCs w:val="24"/>
+          <w:lang w:val="pt-PT"/>
+        </w:rPr>
+        <w:t xml:space="preserve"> a um </w:t>
+      </w:r>
+      <w:r>
+        <w:rPr>
+          <w:i/>
+          <w:sz w:val="24"/>
+          <w:szCs w:val="24"/>
+          <w:lang w:val="pt-PT"/>
+        </w:rPr>
+        <w:t>website</w:t>
+      </w:r>
+      <w:r>
+        <w:rPr>
+          <w:sz w:val="24"/>
+          <w:szCs w:val="24"/>
+          <w:lang w:val="pt-PT"/>
+        </w:rPr>
+        <w:t xml:space="preserve">, neste caso o </w:t>
+      </w:r>
+      <w:r>
+        <w:rPr>
+          <w:i/>
+          <w:sz w:val="24"/>
+          <w:szCs w:val="24"/>
+          <w:lang w:val="pt-PT"/>
+        </w:rPr>
+        <w:t>Facebook</w:t>
+      </w:r>
+      <w:r>
+        <w:rPr>
+          <w:sz w:val="24"/>
+          <w:szCs w:val="24"/>
+          <w:lang w:val="pt-PT"/>
+        </w:rPr>
+        <w:t>.</w:t>
+      </w:r>
+    </w:p>
+    <w:p>
+      <w:pPr>
+        <w:jc w:val="both"/>
+        <w:rPr>
+          <w:sz w:val="24"/>
+          <w:szCs w:val="24"/>
+          <w:lang w:val="pt-PT"/>
+        </w:rPr>
+      </w:pPr>
+    </w:p>
+    <w:p>
+      <w:pPr>
+        <w:jc w:val="center"/>
+        <w:rPr>
+          <w:sz w:val="24"/>
+          <w:szCs w:val="24"/>
+          <w:lang w:val="pt-PT"/>
+        </w:rPr>
+      </w:pPr>
+    </w:p>
+    <w:p>
+      <w:pPr>
+        <w:ind w:left="360"/>
+        <w:jc w:val="both"/>
+        <w:rPr>
+          <w:sz w:val="24"/>
+          <w:szCs w:val="24"/>
+          <w:lang w:val="pt-PT"/>
+        </w:rPr>
+      </w:pPr>
+      <w:bookmarkStart w:id="0" w:name="_GoBack"/>
+      <w:bookmarkEnd w:id="0"/>
+    </w:p>
+    <w:p>
+      <w:pPr>
+        <w:ind w:left="360"/>
+        <w:jc w:val="center"/>
+        <w:rPr>
+          <w:sz w:val="24"/>
+          <w:szCs w:val="24"/>
+          <w:lang w:val="pt-PT"/>
+        </w:rPr>
+      </w:pPr>
+    </w:p>
+    <w:p>
+      <w:pPr>
+        <w:ind w:left="360"/>
+        <w:rPr>
+          <w:sz w:val="24"/>
+          <w:szCs w:val="24"/>
+          <w:lang w:val="pt-PT"/>
+        </w:rPr>
+      </w:pPr>
+    </w:p>
+    <w:p>
+      <w:pPr>
+        <w:rPr>
+          <w:lang w:val="pt-PT"/>
+        </w:rPr>
+      </w:pPr>
+    </w:p>
+    <w:p>
+      <w:pPr>
+        <w:rPr>
+          <w:lang w:val="pt-PT"/>
+        </w:rPr>
+      </w:pPr>
+    </w:p>
+    <w:p>
+      <w:pPr>
+        <w:rPr>
+          <w:lang w:val="pt-PT"/>
+        </w:rPr>
+      </w:pPr>
+    </w:p>
+    <w:p>
+      <w:pPr>
+        <w:rPr>
+          <w:lang w:val="pt-PT"/>
+        </w:rPr>
+      </w:pPr>
+    </w:p>
+    <w:p>
+      <w:pPr>
+        <w:pStyle w:val="Cabealho2"/>
         <w:numPr>
           <w:ilvl w:val="1"/>
           <w:numId w:val="4"/>
@@ -4874,7 +5725,6 @@
           <w:color w:val="2F5496" w:themeColor="accent1" w:themeShade="BF"/>
           <w:lang w:val="pt-PT"/>
         </w:rPr>
-        <w:lastRenderedPageBreak/>
         <w:t xml:space="preserve">Conexões </w:t>
       </w:r>
       <w:r>
@@ -5618,6 +6468,119 @@
     </w:lvl>
   </w:abstractNum>
   <w:abstractNum w:abstractNumId="7" w15:restartNumberingAfterBreak="0">
+    <w:nsid w:val="6C570203"/>
+    <w:multiLevelType w:val="hybridMultilevel"/>
+    <w:tmpl w:val="B8C4E47C"/>
+    <w:lvl w:ilvl="0" w:tplc="08160001">
+      <w:start w:val="1"/>
+      <w:numFmt w:val="bullet"/>
+      <w:lvlText w:val=""/>
+      <w:lvlJc w:val="left"/>
+      <w:pPr>
+        <w:ind w:left="1140" w:hanging="360"/>
+      </w:pPr>
+      <w:rPr>
+        <w:rFonts w:ascii="Symbol" w:hAnsi="Symbol" w:hint="default"/>
+      </w:rPr>
+    </w:lvl>
+    <w:lvl w:ilvl="1" w:tplc="08160003" w:tentative="1">
+      <w:start w:val="1"/>
+      <w:numFmt w:val="bullet"/>
+      <w:lvlText w:val="o"/>
+      <w:lvlJc w:val="left"/>
+      <w:pPr>
+        <w:ind w:left="1860" w:hanging="360"/>
+      </w:pPr>
+      <w:rPr>
+        <w:rFonts w:ascii="Courier New" w:hAnsi="Courier New" w:cs="Courier New" w:hint="default"/>
+      </w:rPr>
+    </w:lvl>
+    <w:lvl w:ilvl="2" w:tplc="08160005" w:tentative="1">
+      <w:start w:val="1"/>
+      <w:numFmt w:val="bullet"/>
+      <w:lvlText w:val=""/>
+      <w:lvlJc w:val="left"/>
+      <w:pPr>
+        <w:ind w:left="2580" w:hanging="360"/>
+      </w:pPr>
+      <w:rPr>
+        <w:rFonts w:ascii="Wingdings" w:hAnsi="Wingdings" w:hint="default"/>
+      </w:rPr>
+    </w:lvl>
+    <w:lvl w:ilvl="3" w:tplc="08160001" w:tentative="1">
+      <w:start w:val="1"/>
+      <w:numFmt w:val="bullet"/>
+      <w:lvlText w:val=""/>
+      <w:lvlJc w:val="left"/>
+      <w:pPr>
+        <w:ind w:left="3300" w:hanging="360"/>
+      </w:pPr>
+      <w:rPr>
+        <w:rFonts w:ascii="Symbol" w:hAnsi="Symbol" w:hint="default"/>
+      </w:rPr>
+    </w:lvl>
+    <w:lvl w:ilvl="4" w:tplc="08160003" w:tentative="1">
+      <w:start w:val="1"/>
+      <w:numFmt w:val="bullet"/>
+      <w:lvlText w:val="o"/>
+      <w:lvlJc w:val="left"/>
+      <w:pPr>
+        <w:ind w:left="4020" w:hanging="360"/>
+      </w:pPr>
+      <w:rPr>
+        <w:rFonts w:ascii="Courier New" w:hAnsi="Courier New" w:cs="Courier New" w:hint="default"/>
+      </w:rPr>
+    </w:lvl>
+    <w:lvl w:ilvl="5" w:tplc="08160005" w:tentative="1">
+      <w:start w:val="1"/>
+      <w:numFmt w:val="bullet"/>
+      <w:lvlText w:val=""/>
+      <w:lvlJc w:val="left"/>
+      <w:pPr>
+        <w:ind w:left="4740" w:hanging="360"/>
+      </w:pPr>
+      <w:rPr>
+        <w:rFonts w:ascii="Wingdings" w:hAnsi="Wingdings" w:hint="default"/>
+      </w:rPr>
+    </w:lvl>
+    <w:lvl w:ilvl="6" w:tplc="08160001" w:tentative="1">
+      <w:start w:val="1"/>
+      <w:numFmt w:val="bullet"/>
+      <w:lvlText w:val=""/>
+      <w:lvlJc w:val="left"/>
+      <w:pPr>
+        <w:ind w:left="5460" w:hanging="360"/>
+      </w:pPr>
+      <w:rPr>
+        <w:rFonts w:ascii="Symbol" w:hAnsi="Symbol" w:hint="default"/>
+      </w:rPr>
+    </w:lvl>
+    <w:lvl w:ilvl="7" w:tplc="08160003" w:tentative="1">
+      <w:start w:val="1"/>
+      <w:numFmt w:val="bullet"/>
+      <w:lvlText w:val="o"/>
+      <w:lvlJc w:val="left"/>
+      <w:pPr>
+        <w:ind w:left="6180" w:hanging="360"/>
+      </w:pPr>
+      <w:rPr>
+        <w:rFonts w:ascii="Courier New" w:hAnsi="Courier New" w:cs="Courier New" w:hint="default"/>
+      </w:rPr>
+    </w:lvl>
+    <w:lvl w:ilvl="8" w:tplc="08160005" w:tentative="1">
+      <w:start w:val="1"/>
+      <w:numFmt w:val="bullet"/>
+      <w:lvlText w:val=""/>
+      <w:lvlJc w:val="left"/>
+      <w:pPr>
+        <w:ind w:left="6900" w:hanging="360"/>
+      </w:pPr>
+      <w:rPr>
+        <w:rFonts w:ascii="Wingdings" w:hAnsi="Wingdings" w:hint="default"/>
+      </w:rPr>
+    </w:lvl>
+  </w:abstractNum>
+  <w:abstractNum w:abstractNumId="8" w15:restartNumberingAfterBreak="0">
     <w:nsid w:val="76E177A4"/>
     <w:multiLevelType w:val="hybridMultilevel"/>
     <w:tmpl w:val="3054662C"/>
@@ -5730,7 +6693,7 @@
       </w:rPr>
     </w:lvl>
   </w:abstractNum>
-  <w:abstractNum w:abstractNumId="8" w15:restartNumberingAfterBreak="0">
+  <w:abstractNum w:abstractNumId="9" w15:restartNumberingAfterBreak="0">
     <w:nsid w:val="7B4A256E"/>
     <w:multiLevelType w:val="hybridMultilevel"/>
     <w:tmpl w:val="290C287C"/>
@@ -5823,7 +6786,7 @@
     <w:abstractNumId w:val="3"/>
   </w:num>
   <w:num w:numId="3">
-    <w:abstractNumId w:val="8"/>
+    <w:abstractNumId w:val="9"/>
   </w:num>
   <w:num w:numId="4">
     <w:abstractNumId w:val="0"/>
@@ -5832,7 +6795,7 @@
     <w:abstractNumId w:val="4"/>
   </w:num>
   <w:num w:numId="6">
-    <w:abstractNumId w:val="7"/>
+    <w:abstractNumId w:val="8"/>
   </w:num>
   <w:num w:numId="7">
     <w:abstractNumId w:val="1"/>
@@ -5842,6 +6805,9 @@
   </w:num>
   <w:num w:numId="9">
     <w:abstractNumId w:val="2"/>
+  </w:num>
+  <w:num w:numId="10">
+    <w:abstractNumId w:val="7"/>
   </w:num>
 </w:numbering>
 </file>
@@ -6242,11 +7208,11 @@
     <w:qFormat/>
     <w:rsid w:val="00D035CA"/>
   </w:style>
-  <w:style w:type="paragraph" w:styleId="Heading1">
+  <w:style w:type="paragraph" w:styleId="Cabealho1">
     <w:name w:val="heading 1"/>
     <w:basedOn w:val="Normal"/>
     <w:next w:val="Normal"/>
-    <w:link w:val="Heading1Char"/>
+    <w:link w:val="Cabealho1Carter"/>
     <w:uiPriority w:val="9"/>
     <w:qFormat/>
     <w:rsid w:val="00D035CA"/>
@@ -6263,11 +7229,11 @@
       <w:szCs w:val="32"/>
     </w:rPr>
   </w:style>
-  <w:style w:type="paragraph" w:styleId="Heading2">
+  <w:style w:type="paragraph" w:styleId="Cabealho2">
     <w:name w:val="heading 2"/>
     <w:basedOn w:val="Normal"/>
     <w:next w:val="Normal"/>
-    <w:link w:val="Heading2Char"/>
+    <w:link w:val="Cabealho2Carter"/>
     <w:uiPriority w:val="9"/>
     <w:unhideWhenUsed/>
     <w:qFormat/>
@@ -6285,11 +7251,11 @@
       <w:szCs w:val="28"/>
     </w:rPr>
   </w:style>
-  <w:style w:type="paragraph" w:styleId="Heading3">
+  <w:style w:type="paragraph" w:styleId="Cabealho3">
     <w:name w:val="heading 3"/>
     <w:basedOn w:val="Normal"/>
     <w:next w:val="Normal"/>
-    <w:link w:val="Heading3Char"/>
+    <w:link w:val="Cabealho3Carter"/>
     <w:uiPriority w:val="9"/>
     <w:semiHidden/>
     <w:unhideWhenUsed/>
@@ -6308,11 +7274,11 @@
       <w:szCs w:val="24"/>
     </w:rPr>
   </w:style>
-  <w:style w:type="paragraph" w:styleId="Heading4">
+  <w:style w:type="paragraph" w:styleId="Cabealho4">
     <w:name w:val="heading 4"/>
     <w:basedOn w:val="Normal"/>
     <w:next w:val="Normal"/>
-    <w:link w:val="Heading4Char"/>
+    <w:link w:val="Cabealho4Carter"/>
     <w:uiPriority w:val="9"/>
     <w:semiHidden/>
     <w:unhideWhenUsed/>
@@ -6330,11 +7296,11 @@
       <w:szCs w:val="22"/>
     </w:rPr>
   </w:style>
-  <w:style w:type="paragraph" w:styleId="Heading5">
+  <w:style w:type="paragraph" w:styleId="Cabealho5">
     <w:name w:val="heading 5"/>
     <w:basedOn w:val="Normal"/>
     <w:next w:val="Normal"/>
-    <w:link w:val="Heading5Char"/>
+    <w:link w:val="Cabealho5Carter"/>
     <w:uiPriority w:val="9"/>
     <w:semiHidden/>
     <w:unhideWhenUsed/>
@@ -6353,11 +7319,11 @@
       <w:szCs w:val="22"/>
     </w:rPr>
   </w:style>
-  <w:style w:type="paragraph" w:styleId="Heading6">
+  <w:style w:type="paragraph" w:styleId="Cabealho6">
     <w:name w:val="heading 6"/>
     <w:basedOn w:val="Normal"/>
     <w:next w:val="Normal"/>
-    <w:link w:val="Heading6Char"/>
+    <w:link w:val="Cabealho6Carter"/>
     <w:uiPriority w:val="9"/>
     <w:semiHidden/>
     <w:unhideWhenUsed/>
@@ -6378,11 +7344,11 @@
       <w:szCs w:val="21"/>
     </w:rPr>
   </w:style>
-  <w:style w:type="paragraph" w:styleId="Heading7">
+  <w:style w:type="paragraph" w:styleId="Cabealho7">
     <w:name w:val="heading 7"/>
     <w:basedOn w:val="Normal"/>
     <w:next w:val="Normal"/>
-    <w:link w:val="Heading7Char"/>
+    <w:link w:val="Cabealho7Carter"/>
     <w:uiPriority w:val="9"/>
     <w:semiHidden/>
     <w:unhideWhenUsed/>
@@ -6403,11 +7369,11 @@
       <w:szCs w:val="21"/>
     </w:rPr>
   </w:style>
-  <w:style w:type="paragraph" w:styleId="Heading8">
+  <w:style w:type="paragraph" w:styleId="Cabealho8">
     <w:name w:val="heading 8"/>
     <w:basedOn w:val="Normal"/>
     <w:next w:val="Normal"/>
-    <w:link w:val="Heading8Char"/>
+    <w:link w:val="Cabealho8Carter"/>
     <w:uiPriority w:val="9"/>
     <w:semiHidden/>
     <w:unhideWhenUsed/>
@@ -6426,11 +7392,11 @@
       <w:color w:val="44546A" w:themeColor="text2"/>
     </w:rPr>
   </w:style>
-  <w:style w:type="paragraph" w:styleId="Heading9">
+  <w:style w:type="paragraph" w:styleId="Cabealho9">
     <w:name w:val="heading 9"/>
     <w:basedOn w:val="Normal"/>
     <w:next w:val="Normal"/>
-    <w:link w:val="Heading9Char"/>
+    <w:link w:val="Cabealho9Carter"/>
     <w:uiPriority w:val="9"/>
     <w:semiHidden/>
     <w:unhideWhenUsed/>
@@ -6451,13 +7417,13 @@
       <w:color w:val="44546A" w:themeColor="text2"/>
     </w:rPr>
   </w:style>
-  <w:style w:type="character" w:default="1" w:styleId="DefaultParagraphFont">
+  <w:style w:type="character" w:default="1" w:styleId="Tipodeletrapredefinidodopargrafo">
     <w:name w:val="Default Paragraph Font"/>
     <w:uiPriority w:val="1"/>
     <w:semiHidden/>
     <w:unhideWhenUsed/>
   </w:style>
-  <w:style w:type="table" w:default="1" w:styleId="TableNormal">
+  <w:style w:type="table" w:default="1" w:styleId="Tabelanormal">
     <w:name w:val="Normal Table"/>
     <w:uiPriority w:val="99"/>
     <w:semiHidden/>
@@ -6472,7 +7438,7 @@
       </w:tblCellMar>
     </w:tblPr>
   </w:style>
-  <w:style w:type="numbering" w:default="1" w:styleId="NoList">
+  <w:style w:type="numbering" w:default="1" w:styleId="Semlista">
     <w:name w:val="No List"/>
     <w:uiPriority w:val="99"/>
     <w:semiHidden/>
@@ -6495,9 +7461,9 @@
       <w:lang w:val="en-GB" w:eastAsia="zh-CN" w:bidi="hi-IN"/>
     </w:rPr>
   </w:style>
-  <w:style w:type="character" w:styleId="Hyperlink">
+  <w:style w:type="character" w:styleId="Hiperligao">
     <w:name w:val="Hyperlink"/>
-    <w:basedOn w:val="DefaultParagraphFont"/>
+    <w:basedOn w:val="Tipodeletrapredefinidodopargrafo"/>
     <w:uiPriority w:val="99"/>
     <w:rsid w:val="00307F3D"/>
     <w:rPr>
@@ -6507,13 +7473,13 @@
   </w:style>
   <w:style w:type="character" w:customStyle="1" w:styleId="apple-converted-space">
     <w:name w:val="apple-converted-space"/>
-    <w:basedOn w:val="DefaultParagraphFont"/>
+    <w:basedOn w:val="Tipodeletrapredefinidodopargrafo"/>
     <w:rsid w:val="00307F3D"/>
   </w:style>
-  <w:style w:type="character" w:customStyle="1" w:styleId="Heading1Char">
-    <w:name w:val="Heading 1 Char"/>
-    <w:basedOn w:val="DefaultParagraphFont"/>
-    <w:link w:val="Heading1"/>
+  <w:style w:type="character" w:customStyle="1" w:styleId="Cabealho1Carter">
+    <w:name w:val="Cabeçalho 1 Caráter"/>
+    <w:basedOn w:val="Tipodeletrapredefinidodopargrafo"/>
+    <w:link w:val="Cabealho1"/>
     <w:uiPriority w:val="9"/>
     <w:rsid w:val="00D035CA"/>
     <w:rPr>
@@ -6523,10 +7489,10 @@
       <w:szCs w:val="32"/>
     </w:rPr>
   </w:style>
-  <w:style w:type="character" w:customStyle="1" w:styleId="Heading2Char">
-    <w:name w:val="Heading 2 Char"/>
-    <w:basedOn w:val="DefaultParagraphFont"/>
-    <w:link w:val="Heading2"/>
+  <w:style w:type="character" w:customStyle="1" w:styleId="Cabealho2Carter">
+    <w:name w:val="Cabeçalho 2 Caráter"/>
+    <w:basedOn w:val="Tipodeletrapredefinidodopargrafo"/>
+    <w:link w:val="Cabealho2"/>
     <w:uiPriority w:val="9"/>
     <w:rsid w:val="00D035CA"/>
     <w:rPr>
@@ -6536,10 +7502,10 @@
       <w:szCs w:val="28"/>
     </w:rPr>
   </w:style>
-  <w:style w:type="character" w:customStyle="1" w:styleId="Heading3Char">
-    <w:name w:val="Heading 3 Char"/>
-    <w:basedOn w:val="DefaultParagraphFont"/>
-    <w:link w:val="Heading3"/>
+  <w:style w:type="character" w:customStyle="1" w:styleId="Cabealho3Carter">
+    <w:name w:val="Cabeçalho 3 Caráter"/>
+    <w:basedOn w:val="Tipodeletrapredefinidodopargrafo"/>
+    <w:link w:val="Cabealho3"/>
     <w:uiPriority w:val="9"/>
     <w:semiHidden/>
     <w:rsid w:val="00D035CA"/>
@@ -6550,10 +7516,10 @@
       <w:szCs w:val="24"/>
     </w:rPr>
   </w:style>
-  <w:style w:type="character" w:customStyle="1" w:styleId="Heading4Char">
-    <w:name w:val="Heading 4 Char"/>
-    <w:basedOn w:val="DefaultParagraphFont"/>
-    <w:link w:val="Heading4"/>
+  <w:style w:type="character" w:customStyle="1" w:styleId="Cabealho4Carter">
+    <w:name w:val="Cabeçalho 4 Caráter"/>
+    <w:basedOn w:val="Tipodeletrapredefinidodopargrafo"/>
+    <w:link w:val="Cabealho4"/>
     <w:uiPriority w:val="9"/>
     <w:semiHidden/>
     <w:rsid w:val="00D035CA"/>
@@ -6563,10 +7529,10 @@
       <w:szCs w:val="22"/>
     </w:rPr>
   </w:style>
-  <w:style w:type="character" w:customStyle="1" w:styleId="Heading5Char">
-    <w:name w:val="Heading 5 Char"/>
-    <w:basedOn w:val="DefaultParagraphFont"/>
-    <w:link w:val="Heading5"/>
+  <w:style w:type="character" w:customStyle="1" w:styleId="Cabealho5Carter">
+    <w:name w:val="Cabeçalho 5 Caráter"/>
+    <w:basedOn w:val="Tipodeletrapredefinidodopargrafo"/>
+    <w:link w:val="Cabealho5"/>
     <w:uiPriority w:val="9"/>
     <w:semiHidden/>
     <w:rsid w:val="00D035CA"/>
@@ -6577,10 +7543,10 @@
       <w:szCs w:val="22"/>
     </w:rPr>
   </w:style>
-  <w:style w:type="character" w:customStyle="1" w:styleId="Heading6Char">
-    <w:name w:val="Heading 6 Char"/>
-    <w:basedOn w:val="DefaultParagraphFont"/>
-    <w:link w:val="Heading6"/>
+  <w:style w:type="character" w:customStyle="1" w:styleId="Cabealho6Carter">
+    <w:name w:val="Cabeçalho 6 Caráter"/>
+    <w:basedOn w:val="Tipodeletrapredefinidodopargrafo"/>
+    <w:link w:val="Cabealho6"/>
     <w:uiPriority w:val="9"/>
     <w:semiHidden/>
     <w:rsid w:val="00D035CA"/>
@@ -6593,10 +7559,10 @@
       <w:szCs w:val="21"/>
     </w:rPr>
   </w:style>
-  <w:style w:type="character" w:customStyle="1" w:styleId="Heading7Char">
-    <w:name w:val="Heading 7 Char"/>
-    <w:basedOn w:val="DefaultParagraphFont"/>
-    <w:link w:val="Heading7"/>
+  <w:style w:type="character" w:customStyle="1" w:styleId="Cabealho7Carter">
+    <w:name w:val="Cabeçalho 7 Caráter"/>
+    <w:basedOn w:val="Tipodeletrapredefinidodopargrafo"/>
+    <w:link w:val="Cabealho7"/>
     <w:uiPriority w:val="9"/>
     <w:semiHidden/>
     <w:rsid w:val="00D035CA"/>
@@ -6609,10 +7575,10 @@
       <w:szCs w:val="21"/>
     </w:rPr>
   </w:style>
-  <w:style w:type="character" w:customStyle="1" w:styleId="Heading8Char">
-    <w:name w:val="Heading 8 Char"/>
-    <w:basedOn w:val="DefaultParagraphFont"/>
-    <w:link w:val="Heading8"/>
+  <w:style w:type="character" w:customStyle="1" w:styleId="Cabealho8Carter">
+    <w:name w:val="Cabeçalho 8 Caráter"/>
+    <w:basedOn w:val="Tipodeletrapredefinidodopargrafo"/>
+    <w:link w:val="Cabealho8"/>
     <w:uiPriority w:val="9"/>
     <w:semiHidden/>
     <w:rsid w:val="00D035CA"/>
@@ -6623,10 +7589,10 @@
       <w:color w:val="44546A" w:themeColor="text2"/>
     </w:rPr>
   </w:style>
-  <w:style w:type="character" w:customStyle="1" w:styleId="Heading9Char">
-    <w:name w:val="Heading 9 Char"/>
-    <w:basedOn w:val="DefaultParagraphFont"/>
-    <w:link w:val="Heading9"/>
+  <w:style w:type="character" w:customStyle="1" w:styleId="Cabealho9Carter">
+    <w:name w:val="Cabeçalho 9 Caráter"/>
+    <w:basedOn w:val="Tipodeletrapredefinidodopargrafo"/>
+    <w:link w:val="Cabealho9"/>
     <w:uiPriority w:val="9"/>
     <w:semiHidden/>
     <w:rsid w:val="00D035CA"/>
@@ -6639,7 +7605,7 @@
       <w:color w:val="44546A" w:themeColor="text2"/>
     </w:rPr>
   </w:style>
-  <w:style w:type="paragraph" w:styleId="Caption">
+  <w:style w:type="paragraph" w:styleId="Legenda">
     <w:name w:val="caption"/>
     <w:basedOn w:val="Normal"/>
     <w:next w:val="Normal"/>
@@ -6659,11 +7625,11 @@
       <w:spacing w:val="6"/>
     </w:rPr>
   </w:style>
-  <w:style w:type="paragraph" w:styleId="Title">
+  <w:style w:type="paragraph" w:styleId="Ttulo">
     <w:name w:val="Title"/>
     <w:basedOn w:val="Normal"/>
     <w:next w:val="Normal"/>
-    <w:link w:val="TitleChar"/>
+    <w:link w:val="TtuloCarter"/>
     <w:uiPriority w:val="10"/>
     <w:qFormat/>
     <w:rsid w:val="00D035CA"/>
@@ -6679,10 +7645,10 @@
       <w:szCs w:val="56"/>
     </w:rPr>
   </w:style>
-  <w:style w:type="character" w:customStyle="1" w:styleId="TitleChar">
-    <w:name w:val="Title Char"/>
-    <w:basedOn w:val="DefaultParagraphFont"/>
-    <w:link w:val="Title"/>
+  <w:style w:type="character" w:customStyle="1" w:styleId="TtuloCarter">
+    <w:name w:val="Título Caráter"/>
+    <w:basedOn w:val="Tipodeletrapredefinidodopargrafo"/>
+    <w:link w:val="Ttulo"/>
     <w:uiPriority w:val="10"/>
     <w:rsid w:val="00D035CA"/>
     <w:rPr>
@@ -6693,11 +7659,11 @@
       <w:szCs w:val="56"/>
     </w:rPr>
   </w:style>
-  <w:style w:type="paragraph" w:styleId="Subtitle">
+  <w:style w:type="paragraph" w:styleId="Subttulo">
     <w:name w:val="Subtitle"/>
     <w:basedOn w:val="Normal"/>
     <w:next w:val="Normal"/>
-    <w:link w:val="SubtitleChar"/>
+    <w:link w:val="SubttuloCarter"/>
     <w:uiPriority w:val="11"/>
     <w:qFormat/>
     <w:rsid w:val="00D035CA"/>
@@ -6713,10 +7679,10 @@
       <w:szCs w:val="24"/>
     </w:rPr>
   </w:style>
-  <w:style w:type="character" w:customStyle="1" w:styleId="SubtitleChar">
-    <w:name w:val="Subtitle Char"/>
-    <w:basedOn w:val="DefaultParagraphFont"/>
-    <w:link w:val="Subtitle"/>
+  <w:style w:type="character" w:customStyle="1" w:styleId="SubttuloCarter">
+    <w:name w:val="Subtítulo Caráter"/>
+    <w:basedOn w:val="Tipodeletrapredefinidodopargrafo"/>
+    <w:link w:val="Subttulo"/>
     <w:uiPriority w:val="11"/>
     <w:rsid w:val="00D035CA"/>
     <w:rPr>
@@ -6725,9 +7691,9 @@
       <w:szCs w:val="24"/>
     </w:rPr>
   </w:style>
-  <w:style w:type="character" w:styleId="Strong">
+  <w:style w:type="character" w:styleId="Forte">
     <w:name w:val="Strong"/>
-    <w:basedOn w:val="DefaultParagraphFont"/>
+    <w:basedOn w:val="Tipodeletrapredefinidodopargrafo"/>
     <w:uiPriority w:val="22"/>
     <w:qFormat/>
     <w:rsid w:val="00D035CA"/>
@@ -6736,9 +7702,9 @@
       <w:bCs/>
     </w:rPr>
   </w:style>
-  <w:style w:type="character" w:styleId="Emphasis">
+  <w:style w:type="character" w:styleId="nfase">
     <w:name w:val="Emphasis"/>
-    <w:basedOn w:val="DefaultParagraphFont"/>
+    <w:basedOn w:val="Tipodeletrapredefinidodopargrafo"/>
     <w:uiPriority w:val="20"/>
     <w:qFormat/>
     <w:rsid w:val="00D035CA"/>
@@ -6747,7 +7713,7 @@
       <w:iCs/>
     </w:rPr>
   </w:style>
-  <w:style w:type="paragraph" w:styleId="NoSpacing">
+  <w:style w:type="paragraph" w:styleId="SemEspaamento">
     <w:name w:val="No Spacing"/>
     <w:uiPriority w:val="1"/>
     <w:qFormat/>
@@ -6756,11 +7722,11 @@
       <w:spacing w:after="0" w:line="240" w:lineRule="auto"/>
     </w:pPr>
   </w:style>
-  <w:style w:type="paragraph" w:styleId="Quote">
+  <w:style w:type="paragraph" w:styleId="Citao">
     <w:name w:val="Quote"/>
     <w:basedOn w:val="Normal"/>
     <w:next w:val="Normal"/>
-    <w:link w:val="QuoteChar"/>
+    <w:link w:val="CitaoCarter"/>
     <w:uiPriority w:val="29"/>
     <w:qFormat/>
     <w:rsid w:val="00D035CA"/>
@@ -6774,10 +7740,10 @@
       <w:color w:val="404040" w:themeColor="text1" w:themeTint="BF"/>
     </w:rPr>
   </w:style>
-  <w:style w:type="character" w:customStyle="1" w:styleId="QuoteChar">
-    <w:name w:val="Quote Char"/>
-    <w:basedOn w:val="DefaultParagraphFont"/>
-    <w:link w:val="Quote"/>
+  <w:style w:type="character" w:customStyle="1" w:styleId="CitaoCarter">
+    <w:name w:val="Citação Caráter"/>
+    <w:basedOn w:val="Tipodeletrapredefinidodopargrafo"/>
+    <w:link w:val="Citao"/>
     <w:uiPriority w:val="29"/>
     <w:rsid w:val="00D035CA"/>
     <w:rPr>
@@ -6786,11 +7752,11 @@
       <w:color w:val="404040" w:themeColor="text1" w:themeTint="BF"/>
     </w:rPr>
   </w:style>
-  <w:style w:type="paragraph" w:styleId="IntenseQuote">
+  <w:style w:type="paragraph" w:styleId="CitaoIntensa">
     <w:name w:val="Intense Quote"/>
     <w:basedOn w:val="Normal"/>
     <w:next w:val="Normal"/>
-    <w:link w:val="IntenseQuoteChar"/>
+    <w:link w:val="CitaoIntensaCarter"/>
     <w:uiPriority w:val="30"/>
     <w:qFormat/>
     <w:rsid w:val="00D035CA"/>
@@ -6808,10 +7774,10 @@
       <w:szCs w:val="28"/>
     </w:rPr>
   </w:style>
-  <w:style w:type="character" w:customStyle="1" w:styleId="IntenseQuoteChar">
-    <w:name w:val="Intense Quote Char"/>
-    <w:basedOn w:val="DefaultParagraphFont"/>
-    <w:link w:val="IntenseQuote"/>
+  <w:style w:type="character" w:customStyle="1" w:styleId="CitaoIntensaCarter">
+    <w:name w:val="Citação Intensa Caráter"/>
+    <w:basedOn w:val="Tipodeletrapredefinidodopargrafo"/>
+    <w:link w:val="CitaoIntensa"/>
     <w:uiPriority w:val="30"/>
     <w:rsid w:val="00D035CA"/>
     <w:rPr>
@@ -6821,9 +7787,9 @@
       <w:szCs w:val="28"/>
     </w:rPr>
   </w:style>
-  <w:style w:type="character" w:styleId="SubtleEmphasis">
+  <w:style w:type="character" w:styleId="nfaseDiscreto">
     <w:name w:val="Subtle Emphasis"/>
-    <w:basedOn w:val="DefaultParagraphFont"/>
+    <w:basedOn w:val="Tipodeletrapredefinidodopargrafo"/>
     <w:uiPriority w:val="19"/>
     <w:qFormat/>
     <w:rsid w:val="00D035CA"/>
@@ -6833,9 +7799,9 @@
       <w:color w:val="404040" w:themeColor="text1" w:themeTint="BF"/>
     </w:rPr>
   </w:style>
-  <w:style w:type="character" w:styleId="IntenseEmphasis">
+  <w:style w:type="character" w:styleId="nfaseIntenso">
     <w:name w:val="Intense Emphasis"/>
-    <w:basedOn w:val="DefaultParagraphFont"/>
+    <w:basedOn w:val="Tipodeletrapredefinidodopargrafo"/>
     <w:uiPriority w:val="21"/>
     <w:qFormat/>
     <w:rsid w:val="00D035CA"/>
@@ -6846,9 +7812,9 @@
       <w:iCs/>
     </w:rPr>
   </w:style>
-  <w:style w:type="character" w:styleId="SubtleReference">
+  <w:style w:type="character" w:styleId="RefernciaDiscreta">
     <w:name w:val="Subtle Reference"/>
-    <w:basedOn w:val="DefaultParagraphFont"/>
+    <w:basedOn w:val="Tipodeletrapredefinidodopargrafo"/>
     <w:uiPriority w:val="31"/>
     <w:qFormat/>
     <w:rsid w:val="00D035CA"/>
@@ -6858,9 +7824,9 @@
       <w:u w:val="single" w:color="7F7F7F" w:themeColor="text1" w:themeTint="80"/>
     </w:rPr>
   </w:style>
-  <w:style w:type="character" w:styleId="IntenseReference">
+  <w:style w:type="character" w:styleId="RefernciaIntensa">
     <w:name w:val="Intense Reference"/>
-    <w:basedOn w:val="DefaultParagraphFont"/>
+    <w:basedOn w:val="Tipodeletrapredefinidodopargrafo"/>
     <w:uiPriority w:val="32"/>
     <w:qFormat/>
     <w:rsid w:val="00D035CA"/>
@@ -6872,9 +7838,9 @@
       <w:u w:val="single"/>
     </w:rPr>
   </w:style>
-  <w:style w:type="character" w:styleId="BookTitle">
+  <w:style w:type="character" w:styleId="TtulodoLivro">
     <w:name w:val="Book Title"/>
-    <w:basedOn w:val="DefaultParagraphFont"/>
+    <w:basedOn w:val="Tipodeletrapredefinidodopargrafo"/>
     <w:uiPriority w:val="33"/>
     <w:qFormat/>
     <w:rsid w:val="00D035CA"/>
@@ -6884,9 +7850,9 @@
       <w:smallCaps/>
     </w:rPr>
   </w:style>
-  <w:style w:type="paragraph" w:styleId="TOCHeading">
+  <w:style w:type="paragraph" w:styleId="Cabealhodondice">
     <w:name w:val="TOC Heading"/>
-    <w:basedOn w:val="Heading1"/>
+    <w:basedOn w:val="Cabealho1"/>
     <w:next w:val="Normal"/>
     <w:uiPriority w:val="39"/>
     <w:semiHidden/>
@@ -6897,7 +7863,7 @@
       <w:outlineLvl w:val="9"/>
     </w:pPr>
   </w:style>
-  <w:style w:type="paragraph" w:styleId="ListParagraph">
+  <w:style w:type="paragraph" w:styleId="PargrafodaLista">
     <w:name w:val="List Paragraph"/>
     <w:basedOn w:val="Normal"/>
     <w:uiPriority w:val="34"/>
@@ -6908,9 +7874,9 @@
       <w:contextualSpacing/>
     </w:pPr>
   </w:style>
-  <w:style w:type="character" w:styleId="FollowedHyperlink">
+  <w:style w:type="character" w:styleId="Hiperligaovisitada">
     <w:name w:val="FollowedHyperlink"/>
-    <w:basedOn w:val="DefaultParagraphFont"/>
+    <w:basedOn w:val="Tipodeletrapredefinidodopargrafo"/>
     <w:uiPriority w:val="99"/>
     <w:semiHidden/>
     <w:unhideWhenUsed/>

</xml_diff>

<commit_message>
exp5 complete. exp6 on progress.
</commit_message>
<xml_diff>
--- a/Trabalho2/Relatório/Relatório.docx
+++ b/Trabalho2/Relatório/Relatório.docx
@@ -1,6 +1,6 @@
 
 <file path=word/document.xml><?xml version="1.0" encoding="utf-8"?>
-<w:document xmlns:wpc="http://schemas.microsoft.com/office/word/2010/wordprocessingCanvas" xmlns:mc="http://schemas.openxmlformats.org/markup-compatibility/2006" xmlns:o="urn:schemas-microsoft-com:office:office" xmlns:r="http://schemas.openxmlformats.org/officeDocument/2006/relationships" xmlns:m="http://schemas.openxmlformats.org/officeDocument/2006/math" xmlns:v="urn:schemas-microsoft-com:vml" xmlns:wp14="http://schemas.microsoft.com/office/word/2010/wordprocessingDrawing" xmlns:wp="http://schemas.openxmlformats.org/drawingml/2006/wordprocessingDrawing" xmlns:w10="urn:schemas-microsoft-com:office:word" xmlns:w="http://schemas.openxmlformats.org/wordprocessingml/2006/main" xmlns:w14="http://schemas.microsoft.com/office/word/2010/wordml" xmlns:w15="http://schemas.microsoft.com/office/word/2012/wordml" xmlns:wpg="http://schemas.microsoft.com/office/word/2010/wordprocessingGroup" xmlns:wpi="http://schemas.microsoft.com/office/word/2010/wordprocessingInk" xmlns:wne="http://schemas.microsoft.com/office/word/2006/wordml" xmlns:wps="http://schemas.microsoft.com/office/word/2010/wordprocessingShape" mc:Ignorable="w14 w15 wp14">
+<w:document xmlns:wpc="http://schemas.microsoft.com/office/word/2010/wordprocessingCanvas" xmlns:cx="http://schemas.microsoft.com/office/drawing/2014/chartex" xmlns:cx1="http://schemas.microsoft.com/office/drawing/2015/9/8/chartex" xmlns:cx2="http://schemas.microsoft.com/office/drawing/2015/10/21/chartex" xmlns:cx3="http://schemas.microsoft.com/office/drawing/2016/5/9/chartex" xmlns:cx4="http://schemas.microsoft.com/office/drawing/2016/5/10/chartex" xmlns:cx5="http://schemas.microsoft.com/office/drawing/2016/5/11/chartex" xmlns:mc="http://schemas.openxmlformats.org/markup-compatibility/2006" xmlns:o="urn:schemas-microsoft-com:office:office" xmlns:r="http://schemas.openxmlformats.org/officeDocument/2006/relationships" xmlns:m="http://schemas.openxmlformats.org/officeDocument/2006/math" xmlns:v="urn:schemas-microsoft-com:vml" xmlns:wp14="http://schemas.microsoft.com/office/word/2010/wordprocessingDrawing" xmlns:wp="http://schemas.openxmlformats.org/drawingml/2006/wordprocessingDrawing" xmlns:w10="urn:schemas-microsoft-com:office:word" xmlns:w="http://schemas.openxmlformats.org/wordprocessingml/2006/main" xmlns:w14="http://schemas.microsoft.com/office/word/2010/wordml" xmlns:w15="http://schemas.microsoft.com/office/word/2012/wordml" xmlns:w16se="http://schemas.microsoft.com/office/word/2015/wordml/symex" xmlns:wpg="http://schemas.microsoft.com/office/word/2010/wordprocessingGroup" xmlns:wpi="http://schemas.microsoft.com/office/word/2010/wordprocessingInk" xmlns:wne="http://schemas.microsoft.com/office/word/2006/wordml" xmlns:wps="http://schemas.microsoft.com/office/word/2010/wordprocessingShape" mc:Ignorable="w14 w15 w16se wp14">
   <w:body>
     <w:p>
       <w:pPr>
@@ -151,7 +151,7 @@
         <w:rPr>
           <w:rFonts w:asciiTheme="majorHAnsi" w:hAnsiTheme="majorHAnsi" w:cstheme="majorHAnsi"/>
           <w:noProof/>
-          <w:lang w:eastAsia="en-GB" w:bidi="ar-SA"/>
+          <w:lang w:val="pt-PT" w:eastAsia="pt-PT" w:bidi="ar-SA"/>
         </w:rPr>
         <w:drawing>
           <wp:anchor distT="0" distB="0" distL="114300" distR="114300" simplePos="0" relativeHeight="251658240" behindDoc="0" locked="0" layoutInCell="1" allowOverlap="1">
@@ -975,7 +975,6 @@
       </w:r>
       <w:r>
         <w:rPr>
-          <w:i/>
           <w:sz w:val="24"/>
           <w:szCs w:val="24"/>
           <w:lang w:val="pt-PT"/>
@@ -1023,7 +1022,6 @@
       </w:r>
       <w:r>
         <w:rPr>
-          <w:i/>
           <w:sz w:val="24"/>
           <w:szCs w:val="24"/>
           <w:lang w:val="pt-PT"/>
@@ -1071,7 +1069,6 @@
       </w:r>
       <w:r>
         <w:rPr>
-          <w:i/>
           <w:sz w:val="24"/>
           <w:szCs w:val="24"/>
           <w:lang w:val="pt-PT"/>
@@ -1133,7 +1130,15 @@
           <w:szCs w:val="24"/>
           <w:lang w:val="pt-PT"/>
         </w:rPr>
-        <w:t xml:space="preserve">Configuração  de um </w:t>
+        <w:t>Configuração de</w:t>
+      </w:r>
+      <w:r>
+        <w:rPr>
+          <w:sz w:val="24"/>
+          <w:szCs w:val="24"/>
+          <w:lang w:val="pt-PT"/>
+        </w:rPr>
+        <w:t xml:space="preserve"> um </w:t>
       </w:r>
       <w:r>
         <w:rPr>
@@ -1154,7 +1159,6 @@
       </w:r>
       <w:r>
         <w:rPr>
-          <w:i/>
           <w:sz w:val="24"/>
           <w:szCs w:val="24"/>
           <w:lang w:val="pt-PT"/>
@@ -1243,7 +1247,6 @@
       </w:r>
       <w:r>
         <w:rPr>
-          <w:i/>
           <w:sz w:val="24"/>
           <w:szCs w:val="24"/>
           <w:lang w:val="pt-PT"/>
@@ -1275,12 +1278,20 @@
       </w:pPr>
       <w:r>
         <w:rPr>
-          <w:i/>
-          <w:sz w:val="24"/>
-          <w:szCs w:val="24"/>
-          <w:lang w:val="pt-PT"/>
-        </w:rPr>
-        <w:t>DNS;</w:t>
+          <w:sz w:val="24"/>
+          <w:szCs w:val="24"/>
+          <w:lang w:val="pt-PT"/>
+        </w:rPr>
+        <w:t>DNS</w:t>
+      </w:r>
+      <w:r>
+        <w:rPr>
+          <w:i/>
+          <w:sz w:val="24"/>
+          <w:szCs w:val="24"/>
+          <w:lang w:val="pt-PT"/>
+        </w:rPr>
+        <w:t>;</w:t>
       </w:r>
     </w:p>
     <w:p>
@@ -1303,17 +1314,27 @@
           <w:szCs w:val="24"/>
           <w:lang w:val="pt-PT"/>
         </w:rPr>
-        <w:t xml:space="preserve">Conexões </w:t>
-      </w:r>
-      <w:r>
-        <w:rPr>
-          <w:i/>
-          <w:sz w:val="24"/>
-          <w:szCs w:val="24"/>
-          <w:lang w:val="pt-PT"/>
-        </w:rPr>
-        <w:t>TCP;</w:t>
-      </w:r>
+        <w:t xml:space="preserve">Ligações </w:t>
+      </w:r>
+      <w:r>
+        <w:rPr>
+          <w:sz w:val="24"/>
+          <w:szCs w:val="24"/>
+          <w:lang w:val="pt-PT"/>
+        </w:rPr>
+        <w:t>TCP</w:t>
+      </w:r>
+      <w:r>
+        <w:rPr>
+          <w:i/>
+          <w:sz w:val="24"/>
+          <w:szCs w:val="24"/>
+          <w:lang w:val="pt-PT"/>
+        </w:rPr>
+        <w:t>;</w:t>
+      </w:r>
+      <w:bookmarkStart w:id="0" w:name="_GoBack"/>
+      <w:bookmarkEnd w:id="0"/>
     </w:p>
     <w:p>
       <w:pPr>
@@ -1357,7 +1378,14 @@
           <w:lang w:val="pt-PT"/>
         </w:rPr>
         <w:lastRenderedPageBreak/>
-        <w:t>Parte 1 – Aplicação de Download</w:t>
+        <w:t xml:space="preserve">Parte 1 – Aplicação de </w:t>
+      </w:r>
+      <w:r>
+        <w:rPr>
+          <w:i/>
+          <w:lang w:val="pt-PT"/>
+        </w:rPr>
+        <w:t>Download</w:t>
       </w:r>
     </w:p>
     <w:p>
@@ -1459,7 +1487,6 @@
       </w:r>
       <w:r>
         <w:rPr>
-          <w:i/>
           <w:sz w:val="24"/>
           <w:szCs w:val="24"/>
           <w:lang w:val="pt-PT"/>
@@ -1468,7 +1495,6 @@
       </w:r>
       <w:r>
         <w:rPr>
-          <w:i/>
           <w:sz w:val="24"/>
           <w:szCs w:val="24"/>
           <w:lang w:val="pt-PT"/>
@@ -1485,7 +1511,6 @@
       </w:r>
       <w:r>
         <w:rPr>
-          <w:i/>
           <w:sz w:val="24"/>
           <w:szCs w:val="24"/>
           <w:lang w:val="pt-PT"/>
@@ -1502,7 +1527,6 @@
       </w:r>
       <w:r>
         <w:rPr>
-          <w:i/>
           <w:sz w:val="24"/>
           <w:szCs w:val="24"/>
           <w:lang w:val="pt-PT"/>
@@ -1519,7 +1543,6 @@
       </w:r>
       <w:r>
         <w:rPr>
-          <w:i/>
           <w:sz w:val="24"/>
           <w:szCs w:val="24"/>
           <w:lang w:val="pt-PT"/>
@@ -1610,7 +1633,6 @@
       </w:r>
       <w:r>
         <w:rPr>
-          <w:i/>
           <w:sz w:val="24"/>
           <w:szCs w:val="24"/>
           <w:lang w:val="pt-PT"/>
@@ -1627,7 +1649,6 @@
       </w:r>
       <w:r>
         <w:rPr>
-          <w:i/>
           <w:sz w:val="24"/>
           <w:szCs w:val="24"/>
           <w:lang w:val="pt-PT"/>
@@ -1793,7 +1814,6 @@
       </w:r>
       <w:r>
         <w:rPr>
-          <w:i/>
           <w:sz w:val="24"/>
           <w:szCs w:val="24"/>
           <w:lang w:val="pt-PT"/>
@@ -1912,12 +1932,20 @@
       </w:r>
       <w:r>
         <w:rPr>
-          <w:i/>
-          <w:sz w:val="24"/>
-          <w:szCs w:val="24"/>
-          <w:lang w:val="pt-PT"/>
-        </w:rPr>
-        <w:t>FTP.</w:t>
+          <w:sz w:val="24"/>
+          <w:szCs w:val="24"/>
+          <w:lang w:val="pt-PT"/>
+        </w:rPr>
+        <w:t>FTP</w:t>
+      </w:r>
+      <w:r>
+        <w:rPr>
+          <w:i/>
+          <w:sz w:val="24"/>
+          <w:szCs w:val="24"/>
+          <w:lang w:val="pt-PT"/>
+        </w:rPr>
+        <w:t>.</w:t>
       </w:r>
     </w:p>
     <w:p>
@@ -1934,7 +1962,7 @@
           <w:noProof/>
           <w:sz w:val="24"/>
           <w:szCs w:val="24"/>
-          <w:lang w:val="en-GB" w:eastAsia="en-GB"/>
+          <w:lang w:val="pt-PT" w:eastAsia="pt-PT"/>
         </w:rPr>
         <w:drawing>
           <wp:anchor distT="0" distB="0" distL="114300" distR="114300" simplePos="0" relativeHeight="251659264" behindDoc="0" locked="0" layoutInCell="1" allowOverlap="1">
@@ -2169,7 +2197,7 @@
           <w:noProof/>
           <w:sz w:val="24"/>
           <w:szCs w:val="24"/>
-          <w:lang w:val="en-GB" w:eastAsia="en-GB"/>
+          <w:lang w:val="pt-PT" w:eastAsia="pt-PT"/>
         </w:rPr>
         <w:drawing>
           <wp:inline distT="0" distB="0" distL="0" distR="0">
@@ -2302,7 +2330,6 @@
       </w:r>
       <w:r>
         <w:rPr>
-          <w:i/>
           <w:sz w:val="24"/>
           <w:szCs w:val="24"/>
           <w:lang w:val="pt-PT"/>
@@ -2315,7 +2342,23 @@
           <w:szCs w:val="24"/>
           <w:lang w:val="pt-PT"/>
         </w:rPr>
-        <w:t xml:space="preserve"> recebido e  aloca memória para os vários atributos.  Em seguida, a </w:t>
+        <w:t xml:space="preserve"> recebido </w:t>
+      </w:r>
+      <w:r>
+        <w:rPr>
+          <w:sz w:val="24"/>
+          <w:szCs w:val="24"/>
+          <w:lang w:val="pt-PT"/>
+        </w:rPr>
+        <w:t>e aloca</w:t>
+      </w:r>
+      <w:r>
+        <w:rPr>
+          <w:sz w:val="24"/>
+          <w:szCs w:val="24"/>
+          <w:lang w:val="pt-PT"/>
+        </w:rPr>
+        <w:t xml:space="preserve"> memória para os vários atributos.  Em seguida, a </w:t>
       </w:r>
       <w:r>
         <w:rPr>
@@ -2499,12 +2542,20 @@
       </w:r>
       <w:r>
         <w:rPr>
-          <w:i/>
-          <w:sz w:val="24"/>
-          <w:szCs w:val="24"/>
-          <w:lang w:val="pt-PT"/>
-        </w:rPr>
-        <w:t>IP.</w:t>
+          <w:sz w:val="24"/>
+          <w:szCs w:val="24"/>
+          <w:lang w:val="pt-PT"/>
+        </w:rPr>
+        <w:t>IP</w:t>
+      </w:r>
+      <w:r>
+        <w:rPr>
+          <w:i/>
+          <w:sz w:val="24"/>
+          <w:szCs w:val="24"/>
+          <w:lang w:val="pt-PT"/>
+        </w:rPr>
+        <w:t>.</w:t>
       </w:r>
     </w:p>
     <w:p>
@@ -2590,20 +2641,19 @@
       </w:r>
       <w:r>
         <w:rPr>
-          <w:i/>
-          <w:sz w:val="24"/>
-          <w:szCs w:val="24"/>
-          <w:lang w:val="pt-PT"/>
-        </w:rPr>
-        <w:t>URL</w:t>
-      </w:r>
-      <w:r>
-        <w:rPr>
-          <w:sz w:val="24"/>
-          <w:szCs w:val="24"/>
-          <w:lang w:val="pt-PT"/>
-        </w:rPr>
-        <w:t xml:space="preserve"> recebido é constituído por caracteres válidos e obtêm uma </w:t>
+          <w:sz w:val="24"/>
+          <w:szCs w:val="24"/>
+          <w:lang w:val="pt-PT"/>
+        </w:rPr>
+        <w:t xml:space="preserve">URL </w:t>
+      </w:r>
+      <w:r>
+        <w:rPr>
+          <w:sz w:val="24"/>
+          <w:szCs w:val="24"/>
+          <w:lang w:val="pt-PT"/>
+        </w:rPr>
+        <w:t xml:space="preserve">recebido é constituído por caracteres válidos e obtêm uma </w:t>
       </w:r>
       <w:r>
         <w:rPr>
@@ -3495,6 +3545,7 @@
         </w:rPr>
         <w:t xml:space="preserve">Quando uma interface de rede é desconectada, não é possível estabelecer qualquer tipo de comunição com essa interface e, por conseguinte, o próprio computador não consegue comunicar consigo mesmo. De forma a que tal seja evitado, a interface de </w:t>
       </w:r>
+      <w:proofErr w:type="spellStart"/>
       <w:r>
         <w:rPr>
           <w:i/>
@@ -3504,13 +3555,22 @@
         </w:rPr>
         <w:t>loopback</w:t>
       </w:r>
-      <w:r>
-        <w:rPr>
-          <w:sz w:val="24"/>
-          <w:szCs w:val="24"/>
-          <w:lang w:val="pt-PT"/>
-        </w:rPr>
-        <w:t xml:space="preserve"> garante a conexão de quaisquer aplicações no computador com servidores do mesmo.</w:t>
+      <w:proofErr w:type="spellEnd"/>
+      <w:r>
+        <w:rPr>
+          <w:sz w:val="24"/>
+          <w:szCs w:val="24"/>
+          <w:lang w:val="pt-PT"/>
+        </w:rPr>
+        <w:t xml:space="preserve"> garante a ligação </w:t>
+      </w:r>
+      <w:r>
+        <w:rPr>
+          <w:sz w:val="24"/>
+          <w:szCs w:val="24"/>
+          <w:lang w:val="pt-PT"/>
+        </w:rPr>
+        <w:t>de quaisquer aplicações no computador com servidores do mesmo.</w:t>
       </w:r>
     </w:p>
     <w:p>
@@ -3570,7 +3630,23 @@
           <w:szCs w:val="24"/>
           <w:lang w:val="pt-PT"/>
         </w:rPr>
-        <w:t>na realização de diagnósticos, na solução de problemas e ainda na conexão a servidores em execução na máquina local.</w:t>
+        <w:t xml:space="preserve">na realização de diagnósticos, na solução de problemas e ainda na </w:t>
+      </w:r>
+      <w:r>
+        <w:rPr>
+          <w:sz w:val="24"/>
+          <w:szCs w:val="24"/>
+          <w:lang w:val="pt-PT"/>
+        </w:rPr>
+        <w:t xml:space="preserve">ligação </w:t>
+      </w:r>
+      <w:r>
+        <w:rPr>
+          <w:sz w:val="24"/>
+          <w:szCs w:val="24"/>
+          <w:lang w:val="pt-PT"/>
+        </w:rPr>
+        <w:t>a servidores em execução na máquina local.</w:t>
       </w:r>
     </w:p>
     <w:p>
@@ -3638,7 +3714,7 @@
       <w:r>
         <w:rPr>
           <w:noProof/>
-          <w:lang w:val="en-GB" w:eastAsia="en-GB"/>
+          <w:lang w:val="pt-PT" w:eastAsia="pt-PT"/>
         </w:rPr>
         <w:drawing>
           <wp:anchor distT="0" distB="0" distL="114300" distR="114300" simplePos="0" relativeHeight="251660288" behindDoc="0" locked="0" layoutInCell="1" allowOverlap="1">
@@ -4098,7 +4174,6 @@
       <w:proofErr w:type="spellStart"/>
       <w:r>
         <w:rPr>
-          <w:i/>
           <w:color w:val="2F5496" w:themeColor="accent1" w:themeShade="BF"/>
           <w:lang w:val="pt-PT"/>
         </w:rPr>
@@ -4110,13 +4185,20 @@
           <w:color w:val="2F5496" w:themeColor="accent1" w:themeShade="BF"/>
           <w:lang w:val="pt-PT"/>
         </w:rPr>
-        <w:t xml:space="preserve"> V</w:t>
+        <w:t xml:space="preserve"> </w:t>
       </w:r>
       <w:r>
         <w:rPr>
           <w:color w:val="2F5496" w:themeColor="accent1" w:themeShade="BF"/>
           <w:lang w:val="pt-PT"/>
         </w:rPr>
+        <w:t>V</w:t>
+      </w:r>
+      <w:r>
+        <w:rPr>
+          <w:color w:val="2F5496" w:themeColor="accent1" w:themeShade="BF"/>
+          <w:lang w:val="pt-PT"/>
+        </w:rPr>
         <w:t xml:space="preserve">irtuais num </w:t>
       </w:r>
       <w:proofErr w:type="spellStart"/>
@@ -4147,7 +4229,7 @@
       <w:r>
         <w:rPr>
           <w:noProof/>
-          <w:lang w:val="en-GB" w:eastAsia="en-GB"/>
+          <w:lang w:val="pt-PT" w:eastAsia="pt-PT"/>
         </w:rPr>
         <w:drawing>
           <wp:anchor distT="0" distB="0" distL="114300" distR="114300" simplePos="0" relativeHeight="251661312" behindDoc="0" locked="0" layoutInCell="1" allowOverlap="1">
@@ -4346,7 +4428,6 @@
       </w:r>
       <w:r>
         <w:rPr>
-          <w:i/>
           <w:noProof/>
           <w:sz w:val="24"/>
           <w:szCs w:val="24"/>
@@ -4380,7 +4461,6 @@
       </w:pPr>
       <w:r>
         <w:rPr>
-          <w:i/>
           <w:noProof/>
           <w:sz w:val="24"/>
           <w:szCs w:val="24"/>
@@ -4414,7 +4494,6 @@
       </w:pPr>
       <w:r>
         <w:rPr>
-          <w:i/>
           <w:sz w:val="24"/>
           <w:szCs w:val="24"/>
           <w:lang w:val="pt-PT"/>
@@ -4601,16 +4680,15 @@
           <w:szCs w:val="24"/>
           <w:lang w:val="pt-PT"/>
         </w:rPr>
-        <w:t xml:space="preserve">vlan x (x corresponde ao número da </w:t>
-      </w:r>
-      <w:r>
-        <w:rPr>
-          <w:i/>
-          <w:sz w:val="24"/>
-          <w:szCs w:val="24"/>
-          <w:lang w:val="pt-PT"/>
-        </w:rPr>
-        <w:t>vlan</w:t>
+        <w:t>vlan x (x corresponde ao número da</w:t>
+      </w:r>
+      <w:r>
+        <w:rPr>
+          <w:sz w:val="24"/>
+          <w:szCs w:val="24"/>
+          <w:lang w:val="pt-PT"/>
+        </w:rPr>
+        <w:t xml:space="preserve"> VLAN</w:t>
       </w:r>
       <w:r>
         <w:rPr>
@@ -4657,16 +4735,32 @@
           <w:szCs w:val="24"/>
           <w:lang w:val="pt-PT"/>
         </w:rPr>
-        <w:t xml:space="preserve">interface fastethernet 0/y (y corresponde ao número da porta no switch que se pretende adicionar à </w:t>
-      </w:r>
-      <w:r>
-        <w:rPr>
-          <w:i/>
-          <w:sz w:val="24"/>
-          <w:szCs w:val="24"/>
-          <w:lang w:val="pt-PT"/>
-        </w:rPr>
-        <w:t>vlan</w:t>
+        <w:t xml:space="preserve">interface fastethernet 0/y (y corresponde ao número da porta no </w:t>
+      </w:r>
+      <w:r>
+        <w:rPr>
+          <w:i/>
+          <w:sz w:val="24"/>
+          <w:szCs w:val="24"/>
+          <w:lang w:val="pt-PT"/>
+        </w:rPr>
+        <w:t>switch</w:t>
+      </w:r>
+      <w:r>
+        <w:rPr>
+          <w:sz w:val="24"/>
+          <w:szCs w:val="24"/>
+          <w:lang w:val="pt-PT"/>
+        </w:rPr>
+        <w:t xml:space="preserve"> que se pretende adicionar</w:t>
+      </w:r>
+      <w:r>
+        <w:rPr>
+          <w:sz w:val="24"/>
+          <w:szCs w:val="24"/>
+          <w:lang w:val="pt-PT"/>
+        </w:rPr>
+        <w:t xml:space="preserve"> à VLAN</w:t>
       </w:r>
       <w:r>
         <w:rPr>
@@ -4789,33 +4883,31 @@
           <w:szCs w:val="24"/>
           <w:lang w:val="pt-PT"/>
         </w:rPr>
-        <w:t xml:space="preserve"> uma </w:t>
-      </w:r>
-      <w:r>
-        <w:rPr>
-          <w:i/>
-          <w:sz w:val="24"/>
-          <w:szCs w:val="24"/>
-          <w:lang w:val="pt-PT"/>
-        </w:rPr>
-        <w:t>vlan</w:t>
-      </w:r>
-      <w:r>
-        <w:rPr>
-          <w:sz w:val="24"/>
-          <w:szCs w:val="24"/>
-          <w:lang w:val="pt-PT"/>
-        </w:rPr>
-        <w:t xml:space="preserve">. Para adicionar portas à </w:t>
-      </w:r>
-      <w:r>
-        <w:rPr>
-          <w:i/>
-          <w:sz w:val="24"/>
-          <w:szCs w:val="24"/>
-          <w:lang w:val="pt-PT"/>
-        </w:rPr>
-        <w:t>vlan</w:t>
+        <w:t xml:space="preserve"> uma</w:t>
+      </w:r>
+      <w:r>
+        <w:rPr>
+          <w:sz w:val="24"/>
+          <w:szCs w:val="24"/>
+          <w:lang w:val="pt-PT"/>
+        </w:rPr>
+        <w:t xml:space="preserve"> </w:t>
+      </w:r>
+      <w:r>
+        <w:rPr>
+          <w:sz w:val="24"/>
+          <w:szCs w:val="24"/>
+          <w:lang w:val="pt-PT"/>
+        </w:rPr>
+        <w:t>VLAN</w:t>
+      </w:r>
+      <w:r>
+        <w:rPr>
+          <w:sz w:val="24"/>
+          <w:szCs w:val="24"/>
+          <w:lang w:val="pt-PT"/>
+        </w:rPr>
+        <w:t>. Para adicionar portas à VLAN</w:t>
       </w:r>
       <w:r>
         <w:rPr>
@@ -4948,46 +5040,55 @@
       </w:r>
       <w:r>
         <w:rPr>
-          <w:i/>
-          <w:sz w:val="24"/>
-          <w:szCs w:val="24"/>
-          <w:lang w:val="pt-PT"/>
-        </w:rPr>
-        <w:t>IPs</w:t>
-      </w:r>
-      <w:r>
-        <w:rPr>
-          <w:sz w:val="24"/>
-          <w:szCs w:val="24"/>
-          <w:lang w:val="pt-PT"/>
-        </w:rPr>
-        <w:t xml:space="preserve"> dentro da mesma </w:t>
-      </w:r>
-      <w:r>
-        <w:rPr>
-          <w:i/>
-          <w:sz w:val="24"/>
-          <w:szCs w:val="24"/>
-          <w:lang w:val="pt-PT"/>
-        </w:rPr>
-        <w:t xml:space="preserve">vlan </w:t>
-      </w:r>
-      <w:r>
-        <w:rPr>
-          <w:sz w:val="24"/>
-          <w:szCs w:val="24"/>
-          <w:lang w:val="pt-PT"/>
-        </w:rPr>
-        <w:t xml:space="preserve"> respondem aos </w:t>
-      </w:r>
-      <w:r>
-        <w:rPr>
-          <w:i/>
-          <w:sz w:val="24"/>
-          <w:szCs w:val="24"/>
-          <w:lang w:val="pt-PT"/>
-        </w:rPr>
-        <w:t xml:space="preserve">broadcasts, </w:t>
+          <w:sz w:val="24"/>
+          <w:szCs w:val="24"/>
+          <w:lang w:val="pt-PT"/>
+        </w:rPr>
+        <w:t xml:space="preserve">IPs </w:t>
+      </w:r>
+      <w:r>
+        <w:rPr>
+          <w:sz w:val="24"/>
+          <w:szCs w:val="24"/>
+          <w:lang w:val="pt-PT"/>
+        </w:rPr>
+        <w:t xml:space="preserve">dentro da mesma </w:t>
+      </w:r>
+      <w:r>
+        <w:rPr>
+          <w:sz w:val="24"/>
+          <w:szCs w:val="24"/>
+          <w:lang w:val="pt-PT"/>
+        </w:rPr>
+        <w:t>VLAN respondem</w:t>
+      </w:r>
+      <w:r>
+        <w:rPr>
+          <w:sz w:val="24"/>
+          <w:szCs w:val="24"/>
+          <w:lang w:val="pt-PT"/>
+        </w:rPr>
+        <w:t xml:space="preserve"> aos </w:t>
+      </w:r>
+      <w:proofErr w:type="spellStart"/>
+      <w:r>
+        <w:rPr>
+          <w:i/>
+          <w:sz w:val="24"/>
+          <w:szCs w:val="24"/>
+          <w:lang w:val="pt-PT"/>
+        </w:rPr>
+        <w:t>broadcasts</w:t>
+      </w:r>
+      <w:proofErr w:type="spellEnd"/>
+      <w:r>
+        <w:rPr>
+          <w:i/>
+          <w:sz w:val="24"/>
+          <w:szCs w:val="24"/>
+          <w:lang w:val="pt-PT"/>
+        </w:rPr>
+        <w:t xml:space="preserve">, </w:t>
       </w:r>
       <w:r>
         <w:rPr>
@@ -5007,12 +5108,11 @@
       </w:r>
       <w:r>
         <w:rPr>
-          <w:i/>
-          <w:sz w:val="24"/>
-          <w:szCs w:val="24"/>
-          <w:lang w:val="pt-PT"/>
-        </w:rPr>
-        <w:t>vlan</w:t>
+          <w:sz w:val="24"/>
+          <w:szCs w:val="24"/>
+          <w:lang w:val="pt-PT"/>
+        </w:rPr>
+        <w:t>VLAN</w:t>
       </w:r>
       <w:r>
         <w:rPr>
@@ -5022,6 +5122,7 @@
         </w:rPr>
         <w:t xml:space="preserve"> tem um </w:t>
       </w:r>
+      <w:proofErr w:type="spellStart"/>
       <w:r>
         <w:rPr>
           <w:i/>
@@ -5031,6 +5132,7 @@
         </w:rPr>
         <w:t>brodcast</w:t>
       </w:r>
+      <w:proofErr w:type="spellEnd"/>
       <w:r>
         <w:rPr>
           <w:sz w:val="24"/>
@@ -5075,27 +5177,7 @@
           <w:szCs w:val="24"/>
           <w:lang w:val="pt-PT"/>
         </w:rPr>
-        <w:t xml:space="preserve">/* </w:t>
-      </w:r>
-      <w:proofErr w:type="gramStart"/>
-      <w:r>
-        <w:rPr>
-          <w:color w:val="FF0000"/>
-          <w:sz w:val="24"/>
-          <w:szCs w:val="24"/>
-          <w:lang w:val="pt-PT"/>
-        </w:rPr>
-        <w:t>mostras</w:t>
-      </w:r>
-      <w:proofErr w:type="gramEnd"/>
-      <w:r>
-        <w:rPr>
-          <w:color w:val="FF0000"/>
-          <w:sz w:val="24"/>
-          <w:szCs w:val="24"/>
-          <w:lang w:val="pt-PT"/>
-        </w:rPr>
-        <w:t xml:space="preserve"> </w:t>
+        <w:t xml:space="preserve">/* mostras </w:t>
       </w:r>
       <w:proofErr w:type="spellStart"/>
       <w:r>
@@ -5137,7 +5219,6 @@
         </w:rPr>
         <w:t xml:space="preserve">Configuração de um </w:t>
       </w:r>
-      <w:proofErr w:type="gramStart"/>
       <w:r>
         <w:rPr>
           <w:i/>
@@ -5146,7 +5227,6 @@
         </w:rPr>
         <w:t>router</w:t>
       </w:r>
-      <w:proofErr w:type="gramEnd"/>
       <w:r>
         <w:rPr>
           <w:color w:val="2F5496" w:themeColor="accent1" w:themeShade="BF"/>
@@ -5172,7 +5252,7 @@
       <w:r>
         <w:rPr>
           <w:noProof/>
-          <w:lang w:val="en-GB" w:eastAsia="en-GB"/>
+          <w:lang w:val="pt-PT" w:eastAsia="pt-PT"/>
         </w:rPr>
         <w:drawing>
           <wp:anchor distT="0" distB="0" distL="114300" distR="114300" simplePos="0" relativeHeight="251663360" behindDoc="1" locked="0" layoutInCell="1" allowOverlap="1">
@@ -5286,6 +5366,7 @@
     </w:p>
     <w:p>
       <w:pPr>
+        <w:jc w:val="both"/>
         <w:rPr>
           <w:sz w:val="24"/>
           <w:szCs w:val="24"/>
@@ -5326,7 +5407,6 @@
         </w:rPr>
         <w:t xml:space="preserve">4 se comporte como um </w:t>
       </w:r>
-      <w:proofErr w:type="gramStart"/>
       <w:r>
         <w:rPr>
           <w:i/>
@@ -5336,7 +5416,6 @@
         </w:rPr>
         <w:t>router</w:t>
       </w:r>
-      <w:proofErr w:type="gramEnd"/>
       <w:r>
         <w:rPr>
           <w:sz w:val="24"/>
@@ -5348,20 +5427,11 @@
       <w:proofErr w:type="spellStart"/>
       <w:r>
         <w:rPr>
-          <w:i/>
-          <w:sz w:val="24"/>
-          <w:szCs w:val="24"/>
-          <w:lang w:val="pt-PT"/>
-        </w:rPr>
-        <w:t>LAN</w:t>
-      </w:r>
-      <w:r>
-        <w:rPr>
-          <w:sz w:val="24"/>
-          <w:szCs w:val="24"/>
-          <w:lang w:val="pt-PT"/>
-        </w:rPr>
-        <w:t>’s</w:t>
+          <w:sz w:val="24"/>
+          <w:szCs w:val="24"/>
+          <w:lang w:val="pt-PT"/>
+        </w:rPr>
+        <w:t>LAN’s</w:t>
       </w:r>
       <w:proofErr w:type="spellEnd"/>
       <w:r>
@@ -5441,25 +5511,7 @@
           <w:szCs w:val="24"/>
           <w:lang w:val="pt-PT"/>
         </w:rPr>
-        <w:t xml:space="preserve"> 1 e configurá-la com um IP </w:t>
-      </w:r>
-      <w:proofErr w:type="gramStart"/>
-      <w:r>
-        <w:rPr>
-          <w:sz w:val="24"/>
-          <w:szCs w:val="24"/>
-          <w:lang w:val="pt-PT"/>
-        </w:rPr>
-        <w:t>cuja a</w:t>
-      </w:r>
-      <w:proofErr w:type="gramEnd"/>
-      <w:r>
-        <w:rPr>
-          <w:sz w:val="24"/>
-          <w:szCs w:val="24"/>
-          <w:lang w:val="pt-PT"/>
-        </w:rPr>
-        <w:t xml:space="preserve"> gama é idêntica à do tux2, adicionando posteriormente a interface à </w:t>
+        <w:t xml:space="preserve"> 1 e configurá-la com um IP cuja a gama é idêntica à do tux2, adicionando posteriormente a interface à </w:t>
       </w:r>
       <w:r>
         <w:rPr>
@@ -5481,6 +5533,7 @@
     </w:p>
     <w:p>
       <w:pPr>
+        <w:jc w:val="both"/>
         <w:rPr>
           <w:sz w:val="24"/>
           <w:szCs w:val="24"/>
@@ -5534,27 +5587,7 @@
           <w:szCs w:val="24"/>
           <w:lang w:val="pt-PT"/>
         </w:rPr>
-        <w:t xml:space="preserve"> –</w:t>
-      </w:r>
-      <w:proofErr w:type="gramStart"/>
-      <w:r>
-        <w:rPr>
-          <w:i/>
-          <w:sz w:val="24"/>
-          <w:szCs w:val="24"/>
-          <w:lang w:val="pt-PT"/>
-        </w:rPr>
-        <w:t>net</w:t>
-      </w:r>
-      <w:proofErr w:type="gramEnd"/>
-      <w:r>
-        <w:rPr>
-          <w:i/>
-          <w:sz w:val="24"/>
-          <w:szCs w:val="24"/>
-          <w:lang w:val="pt-PT"/>
-        </w:rPr>
-        <w:t xml:space="preserve"> 172.16.41.0 </w:t>
+        <w:t xml:space="preserve"> –net 172.16.41.0 </w:t>
       </w:r>
       <w:proofErr w:type="spellStart"/>
       <w:r>
@@ -5611,6 +5644,7 @@
     </w:p>
     <w:p>
       <w:pPr>
+        <w:jc w:val="both"/>
         <w:rPr>
           <w:sz w:val="24"/>
           <w:szCs w:val="24"/>
@@ -5696,19 +5730,26 @@
           <w:szCs w:val="24"/>
           <w:lang w:val="pt-PT"/>
         </w:rPr>
-        <w:t xml:space="preserve"> –</w:t>
-      </w:r>
-      <w:proofErr w:type="gramStart"/>
-      <w:r>
-        <w:rPr>
-          <w:i/>
-          <w:sz w:val="24"/>
-          <w:szCs w:val="24"/>
-          <w:lang w:val="pt-PT"/>
-        </w:rPr>
-        <w:t>net</w:t>
-      </w:r>
-      <w:proofErr w:type="gramEnd"/>
+        <w:t xml:space="preserve"> –net </w:t>
+      </w:r>
+      <w:r>
+        <w:rPr>
+          <w:i/>
+          <w:sz w:val="24"/>
+          <w:szCs w:val="24"/>
+          <w:lang w:val="pt-PT"/>
+        </w:rPr>
+        <w:t>172.16.40</w:t>
+      </w:r>
+      <w:r>
+        <w:rPr>
+          <w:i/>
+          <w:sz w:val="24"/>
+          <w:szCs w:val="24"/>
+          <w:lang w:val="pt-PT"/>
+        </w:rPr>
+        <w:t>.0</w:t>
+      </w:r>
       <w:r>
         <w:rPr>
           <w:i/>
@@ -5718,33 +5759,50 @@
         </w:rPr>
         <w:t xml:space="preserve"> </w:t>
       </w:r>
-      <w:r>
-        <w:rPr>
-          <w:i/>
-          <w:sz w:val="24"/>
-          <w:szCs w:val="24"/>
-          <w:lang w:val="pt-PT"/>
-        </w:rPr>
-        <w:t>172.16.40</w:t>
-      </w:r>
-      <w:r>
-        <w:rPr>
-          <w:i/>
-          <w:sz w:val="24"/>
-          <w:szCs w:val="24"/>
-          <w:lang w:val="pt-PT"/>
-        </w:rPr>
-        <w:t>.0</w:t>
-      </w:r>
-      <w:r>
-        <w:rPr>
-          <w:i/>
+      <w:proofErr w:type="spellStart"/>
+      <w:r>
+        <w:rPr>
+          <w:i/>
+          <w:sz w:val="24"/>
+          <w:szCs w:val="24"/>
+          <w:lang w:val="pt-PT"/>
+        </w:rPr>
+        <w:t>gw</w:t>
+      </w:r>
+      <w:proofErr w:type="spellEnd"/>
+      <w:r>
+        <w:rPr>
+          <w:i/>
+          <w:sz w:val="24"/>
+          <w:szCs w:val="24"/>
+          <w:lang w:val="pt-PT"/>
+        </w:rPr>
+        <w:t xml:space="preserve"> 172.16.41.253</w:t>
+      </w:r>
+      <w:r>
+        <w:rPr>
+          <w:sz w:val="24"/>
+          <w:szCs w:val="24"/>
+          <w:lang w:val="pt-PT"/>
+        </w:rPr>
+        <w:t>”.</w:t>
+      </w:r>
+      <w:r>
+        <w:rPr>
           <w:sz w:val="24"/>
           <w:szCs w:val="24"/>
           <w:lang w:val="pt-PT"/>
         </w:rPr>
         <w:t xml:space="preserve"> </w:t>
       </w:r>
+      <w:r>
+        <w:rPr>
+          <w:sz w:val="24"/>
+          <w:szCs w:val="24"/>
+          <w:lang w:val="pt-PT"/>
+        </w:rPr>
+        <w:t>Para ativar o reencaminhamento, foi utilizado o comando “</w:t>
+      </w:r>
       <w:proofErr w:type="spellStart"/>
       <w:r>
         <w:rPr>
@@ -5753,7 +5811,7 @@
           <w:szCs w:val="24"/>
           <w:lang w:val="pt-PT"/>
         </w:rPr>
-        <w:t>gw</w:t>
+        <w:t>echo</w:t>
       </w:r>
       <w:proofErr w:type="spellEnd"/>
       <w:r>
@@ -5763,94 +5821,57 @@
           <w:szCs w:val="24"/>
           <w:lang w:val="pt-PT"/>
         </w:rPr>
-        <w:t xml:space="preserve"> 172.16.41.253</w:t>
-      </w:r>
-      <w:r>
-        <w:rPr>
-          <w:sz w:val="24"/>
-          <w:szCs w:val="24"/>
-          <w:lang w:val="pt-PT"/>
-        </w:rPr>
-        <w:t>”.</w:t>
-      </w:r>
-      <w:r>
-        <w:rPr>
-          <w:sz w:val="24"/>
-          <w:szCs w:val="24"/>
-          <w:lang w:val="pt-PT"/>
-        </w:rPr>
-        <w:t xml:space="preserve"> </w:t>
-      </w:r>
-      <w:r>
-        <w:rPr>
-          <w:sz w:val="24"/>
-          <w:szCs w:val="24"/>
-          <w:lang w:val="pt-PT"/>
-        </w:rPr>
-        <w:t>Para ativar o reencaminhamento, foi utilizado o comando “</w:t>
+        <w:t xml:space="preserve"> 1 &gt; /</w:t>
       </w:r>
       <w:proofErr w:type="spellStart"/>
       <w:r>
         <w:rPr>
-          <w:sz w:val="24"/>
-          <w:szCs w:val="24"/>
-          <w:lang w:val="pt-PT"/>
-        </w:rPr>
-        <w:t>echo</w:t>
+          <w:i/>
+          <w:sz w:val="24"/>
+          <w:szCs w:val="24"/>
+          <w:lang w:val="pt-PT"/>
+        </w:rPr>
+        <w:t>proc</w:t>
       </w:r>
       <w:proofErr w:type="spellEnd"/>
       <w:r>
         <w:rPr>
-          <w:sz w:val="24"/>
-          <w:szCs w:val="24"/>
-          <w:lang w:val="pt-PT"/>
-        </w:rPr>
-        <w:t xml:space="preserve"> </w:t>
-      </w:r>
-      <w:proofErr w:type="gramStart"/>
-      <w:r>
-        <w:rPr>
-          <w:sz w:val="24"/>
-          <w:szCs w:val="24"/>
-          <w:lang w:val="pt-PT"/>
-        </w:rPr>
-        <w:t>1 &gt;</w:t>
-      </w:r>
-      <w:proofErr w:type="gramEnd"/>
-      <w:r>
-        <w:rPr>
-          <w:sz w:val="24"/>
-          <w:szCs w:val="24"/>
-          <w:lang w:val="pt-PT"/>
-        </w:rPr>
-        <w:t xml:space="preserve"> /</w:t>
+          <w:i/>
+          <w:sz w:val="24"/>
+          <w:szCs w:val="24"/>
+          <w:lang w:val="pt-PT"/>
+        </w:rPr>
+        <w:t>/</w:t>
       </w:r>
       <w:proofErr w:type="spellStart"/>
       <w:r>
         <w:rPr>
-          <w:sz w:val="24"/>
-          <w:szCs w:val="24"/>
-          <w:lang w:val="pt-PT"/>
-        </w:rPr>
-        <w:t>proc</w:t>
+          <w:i/>
+          <w:sz w:val="24"/>
+          <w:szCs w:val="24"/>
+          <w:lang w:val="pt-PT"/>
+        </w:rPr>
+        <w:t>sys</w:t>
       </w:r>
       <w:proofErr w:type="spellEnd"/>
       <w:r>
         <w:rPr>
-          <w:sz w:val="24"/>
-          <w:szCs w:val="24"/>
-          <w:lang w:val="pt-PT"/>
-        </w:rPr>
-        <w:t>/</w:t>
+          <w:i/>
+          <w:sz w:val="24"/>
+          <w:szCs w:val="24"/>
+          <w:lang w:val="pt-PT"/>
+        </w:rPr>
+        <w:t>/net/ipv4/</w:t>
       </w:r>
       <w:proofErr w:type="spellStart"/>
       <w:r>
         <w:rPr>
-          <w:sz w:val="24"/>
-          <w:szCs w:val="24"/>
-          <w:lang w:val="pt-PT"/>
-        </w:rPr>
-        <w:t>sys</w:t>
+          <w:i/>
+          <w:sz w:val="24"/>
+          <w:szCs w:val="24"/>
+          <w:lang w:val="pt-PT"/>
+        </w:rPr>
+        <w:t>ip_forward</w:t>
       </w:r>
       <w:proofErr w:type="spellEnd"/>
       <w:r>
@@ -5859,7 +5880,7 @@
           <w:szCs w:val="24"/>
           <w:lang w:val="pt-PT"/>
         </w:rPr>
-        <w:t>/net/ipv4/</w:t>
+        <w:t>” que altera o ficheiro “</w:t>
       </w:r>
       <w:proofErr w:type="spellStart"/>
       <w:r>
@@ -5877,24 +5898,6 @@
           <w:szCs w:val="24"/>
           <w:lang w:val="pt-PT"/>
         </w:rPr>
-        <w:t>” que altera o ficheiro “</w:t>
-      </w:r>
-      <w:proofErr w:type="spellStart"/>
-      <w:r>
-        <w:rPr>
-          <w:sz w:val="24"/>
-          <w:szCs w:val="24"/>
-          <w:lang w:val="pt-PT"/>
-        </w:rPr>
-        <w:t>ip_forward</w:t>
-      </w:r>
-      <w:proofErr w:type="spellEnd"/>
-      <w:r>
-        <w:rPr>
-          <w:sz w:val="24"/>
-          <w:szCs w:val="24"/>
-          <w:lang w:val="pt-PT"/>
-        </w:rPr>
         <w:t xml:space="preserve">” para 1, este reencaminhamento é feito para o tux2 uma vez que é o único ligado à única </w:t>
       </w:r>
       <w:r>
@@ -5918,6 +5921,7 @@
     <w:p>
       <w:pPr>
         <w:ind w:firstLine="720"/>
+        <w:jc w:val="both"/>
         <w:rPr>
           <w:sz w:val="24"/>
           <w:szCs w:val="24"/>
@@ -5949,7 +5953,6 @@
         </w:rPr>
         <w:t xml:space="preserve"> 41, à qual o tux2 está ligado, reencaminha o pacote para o tux4, funcionando como um </w:t>
       </w:r>
-      <w:proofErr w:type="gramStart"/>
       <w:r>
         <w:rPr>
           <w:i/>
@@ -5959,7 +5962,6 @@
         </w:rPr>
         <w:t>router</w:t>
       </w:r>
-      <w:proofErr w:type="gramEnd"/>
       <w:r>
         <w:rPr>
           <w:sz w:val="24"/>
@@ -5998,7 +6000,6 @@
         </w:rPr>
         <w:t xml:space="preserve">Configuração de um </w:t>
       </w:r>
-      <w:proofErr w:type="gramStart"/>
       <w:r>
         <w:rPr>
           <w:i/>
@@ -6007,7 +6008,6 @@
         </w:rPr>
         <w:t>router</w:t>
       </w:r>
-      <w:proofErr w:type="gramEnd"/>
       <w:r>
         <w:rPr>
           <w:color w:val="2F5496" w:themeColor="accent1" w:themeShade="BF"/>
@@ -6033,24 +6033,24 @@
       <w:r>
         <w:rPr>
           <w:noProof/>
-          <w:lang w:val="en-GB" w:eastAsia="en-GB"/>
+          <w:lang w:val="pt-PT" w:eastAsia="pt-PT"/>
         </w:rPr>
         <w:drawing>
           <wp:anchor distT="0" distB="0" distL="114300" distR="114300" simplePos="0" relativeHeight="251664384" behindDoc="1" locked="0" layoutInCell="1" allowOverlap="1">
             <wp:simplePos x="0" y="0"/>
             <wp:positionH relativeFrom="margin">
-              <wp:align>right</wp:align>
+              <wp:posOffset>228600</wp:posOffset>
             </wp:positionH>
             <wp:positionV relativeFrom="paragraph">
-              <wp:posOffset>158750</wp:posOffset>
+              <wp:posOffset>195580</wp:posOffset>
             </wp:positionV>
-            <wp:extent cx="5715000" cy="1122045"/>
+            <wp:extent cx="5715000" cy="1083945"/>
             <wp:effectExtent l="0" t="0" r="0" b="1905"/>
             <wp:wrapTight wrapText="bothSides">
               <wp:wrapPolygon edited="0">
                 <wp:start x="0" y="0"/>
-                <wp:lineTo x="0" y="21270"/>
-                <wp:lineTo x="21528" y="21270"/>
+                <wp:lineTo x="0" y="21258"/>
+                <wp:lineTo x="21528" y="21258"/>
                 <wp:lineTo x="21528" y="0"/>
                 <wp:lineTo x="0" y="0"/>
               </wp:wrapPolygon>
@@ -6068,7 +6068,7 @@
                       <a:picLocks noChangeAspect="1" noChangeArrowheads="1"/>
                     </pic:cNvPicPr>
                   </pic:nvPicPr>
-                  <pic:blipFill>
+                  <pic:blipFill rotWithShape="1">
                     <a:blip r:embed="rId14">
                       <a:extLst>
                         <a:ext uri="{28A0092B-C50C-407E-A947-70E740481C1C}">
@@ -6076,15 +6076,13 @@
                         </a:ext>
                       </a:extLst>
                     </a:blip>
-                    <a:srcRect/>
-                    <a:stretch>
-                      <a:fillRect/>
-                    </a:stretch>
+                    <a:srcRect t="3396"/>
+                    <a:stretch/>
                   </pic:blipFill>
                   <pic:spPr bwMode="auto">
                     <a:xfrm>
                       <a:off x="0" y="0"/>
-                      <a:ext cx="5715000" cy="1122045"/>
+                      <a:ext cx="5715000" cy="1083945"/>
                     </a:xfrm>
                     <a:prstGeom prst="rect">
                       <a:avLst/>
@@ -6093,6 +6091,11 @@
                     <a:ln>
                       <a:noFill/>
                     </a:ln>
+                    <a:extLst>
+                      <a:ext uri="{53640926-AAD7-44D8-BBD7-CCE9431645EC}">
+                        <a14:shadowObscured xmlns:a14="http://schemas.microsoft.com/office/drawing/2010/main"/>
+                      </a:ext>
+                    </a:extLst>
                   </pic:spPr>
                 </pic:pic>
               </a:graphicData>
@@ -6120,6 +6123,7 @@
     <w:p>
       <w:pPr>
         <w:ind w:firstLine="720"/>
+        <w:jc w:val="both"/>
         <w:rPr>
           <w:sz w:val="24"/>
           <w:szCs w:val="24"/>
@@ -6134,7 +6138,6 @@
         </w:rPr>
         <w:t xml:space="preserve">Como o nome indica, esta experiência pretende configurar um </w:t>
       </w:r>
-      <w:proofErr w:type="gramStart"/>
       <w:r>
         <w:rPr>
           <w:i/>
@@ -6144,18 +6147,27 @@
         </w:rPr>
         <w:t>router</w:t>
       </w:r>
-      <w:proofErr w:type="gramEnd"/>
-      <w:r>
-        <w:rPr>
-          <w:sz w:val="24"/>
-          <w:szCs w:val="24"/>
-          <w:lang w:val="pt-PT"/>
-        </w:rPr>
-        <w:t xml:space="preserve"> comercial e implementar o sistema de NAT corretamente. NAT (Network </w:t>
+      <w:r>
+        <w:rPr>
+          <w:sz w:val="24"/>
+          <w:szCs w:val="24"/>
+          <w:lang w:val="pt-PT"/>
+        </w:rPr>
+        <w:t xml:space="preserve"> comercial e implementar o sistema de NAT corretamente. NAT (</w:t>
+      </w:r>
+      <w:r>
+        <w:rPr>
+          <w:i/>
+          <w:sz w:val="24"/>
+          <w:szCs w:val="24"/>
+          <w:lang w:val="pt-PT"/>
+        </w:rPr>
+        <w:t xml:space="preserve">Network </w:t>
       </w:r>
       <w:proofErr w:type="spellStart"/>
       <w:r>
         <w:rPr>
+          <w:i/>
           <w:sz w:val="24"/>
           <w:szCs w:val="24"/>
           <w:lang w:val="pt-PT"/>
@@ -6165,6 +6177,7 @@
       <w:proofErr w:type="spellEnd"/>
       <w:r>
         <w:rPr>
+          <w:i/>
           <w:sz w:val="24"/>
           <w:szCs w:val="24"/>
           <w:lang w:val="pt-PT"/>
@@ -6174,6 +6187,7 @@
       <w:proofErr w:type="spellStart"/>
       <w:r>
         <w:rPr>
+          <w:i/>
           <w:sz w:val="24"/>
           <w:szCs w:val="24"/>
           <w:lang w:val="pt-PT"/>
@@ -6192,7 +6206,6 @@
       <w:proofErr w:type="spellStart"/>
       <w:r>
         <w:rPr>
-          <w:i/>
           <w:sz w:val="24"/>
           <w:szCs w:val="24"/>
           <w:lang w:val="pt-PT"/>
@@ -6220,20 +6233,11 @@
       <w:proofErr w:type="spellStart"/>
       <w:r>
         <w:rPr>
-          <w:i/>
-          <w:sz w:val="24"/>
-          <w:szCs w:val="24"/>
-          <w:lang w:val="pt-PT"/>
-        </w:rPr>
-        <w:t>IP</w:t>
-      </w:r>
-      <w:r>
-        <w:rPr>
-          <w:sz w:val="24"/>
-          <w:szCs w:val="24"/>
-          <w:lang w:val="pt-PT"/>
-        </w:rPr>
-        <w:t>’s</w:t>
+          <w:sz w:val="24"/>
+          <w:szCs w:val="24"/>
+          <w:lang w:val="pt-PT"/>
+        </w:rPr>
+        <w:t>IP’s</w:t>
       </w:r>
       <w:proofErr w:type="spellEnd"/>
       <w:r>
@@ -6242,12 +6246,21 @@
           <w:szCs w:val="24"/>
           <w:lang w:val="pt-PT"/>
         </w:rPr>
-        <w:t xml:space="preserve"> da rede privada, para que estes sejam aceites por redes externas.</w:t>
+        <w:t xml:space="preserve"> </w:t>
+      </w:r>
+      <w:r>
+        <w:rPr>
+          <w:sz w:val="24"/>
+          <w:szCs w:val="24"/>
+          <w:lang w:val="pt-PT"/>
+        </w:rPr>
+        <w:t>da rede privada, para que estes sejam aceites por redes externas.</w:t>
       </w:r>
     </w:p>
     <w:p>
       <w:pPr>
         <w:ind w:firstLine="720"/>
+        <w:jc w:val="both"/>
         <w:rPr>
           <w:sz w:val="24"/>
           <w:szCs w:val="24"/>
@@ -6263,7 +6276,6 @@
         <w:lastRenderedPageBreak/>
         <w:t xml:space="preserve">Primeiramente, para observar as diferenças, o </w:t>
       </w:r>
-      <w:proofErr w:type="gramStart"/>
       <w:r>
         <w:rPr>
           <w:i/>
@@ -6273,7 +6285,6 @@
         </w:rPr>
         <w:t>router</w:t>
       </w:r>
-      <w:proofErr w:type="gramEnd"/>
       <w:r>
         <w:rPr>
           <w:sz w:val="24"/>
@@ -6306,29 +6317,20 @@
           <w:ilvl w:val="0"/>
           <w:numId w:val="11"/>
         </w:numPr>
-        <w:rPr>
-          <w:sz w:val="24"/>
-          <w:szCs w:val="24"/>
-          <w:lang w:val="pt-PT"/>
-        </w:rPr>
-      </w:pPr>
-      <w:proofErr w:type="gramStart"/>
-      <w:r>
-        <w:rPr>
-          <w:sz w:val="24"/>
-          <w:szCs w:val="24"/>
-          <w:lang w:val="pt-PT"/>
-        </w:rPr>
-        <w:t>interface</w:t>
-      </w:r>
-      <w:proofErr w:type="gramEnd"/>
-      <w:r>
-        <w:rPr>
-          <w:sz w:val="24"/>
-          <w:szCs w:val="24"/>
-          <w:lang w:val="pt-PT"/>
-        </w:rPr>
-        <w:t xml:space="preserve"> </w:t>
+        <w:jc w:val="both"/>
+        <w:rPr>
+          <w:sz w:val="24"/>
+          <w:szCs w:val="24"/>
+          <w:lang w:val="pt-PT"/>
+        </w:rPr>
+      </w:pPr>
+      <w:r>
+        <w:rPr>
+          <w:sz w:val="24"/>
+          <w:szCs w:val="24"/>
+          <w:lang w:val="pt-PT"/>
+        </w:rPr>
+        <w:t xml:space="preserve">interface </w:t>
       </w:r>
       <w:proofErr w:type="spellStart"/>
       <w:r>
@@ -6356,6 +6358,7 @@
           <w:ilvl w:val="0"/>
           <w:numId w:val="11"/>
         </w:numPr>
+        <w:jc w:val="both"/>
         <w:rPr>
           <w:sz w:val="24"/>
           <w:szCs w:val="24"/>
@@ -6412,6 +6415,7 @@
           <w:ilvl w:val="0"/>
           <w:numId w:val="11"/>
         </w:numPr>
+        <w:jc w:val="both"/>
         <w:rPr>
           <w:sz w:val="24"/>
           <w:szCs w:val="24"/>
@@ -6434,6 +6438,7 @@
           <w:ilvl w:val="0"/>
           <w:numId w:val="11"/>
         </w:numPr>
+        <w:jc w:val="both"/>
         <w:rPr>
           <w:sz w:val="24"/>
           <w:szCs w:val="24"/>
@@ -6456,6 +6461,7 @@
           <w:ilvl w:val="0"/>
           <w:numId w:val="11"/>
         </w:numPr>
+        <w:jc w:val="both"/>
         <w:rPr>
           <w:sz w:val="24"/>
           <w:szCs w:val="24"/>
@@ -6496,29 +6502,20 @@
           <w:ilvl w:val="0"/>
           <w:numId w:val="11"/>
         </w:numPr>
-        <w:rPr>
-          <w:sz w:val="24"/>
-          <w:szCs w:val="24"/>
-          <w:lang w:val="pt-PT"/>
-        </w:rPr>
-      </w:pPr>
-      <w:proofErr w:type="gramStart"/>
-      <w:r>
-        <w:rPr>
-          <w:sz w:val="24"/>
-          <w:szCs w:val="24"/>
-          <w:lang w:val="pt-PT"/>
-        </w:rPr>
-        <w:t>interface</w:t>
-      </w:r>
-      <w:proofErr w:type="gramEnd"/>
-      <w:r>
-        <w:rPr>
-          <w:sz w:val="24"/>
-          <w:szCs w:val="24"/>
-          <w:lang w:val="pt-PT"/>
-        </w:rPr>
-        <w:t xml:space="preserve"> </w:t>
+        <w:jc w:val="both"/>
+        <w:rPr>
+          <w:sz w:val="24"/>
+          <w:szCs w:val="24"/>
+          <w:lang w:val="pt-PT"/>
+        </w:rPr>
+      </w:pPr>
+      <w:r>
+        <w:rPr>
+          <w:sz w:val="24"/>
+          <w:szCs w:val="24"/>
+          <w:lang w:val="pt-PT"/>
+        </w:rPr>
+        <w:t xml:space="preserve">interface </w:t>
       </w:r>
       <w:proofErr w:type="spellStart"/>
       <w:r>
@@ -6546,6 +6543,7 @@
           <w:ilvl w:val="0"/>
           <w:numId w:val="11"/>
         </w:numPr>
+        <w:jc w:val="both"/>
         <w:rPr>
           <w:sz w:val="24"/>
           <w:szCs w:val="24"/>
@@ -6594,6 +6592,7 @@
           <w:ilvl w:val="0"/>
           <w:numId w:val="11"/>
         </w:numPr>
+        <w:jc w:val="both"/>
         <w:rPr>
           <w:sz w:val="24"/>
           <w:szCs w:val="24"/>
@@ -6616,6 +6615,7 @@
           <w:ilvl w:val="0"/>
           <w:numId w:val="11"/>
         </w:numPr>
+        <w:jc w:val="both"/>
         <w:rPr>
           <w:sz w:val="24"/>
           <w:szCs w:val="24"/>
@@ -6638,6 +6638,7 @@
           <w:ilvl w:val="0"/>
           <w:numId w:val="11"/>
         </w:numPr>
+        <w:jc w:val="both"/>
         <w:rPr>
           <w:sz w:val="24"/>
           <w:szCs w:val="24"/>
@@ -6686,6 +6687,7 @@
           <w:ilvl w:val="0"/>
           <w:numId w:val="11"/>
         </w:numPr>
+        <w:jc w:val="both"/>
         <w:rPr>
           <w:sz w:val="24"/>
           <w:szCs w:val="24"/>
@@ -6708,6 +6710,7 @@
           <w:ilvl w:val="0"/>
           <w:numId w:val="11"/>
         </w:numPr>
+        <w:jc w:val="both"/>
         <w:rPr>
           <w:sz w:val="24"/>
           <w:szCs w:val="24"/>
@@ -6730,6 +6733,7 @@
           <w:ilvl w:val="0"/>
           <w:numId w:val="11"/>
         </w:numPr>
+        <w:jc w:val="both"/>
         <w:rPr>
           <w:sz w:val="24"/>
           <w:szCs w:val="24"/>
@@ -6752,6 +6756,7 @@
           <w:ilvl w:val="0"/>
           <w:numId w:val="11"/>
         </w:numPr>
+        <w:jc w:val="both"/>
         <w:rPr>
           <w:sz w:val="24"/>
           <w:szCs w:val="24"/>
@@ -6774,6 +6779,7 @@
           <w:ilvl w:val="0"/>
           <w:numId w:val="11"/>
         </w:numPr>
+        <w:jc w:val="both"/>
         <w:rPr>
           <w:sz w:val="24"/>
           <w:szCs w:val="24"/>
@@ -6796,6 +6802,7 @@
           <w:ilvl w:val="0"/>
           <w:numId w:val="11"/>
         </w:numPr>
+        <w:jc w:val="both"/>
         <w:rPr>
           <w:sz w:val="24"/>
           <w:szCs w:val="24"/>
@@ -6836,22 +6843,31 @@
           <w:ilvl w:val="0"/>
           <w:numId w:val="11"/>
         </w:numPr>
-        <w:rPr>
-          <w:sz w:val="24"/>
-          <w:szCs w:val="24"/>
-          <w:lang w:val="pt-PT"/>
-        </w:rPr>
-      </w:pPr>
-      <w:proofErr w:type="gramStart"/>
-      <w:r>
-        <w:rPr>
-          <w:sz w:val="24"/>
-          <w:szCs w:val="24"/>
-          <w:lang w:val="pt-PT"/>
-        </w:rPr>
-        <w:t>show</w:t>
-      </w:r>
-      <w:proofErr w:type="gramEnd"/>
+        <w:jc w:val="both"/>
+        <w:rPr>
+          <w:sz w:val="24"/>
+          <w:szCs w:val="24"/>
+          <w:lang w:val="pt-PT"/>
+        </w:rPr>
+      </w:pPr>
+      <w:r>
+        <w:rPr>
+          <w:sz w:val="24"/>
+          <w:szCs w:val="24"/>
+          <w:lang w:val="pt-PT"/>
+        </w:rPr>
+        <w:t xml:space="preserve">show </w:t>
+      </w:r>
+      <w:proofErr w:type="spellStart"/>
+      <w:r>
+        <w:rPr>
+          <w:sz w:val="24"/>
+          <w:szCs w:val="24"/>
+          <w:lang w:val="pt-PT"/>
+        </w:rPr>
+        <w:t>ip</w:t>
+      </w:r>
+      <w:proofErr w:type="spellEnd"/>
       <w:r>
         <w:rPr>
           <w:sz w:val="24"/>
@@ -6867,9 +6883,63 @@
           <w:szCs w:val="24"/>
           <w:lang w:val="pt-PT"/>
         </w:rPr>
-        <w:t>ip</w:t>
+        <w:t>route</w:t>
       </w:r>
       <w:proofErr w:type="spellEnd"/>
+    </w:p>
+    <w:p>
+      <w:pPr>
+        <w:ind w:left="360"/>
+        <w:jc w:val="both"/>
+        <w:rPr>
+          <w:sz w:val="24"/>
+          <w:szCs w:val="24"/>
+          <w:lang w:val="pt-PT"/>
+        </w:rPr>
+      </w:pPr>
+    </w:p>
+    <w:p>
+      <w:pPr>
+        <w:ind w:left="360"/>
+        <w:jc w:val="both"/>
+        <w:rPr>
+          <w:sz w:val="24"/>
+          <w:szCs w:val="24"/>
+          <w:lang w:val="pt-PT"/>
+        </w:rPr>
+      </w:pPr>
+      <w:r>
+        <w:rPr>
+          <w:sz w:val="24"/>
+          <w:szCs w:val="24"/>
+          <w:lang w:val="pt-PT"/>
+        </w:rPr>
+        <w:t>Esta se</w:t>
+      </w:r>
+      <w:r>
+        <w:rPr>
+          <w:sz w:val="24"/>
+          <w:szCs w:val="24"/>
+          <w:lang w:val="pt-PT"/>
+        </w:rPr>
+        <w:t xml:space="preserve">quência de comandos configura as </w:t>
+      </w:r>
+      <w:r>
+        <w:rPr>
+          <w:sz w:val="24"/>
+          <w:szCs w:val="24"/>
+          <w:lang w:val="pt-PT"/>
+        </w:rPr>
+        <w:t>interface</w:t>
+      </w:r>
+      <w:r>
+        <w:rPr>
+          <w:sz w:val="24"/>
+          <w:szCs w:val="24"/>
+          <w:lang w:val="pt-PT"/>
+        </w:rPr>
+        <w:t>s</w:t>
+      </w:r>
       <w:r>
         <w:rPr>
           <w:sz w:val="24"/>
@@ -6881,67 +6951,34 @@
       <w:proofErr w:type="spellStart"/>
       <w:r>
         <w:rPr>
-          <w:sz w:val="24"/>
-          <w:szCs w:val="24"/>
-          <w:lang w:val="pt-PT"/>
-        </w:rPr>
-        <w:t>route</w:t>
+          <w:i/>
+          <w:sz w:val="24"/>
+          <w:szCs w:val="24"/>
+          <w:lang w:val="pt-PT"/>
+        </w:rPr>
+        <w:t>fastethernet</w:t>
       </w:r>
       <w:proofErr w:type="spellEnd"/>
-    </w:p>
-    <w:p>
-      <w:pPr>
-        <w:ind w:left="360"/>
-        <w:rPr>
-          <w:sz w:val="24"/>
-          <w:szCs w:val="24"/>
-          <w:lang w:val="pt-PT"/>
-        </w:rPr>
-      </w:pPr>
-    </w:p>
-    <w:p>
-      <w:pPr>
-        <w:ind w:left="360"/>
-        <w:rPr>
-          <w:sz w:val="24"/>
-          <w:szCs w:val="24"/>
-          <w:lang w:val="pt-PT"/>
-        </w:rPr>
-      </w:pPr>
-      <w:r>
-        <w:rPr>
-          <w:sz w:val="24"/>
-          <w:szCs w:val="24"/>
-          <w:lang w:val="pt-PT"/>
-        </w:rPr>
-        <w:t>Esta se</w:t>
-      </w:r>
-      <w:r>
-        <w:rPr>
-          <w:sz w:val="24"/>
-          <w:szCs w:val="24"/>
-          <w:lang w:val="pt-PT"/>
-        </w:rPr>
-        <w:t xml:space="preserve">quência de comandos configura as </w:t>
-      </w:r>
-      <w:r>
-        <w:rPr>
-          <w:sz w:val="24"/>
-          <w:szCs w:val="24"/>
-          <w:lang w:val="pt-PT"/>
-        </w:rPr>
-        <w:t>interface</w:t>
-      </w:r>
-      <w:r>
-        <w:rPr>
-          <w:sz w:val="24"/>
-          <w:szCs w:val="24"/>
-          <w:lang w:val="pt-PT"/>
-        </w:rPr>
-        <w:t>s</w:t>
-      </w:r>
-      <w:r>
-        <w:rPr>
+      <w:r>
+        <w:rPr>
+          <w:i/>
+          <w:sz w:val="24"/>
+          <w:szCs w:val="24"/>
+          <w:lang w:val="pt-PT"/>
+        </w:rPr>
+        <w:t xml:space="preserve"> 0/0 </w:t>
+      </w:r>
+      <w:r>
+        <w:rPr>
+          <w:sz w:val="24"/>
+          <w:szCs w:val="24"/>
+          <w:lang w:val="pt-PT"/>
+        </w:rPr>
+        <w:t>e</w:t>
+      </w:r>
+      <w:r>
+        <w:rPr>
+          <w:i/>
           <w:sz w:val="24"/>
           <w:szCs w:val="24"/>
           <w:lang w:val="pt-PT"/>
@@ -6966,63 +7003,93 @@
           <w:szCs w:val="24"/>
           <w:lang w:val="pt-PT"/>
         </w:rPr>
-        <w:t xml:space="preserve"> 0/0 </w:t>
-      </w:r>
-      <w:r>
-        <w:rPr>
-          <w:sz w:val="24"/>
-          <w:szCs w:val="24"/>
-          <w:lang w:val="pt-PT"/>
-        </w:rPr>
-        <w:t>e</w:t>
-      </w:r>
-      <w:r>
-        <w:rPr>
-          <w:i/>
-          <w:sz w:val="24"/>
-          <w:szCs w:val="24"/>
-          <w:lang w:val="pt-PT"/>
-        </w:rPr>
-        <w:t xml:space="preserve"> </w:t>
+        <w:t xml:space="preserve"> 0/1 </w:t>
+      </w:r>
+      <w:r>
+        <w:rPr>
+          <w:sz w:val="24"/>
+          <w:szCs w:val="24"/>
+          <w:lang w:val="pt-PT"/>
+        </w:rPr>
+        <w:t xml:space="preserve">do </w:t>
+      </w:r>
+      <w:r>
+        <w:rPr>
+          <w:i/>
+          <w:sz w:val="24"/>
+          <w:szCs w:val="24"/>
+          <w:lang w:val="pt-PT"/>
+        </w:rPr>
+        <w:t xml:space="preserve">router </w:t>
+      </w:r>
+      <w:r>
+        <w:rPr>
+          <w:sz w:val="24"/>
+          <w:szCs w:val="24"/>
+          <w:lang w:val="pt-PT"/>
+        </w:rPr>
+        <w:t xml:space="preserve">para que sejam identificadas com o </w:t>
+      </w:r>
+      <w:r>
+        <w:rPr>
+          <w:i/>
+          <w:sz w:val="24"/>
+          <w:szCs w:val="24"/>
+          <w:lang w:val="pt-PT"/>
+        </w:rPr>
+        <w:t xml:space="preserve">IP </w:t>
+      </w:r>
+      <w:r>
+        <w:rPr>
+          <w:sz w:val="24"/>
+          <w:szCs w:val="24"/>
+          <w:lang w:val="pt-PT"/>
+        </w:rPr>
+        <w:t xml:space="preserve">especificado (172.16.41.254 e 172.16.1.49, respetivamente). O comando “no </w:t>
       </w:r>
       <w:proofErr w:type="spellStart"/>
       <w:r>
         <w:rPr>
-          <w:i/>
-          <w:sz w:val="24"/>
-          <w:szCs w:val="24"/>
-          <w:lang w:val="pt-PT"/>
-        </w:rPr>
-        <w:t>fastethernet</w:t>
+          <w:sz w:val="24"/>
+          <w:szCs w:val="24"/>
+          <w:lang w:val="pt-PT"/>
+        </w:rPr>
+        <w:t>shutdown</w:t>
       </w:r>
       <w:proofErr w:type="spellEnd"/>
       <w:r>
         <w:rPr>
-          <w:i/>
-          <w:sz w:val="24"/>
-          <w:szCs w:val="24"/>
-          <w:lang w:val="pt-PT"/>
-        </w:rPr>
-        <w:t xml:space="preserve"> 0/1</w:t>
-      </w:r>
-      <w:r>
-        <w:rPr>
-          <w:i/>
-          <w:sz w:val="24"/>
-          <w:szCs w:val="24"/>
-          <w:lang w:val="pt-PT"/>
-        </w:rPr>
-        <w:t xml:space="preserve"> </w:t>
-      </w:r>
-      <w:r>
-        <w:rPr>
-          <w:sz w:val="24"/>
-          <w:szCs w:val="24"/>
-          <w:lang w:val="pt-PT"/>
-        </w:rPr>
-        <w:t xml:space="preserve">do </w:t>
-      </w:r>
-      <w:proofErr w:type="gramStart"/>
+          <w:sz w:val="24"/>
+          <w:szCs w:val="24"/>
+          <w:lang w:val="pt-PT"/>
+        </w:rPr>
+        <w:t xml:space="preserve">” serve apenas para, caso o </w:t>
+      </w:r>
+      <w:r>
+        <w:rPr>
+          <w:i/>
+          <w:sz w:val="24"/>
+          <w:szCs w:val="24"/>
+          <w:lang w:val="pt-PT"/>
+        </w:rPr>
+        <w:t xml:space="preserve">router </w:t>
+      </w:r>
+      <w:r>
+        <w:rPr>
+          <w:sz w:val="24"/>
+          <w:szCs w:val="24"/>
+          <w:lang w:val="pt-PT"/>
+        </w:rPr>
+        <w:t xml:space="preserve">seja desligado, não se perca a configuração e o “show interface” serve para verificar se a interface está bem configurada. Após a configuração das interfaces </w:t>
+      </w:r>
+      <w:r>
+        <w:rPr>
+          <w:sz w:val="24"/>
+          <w:szCs w:val="24"/>
+          <w:lang w:val="pt-PT"/>
+        </w:rPr>
+        <w:t xml:space="preserve">é adicionada uma rota para que o </w:t>
+      </w:r>
       <w:r>
         <w:rPr>
           <w:i/>
@@ -7032,112 +7099,65 @@
         </w:rPr>
         <w:t>router</w:t>
       </w:r>
-      <w:proofErr w:type="gramEnd"/>
-      <w:r>
-        <w:rPr>
-          <w:i/>
-          <w:sz w:val="24"/>
-          <w:szCs w:val="24"/>
-          <w:lang w:val="pt-PT"/>
-        </w:rPr>
-        <w:t xml:space="preserve"> </w:t>
-      </w:r>
-      <w:r>
-        <w:rPr>
-          <w:sz w:val="24"/>
-          <w:szCs w:val="24"/>
-          <w:lang w:val="pt-PT"/>
-        </w:rPr>
-        <w:t xml:space="preserve">para que sejam identificadas com o </w:t>
-      </w:r>
-      <w:r>
-        <w:rPr>
-          <w:i/>
-          <w:sz w:val="24"/>
-          <w:szCs w:val="24"/>
-          <w:lang w:val="pt-PT"/>
-        </w:rPr>
-        <w:t xml:space="preserve">IP </w:t>
-      </w:r>
-      <w:r>
-        <w:rPr>
-          <w:sz w:val="24"/>
-          <w:szCs w:val="24"/>
-          <w:lang w:val="pt-PT"/>
-        </w:rPr>
-        <w:t xml:space="preserve">especificado (172.16.41.254 e 172.16.1.49, respetivamente). O comando “no </w:t>
+      <w:r>
+        <w:rPr>
+          <w:sz w:val="24"/>
+          <w:szCs w:val="24"/>
+          <w:lang w:val="pt-PT"/>
+        </w:rPr>
+        <w:t xml:space="preserve"> consiga alcançar o tux1 (172.16.40.0) e obviamente</w:t>
+      </w:r>
+      <w:r>
+        <w:rPr>
+          <w:sz w:val="24"/>
+          <w:szCs w:val="24"/>
+          <w:lang w:val="pt-PT"/>
+        </w:rPr>
+        <w:t>, no tux1 cria-se a rota para o exterior (</w:t>
       </w:r>
       <w:proofErr w:type="spellStart"/>
-      <w:proofErr w:type="gramStart"/>
-      <w:r>
-        <w:rPr>
-          <w:sz w:val="24"/>
-          <w:szCs w:val="24"/>
-          <w:lang w:val="pt-PT"/>
-        </w:rPr>
-        <w:t>shutdown</w:t>
+      <w:r>
+        <w:rPr>
+          <w:i/>
+          <w:sz w:val="24"/>
+          <w:szCs w:val="24"/>
+          <w:lang w:val="pt-PT"/>
+        </w:rPr>
+        <w:t>lab</w:t>
       </w:r>
       <w:proofErr w:type="spellEnd"/>
-      <w:proofErr w:type="gramEnd"/>
-      <w:r>
-        <w:rPr>
-          <w:sz w:val="24"/>
-          <w:szCs w:val="24"/>
-          <w:lang w:val="pt-PT"/>
-        </w:rPr>
-        <w:t xml:space="preserve">” serve apenas para, caso o </w:t>
-      </w:r>
-      <w:r>
-        <w:rPr>
-          <w:i/>
-          <w:sz w:val="24"/>
-          <w:szCs w:val="24"/>
-          <w:lang w:val="pt-PT"/>
-        </w:rPr>
-        <w:t xml:space="preserve">router </w:t>
-      </w:r>
-      <w:r>
-        <w:rPr>
-          <w:sz w:val="24"/>
-          <w:szCs w:val="24"/>
-          <w:lang w:val="pt-PT"/>
-        </w:rPr>
-        <w:t xml:space="preserve">seja desligado, não se perca a configuração e o “show interface” serve para verificar se a interface está bem configurada. Após a configuração das interfaces </w:t>
-      </w:r>
-      <w:r>
-        <w:rPr>
-          <w:sz w:val="24"/>
-          <w:szCs w:val="24"/>
-          <w:lang w:val="pt-PT"/>
-        </w:rPr>
-        <w:t xml:space="preserve">é adicionada uma rota para que o </w:t>
-      </w:r>
-      <w:proofErr w:type="gramStart"/>
-      <w:r>
-        <w:rPr>
-          <w:i/>
-          <w:sz w:val="24"/>
-          <w:szCs w:val="24"/>
-          <w:lang w:val="pt-PT"/>
-        </w:rPr>
-        <w:t>router</w:t>
-      </w:r>
-      <w:proofErr w:type="gramEnd"/>
-      <w:r>
-        <w:rPr>
-          <w:sz w:val="24"/>
-          <w:szCs w:val="24"/>
-          <w:lang w:val="pt-PT"/>
-        </w:rPr>
-        <w:t xml:space="preserve"> consiga alcançar o tux1 (172.16.40.0) e obviamente</w:t>
-      </w:r>
-      <w:r>
-        <w:rPr>
-          <w:sz w:val="24"/>
-          <w:szCs w:val="24"/>
-          <w:lang w:val="pt-PT"/>
-        </w:rPr>
-        <w:t>, no tux1 cria-se a rota para o exterior (</w:t>
+      <w:r>
+        <w:rPr>
+          <w:i/>
+          <w:sz w:val="24"/>
+          <w:szCs w:val="24"/>
+          <w:lang w:val="pt-PT"/>
+        </w:rPr>
+        <w:t xml:space="preserve"> network</w:t>
+      </w:r>
+      <w:r>
+        <w:rPr>
+          <w:sz w:val="24"/>
+          <w:szCs w:val="24"/>
+          <w:lang w:val="pt-PT"/>
+        </w:rPr>
+        <w:t>). Em teoria,</w:t>
+      </w:r>
+      <w:r>
+        <w:rPr>
+          <w:sz w:val="24"/>
+          <w:szCs w:val="24"/>
+          <w:lang w:val="pt-PT"/>
+        </w:rPr>
+        <w:t xml:space="preserve"> está tudo pronto para a ligação</w:t>
+      </w:r>
+      <w:r>
+        <w:rPr>
+          <w:sz w:val="24"/>
+          <w:szCs w:val="24"/>
+          <w:lang w:val="pt-PT"/>
+        </w:rPr>
+        <w:t xml:space="preserve"> entre o tux1 e o exterior, mas quando o </w:t>
       </w:r>
       <w:proofErr w:type="spellStart"/>
       <w:r>
@@ -7147,39 +7167,11 @@
           <w:szCs w:val="24"/>
           <w:lang w:val="pt-PT"/>
         </w:rPr>
-        <w:t>lab</w:t>
+        <w:t>ping</w:t>
       </w:r>
       <w:proofErr w:type="spellEnd"/>
       <w:r>
         <w:rPr>
-          <w:i/>
-          <w:sz w:val="24"/>
-          <w:szCs w:val="24"/>
-          <w:lang w:val="pt-PT"/>
-        </w:rPr>
-        <w:t xml:space="preserve"> network</w:t>
-      </w:r>
-      <w:r>
-        <w:rPr>
-          <w:sz w:val="24"/>
-          <w:szCs w:val="24"/>
-          <w:lang w:val="pt-PT"/>
-        </w:rPr>
-        <w:t xml:space="preserve">). Em teoria, está tudo pronto para a conexão entre o tux1 e o exterior, mas quando o </w:t>
-      </w:r>
-      <w:proofErr w:type="spellStart"/>
-      <w:r>
-        <w:rPr>
-          <w:i/>
-          <w:sz w:val="24"/>
-          <w:szCs w:val="24"/>
-          <w:lang w:val="pt-PT"/>
-        </w:rPr>
-        <w:t>ping</w:t>
-      </w:r>
-      <w:proofErr w:type="spellEnd"/>
-      <w:r>
-        <w:rPr>
           <w:sz w:val="24"/>
           <w:szCs w:val="24"/>
           <w:lang w:val="pt-PT"/>
@@ -7194,8 +7186,6 @@
         </w:rPr>
         <w:t xml:space="preserve">o exterior aparece como inalcançável. </w:t>
       </w:r>
-      <w:bookmarkStart w:id="0" w:name="_GoBack"/>
-      <w:bookmarkEnd w:id="0"/>
     </w:p>
     <w:p>
       <w:pPr>
@@ -7260,7 +7250,82 @@
           <w:szCs w:val="24"/>
           <w:lang w:val="pt-PT"/>
         </w:rPr>
-        <w:t xml:space="preserve">A experiência 5 tem por base a configuração do DNS que, consequentemente, permite a ligação a redes externas, fazendo com que seja possível o acesso à </w:t>
+        <w:t>A experiência 5 tem</w:t>
+      </w:r>
+      <w:r>
+        <w:rPr>
+          <w:sz w:val="24"/>
+          <w:szCs w:val="24"/>
+          <w:lang w:val="pt-PT"/>
+        </w:rPr>
+        <w:t xml:space="preserve"> por base a configuração do DNS (</w:t>
+      </w:r>
+      <w:proofErr w:type="spellStart"/>
+      <w:r>
+        <w:rPr>
+          <w:i/>
+          <w:sz w:val="24"/>
+          <w:szCs w:val="24"/>
+          <w:lang w:val="pt-PT"/>
+        </w:rPr>
+        <w:t>Domain</w:t>
+      </w:r>
+      <w:proofErr w:type="spellEnd"/>
+      <w:r>
+        <w:rPr>
+          <w:i/>
+          <w:sz w:val="24"/>
+          <w:szCs w:val="24"/>
+          <w:lang w:val="pt-PT"/>
+        </w:rPr>
+        <w:t xml:space="preserve"> </w:t>
+      </w:r>
+      <w:proofErr w:type="spellStart"/>
+      <w:r>
+        <w:rPr>
+          <w:i/>
+          <w:sz w:val="24"/>
+          <w:szCs w:val="24"/>
+          <w:lang w:val="pt-PT"/>
+        </w:rPr>
+        <w:t>Name</w:t>
+      </w:r>
+      <w:proofErr w:type="spellEnd"/>
+      <w:r>
+        <w:rPr>
+          <w:i/>
+          <w:sz w:val="24"/>
+          <w:szCs w:val="24"/>
+          <w:lang w:val="pt-PT"/>
+        </w:rPr>
+        <w:t xml:space="preserve"> </w:t>
+      </w:r>
+      <w:proofErr w:type="spellStart"/>
+      <w:r>
+        <w:rPr>
+          <w:i/>
+          <w:sz w:val="24"/>
+          <w:szCs w:val="24"/>
+          <w:lang w:val="pt-PT"/>
+        </w:rPr>
+        <w:t>System</w:t>
+      </w:r>
+      <w:proofErr w:type="spellEnd"/>
+      <w:r>
+        <w:rPr>
+          <w:sz w:val="24"/>
+          <w:szCs w:val="24"/>
+          <w:lang w:val="pt-PT"/>
+        </w:rPr>
+        <w:t xml:space="preserve">) </w:t>
+      </w:r>
+      <w:r>
+        <w:rPr>
+          <w:sz w:val="24"/>
+          <w:szCs w:val="24"/>
+          <w:lang w:val="pt-PT"/>
+        </w:rPr>
+        <w:t xml:space="preserve">que, consequentemente, permite a ligação a redes externas, fazendo com que seja possível o acesso à </w:t>
       </w:r>
       <w:r>
         <w:rPr>
@@ -7306,7 +7371,7 @@
           <w:noProof/>
           <w:sz w:val="24"/>
           <w:szCs w:val="24"/>
-          <w:lang w:val="en-GB" w:eastAsia="en-GB"/>
+          <w:lang w:val="pt-PT" w:eastAsia="pt-PT"/>
         </w:rPr>
         <w:lastRenderedPageBreak/>
         <w:drawing>
@@ -7372,7 +7437,6 @@
     </w:p>
     <w:p>
       <w:pPr>
-        <w:ind w:left="360"/>
         <w:jc w:val="both"/>
         <w:rPr>
           <w:sz w:val="24"/>
@@ -7394,7 +7458,7 @@
         <w:pStyle w:val="PargrafodaLista"/>
         <w:numPr>
           <w:ilvl w:val="0"/>
-          <w:numId w:val="10"/>
+          <w:numId w:val="13"/>
         </w:numPr>
         <w:jc w:val="both"/>
         <w:rPr>
@@ -7403,25 +7467,13 @@
           <w:lang w:val="pt-PT"/>
         </w:rPr>
       </w:pPr>
-      <w:proofErr w:type="spellStart"/>
-      <w:r>
-        <w:rPr>
-          <w:i/>
-          <w:sz w:val="24"/>
-          <w:szCs w:val="24"/>
-          <w:lang w:val="pt-PT"/>
-        </w:rPr>
-        <w:t>search</w:t>
-      </w:r>
-      <w:proofErr w:type="spellEnd"/>
-      <w:r>
-        <w:rPr>
-          <w:i/>
-          <w:sz w:val="24"/>
-          <w:szCs w:val="24"/>
-          <w:lang w:val="pt-PT"/>
-        </w:rPr>
-        <w:t xml:space="preserve"> netlab.fe.up.pt</w:t>
+      <w:r>
+        <w:rPr>
+          <w:sz w:val="24"/>
+          <w:szCs w:val="24"/>
+          <w:lang w:val="pt-PT"/>
+        </w:rPr>
+        <w:t>search netlab.fe.up.pt</w:t>
       </w:r>
     </w:p>
     <w:p>
@@ -7429,15 +7481,155 @@
         <w:pStyle w:val="PargrafodaLista"/>
         <w:numPr>
           <w:ilvl w:val="0"/>
-          <w:numId w:val="10"/>
+          <w:numId w:val="13"/>
         </w:numPr>
-        <w:jc w:val="both"/>
-        <w:rPr>
-          <w:sz w:val="24"/>
-          <w:szCs w:val="24"/>
-          <w:lang w:val="pt-PT"/>
-        </w:rPr>
-      </w:pPr>
+        <w:ind w:left="1440" w:hanging="1080"/>
+        <w:jc w:val="both"/>
+        <w:rPr>
+          <w:sz w:val="24"/>
+          <w:szCs w:val="24"/>
+          <w:lang w:val="pt-PT"/>
+        </w:rPr>
+      </w:pPr>
+      <w:r>
+        <w:rPr>
+          <w:sz w:val="24"/>
+          <w:szCs w:val="24"/>
+          <w:lang w:val="pt-PT"/>
+        </w:rPr>
+        <w:t>nameserver 172.16.1.1</w:t>
+      </w:r>
+    </w:p>
+    <w:p>
+      <w:pPr>
+        <w:jc w:val="both"/>
+        <w:rPr>
+          <w:sz w:val="24"/>
+          <w:szCs w:val="24"/>
+          <w:lang w:val="pt-PT"/>
+        </w:rPr>
+      </w:pPr>
+      <w:r>
+        <w:rPr>
+          <w:sz w:val="24"/>
+          <w:szCs w:val="24"/>
+          <w:lang w:val="pt-PT"/>
+        </w:rPr>
+        <w:t xml:space="preserve"> </w:t>
+      </w:r>
+      <w:r>
+        <w:rPr>
+          <w:sz w:val="24"/>
+          <w:szCs w:val="24"/>
+          <w:lang w:val="pt-PT"/>
+        </w:rPr>
+        <w:t xml:space="preserve">no ficheiro </w:t>
+      </w:r>
+      <w:proofErr w:type="gramStart"/>
+      <w:r>
+        <w:rPr>
+          <w:i/>
+          <w:sz w:val="24"/>
+          <w:szCs w:val="24"/>
+          <w:lang w:val="pt-PT"/>
+        </w:rPr>
+        <w:t>resolv.conf</w:t>
+      </w:r>
+      <w:proofErr w:type="gramEnd"/>
+      <w:r>
+        <w:rPr>
+          <w:sz w:val="24"/>
+          <w:szCs w:val="24"/>
+          <w:lang w:val="pt-PT"/>
+        </w:rPr>
+        <w:t xml:space="preserve"> que se encontra no diretório </w:t>
+      </w:r>
+      <w:r>
+        <w:rPr>
+          <w:i/>
+          <w:sz w:val="24"/>
+          <w:szCs w:val="24"/>
+          <w:lang w:val="pt-PT"/>
+        </w:rPr>
+        <w:t>/etc</w:t>
+      </w:r>
+      <w:r>
+        <w:rPr>
+          <w:sz w:val="24"/>
+          <w:szCs w:val="24"/>
+          <w:lang w:val="pt-PT"/>
+        </w:rPr>
+        <w:t>.</w:t>
+      </w:r>
+    </w:p>
+    <w:p>
+      <w:pPr>
+        <w:jc w:val="both"/>
+        <w:rPr>
+          <w:sz w:val="24"/>
+          <w:szCs w:val="24"/>
+          <w:lang w:val="pt-PT"/>
+        </w:rPr>
+      </w:pPr>
+      <w:r>
+        <w:rPr>
+          <w:sz w:val="24"/>
+          <w:szCs w:val="24"/>
+          <w:lang w:val="pt-PT"/>
+        </w:rPr>
+        <w:t xml:space="preserve">O servidor DNS é responsável por converter um endereço </w:t>
+      </w:r>
+      <w:r>
+        <w:rPr>
+          <w:i/>
+          <w:sz w:val="24"/>
+          <w:szCs w:val="24"/>
+          <w:lang w:val="pt-PT"/>
+        </w:rPr>
+        <w:t>web</w:t>
+      </w:r>
+      <w:r>
+        <w:rPr>
+          <w:sz w:val="24"/>
+          <w:szCs w:val="24"/>
+          <w:lang w:val="pt-PT"/>
+        </w:rPr>
+        <w:t xml:space="preserve"> num IP. Este servidor recebe um primeiro pacote com o domínio do </w:t>
+      </w:r>
+      <w:r>
+        <w:rPr>
+          <w:i/>
+          <w:sz w:val="24"/>
+          <w:szCs w:val="24"/>
+          <w:lang w:val="pt-PT"/>
+        </w:rPr>
+        <w:t>website</w:t>
+      </w:r>
+      <w:r>
+        <w:rPr>
+          <w:sz w:val="24"/>
+          <w:szCs w:val="24"/>
+          <w:lang w:val="pt-PT"/>
+        </w:rPr>
+        <w:t xml:space="preserve"> e responde com o IP correspondente. De seguida recebe um segundo pacote que realiza a operação oposta, isto é, o servidor DNS recebe um IP e devolve o nome do domínio associado a esse IP, </w:t>
+      </w:r>
+      <w:r>
+        <w:rPr>
+          <w:sz w:val="24"/>
+          <w:szCs w:val="24"/>
+          <w:lang w:val="pt-PT"/>
+        </w:rPr>
+        <w:t xml:space="preserve">esta técnica denomina-se </w:t>
+      </w:r>
+      <w:r>
+        <w:rPr>
+          <w:i/>
+          <w:sz w:val="24"/>
+          <w:szCs w:val="24"/>
+          <w:lang w:val="pt-PT"/>
+        </w:rPr>
+        <w:t xml:space="preserve">Reverse DNS </w:t>
+      </w:r>
       <w:proofErr w:type="spellStart"/>
       <w:r>
         <w:rPr>
@@ -7446,84 +7638,11 @@
           <w:szCs w:val="24"/>
           <w:lang w:val="pt-PT"/>
         </w:rPr>
-        <w:t>nameserver</w:t>
+        <w:t>Lookup</w:t>
       </w:r>
       <w:proofErr w:type="spellEnd"/>
       <w:r>
         <w:rPr>
-          <w:i/>
-          <w:sz w:val="24"/>
-          <w:szCs w:val="24"/>
-          <w:lang w:val="pt-PT"/>
-        </w:rPr>
-        <w:t xml:space="preserve"> 172.16.1.1</w:t>
-      </w:r>
-    </w:p>
-    <w:p>
-      <w:pPr>
-        <w:jc w:val="both"/>
-        <w:rPr>
-          <w:sz w:val="24"/>
-          <w:szCs w:val="24"/>
-          <w:lang w:val="pt-PT"/>
-        </w:rPr>
-      </w:pPr>
-      <w:r>
-        <w:rPr>
-          <w:sz w:val="24"/>
-          <w:szCs w:val="24"/>
-          <w:lang w:val="pt-PT"/>
-        </w:rPr>
-        <w:t xml:space="preserve">       </w:t>
-      </w:r>
-      <w:proofErr w:type="gramStart"/>
-      <w:r>
-        <w:rPr>
-          <w:sz w:val="24"/>
-          <w:szCs w:val="24"/>
-          <w:lang w:val="pt-PT"/>
-        </w:rPr>
-        <w:t>no</w:t>
-      </w:r>
-      <w:proofErr w:type="gramEnd"/>
-      <w:r>
-        <w:rPr>
-          <w:sz w:val="24"/>
-          <w:szCs w:val="24"/>
-          <w:lang w:val="pt-PT"/>
-        </w:rPr>
-        <w:t xml:space="preserve"> ficheiro </w:t>
-      </w:r>
-      <w:proofErr w:type="spellStart"/>
-      <w:r>
-        <w:rPr>
-          <w:i/>
-          <w:sz w:val="24"/>
-          <w:szCs w:val="24"/>
-          <w:lang w:val="pt-PT"/>
-        </w:rPr>
-        <w:t>resolv.conf</w:t>
-      </w:r>
-      <w:proofErr w:type="spellEnd"/>
-      <w:r>
-        <w:rPr>
-          <w:sz w:val="24"/>
-          <w:szCs w:val="24"/>
-          <w:lang w:val="pt-PT"/>
-        </w:rPr>
-        <w:t xml:space="preserve"> que se encontra no diretório </w:t>
-      </w:r>
-      <w:r>
-        <w:rPr>
-          <w:i/>
-          <w:sz w:val="24"/>
-          <w:szCs w:val="24"/>
-          <w:lang w:val="pt-PT"/>
-        </w:rPr>
-        <w:t>/etc</w:t>
-      </w:r>
-      <w:r>
-        <w:rPr>
           <w:sz w:val="24"/>
           <w:szCs w:val="24"/>
           <w:lang w:val="pt-PT"/>
@@ -7542,19 +7661,88 @@
       </w:pPr>
       <w:r>
         <w:rPr>
+          <w:sz w:val="24"/>
+          <w:szCs w:val="24"/>
+          <w:lang w:val="pt-PT"/>
+        </w:rPr>
+        <w:t xml:space="preserve">Para testar o funcionamento desta experiência acedeu-se através do </w:t>
+      </w:r>
+      <w:r>
+        <w:rPr>
+          <w:i/>
+          <w:sz w:val="24"/>
+          <w:szCs w:val="24"/>
+          <w:lang w:val="pt-PT"/>
+        </w:rPr>
+        <w:t>browser</w:t>
+      </w:r>
+      <w:r>
+        <w:rPr>
+          <w:sz w:val="24"/>
+          <w:szCs w:val="24"/>
+          <w:lang w:val="pt-PT"/>
+        </w:rPr>
+        <w:t xml:space="preserve"> a um </w:t>
+      </w:r>
+      <w:r>
+        <w:rPr>
+          <w:i/>
+          <w:sz w:val="24"/>
+          <w:szCs w:val="24"/>
+          <w:lang w:val="pt-PT"/>
+        </w:rPr>
+        <w:t>website</w:t>
+      </w:r>
+      <w:r>
+        <w:rPr>
+          <w:sz w:val="24"/>
+          <w:szCs w:val="24"/>
+          <w:lang w:val="pt-PT"/>
+        </w:rPr>
+        <w:t xml:space="preserve">, neste caso o </w:t>
+      </w:r>
+      <w:r>
+        <w:rPr>
+          <w:i/>
+          <w:sz w:val="24"/>
+          <w:szCs w:val="24"/>
+          <w:lang w:val="pt-PT"/>
+        </w:rPr>
+        <w:t>Facebook</w:t>
+      </w:r>
+      <w:r>
+        <w:rPr>
+          <w:sz w:val="24"/>
+          <w:szCs w:val="24"/>
+          <w:lang w:val="pt-PT"/>
+        </w:rPr>
+        <w:t>.</w:t>
+      </w:r>
+    </w:p>
+    <w:p>
+      <w:pPr>
+        <w:jc w:val="both"/>
+        <w:rPr>
+          <w:sz w:val="24"/>
+          <w:szCs w:val="24"/>
+          <w:lang w:val="pt-PT"/>
+        </w:rPr>
+      </w:pPr>
+      <w:r>
+        <w:rPr>
           <w:noProof/>
           <w:sz w:val="24"/>
           <w:szCs w:val="24"/>
-          <w:lang w:val="en-GB" w:eastAsia="en-GB"/>
+          <w:lang w:val="pt-PT" w:eastAsia="pt-PT"/>
         </w:rPr>
         <w:drawing>
           <wp:anchor distT="0" distB="0" distL="114300" distR="114300" simplePos="0" relativeHeight="251662336" behindDoc="0" locked="0" layoutInCell="1" allowOverlap="1">
             <wp:simplePos x="0" y="0"/>
             <wp:positionH relativeFrom="margin">
-              <wp:posOffset>-375920</wp:posOffset>
+              <wp:posOffset>-394970</wp:posOffset>
             </wp:positionH>
             <wp:positionV relativeFrom="margin">
-              <wp:posOffset>4714240</wp:posOffset>
+              <wp:posOffset>4323715</wp:posOffset>
             </wp:positionV>
             <wp:extent cx="6790690" cy="2477135"/>
             <wp:effectExtent l="0" t="0" r="0" b="0"/>
@@ -7604,75 +7792,6 @@
           </wp:anchor>
         </w:drawing>
       </w:r>
-      <w:r>
-        <w:rPr>
-          <w:sz w:val="24"/>
-          <w:szCs w:val="24"/>
-          <w:lang w:val="pt-PT"/>
-        </w:rPr>
-        <w:t xml:space="preserve">Para testar o funcionamento desta experiência acedeu-se através do </w:t>
-      </w:r>
-      <w:r>
-        <w:rPr>
-          <w:i/>
-          <w:sz w:val="24"/>
-          <w:szCs w:val="24"/>
-          <w:lang w:val="pt-PT"/>
-        </w:rPr>
-        <w:t>browser</w:t>
-      </w:r>
-      <w:r>
-        <w:rPr>
-          <w:sz w:val="24"/>
-          <w:szCs w:val="24"/>
-          <w:lang w:val="pt-PT"/>
-        </w:rPr>
-        <w:t xml:space="preserve"> a um </w:t>
-      </w:r>
-      <w:r>
-        <w:rPr>
-          <w:i/>
-          <w:sz w:val="24"/>
-          <w:szCs w:val="24"/>
-          <w:lang w:val="pt-PT"/>
-        </w:rPr>
-        <w:t>website</w:t>
-      </w:r>
-      <w:r>
-        <w:rPr>
-          <w:sz w:val="24"/>
-          <w:szCs w:val="24"/>
-          <w:lang w:val="pt-PT"/>
-        </w:rPr>
-        <w:t xml:space="preserve">, neste caso o </w:t>
-      </w:r>
-      <w:r>
-        <w:rPr>
-          <w:i/>
-          <w:sz w:val="24"/>
-          <w:szCs w:val="24"/>
-          <w:lang w:val="pt-PT"/>
-        </w:rPr>
-        <w:t>Facebook</w:t>
-      </w:r>
-      <w:r>
-        <w:rPr>
-          <w:sz w:val="24"/>
-          <w:szCs w:val="24"/>
-          <w:lang w:val="pt-PT"/>
-        </w:rPr>
-        <w:t>.</w:t>
-      </w:r>
-    </w:p>
-    <w:p>
-      <w:pPr>
-        <w:jc w:val="both"/>
-        <w:rPr>
-          <w:sz w:val="24"/>
-          <w:szCs w:val="24"/>
-          <w:lang w:val="pt-PT"/>
-        </w:rPr>
-      </w:pPr>
     </w:p>
     <w:p>
       <w:pPr>
@@ -7712,27 +7831,6 @@
         <w:rPr>
           <w:sz w:val="24"/>
           <w:szCs w:val="24"/>
-          <w:lang w:val="pt-PT"/>
-        </w:rPr>
-      </w:pPr>
-    </w:p>
-    <w:p>
-      <w:pPr>
-        <w:rPr>
-          <w:lang w:val="pt-PT"/>
-        </w:rPr>
-      </w:pPr>
-    </w:p>
-    <w:p>
-      <w:pPr>
-        <w:rPr>
-          <w:lang w:val="pt-PT"/>
-        </w:rPr>
-      </w:pPr>
-    </w:p>
-    <w:p>
-      <w:pPr>
-        <w:rPr>
           <w:lang w:val="pt-PT"/>
         </w:rPr>
       </w:pPr>
@@ -7762,19 +7860,46 @@
           <w:lang w:val="pt-PT"/>
         </w:rPr>
         <w:lastRenderedPageBreak/>
-        <w:t xml:space="preserve">Conexões </w:t>
-      </w:r>
-      <w:r>
-        <w:rPr>
-          <w:i/>
+        <w:t>Ligações</w:t>
+      </w:r>
+      <w:r>
+        <w:rPr>
           <w:color w:val="2F5496" w:themeColor="accent1" w:themeShade="BF"/>
           <w:lang w:val="pt-PT"/>
         </w:rPr>
+        <w:t xml:space="preserve"> </w:t>
+      </w:r>
+      <w:r>
+        <w:rPr>
+          <w:color w:val="2F5496" w:themeColor="accent1" w:themeShade="BF"/>
+          <w:lang w:val="pt-PT"/>
+        </w:rPr>
         <w:t>TCP</w:t>
       </w:r>
     </w:p>
     <w:p>
       <w:pPr>
+        <w:ind w:left="360"/>
+        <w:rPr>
+          <w:sz w:val="24"/>
+          <w:szCs w:val="24"/>
+          <w:lang w:val="pt-PT"/>
+        </w:rPr>
+      </w:pPr>
+    </w:p>
+    <w:p>
+      <w:pPr>
+        <w:ind w:left="360"/>
+        <w:rPr>
+          <w:sz w:val="24"/>
+          <w:szCs w:val="24"/>
+          <w:lang w:val="pt-PT"/>
+        </w:rPr>
+      </w:pPr>
+    </w:p>
+    <w:p>
+      <w:pPr>
+        <w:ind w:left="1440" w:hanging="1440"/>
         <w:rPr>
           <w:lang w:val="pt-PT"/>
         </w:rPr>
@@ -7812,6 +7937,7 @@
     </w:p>
     <w:p>
       <w:pPr>
+        <w:ind w:left="1440" w:hanging="1440"/>
         <w:rPr>
           <w:sz w:val="24"/>
           <w:szCs w:val="24"/>
@@ -7838,7 +7964,7 @@
 </file>
 
 <file path=word/numbering.xml><?xml version="1.0" encoding="utf-8"?>
-<w:numbering xmlns:wpc="http://schemas.microsoft.com/office/word/2010/wordprocessingCanvas" xmlns:mc="http://schemas.openxmlformats.org/markup-compatibility/2006" xmlns:o="urn:schemas-microsoft-com:office:office" xmlns:r="http://schemas.openxmlformats.org/officeDocument/2006/relationships" xmlns:m="http://schemas.openxmlformats.org/officeDocument/2006/math" xmlns:v="urn:schemas-microsoft-com:vml" xmlns:wp14="http://schemas.microsoft.com/office/word/2010/wordprocessingDrawing" xmlns:wp="http://schemas.openxmlformats.org/drawingml/2006/wordprocessingDrawing" xmlns:w10="urn:schemas-microsoft-com:office:word" xmlns:w="http://schemas.openxmlformats.org/wordprocessingml/2006/main" xmlns:w14="http://schemas.microsoft.com/office/word/2010/wordml" xmlns:w15="http://schemas.microsoft.com/office/word/2012/wordml" xmlns:wpg="http://schemas.microsoft.com/office/word/2010/wordprocessingGroup" xmlns:wpi="http://schemas.microsoft.com/office/word/2010/wordprocessingInk" xmlns:wne="http://schemas.microsoft.com/office/word/2006/wordml" xmlns:wps="http://schemas.microsoft.com/office/word/2010/wordprocessingShape" mc:Ignorable="w14 w15 wp14">
+<w:numbering xmlns:wpc="http://schemas.microsoft.com/office/word/2010/wordprocessingCanvas" xmlns:cx="http://schemas.microsoft.com/office/drawing/2014/chartex" xmlns:cx1="http://schemas.microsoft.com/office/drawing/2015/9/8/chartex" xmlns:cx2="http://schemas.microsoft.com/office/drawing/2015/10/21/chartex" xmlns:cx3="http://schemas.microsoft.com/office/drawing/2016/5/9/chartex" xmlns:cx4="http://schemas.microsoft.com/office/drawing/2016/5/10/chartex" xmlns:cx5="http://schemas.microsoft.com/office/drawing/2016/5/11/chartex" xmlns:mc="http://schemas.openxmlformats.org/markup-compatibility/2006" xmlns:o="urn:schemas-microsoft-com:office:office" xmlns:r="http://schemas.openxmlformats.org/officeDocument/2006/relationships" xmlns:m="http://schemas.openxmlformats.org/officeDocument/2006/math" xmlns:v="urn:schemas-microsoft-com:vml" xmlns:wp14="http://schemas.microsoft.com/office/word/2010/wordprocessingDrawing" xmlns:wp="http://schemas.openxmlformats.org/drawingml/2006/wordprocessingDrawing" xmlns:w10="urn:schemas-microsoft-com:office:word" xmlns:w="http://schemas.openxmlformats.org/wordprocessingml/2006/main" xmlns:w14="http://schemas.microsoft.com/office/word/2010/wordml" xmlns:w15="http://schemas.microsoft.com/office/word/2012/wordml" xmlns:w16se="http://schemas.microsoft.com/office/word/2015/wordml/symex" xmlns:wpg="http://schemas.microsoft.com/office/word/2010/wordprocessingGroup" xmlns:wpi="http://schemas.microsoft.com/office/word/2010/wordprocessingInk" xmlns:wne="http://schemas.microsoft.com/office/word/2006/wordml" xmlns:wps="http://schemas.microsoft.com/office/word/2010/wordprocessingShape" mc:Ignorable="w14 w15 w16se wp14">
   <w:abstractNum w:abstractNumId="0" w15:restartNumberingAfterBreak="0">
     <w:nsid w:val="0BC363B0"/>
     <w:multiLevelType w:val="multilevel"/>
@@ -8593,7 +8719,7 @@
   <w:abstractNum w:abstractNumId="8" w15:restartNumberingAfterBreak="0">
     <w:nsid w:val="6C570203"/>
     <w:multiLevelType w:val="hybridMultilevel"/>
-    <w:tmpl w:val="B8C4E47C"/>
+    <w:tmpl w:val="B8D2ECE8"/>
     <w:lvl w:ilvl="0" w:tplc="08160001">
       <w:start w:val="1"/>
       <w:numFmt w:val="bullet"/>
@@ -8704,6 +8830,178 @@
     </w:lvl>
   </w:abstractNum>
   <w:abstractNum w:abstractNumId="9" w15:restartNumberingAfterBreak="0">
+    <w:nsid w:val="71B45FAD"/>
+    <w:multiLevelType w:val="hybridMultilevel"/>
+    <w:tmpl w:val="63F65140"/>
+    <w:lvl w:ilvl="0" w:tplc="0816000F">
+      <w:start w:val="1"/>
+      <w:numFmt w:val="decimal"/>
+      <w:lvlText w:val="%1."/>
+      <w:lvlJc w:val="left"/>
+      <w:pPr>
+        <w:ind w:left="1860" w:hanging="360"/>
+      </w:pPr>
+    </w:lvl>
+    <w:lvl w:ilvl="1" w:tplc="08160019" w:tentative="1">
+      <w:start w:val="1"/>
+      <w:numFmt w:val="lowerLetter"/>
+      <w:lvlText w:val="%2."/>
+      <w:lvlJc w:val="left"/>
+      <w:pPr>
+        <w:ind w:left="2580" w:hanging="360"/>
+      </w:pPr>
+    </w:lvl>
+    <w:lvl w:ilvl="2" w:tplc="0816001B" w:tentative="1">
+      <w:start w:val="1"/>
+      <w:numFmt w:val="lowerRoman"/>
+      <w:lvlText w:val="%3."/>
+      <w:lvlJc w:val="right"/>
+      <w:pPr>
+        <w:ind w:left="3300" w:hanging="180"/>
+      </w:pPr>
+    </w:lvl>
+    <w:lvl w:ilvl="3" w:tplc="0816000F" w:tentative="1">
+      <w:start w:val="1"/>
+      <w:numFmt w:val="decimal"/>
+      <w:lvlText w:val="%4."/>
+      <w:lvlJc w:val="left"/>
+      <w:pPr>
+        <w:ind w:left="4020" w:hanging="360"/>
+      </w:pPr>
+    </w:lvl>
+    <w:lvl w:ilvl="4" w:tplc="08160019" w:tentative="1">
+      <w:start w:val="1"/>
+      <w:numFmt w:val="lowerLetter"/>
+      <w:lvlText w:val="%5."/>
+      <w:lvlJc w:val="left"/>
+      <w:pPr>
+        <w:ind w:left="4740" w:hanging="360"/>
+      </w:pPr>
+    </w:lvl>
+    <w:lvl w:ilvl="5" w:tplc="0816001B" w:tentative="1">
+      <w:start w:val="1"/>
+      <w:numFmt w:val="lowerRoman"/>
+      <w:lvlText w:val="%6."/>
+      <w:lvlJc w:val="right"/>
+      <w:pPr>
+        <w:ind w:left="5460" w:hanging="180"/>
+      </w:pPr>
+    </w:lvl>
+    <w:lvl w:ilvl="6" w:tplc="0816000F" w:tentative="1">
+      <w:start w:val="1"/>
+      <w:numFmt w:val="decimal"/>
+      <w:lvlText w:val="%7."/>
+      <w:lvlJc w:val="left"/>
+      <w:pPr>
+        <w:ind w:left="6180" w:hanging="360"/>
+      </w:pPr>
+    </w:lvl>
+    <w:lvl w:ilvl="7" w:tplc="08160019" w:tentative="1">
+      <w:start w:val="1"/>
+      <w:numFmt w:val="lowerLetter"/>
+      <w:lvlText w:val="%8."/>
+      <w:lvlJc w:val="left"/>
+      <w:pPr>
+        <w:ind w:left="6900" w:hanging="360"/>
+      </w:pPr>
+    </w:lvl>
+    <w:lvl w:ilvl="8" w:tplc="0816001B" w:tentative="1">
+      <w:start w:val="1"/>
+      <w:numFmt w:val="lowerRoman"/>
+      <w:lvlText w:val="%9."/>
+      <w:lvlJc w:val="right"/>
+      <w:pPr>
+        <w:ind w:left="7620" w:hanging="180"/>
+      </w:pPr>
+    </w:lvl>
+  </w:abstractNum>
+  <w:abstractNum w:abstractNumId="10" w15:restartNumberingAfterBreak="0">
+    <w:nsid w:val="7255055F"/>
+    <w:multiLevelType w:val="hybridMultilevel"/>
+    <w:tmpl w:val="08842D96"/>
+    <w:lvl w:ilvl="0" w:tplc="0816000F">
+      <w:start w:val="1"/>
+      <w:numFmt w:val="decimal"/>
+      <w:lvlText w:val="%1."/>
+      <w:lvlJc w:val="left"/>
+      <w:pPr>
+        <w:ind w:left="720" w:hanging="360"/>
+      </w:pPr>
+    </w:lvl>
+    <w:lvl w:ilvl="1" w:tplc="08160019" w:tentative="1">
+      <w:start w:val="1"/>
+      <w:numFmt w:val="lowerLetter"/>
+      <w:lvlText w:val="%2."/>
+      <w:lvlJc w:val="left"/>
+      <w:pPr>
+        <w:ind w:left="1440" w:hanging="360"/>
+      </w:pPr>
+    </w:lvl>
+    <w:lvl w:ilvl="2" w:tplc="0816001B" w:tentative="1">
+      <w:start w:val="1"/>
+      <w:numFmt w:val="lowerRoman"/>
+      <w:lvlText w:val="%3."/>
+      <w:lvlJc w:val="right"/>
+      <w:pPr>
+        <w:ind w:left="2160" w:hanging="180"/>
+      </w:pPr>
+    </w:lvl>
+    <w:lvl w:ilvl="3" w:tplc="0816000F" w:tentative="1">
+      <w:start w:val="1"/>
+      <w:numFmt w:val="decimal"/>
+      <w:lvlText w:val="%4."/>
+      <w:lvlJc w:val="left"/>
+      <w:pPr>
+        <w:ind w:left="2880" w:hanging="360"/>
+      </w:pPr>
+    </w:lvl>
+    <w:lvl w:ilvl="4" w:tplc="08160019" w:tentative="1">
+      <w:start w:val="1"/>
+      <w:numFmt w:val="lowerLetter"/>
+      <w:lvlText w:val="%5."/>
+      <w:lvlJc w:val="left"/>
+      <w:pPr>
+        <w:ind w:left="3600" w:hanging="360"/>
+      </w:pPr>
+    </w:lvl>
+    <w:lvl w:ilvl="5" w:tplc="0816001B" w:tentative="1">
+      <w:start w:val="1"/>
+      <w:numFmt w:val="lowerRoman"/>
+      <w:lvlText w:val="%6."/>
+      <w:lvlJc w:val="right"/>
+      <w:pPr>
+        <w:ind w:left="4320" w:hanging="180"/>
+      </w:pPr>
+    </w:lvl>
+    <w:lvl w:ilvl="6" w:tplc="0816000F" w:tentative="1">
+      <w:start w:val="1"/>
+      <w:numFmt w:val="decimal"/>
+      <w:lvlText w:val="%7."/>
+      <w:lvlJc w:val="left"/>
+      <w:pPr>
+        <w:ind w:left="5040" w:hanging="360"/>
+      </w:pPr>
+    </w:lvl>
+    <w:lvl w:ilvl="7" w:tplc="08160019" w:tentative="1">
+      <w:start w:val="1"/>
+      <w:numFmt w:val="lowerLetter"/>
+      <w:lvlText w:val="%8."/>
+      <w:lvlJc w:val="left"/>
+      <w:pPr>
+        <w:ind w:left="5760" w:hanging="360"/>
+      </w:pPr>
+    </w:lvl>
+    <w:lvl w:ilvl="8" w:tplc="0816001B" w:tentative="1">
+      <w:start w:val="1"/>
+      <w:numFmt w:val="lowerRoman"/>
+      <w:lvlText w:val="%9."/>
+      <w:lvlJc w:val="right"/>
+      <w:pPr>
+        <w:ind w:left="6480" w:hanging="180"/>
+      </w:pPr>
+    </w:lvl>
+  </w:abstractNum>
+  <w:abstractNum w:abstractNumId="11" w15:restartNumberingAfterBreak="0">
     <w:nsid w:val="76E177A4"/>
     <w:multiLevelType w:val="hybridMultilevel"/>
     <w:tmpl w:val="3054662C"/>
@@ -8816,7 +9114,7 @@
       </w:rPr>
     </w:lvl>
   </w:abstractNum>
-  <w:abstractNum w:abstractNumId="10" w15:restartNumberingAfterBreak="0">
+  <w:abstractNum w:abstractNumId="12" w15:restartNumberingAfterBreak="0">
     <w:nsid w:val="7B4A256E"/>
     <w:multiLevelType w:val="hybridMultilevel"/>
     <w:tmpl w:val="290C287C"/>
@@ -8909,7 +9207,7 @@
     <w:abstractNumId w:val="4"/>
   </w:num>
   <w:num w:numId="3">
-    <w:abstractNumId w:val="10"/>
+    <w:abstractNumId w:val="12"/>
   </w:num>
   <w:num w:numId="4">
     <w:abstractNumId w:val="0"/>
@@ -8918,7 +9216,7 @@
     <w:abstractNumId w:val="5"/>
   </w:num>
   <w:num w:numId="6">
-    <w:abstractNumId w:val="9"/>
+    <w:abstractNumId w:val="11"/>
   </w:num>
   <w:num w:numId="7">
     <w:abstractNumId w:val="2"/>
@@ -8935,11 +9233,17 @@
   <w:num w:numId="11">
     <w:abstractNumId w:val="1"/>
   </w:num>
+  <w:num w:numId="12">
+    <w:abstractNumId w:val="9"/>
+  </w:num>
+  <w:num w:numId="13">
+    <w:abstractNumId w:val="10"/>
+  </w:num>
 </w:numbering>
 </file>
 
 <file path=word/styles.xml><?xml version="1.0" encoding="utf-8"?>
-<w:styles xmlns:mc="http://schemas.openxmlformats.org/markup-compatibility/2006" xmlns:r="http://schemas.openxmlformats.org/officeDocument/2006/relationships" xmlns:w="http://schemas.openxmlformats.org/wordprocessingml/2006/main" xmlns:w14="http://schemas.microsoft.com/office/word/2010/wordml" xmlns:w15="http://schemas.microsoft.com/office/word/2012/wordml" mc:Ignorable="w14 w15">
+<w:styles xmlns:mc="http://schemas.openxmlformats.org/markup-compatibility/2006" xmlns:r="http://schemas.openxmlformats.org/officeDocument/2006/relationships" xmlns:w="http://schemas.openxmlformats.org/wordprocessingml/2006/main" xmlns:w14="http://schemas.microsoft.com/office/word/2010/wordml" xmlns:w15="http://schemas.microsoft.com/office/word/2012/wordml" xmlns:w16se="http://schemas.microsoft.com/office/word/2015/wordml/symex" mc:Ignorable="w14 w15 w16se">
   <w:docDefaults>
     <w:rPrDefault>
       <w:rPr>
@@ -8953,7 +9257,7 @@
       </w:pPr>
     </w:pPrDefault>
   </w:docDefaults>
-  <w:latentStyles w:defLockedState="0" w:defUIPriority="99" w:defSemiHidden="0" w:defUnhideWhenUsed="0" w:defQFormat="0" w:count="371">
+  <w:latentStyles w:defLockedState="0" w:defUIPriority="99" w:defSemiHidden="0" w:defUnhideWhenUsed="0" w:defQFormat="0" w:count="374">
     <w:lsdException w:name="Normal" w:uiPriority="0" w:qFormat="1"/>
     <w:lsdException w:name="heading 1" w:uiPriority="9" w:qFormat="1"/>
     <w:lsdException w:name="heading 2" w:semiHidden="1" w:uiPriority="9" w:unhideWhenUsed="1" w:qFormat="1"/>
@@ -9059,7 +9363,6 @@
     <w:lsdException w:name="HTML Sample" w:semiHidden="1" w:unhideWhenUsed="1"/>
     <w:lsdException w:name="HTML Typewriter" w:semiHidden="1" w:unhideWhenUsed="1"/>
     <w:lsdException w:name="HTML Variable" w:semiHidden="1" w:unhideWhenUsed="1"/>
-    <w:lsdException w:name="Normal Table" w:semiHidden="1" w:unhideWhenUsed="1"/>
     <w:lsdException w:name="annotation subject" w:semiHidden="1" w:unhideWhenUsed="1"/>
     <w:lsdException w:name="No List" w:semiHidden="1" w:unhideWhenUsed="1"/>
     <w:lsdException w:name="Outline List 1" w:semiHidden="1" w:unhideWhenUsed="1"/>
@@ -9104,7 +9407,6 @@
     <w:lsdException w:name="Table Professional" w:semiHidden="1" w:unhideWhenUsed="1"/>
     <w:lsdException w:name="Table Subtle 1" w:semiHidden="1" w:unhideWhenUsed="1"/>
     <w:lsdException w:name="Table Subtle 2" w:semiHidden="1" w:unhideWhenUsed="1"/>
-    <w:lsdException w:name="Table Web 1" w:semiHidden="1" w:unhideWhenUsed="1"/>
     <w:lsdException w:name="Table Web 2" w:semiHidden="1" w:unhideWhenUsed="1"/>
     <w:lsdException w:name="Table Web 3" w:semiHidden="1" w:unhideWhenUsed="1"/>
     <w:lsdException w:name="Balloon Text" w:semiHidden="1" w:unhideWhenUsed="1"/>
@@ -9325,6 +9627,9 @@
     <w:lsdException w:name="List Table 5 Dark Accent 6" w:uiPriority="50"/>
     <w:lsdException w:name="List Table 6 Colorful Accent 6" w:uiPriority="51"/>
     <w:lsdException w:name="List Table 7 Colorful Accent 6" w:uiPriority="52"/>
+    <w:lsdException w:name="Mention" w:semiHidden="1" w:unhideWhenUsed="1"/>
+    <w:lsdException w:name="Smart Hyperlink" w:semiHidden="1" w:unhideWhenUsed="1"/>
+    <w:lsdException w:name="Hashtag" w:semiHidden="1" w:unhideWhenUsed="1"/>
   </w:latentStyles>
   <w:style w:type="paragraph" w:default="1" w:styleId="Normal">
     <w:name w:val="Normal"/>

</xml_diff>

<commit_message>
conclusão and índice done
</commit_message>
<xml_diff>
--- a/Trabalho2/Relatório/Relatório.docx
+++ b/Trabalho2/Relatório/Relatório.docx
@@ -175,7 +175,7 @@
                     <pic:cNvPicPr/>
                   </pic:nvPicPr>
                   <pic:blipFill>
-                    <a:blip r:embed="rId5" cstate="print">
+                    <a:blip r:embed="rId6" cstate="print">
                       <a:extLst>
                         <a:ext uri="{28A0092B-C50C-407E-A947-70E740481C1C}">
                           <a14:useLocalDpi xmlns:a14="http://schemas.microsoft.com/office/drawing/2010/main" val="0"/>
@@ -434,7 +434,7 @@
         </w:rPr>
         <w:t xml:space="preserve">Ana Rita Torres, </w:t>
       </w:r>
-      <w:hyperlink r:id="rId6" w:history="1">
+      <w:hyperlink r:id="rId7" w:history="1">
         <w:r>
           <w:rPr>
             <w:rStyle w:val="Hiperligao"/>
@@ -471,7 +471,7 @@
         </w:rPr>
         <w:t> </w:t>
       </w:r>
-      <w:hyperlink r:id="rId7" w:history="1">
+      <w:hyperlink r:id="rId8" w:history="1">
         <w:r>
           <w:rPr>
             <w:rStyle w:val="Hiperligao"/>
@@ -502,7 +502,7 @@
         </w:rPr>
         <w:t xml:space="preserve">Ricardo Neves, </w:t>
       </w:r>
-      <w:hyperlink r:id="rId8" w:history="1">
+      <w:hyperlink r:id="rId9" w:history="1">
         <w:r>
           <w:rPr>
             <w:rStyle w:val="Hiperligao"/>
@@ -660,6 +660,7 @@
           <w:lang w:val="pt-PT"/>
         </w:rPr>
       </w:pPr>
+      <w:bookmarkStart w:id="0" w:name="_Toc470283928"/>
       <w:r>
         <w:rPr>
           <w:rFonts w:cstheme="majorHAnsi"/>
@@ -668,6 +669,7 @@
         <w:lastRenderedPageBreak/>
         <w:t>Sumário</w:t>
       </w:r>
+      <w:bookmarkEnd w:id="0"/>
     </w:p>
     <w:p>
       <w:pPr>
@@ -888,13 +890,1803 @@
         <w:lastRenderedPageBreak/>
         <w:t xml:space="preserve"> </w:t>
       </w:r>
-      <w:r>
-        <w:rPr>
-          <w:lang w:val="pt-PT"/>
-        </w:rPr>
-        <w:t>Índice</w:t>
-      </w:r>
-    </w:p>
+    </w:p>
+    <w:sdt>
+      <w:sdtPr>
+        <w:rPr>
+          <w:lang w:val="pt-PT"/>
+        </w:rPr>
+        <w:id w:val="-1920246576"/>
+        <w:docPartObj>
+          <w:docPartGallery w:val="Table of Contents"/>
+          <w:docPartUnique/>
+        </w:docPartObj>
+      </w:sdtPr>
+      <w:sdtEndPr>
+        <w:rPr>
+          <w:rFonts w:asciiTheme="minorHAnsi" w:eastAsiaTheme="minorEastAsia" w:hAnsiTheme="minorHAnsi" w:cstheme="minorBidi"/>
+          <w:b/>
+          <w:bCs/>
+          <w:color w:val="auto"/>
+          <w:sz w:val="20"/>
+          <w:szCs w:val="20"/>
+          <w:lang w:val="en-US"/>
+        </w:rPr>
+      </w:sdtEndPr>
+      <w:sdtContent>
+        <w:p>
+          <w:pPr>
+            <w:pStyle w:val="Cabealhodondice"/>
+          </w:pPr>
+          <w:r>
+            <w:rPr>
+              <w:lang w:val="pt-PT"/>
+            </w:rPr>
+            <w:t>Índice</w:t>
+          </w:r>
+        </w:p>
+        <w:p>
+          <w:pPr>
+            <w:pStyle w:val="ndice1"/>
+            <w:tabs>
+              <w:tab w:val="right" w:leader="dot" w:pos="9350"/>
+            </w:tabs>
+            <w:rPr>
+              <w:noProof/>
+              <w:sz w:val="24"/>
+              <w:szCs w:val="24"/>
+            </w:rPr>
+          </w:pPr>
+          <w:r>
+            <w:rPr>
+              <w:sz w:val="24"/>
+              <w:szCs w:val="24"/>
+            </w:rPr>
+            <w:fldChar w:fldCharType="begin"/>
+          </w:r>
+          <w:r>
+            <w:rPr>
+              <w:sz w:val="24"/>
+              <w:szCs w:val="24"/>
+            </w:rPr>
+            <w:instrText xml:space="preserve"> TOC \o "1-3" \h \z \u </w:instrText>
+          </w:r>
+          <w:r>
+            <w:rPr>
+              <w:sz w:val="24"/>
+              <w:szCs w:val="24"/>
+            </w:rPr>
+            <w:fldChar w:fldCharType="separate"/>
+          </w:r>
+          <w:hyperlink w:anchor="_Toc470283928" w:history="1">
+            <w:r>
+              <w:rPr>
+                <w:rStyle w:val="Hiperligao"/>
+                <w:rFonts w:cstheme="majorHAnsi"/>
+                <w:noProof/>
+                <w:sz w:val="24"/>
+                <w:szCs w:val="24"/>
+                <w:lang w:val="pt-PT"/>
+              </w:rPr>
+              <w:t>Sumário</w:t>
+            </w:r>
+            <w:r>
+              <w:rPr>
+                <w:noProof/>
+                <w:webHidden/>
+                <w:sz w:val="24"/>
+                <w:szCs w:val="24"/>
+              </w:rPr>
+              <w:tab/>
+            </w:r>
+            <w:r>
+              <w:rPr>
+                <w:noProof/>
+                <w:webHidden/>
+                <w:sz w:val="24"/>
+                <w:szCs w:val="24"/>
+              </w:rPr>
+              <w:fldChar w:fldCharType="begin"/>
+            </w:r>
+            <w:r>
+              <w:rPr>
+                <w:noProof/>
+                <w:webHidden/>
+                <w:sz w:val="24"/>
+                <w:szCs w:val="24"/>
+              </w:rPr>
+              <w:instrText xml:space="preserve"> PAGEREF _Toc470283928 \h </w:instrText>
+            </w:r>
+            <w:r>
+              <w:rPr>
+                <w:noProof/>
+                <w:webHidden/>
+                <w:sz w:val="24"/>
+                <w:szCs w:val="24"/>
+              </w:rPr>
+            </w:r>
+            <w:r>
+              <w:rPr>
+                <w:noProof/>
+                <w:webHidden/>
+                <w:sz w:val="24"/>
+                <w:szCs w:val="24"/>
+              </w:rPr>
+              <w:fldChar w:fldCharType="separate"/>
+            </w:r>
+            <w:r>
+              <w:rPr>
+                <w:noProof/>
+                <w:webHidden/>
+                <w:sz w:val="24"/>
+                <w:szCs w:val="24"/>
+              </w:rPr>
+              <w:t>2</w:t>
+            </w:r>
+            <w:r>
+              <w:rPr>
+                <w:noProof/>
+                <w:webHidden/>
+                <w:sz w:val="24"/>
+                <w:szCs w:val="24"/>
+              </w:rPr>
+              <w:fldChar w:fldCharType="end"/>
+            </w:r>
+          </w:hyperlink>
+        </w:p>
+        <w:p>
+          <w:pPr>
+            <w:pStyle w:val="ndice1"/>
+            <w:tabs>
+              <w:tab w:val="right" w:leader="dot" w:pos="9350"/>
+            </w:tabs>
+            <w:rPr>
+              <w:noProof/>
+              <w:sz w:val="24"/>
+              <w:szCs w:val="24"/>
+            </w:rPr>
+          </w:pPr>
+          <w:hyperlink w:anchor="_Toc470283929" w:history="1">
+            <w:r>
+              <w:rPr>
+                <w:rStyle w:val="Hiperligao"/>
+                <w:noProof/>
+                <w:sz w:val="24"/>
+                <w:szCs w:val="24"/>
+                <w:lang w:val="pt-PT"/>
+              </w:rPr>
+              <w:t>Índice</w:t>
+            </w:r>
+            <w:r>
+              <w:rPr>
+                <w:noProof/>
+                <w:webHidden/>
+                <w:sz w:val="24"/>
+                <w:szCs w:val="24"/>
+              </w:rPr>
+              <w:tab/>
+            </w:r>
+            <w:r>
+              <w:rPr>
+                <w:noProof/>
+                <w:webHidden/>
+                <w:sz w:val="24"/>
+                <w:szCs w:val="24"/>
+              </w:rPr>
+              <w:fldChar w:fldCharType="begin"/>
+            </w:r>
+            <w:r>
+              <w:rPr>
+                <w:noProof/>
+                <w:webHidden/>
+                <w:sz w:val="24"/>
+                <w:szCs w:val="24"/>
+              </w:rPr>
+              <w:instrText xml:space="preserve"> PAGEREF _Toc470283929 \h </w:instrText>
+            </w:r>
+            <w:r>
+              <w:rPr>
+                <w:noProof/>
+                <w:webHidden/>
+                <w:sz w:val="24"/>
+                <w:szCs w:val="24"/>
+              </w:rPr>
+            </w:r>
+            <w:r>
+              <w:rPr>
+                <w:noProof/>
+                <w:webHidden/>
+                <w:sz w:val="24"/>
+                <w:szCs w:val="24"/>
+              </w:rPr>
+              <w:fldChar w:fldCharType="separate"/>
+            </w:r>
+            <w:r>
+              <w:rPr>
+                <w:noProof/>
+                <w:webHidden/>
+                <w:sz w:val="24"/>
+                <w:szCs w:val="24"/>
+              </w:rPr>
+              <w:t>3</w:t>
+            </w:r>
+            <w:r>
+              <w:rPr>
+                <w:noProof/>
+                <w:webHidden/>
+                <w:sz w:val="24"/>
+                <w:szCs w:val="24"/>
+              </w:rPr>
+              <w:fldChar w:fldCharType="end"/>
+            </w:r>
+          </w:hyperlink>
+        </w:p>
+        <w:p>
+          <w:pPr>
+            <w:pStyle w:val="ndice1"/>
+            <w:tabs>
+              <w:tab w:val="left" w:pos="440"/>
+              <w:tab w:val="right" w:leader="dot" w:pos="9350"/>
+            </w:tabs>
+            <w:rPr>
+              <w:noProof/>
+              <w:sz w:val="24"/>
+              <w:szCs w:val="24"/>
+            </w:rPr>
+          </w:pPr>
+          <w:hyperlink w:anchor="_Toc470283930" w:history="1">
+            <w:r>
+              <w:rPr>
+                <w:rStyle w:val="Hiperligao"/>
+                <w:noProof/>
+                <w:sz w:val="24"/>
+                <w:szCs w:val="24"/>
+              </w:rPr>
+              <w:t>1.</w:t>
+            </w:r>
+            <w:r>
+              <w:rPr>
+                <w:noProof/>
+                <w:sz w:val="24"/>
+                <w:szCs w:val="24"/>
+              </w:rPr>
+              <w:tab/>
+            </w:r>
+            <w:r>
+              <w:rPr>
+                <w:rStyle w:val="Hiperligao"/>
+                <w:noProof/>
+                <w:sz w:val="24"/>
+                <w:szCs w:val="24"/>
+                <w:lang w:val="pt-PT"/>
+              </w:rPr>
+              <w:t>Introdução</w:t>
+            </w:r>
+            <w:r>
+              <w:rPr>
+                <w:noProof/>
+                <w:webHidden/>
+                <w:sz w:val="24"/>
+                <w:szCs w:val="24"/>
+              </w:rPr>
+              <w:tab/>
+            </w:r>
+            <w:r>
+              <w:rPr>
+                <w:noProof/>
+                <w:webHidden/>
+                <w:sz w:val="24"/>
+                <w:szCs w:val="24"/>
+              </w:rPr>
+              <w:fldChar w:fldCharType="begin"/>
+            </w:r>
+            <w:r>
+              <w:rPr>
+                <w:noProof/>
+                <w:webHidden/>
+                <w:sz w:val="24"/>
+                <w:szCs w:val="24"/>
+              </w:rPr>
+              <w:instrText xml:space="preserve"> PAGEREF _Toc470283930 \h </w:instrText>
+            </w:r>
+            <w:r>
+              <w:rPr>
+                <w:noProof/>
+                <w:webHidden/>
+                <w:sz w:val="24"/>
+                <w:szCs w:val="24"/>
+              </w:rPr>
+            </w:r>
+            <w:r>
+              <w:rPr>
+                <w:noProof/>
+                <w:webHidden/>
+                <w:sz w:val="24"/>
+                <w:szCs w:val="24"/>
+              </w:rPr>
+              <w:fldChar w:fldCharType="separate"/>
+            </w:r>
+            <w:r>
+              <w:rPr>
+                <w:noProof/>
+                <w:webHidden/>
+                <w:sz w:val="24"/>
+                <w:szCs w:val="24"/>
+              </w:rPr>
+              <w:t>4</w:t>
+            </w:r>
+            <w:r>
+              <w:rPr>
+                <w:noProof/>
+                <w:webHidden/>
+                <w:sz w:val="24"/>
+                <w:szCs w:val="24"/>
+              </w:rPr>
+              <w:fldChar w:fldCharType="end"/>
+            </w:r>
+          </w:hyperlink>
+        </w:p>
+        <w:p>
+          <w:pPr>
+            <w:pStyle w:val="ndice1"/>
+            <w:tabs>
+              <w:tab w:val="left" w:pos="440"/>
+              <w:tab w:val="right" w:leader="dot" w:pos="9350"/>
+            </w:tabs>
+            <w:rPr>
+              <w:noProof/>
+              <w:sz w:val="24"/>
+              <w:szCs w:val="24"/>
+            </w:rPr>
+          </w:pPr>
+          <w:hyperlink w:anchor="_Toc470283931" w:history="1">
+            <w:r>
+              <w:rPr>
+                <w:rStyle w:val="Hiperligao"/>
+                <w:noProof/>
+                <w:sz w:val="24"/>
+                <w:szCs w:val="24"/>
+                <w:lang w:val="pt-PT"/>
+              </w:rPr>
+              <w:t>2.</w:t>
+            </w:r>
+            <w:r>
+              <w:rPr>
+                <w:noProof/>
+                <w:sz w:val="24"/>
+                <w:szCs w:val="24"/>
+              </w:rPr>
+              <w:tab/>
+            </w:r>
+            <w:r>
+              <w:rPr>
+                <w:rStyle w:val="Hiperligao"/>
+                <w:noProof/>
+                <w:sz w:val="24"/>
+                <w:szCs w:val="24"/>
+                <w:lang w:val="pt-PT"/>
+              </w:rPr>
+              <w:t>Parte 1 – Aplicação de Download</w:t>
+            </w:r>
+            <w:r>
+              <w:rPr>
+                <w:noProof/>
+                <w:webHidden/>
+                <w:sz w:val="24"/>
+                <w:szCs w:val="24"/>
+              </w:rPr>
+              <w:tab/>
+            </w:r>
+            <w:r>
+              <w:rPr>
+                <w:noProof/>
+                <w:webHidden/>
+                <w:sz w:val="24"/>
+                <w:szCs w:val="24"/>
+              </w:rPr>
+              <w:fldChar w:fldCharType="begin"/>
+            </w:r>
+            <w:r>
+              <w:rPr>
+                <w:noProof/>
+                <w:webHidden/>
+                <w:sz w:val="24"/>
+                <w:szCs w:val="24"/>
+              </w:rPr>
+              <w:instrText xml:space="preserve"> PAGEREF _Toc470283931 \h </w:instrText>
+            </w:r>
+            <w:r>
+              <w:rPr>
+                <w:noProof/>
+                <w:webHidden/>
+                <w:sz w:val="24"/>
+                <w:szCs w:val="24"/>
+              </w:rPr>
+            </w:r>
+            <w:r>
+              <w:rPr>
+                <w:noProof/>
+                <w:webHidden/>
+                <w:sz w:val="24"/>
+                <w:szCs w:val="24"/>
+              </w:rPr>
+              <w:fldChar w:fldCharType="separate"/>
+            </w:r>
+            <w:r>
+              <w:rPr>
+                <w:noProof/>
+                <w:webHidden/>
+                <w:sz w:val="24"/>
+                <w:szCs w:val="24"/>
+              </w:rPr>
+              <w:t>5</w:t>
+            </w:r>
+            <w:r>
+              <w:rPr>
+                <w:noProof/>
+                <w:webHidden/>
+                <w:sz w:val="24"/>
+                <w:szCs w:val="24"/>
+              </w:rPr>
+              <w:fldChar w:fldCharType="end"/>
+            </w:r>
+          </w:hyperlink>
+          <w:bookmarkStart w:id="1" w:name="_GoBack"/>
+          <w:bookmarkEnd w:id="1"/>
+        </w:p>
+        <w:p>
+          <w:pPr>
+            <w:pStyle w:val="ndice2"/>
+            <w:tabs>
+              <w:tab w:val="left" w:pos="880"/>
+              <w:tab w:val="right" w:leader="dot" w:pos="9350"/>
+            </w:tabs>
+            <w:rPr>
+              <w:noProof/>
+              <w:sz w:val="24"/>
+              <w:szCs w:val="24"/>
+            </w:rPr>
+          </w:pPr>
+          <w:hyperlink w:anchor="_Toc470283932" w:history="1">
+            <w:r>
+              <w:rPr>
+                <w:rStyle w:val="Hiperligao"/>
+                <w:noProof/>
+                <w:sz w:val="24"/>
+                <w:szCs w:val="24"/>
+                <w:lang w:val="pt-PT"/>
+              </w:rPr>
+              <w:t>2.1</w:t>
+            </w:r>
+            <w:r>
+              <w:rPr>
+                <w:noProof/>
+                <w:sz w:val="24"/>
+                <w:szCs w:val="24"/>
+              </w:rPr>
+              <w:tab/>
+            </w:r>
+            <w:r>
+              <w:rPr>
+                <w:rStyle w:val="Hiperligao"/>
+                <w:noProof/>
+                <w:sz w:val="24"/>
+                <w:szCs w:val="24"/>
+                <w:lang w:val="pt-PT"/>
+              </w:rPr>
+              <w:t>Arquitetura</w:t>
+            </w:r>
+            <w:r>
+              <w:rPr>
+                <w:noProof/>
+                <w:webHidden/>
+                <w:sz w:val="24"/>
+                <w:szCs w:val="24"/>
+              </w:rPr>
+              <w:tab/>
+            </w:r>
+            <w:r>
+              <w:rPr>
+                <w:noProof/>
+                <w:webHidden/>
+                <w:sz w:val="24"/>
+                <w:szCs w:val="24"/>
+              </w:rPr>
+              <w:fldChar w:fldCharType="begin"/>
+            </w:r>
+            <w:r>
+              <w:rPr>
+                <w:noProof/>
+                <w:webHidden/>
+                <w:sz w:val="24"/>
+                <w:szCs w:val="24"/>
+              </w:rPr>
+              <w:instrText xml:space="preserve"> PAGEREF _Toc470283932 \h </w:instrText>
+            </w:r>
+            <w:r>
+              <w:rPr>
+                <w:noProof/>
+                <w:webHidden/>
+                <w:sz w:val="24"/>
+                <w:szCs w:val="24"/>
+              </w:rPr>
+            </w:r>
+            <w:r>
+              <w:rPr>
+                <w:noProof/>
+                <w:webHidden/>
+                <w:sz w:val="24"/>
+                <w:szCs w:val="24"/>
+              </w:rPr>
+              <w:fldChar w:fldCharType="separate"/>
+            </w:r>
+            <w:r>
+              <w:rPr>
+                <w:noProof/>
+                <w:webHidden/>
+                <w:sz w:val="24"/>
+                <w:szCs w:val="24"/>
+              </w:rPr>
+              <w:t>5</w:t>
+            </w:r>
+            <w:r>
+              <w:rPr>
+                <w:noProof/>
+                <w:webHidden/>
+                <w:sz w:val="24"/>
+                <w:szCs w:val="24"/>
+              </w:rPr>
+              <w:fldChar w:fldCharType="end"/>
+            </w:r>
+          </w:hyperlink>
+        </w:p>
+        <w:p>
+          <w:pPr>
+            <w:pStyle w:val="ndice2"/>
+            <w:tabs>
+              <w:tab w:val="left" w:pos="880"/>
+              <w:tab w:val="right" w:leader="dot" w:pos="9350"/>
+            </w:tabs>
+            <w:rPr>
+              <w:noProof/>
+              <w:sz w:val="24"/>
+              <w:szCs w:val="24"/>
+            </w:rPr>
+          </w:pPr>
+          <w:hyperlink w:anchor="_Toc470283933" w:history="1">
+            <w:r>
+              <w:rPr>
+                <w:rStyle w:val="Hiperligao"/>
+                <w:noProof/>
+                <w:sz w:val="24"/>
+                <w:szCs w:val="24"/>
+                <w:lang w:val="pt-PT"/>
+              </w:rPr>
+              <w:t>2.2</w:t>
+            </w:r>
+            <w:r>
+              <w:rPr>
+                <w:noProof/>
+                <w:sz w:val="24"/>
+                <w:szCs w:val="24"/>
+              </w:rPr>
+              <w:tab/>
+            </w:r>
+            <w:r>
+              <w:rPr>
+                <w:rStyle w:val="Hiperligao"/>
+                <w:noProof/>
+                <w:sz w:val="24"/>
+                <w:szCs w:val="24"/>
+                <w:lang w:val="pt-PT"/>
+              </w:rPr>
+              <w:t>Resultados de Download</w:t>
+            </w:r>
+            <w:r>
+              <w:rPr>
+                <w:noProof/>
+                <w:webHidden/>
+                <w:sz w:val="24"/>
+                <w:szCs w:val="24"/>
+              </w:rPr>
+              <w:tab/>
+            </w:r>
+            <w:r>
+              <w:rPr>
+                <w:noProof/>
+                <w:webHidden/>
+                <w:sz w:val="24"/>
+                <w:szCs w:val="24"/>
+              </w:rPr>
+              <w:fldChar w:fldCharType="begin"/>
+            </w:r>
+            <w:r>
+              <w:rPr>
+                <w:noProof/>
+                <w:webHidden/>
+                <w:sz w:val="24"/>
+                <w:szCs w:val="24"/>
+              </w:rPr>
+              <w:instrText xml:space="preserve"> PAGEREF _Toc470283933 \h </w:instrText>
+            </w:r>
+            <w:r>
+              <w:rPr>
+                <w:noProof/>
+                <w:webHidden/>
+                <w:sz w:val="24"/>
+                <w:szCs w:val="24"/>
+              </w:rPr>
+            </w:r>
+            <w:r>
+              <w:rPr>
+                <w:noProof/>
+                <w:webHidden/>
+                <w:sz w:val="24"/>
+                <w:szCs w:val="24"/>
+              </w:rPr>
+              <w:fldChar w:fldCharType="separate"/>
+            </w:r>
+            <w:r>
+              <w:rPr>
+                <w:noProof/>
+                <w:webHidden/>
+                <w:sz w:val="24"/>
+                <w:szCs w:val="24"/>
+              </w:rPr>
+              <w:t>7</w:t>
+            </w:r>
+            <w:r>
+              <w:rPr>
+                <w:noProof/>
+                <w:webHidden/>
+                <w:sz w:val="24"/>
+                <w:szCs w:val="24"/>
+              </w:rPr>
+              <w:fldChar w:fldCharType="end"/>
+            </w:r>
+          </w:hyperlink>
+        </w:p>
+        <w:p>
+          <w:pPr>
+            <w:pStyle w:val="ndice1"/>
+            <w:tabs>
+              <w:tab w:val="left" w:pos="440"/>
+              <w:tab w:val="right" w:leader="dot" w:pos="9350"/>
+            </w:tabs>
+            <w:rPr>
+              <w:noProof/>
+              <w:sz w:val="24"/>
+              <w:szCs w:val="24"/>
+            </w:rPr>
+          </w:pPr>
+          <w:hyperlink w:anchor="_Toc470283934" w:history="1">
+            <w:r>
+              <w:rPr>
+                <w:rStyle w:val="Hiperligao"/>
+                <w:noProof/>
+                <w:sz w:val="24"/>
+                <w:szCs w:val="24"/>
+                <w:lang w:val="pt-PT"/>
+              </w:rPr>
+              <w:t>3.</w:t>
+            </w:r>
+            <w:r>
+              <w:rPr>
+                <w:noProof/>
+                <w:sz w:val="24"/>
+                <w:szCs w:val="24"/>
+              </w:rPr>
+              <w:tab/>
+            </w:r>
+            <w:r>
+              <w:rPr>
+                <w:rStyle w:val="Hiperligao"/>
+                <w:noProof/>
+                <w:sz w:val="24"/>
+                <w:szCs w:val="24"/>
+                <w:lang w:val="pt-PT"/>
+              </w:rPr>
+              <w:t>Parte 2 – Configuração da Rede e análise</w:t>
+            </w:r>
+            <w:r>
+              <w:rPr>
+                <w:noProof/>
+                <w:webHidden/>
+                <w:sz w:val="24"/>
+                <w:szCs w:val="24"/>
+              </w:rPr>
+              <w:tab/>
+            </w:r>
+            <w:r>
+              <w:rPr>
+                <w:noProof/>
+                <w:webHidden/>
+                <w:sz w:val="24"/>
+                <w:szCs w:val="24"/>
+              </w:rPr>
+              <w:fldChar w:fldCharType="begin"/>
+            </w:r>
+            <w:r>
+              <w:rPr>
+                <w:noProof/>
+                <w:webHidden/>
+                <w:sz w:val="24"/>
+                <w:szCs w:val="24"/>
+              </w:rPr>
+              <w:instrText xml:space="preserve"> PAGEREF _Toc470283934 \h </w:instrText>
+            </w:r>
+            <w:r>
+              <w:rPr>
+                <w:noProof/>
+                <w:webHidden/>
+                <w:sz w:val="24"/>
+                <w:szCs w:val="24"/>
+              </w:rPr>
+            </w:r>
+            <w:r>
+              <w:rPr>
+                <w:noProof/>
+                <w:webHidden/>
+                <w:sz w:val="24"/>
+                <w:szCs w:val="24"/>
+              </w:rPr>
+              <w:fldChar w:fldCharType="separate"/>
+            </w:r>
+            <w:r>
+              <w:rPr>
+                <w:noProof/>
+                <w:webHidden/>
+                <w:sz w:val="24"/>
+                <w:szCs w:val="24"/>
+              </w:rPr>
+              <w:t>8</w:t>
+            </w:r>
+            <w:r>
+              <w:rPr>
+                <w:noProof/>
+                <w:webHidden/>
+                <w:sz w:val="24"/>
+                <w:szCs w:val="24"/>
+              </w:rPr>
+              <w:fldChar w:fldCharType="end"/>
+            </w:r>
+          </w:hyperlink>
+        </w:p>
+        <w:p>
+          <w:pPr>
+            <w:pStyle w:val="ndice2"/>
+            <w:tabs>
+              <w:tab w:val="left" w:pos="880"/>
+              <w:tab w:val="right" w:leader="dot" w:pos="9350"/>
+            </w:tabs>
+            <w:rPr>
+              <w:noProof/>
+              <w:sz w:val="24"/>
+              <w:szCs w:val="24"/>
+            </w:rPr>
+          </w:pPr>
+          <w:hyperlink w:anchor="_Toc470283935" w:history="1">
+            <w:r>
+              <w:rPr>
+                <w:rStyle w:val="Hiperligao"/>
+                <w:noProof/>
+                <w:sz w:val="24"/>
+                <w:szCs w:val="24"/>
+                <w:lang w:val="pt-PT"/>
+              </w:rPr>
+              <w:t>3.1</w:t>
+            </w:r>
+            <w:r>
+              <w:rPr>
+                <w:noProof/>
+                <w:sz w:val="24"/>
+                <w:szCs w:val="24"/>
+              </w:rPr>
+              <w:tab/>
+            </w:r>
+            <w:r>
+              <w:rPr>
+                <w:rStyle w:val="Hiperligao"/>
+                <w:noProof/>
+                <w:sz w:val="24"/>
+                <w:szCs w:val="24"/>
+                <w:lang w:val="pt-PT"/>
+              </w:rPr>
+              <w:t>Configuração de um IP de Rede</w:t>
+            </w:r>
+            <w:r>
+              <w:rPr>
+                <w:noProof/>
+                <w:webHidden/>
+                <w:sz w:val="24"/>
+                <w:szCs w:val="24"/>
+              </w:rPr>
+              <w:tab/>
+            </w:r>
+            <w:r>
+              <w:rPr>
+                <w:noProof/>
+                <w:webHidden/>
+                <w:sz w:val="24"/>
+                <w:szCs w:val="24"/>
+              </w:rPr>
+              <w:fldChar w:fldCharType="begin"/>
+            </w:r>
+            <w:r>
+              <w:rPr>
+                <w:noProof/>
+                <w:webHidden/>
+                <w:sz w:val="24"/>
+                <w:szCs w:val="24"/>
+              </w:rPr>
+              <w:instrText xml:space="preserve"> PAGEREF _Toc470283935 \h </w:instrText>
+            </w:r>
+            <w:r>
+              <w:rPr>
+                <w:noProof/>
+                <w:webHidden/>
+                <w:sz w:val="24"/>
+                <w:szCs w:val="24"/>
+              </w:rPr>
+            </w:r>
+            <w:r>
+              <w:rPr>
+                <w:noProof/>
+                <w:webHidden/>
+                <w:sz w:val="24"/>
+                <w:szCs w:val="24"/>
+              </w:rPr>
+              <w:fldChar w:fldCharType="separate"/>
+            </w:r>
+            <w:r>
+              <w:rPr>
+                <w:noProof/>
+                <w:webHidden/>
+                <w:sz w:val="24"/>
+                <w:szCs w:val="24"/>
+              </w:rPr>
+              <w:t>8</w:t>
+            </w:r>
+            <w:r>
+              <w:rPr>
+                <w:noProof/>
+                <w:webHidden/>
+                <w:sz w:val="24"/>
+                <w:szCs w:val="24"/>
+              </w:rPr>
+              <w:fldChar w:fldCharType="end"/>
+            </w:r>
+          </w:hyperlink>
+        </w:p>
+        <w:p>
+          <w:pPr>
+            <w:pStyle w:val="ndice1"/>
+            <w:tabs>
+              <w:tab w:val="left" w:pos="880"/>
+              <w:tab w:val="right" w:leader="dot" w:pos="9350"/>
+            </w:tabs>
+            <w:rPr>
+              <w:noProof/>
+              <w:sz w:val="24"/>
+              <w:szCs w:val="24"/>
+            </w:rPr>
+          </w:pPr>
+          <w:hyperlink w:anchor="_Toc470283936" w:history="1">
+            <w:r>
+              <w:rPr>
+                <w:rStyle w:val="Hiperligao"/>
+                <w:noProof/>
+                <w:sz w:val="24"/>
+                <w:szCs w:val="24"/>
+                <w:lang w:val="pt-PT"/>
+              </w:rPr>
+              <w:t>3.1.1</w:t>
+            </w:r>
+            <w:r>
+              <w:rPr>
+                <w:noProof/>
+                <w:sz w:val="24"/>
+                <w:szCs w:val="24"/>
+              </w:rPr>
+              <w:tab/>
+            </w:r>
+            <w:r>
+              <w:rPr>
+                <w:rStyle w:val="Hiperligao"/>
+                <w:noProof/>
+                <w:sz w:val="24"/>
+                <w:szCs w:val="24"/>
+                <w:lang w:val="pt-PT"/>
+              </w:rPr>
+              <w:t>Conceitos</w:t>
+            </w:r>
+            <w:r>
+              <w:rPr>
+                <w:noProof/>
+                <w:webHidden/>
+                <w:sz w:val="24"/>
+                <w:szCs w:val="24"/>
+              </w:rPr>
+              <w:tab/>
+            </w:r>
+            <w:r>
+              <w:rPr>
+                <w:noProof/>
+                <w:webHidden/>
+                <w:sz w:val="24"/>
+                <w:szCs w:val="24"/>
+              </w:rPr>
+              <w:fldChar w:fldCharType="begin"/>
+            </w:r>
+            <w:r>
+              <w:rPr>
+                <w:noProof/>
+                <w:webHidden/>
+                <w:sz w:val="24"/>
+                <w:szCs w:val="24"/>
+              </w:rPr>
+              <w:instrText xml:space="preserve"> PAGEREF _Toc470283936 \h </w:instrText>
+            </w:r>
+            <w:r>
+              <w:rPr>
+                <w:noProof/>
+                <w:webHidden/>
+                <w:sz w:val="24"/>
+                <w:szCs w:val="24"/>
+              </w:rPr>
+            </w:r>
+            <w:r>
+              <w:rPr>
+                <w:noProof/>
+                <w:webHidden/>
+                <w:sz w:val="24"/>
+                <w:szCs w:val="24"/>
+              </w:rPr>
+              <w:fldChar w:fldCharType="separate"/>
+            </w:r>
+            <w:r>
+              <w:rPr>
+                <w:noProof/>
+                <w:webHidden/>
+                <w:sz w:val="24"/>
+                <w:szCs w:val="24"/>
+              </w:rPr>
+              <w:t>8</w:t>
+            </w:r>
+            <w:r>
+              <w:rPr>
+                <w:noProof/>
+                <w:webHidden/>
+                <w:sz w:val="24"/>
+                <w:szCs w:val="24"/>
+              </w:rPr>
+              <w:fldChar w:fldCharType="end"/>
+            </w:r>
+          </w:hyperlink>
+        </w:p>
+        <w:p>
+          <w:pPr>
+            <w:pStyle w:val="ndice1"/>
+            <w:tabs>
+              <w:tab w:val="left" w:pos="880"/>
+              <w:tab w:val="right" w:leader="dot" w:pos="9350"/>
+            </w:tabs>
+            <w:rPr>
+              <w:noProof/>
+              <w:sz w:val="24"/>
+              <w:szCs w:val="24"/>
+            </w:rPr>
+          </w:pPr>
+          <w:hyperlink w:anchor="_Toc470283937" w:history="1">
+            <w:r>
+              <w:rPr>
+                <w:rStyle w:val="Hiperligao"/>
+                <w:noProof/>
+                <w:sz w:val="24"/>
+                <w:szCs w:val="24"/>
+                <w:lang w:val="pt-PT"/>
+              </w:rPr>
+              <w:t>3.1.2</w:t>
+            </w:r>
+            <w:r>
+              <w:rPr>
+                <w:noProof/>
+                <w:sz w:val="24"/>
+                <w:szCs w:val="24"/>
+              </w:rPr>
+              <w:tab/>
+            </w:r>
+            <w:r>
+              <w:rPr>
+                <w:rStyle w:val="Hiperligao"/>
+                <w:noProof/>
+                <w:sz w:val="24"/>
+                <w:szCs w:val="24"/>
+                <w:lang w:val="pt-PT"/>
+              </w:rPr>
+              <w:t>Experiência</w:t>
+            </w:r>
+            <w:r>
+              <w:rPr>
+                <w:noProof/>
+                <w:webHidden/>
+                <w:sz w:val="24"/>
+                <w:szCs w:val="24"/>
+              </w:rPr>
+              <w:tab/>
+            </w:r>
+            <w:r>
+              <w:rPr>
+                <w:noProof/>
+                <w:webHidden/>
+                <w:sz w:val="24"/>
+                <w:szCs w:val="24"/>
+              </w:rPr>
+              <w:fldChar w:fldCharType="begin"/>
+            </w:r>
+            <w:r>
+              <w:rPr>
+                <w:noProof/>
+                <w:webHidden/>
+                <w:sz w:val="24"/>
+                <w:szCs w:val="24"/>
+              </w:rPr>
+              <w:instrText xml:space="preserve"> PAGEREF _Toc470283937 \h </w:instrText>
+            </w:r>
+            <w:r>
+              <w:rPr>
+                <w:noProof/>
+                <w:webHidden/>
+                <w:sz w:val="24"/>
+                <w:szCs w:val="24"/>
+              </w:rPr>
+            </w:r>
+            <w:r>
+              <w:rPr>
+                <w:noProof/>
+                <w:webHidden/>
+                <w:sz w:val="24"/>
+                <w:szCs w:val="24"/>
+              </w:rPr>
+              <w:fldChar w:fldCharType="separate"/>
+            </w:r>
+            <w:r>
+              <w:rPr>
+                <w:noProof/>
+                <w:webHidden/>
+                <w:sz w:val="24"/>
+                <w:szCs w:val="24"/>
+              </w:rPr>
+              <w:t>9</w:t>
+            </w:r>
+            <w:r>
+              <w:rPr>
+                <w:noProof/>
+                <w:webHidden/>
+                <w:sz w:val="24"/>
+                <w:szCs w:val="24"/>
+              </w:rPr>
+              <w:fldChar w:fldCharType="end"/>
+            </w:r>
+          </w:hyperlink>
+        </w:p>
+        <w:p>
+          <w:pPr>
+            <w:pStyle w:val="ndice2"/>
+            <w:tabs>
+              <w:tab w:val="left" w:pos="880"/>
+              <w:tab w:val="right" w:leader="dot" w:pos="9350"/>
+            </w:tabs>
+            <w:rPr>
+              <w:noProof/>
+              <w:sz w:val="24"/>
+              <w:szCs w:val="24"/>
+            </w:rPr>
+          </w:pPr>
+          <w:hyperlink w:anchor="_Toc470283938" w:history="1">
+            <w:r>
+              <w:rPr>
+                <w:rStyle w:val="Hiperligao"/>
+                <w:noProof/>
+                <w:sz w:val="24"/>
+                <w:szCs w:val="24"/>
+                <w:lang w:val="pt-PT"/>
+              </w:rPr>
+              <w:t>3.2</w:t>
+            </w:r>
+            <w:r>
+              <w:rPr>
+                <w:noProof/>
+                <w:sz w:val="24"/>
+                <w:szCs w:val="24"/>
+              </w:rPr>
+              <w:tab/>
+            </w:r>
+            <w:r>
+              <w:rPr>
+                <w:rStyle w:val="Hiperligao"/>
+                <w:noProof/>
+                <w:sz w:val="24"/>
+                <w:szCs w:val="24"/>
+                <w:lang w:val="pt-PT"/>
+              </w:rPr>
+              <w:t>Implementação de duas Redes LAN’s Virtuais num Switch</w:t>
+            </w:r>
+            <w:r>
+              <w:rPr>
+                <w:noProof/>
+                <w:webHidden/>
+                <w:sz w:val="24"/>
+                <w:szCs w:val="24"/>
+              </w:rPr>
+              <w:tab/>
+            </w:r>
+            <w:r>
+              <w:rPr>
+                <w:noProof/>
+                <w:webHidden/>
+                <w:sz w:val="24"/>
+                <w:szCs w:val="24"/>
+              </w:rPr>
+              <w:fldChar w:fldCharType="begin"/>
+            </w:r>
+            <w:r>
+              <w:rPr>
+                <w:noProof/>
+                <w:webHidden/>
+                <w:sz w:val="24"/>
+                <w:szCs w:val="24"/>
+              </w:rPr>
+              <w:instrText xml:space="preserve"> PAGEREF _Toc470283938 \h </w:instrText>
+            </w:r>
+            <w:r>
+              <w:rPr>
+                <w:noProof/>
+                <w:webHidden/>
+                <w:sz w:val="24"/>
+                <w:szCs w:val="24"/>
+              </w:rPr>
+            </w:r>
+            <w:r>
+              <w:rPr>
+                <w:noProof/>
+                <w:webHidden/>
+                <w:sz w:val="24"/>
+                <w:szCs w:val="24"/>
+              </w:rPr>
+              <w:fldChar w:fldCharType="separate"/>
+            </w:r>
+            <w:r>
+              <w:rPr>
+                <w:noProof/>
+                <w:webHidden/>
+                <w:sz w:val="24"/>
+                <w:szCs w:val="24"/>
+              </w:rPr>
+              <w:t>9</w:t>
+            </w:r>
+            <w:r>
+              <w:rPr>
+                <w:noProof/>
+                <w:webHidden/>
+                <w:sz w:val="24"/>
+                <w:szCs w:val="24"/>
+              </w:rPr>
+              <w:fldChar w:fldCharType="end"/>
+            </w:r>
+          </w:hyperlink>
+        </w:p>
+        <w:p>
+          <w:pPr>
+            <w:pStyle w:val="ndice2"/>
+            <w:tabs>
+              <w:tab w:val="left" w:pos="880"/>
+              <w:tab w:val="right" w:leader="dot" w:pos="9350"/>
+            </w:tabs>
+            <w:rPr>
+              <w:noProof/>
+              <w:sz w:val="24"/>
+              <w:szCs w:val="24"/>
+            </w:rPr>
+          </w:pPr>
+          <w:hyperlink w:anchor="_Toc470283939" w:history="1">
+            <w:r>
+              <w:rPr>
+                <w:rStyle w:val="Hiperligao"/>
+                <w:noProof/>
+                <w:sz w:val="24"/>
+                <w:szCs w:val="24"/>
+                <w:lang w:val="pt-PT"/>
+              </w:rPr>
+              <w:t>3.3</w:t>
+            </w:r>
+            <w:r>
+              <w:rPr>
+                <w:noProof/>
+                <w:sz w:val="24"/>
+                <w:szCs w:val="24"/>
+              </w:rPr>
+              <w:tab/>
+            </w:r>
+            <w:r>
+              <w:rPr>
+                <w:rStyle w:val="Hiperligao"/>
+                <w:noProof/>
+                <w:sz w:val="24"/>
+                <w:szCs w:val="24"/>
+                <w:lang w:val="pt-PT"/>
+              </w:rPr>
+              <w:t>Configuração de um router em LINUX</w:t>
+            </w:r>
+            <w:r>
+              <w:rPr>
+                <w:noProof/>
+                <w:webHidden/>
+                <w:sz w:val="24"/>
+                <w:szCs w:val="24"/>
+              </w:rPr>
+              <w:tab/>
+            </w:r>
+            <w:r>
+              <w:rPr>
+                <w:noProof/>
+                <w:webHidden/>
+                <w:sz w:val="24"/>
+                <w:szCs w:val="24"/>
+              </w:rPr>
+              <w:fldChar w:fldCharType="begin"/>
+            </w:r>
+            <w:r>
+              <w:rPr>
+                <w:noProof/>
+                <w:webHidden/>
+                <w:sz w:val="24"/>
+                <w:szCs w:val="24"/>
+              </w:rPr>
+              <w:instrText xml:space="preserve"> PAGEREF _Toc470283939 \h </w:instrText>
+            </w:r>
+            <w:r>
+              <w:rPr>
+                <w:noProof/>
+                <w:webHidden/>
+                <w:sz w:val="24"/>
+                <w:szCs w:val="24"/>
+              </w:rPr>
+            </w:r>
+            <w:r>
+              <w:rPr>
+                <w:noProof/>
+                <w:webHidden/>
+                <w:sz w:val="24"/>
+                <w:szCs w:val="24"/>
+              </w:rPr>
+              <w:fldChar w:fldCharType="separate"/>
+            </w:r>
+            <w:r>
+              <w:rPr>
+                <w:noProof/>
+                <w:webHidden/>
+                <w:sz w:val="24"/>
+                <w:szCs w:val="24"/>
+              </w:rPr>
+              <w:t>11</w:t>
+            </w:r>
+            <w:r>
+              <w:rPr>
+                <w:noProof/>
+                <w:webHidden/>
+                <w:sz w:val="24"/>
+                <w:szCs w:val="24"/>
+              </w:rPr>
+              <w:fldChar w:fldCharType="end"/>
+            </w:r>
+          </w:hyperlink>
+        </w:p>
+        <w:p>
+          <w:pPr>
+            <w:pStyle w:val="ndice2"/>
+            <w:tabs>
+              <w:tab w:val="left" w:pos="880"/>
+              <w:tab w:val="right" w:leader="dot" w:pos="9350"/>
+            </w:tabs>
+            <w:rPr>
+              <w:noProof/>
+              <w:sz w:val="24"/>
+              <w:szCs w:val="24"/>
+            </w:rPr>
+          </w:pPr>
+          <w:hyperlink w:anchor="_Toc470283940" w:history="1">
+            <w:r>
+              <w:rPr>
+                <w:rStyle w:val="Hiperligao"/>
+                <w:noProof/>
+                <w:sz w:val="24"/>
+                <w:szCs w:val="24"/>
+                <w:lang w:val="pt-PT"/>
+              </w:rPr>
+              <w:t>3.4</w:t>
+            </w:r>
+            <w:r>
+              <w:rPr>
+                <w:noProof/>
+                <w:sz w:val="24"/>
+                <w:szCs w:val="24"/>
+              </w:rPr>
+              <w:tab/>
+            </w:r>
+            <w:r>
+              <w:rPr>
+                <w:rStyle w:val="Hiperligao"/>
+                <w:noProof/>
+                <w:sz w:val="24"/>
+                <w:szCs w:val="24"/>
+                <w:lang w:val="pt-PT"/>
+              </w:rPr>
+              <w:t>Configuração de um router comercial e implementação de NAT</w:t>
+            </w:r>
+            <w:r>
+              <w:rPr>
+                <w:noProof/>
+                <w:webHidden/>
+                <w:sz w:val="24"/>
+                <w:szCs w:val="24"/>
+              </w:rPr>
+              <w:tab/>
+            </w:r>
+            <w:r>
+              <w:rPr>
+                <w:noProof/>
+                <w:webHidden/>
+                <w:sz w:val="24"/>
+                <w:szCs w:val="24"/>
+              </w:rPr>
+              <w:fldChar w:fldCharType="begin"/>
+            </w:r>
+            <w:r>
+              <w:rPr>
+                <w:noProof/>
+                <w:webHidden/>
+                <w:sz w:val="24"/>
+                <w:szCs w:val="24"/>
+              </w:rPr>
+              <w:instrText xml:space="preserve"> PAGEREF _Toc470283940 \h </w:instrText>
+            </w:r>
+            <w:r>
+              <w:rPr>
+                <w:noProof/>
+                <w:webHidden/>
+                <w:sz w:val="24"/>
+                <w:szCs w:val="24"/>
+              </w:rPr>
+            </w:r>
+            <w:r>
+              <w:rPr>
+                <w:noProof/>
+                <w:webHidden/>
+                <w:sz w:val="24"/>
+                <w:szCs w:val="24"/>
+              </w:rPr>
+              <w:fldChar w:fldCharType="separate"/>
+            </w:r>
+            <w:r>
+              <w:rPr>
+                <w:noProof/>
+                <w:webHidden/>
+                <w:sz w:val="24"/>
+                <w:szCs w:val="24"/>
+              </w:rPr>
+              <w:t>11</w:t>
+            </w:r>
+            <w:r>
+              <w:rPr>
+                <w:noProof/>
+                <w:webHidden/>
+                <w:sz w:val="24"/>
+                <w:szCs w:val="24"/>
+              </w:rPr>
+              <w:fldChar w:fldCharType="end"/>
+            </w:r>
+          </w:hyperlink>
+        </w:p>
+        <w:p>
+          <w:pPr>
+            <w:pStyle w:val="ndice2"/>
+            <w:tabs>
+              <w:tab w:val="left" w:pos="880"/>
+              <w:tab w:val="right" w:leader="dot" w:pos="9350"/>
+            </w:tabs>
+            <w:rPr>
+              <w:noProof/>
+              <w:sz w:val="24"/>
+              <w:szCs w:val="24"/>
+            </w:rPr>
+          </w:pPr>
+          <w:hyperlink w:anchor="_Toc470283941" w:history="1">
+            <w:r>
+              <w:rPr>
+                <w:rStyle w:val="Hiperligao"/>
+                <w:noProof/>
+                <w:sz w:val="24"/>
+                <w:szCs w:val="24"/>
+                <w:lang w:val="pt-PT"/>
+              </w:rPr>
+              <w:t>3.5</w:t>
+            </w:r>
+            <w:r>
+              <w:rPr>
+                <w:noProof/>
+                <w:sz w:val="24"/>
+                <w:szCs w:val="24"/>
+              </w:rPr>
+              <w:tab/>
+            </w:r>
+            <w:r>
+              <w:rPr>
+                <w:rStyle w:val="Hiperligao"/>
+                <w:noProof/>
+                <w:sz w:val="24"/>
+                <w:szCs w:val="24"/>
+                <w:lang w:val="pt-PT"/>
+              </w:rPr>
+              <w:t>DNS</w:t>
+            </w:r>
+            <w:r>
+              <w:rPr>
+                <w:noProof/>
+                <w:webHidden/>
+                <w:sz w:val="24"/>
+                <w:szCs w:val="24"/>
+              </w:rPr>
+              <w:tab/>
+            </w:r>
+            <w:r>
+              <w:rPr>
+                <w:noProof/>
+                <w:webHidden/>
+                <w:sz w:val="24"/>
+                <w:szCs w:val="24"/>
+              </w:rPr>
+              <w:fldChar w:fldCharType="begin"/>
+            </w:r>
+            <w:r>
+              <w:rPr>
+                <w:noProof/>
+                <w:webHidden/>
+                <w:sz w:val="24"/>
+                <w:szCs w:val="24"/>
+              </w:rPr>
+              <w:instrText xml:space="preserve"> PAGEREF _Toc470283941 \h </w:instrText>
+            </w:r>
+            <w:r>
+              <w:rPr>
+                <w:noProof/>
+                <w:webHidden/>
+                <w:sz w:val="24"/>
+                <w:szCs w:val="24"/>
+              </w:rPr>
+            </w:r>
+            <w:r>
+              <w:rPr>
+                <w:noProof/>
+                <w:webHidden/>
+                <w:sz w:val="24"/>
+                <w:szCs w:val="24"/>
+              </w:rPr>
+              <w:fldChar w:fldCharType="separate"/>
+            </w:r>
+            <w:r>
+              <w:rPr>
+                <w:noProof/>
+                <w:webHidden/>
+                <w:sz w:val="24"/>
+                <w:szCs w:val="24"/>
+              </w:rPr>
+              <w:t>13</w:t>
+            </w:r>
+            <w:r>
+              <w:rPr>
+                <w:noProof/>
+                <w:webHidden/>
+                <w:sz w:val="24"/>
+                <w:szCs w:val="24"/>
+              </w:rPr>
+              <w:fldChar w:fldCharType="end"/>
+            </w:r>
+          </w:hyperlink>
+        </w:p>
+        <w:p>
+          <w:pPr>
+            <w:pStyle w:val="ndice2"/>
+            <w:tabs>
+              <w:tab w:val="left" w:pos="880"/>
+              <w:tab w:val="right" w:leader="dot" w:pos="9350"/>
+            </w:tabs>
+            <w:rPr>
+              <w:noProof/>
+              <w:sz w:val="24"/>
+              <w:szCs w:val="24"/>
+            </w:rPr>
+          </w:pPr>
+          <w:hyperlink w:anchor="_Toc470283942" w:history="1">
+            <w:r>
+              <w:rPr>
+                <w:rStyle w:val="Hiperligao"/>
+                <w:noProof/>
+                <w:sz w:val="24"/>
+                <w:szCs w:val="24"/>
+                <w:lang w:val="pt-PT"/>
+              </w:rPr>
+              <w:t>3.6</w:t>
+            </w:r>
+            <w:r>
+              <w:rPr>
+                <w:noProof/>
+                <w:sz w:val="24"/>
+                <w:szCs w:val="24"/>
+              </w:rPr>
+              <w:tab/>
+            </w:r>
+            <w:r>
+              <w:rPr>
+                <w:rStyle w:val="Hiperligao"/>
+                <w:noProof/>
+                <w:sz w:val="24"/>
+                <w:szCs w:val="24"/>
+                <w:lang w:val="pt-PT"/>
+              </w:rPr>
+              <w:t>Ligações TCP</w:t>
+            </w:r>
+            <w:r>
+              <w:rPr>
+                <w:noProof/>
+                <w:webHidden/>
+                <w:sz w:val="24"/>
+                <w:szCs w:val="24"/>
+              </w:rPr>
+              <w:tab/>
+            </w:r>
+            <w:r>
+              <w:rPr>
+                <w:noProof/>
+                <w:webHidden/>
+                <w:sz w:val="24"/>
+                <w:szCs w:val="24"/>
+              </w:rPr>
+              <w:fldChar w:fldCharType="begin"/>
+            </w:r>
+            <w:r>
+              <w:rPr>
+                <w:noProof/>
+                <w:webHidden/>
+                <w:sz w:val="24"/>
+                <w:szCs w:val="24"/>
+              </w:rPr>
+              <w:instrText xml:space="preserve"> PAGEREF _Toc470283942 \h </w:instrText>
+            </w:r>
+            <w:r>
+              <w:rPr>
+                <w:noProof/>
+                <w:webHidden/>
+                <w:sz w:val="24"/>
+                <w:szCs w:val="24"/>
+              </w:rPr>
+            </w:r>
+            <w:r>
+              <w:rPr>
+                <w:noProof/>
+                <w:webHidden/>
+                <w:sz w:val="24"/>
+                <w:szCs w:val="24"/>
+              </w:rPr>
+              <w:fldChar w:fldCharType="separate"/>
+            </w:r>
+            <w:r>
+              <w:rPr>
+                <w:noProof/>
+                <w:webHidden/>
+                <w:sz w:val="24"/>
+                <w:szCs w:val="24"/>
+              </w:rPr>
+              <w:t>13</w:t>
+            </w:r>
+            <w:r>
+              <w:rPr>
+                <w:noProof/>
+                <w:webHidden/>
+                <w:sz w:val="24"/>
+                <w:szCs w:val="24"/>
+              </w:rPr>
+              <w:fldChar w:fldCharType="end"/>
+            </w:r>
+          </w:hyperlink>
+        </w:p>
+        <w:p>
+          <w:pPr>
+            <w:pStyle w:val="ndice1"/>
+            <w:tabs>
+              <w:tab w:val="right" w:leader="dot" w:pos="9350"/>
+            </w:tabs>
+            <w:rPr>
+              <w:noProof/>
+              <w:sz w:val="24"/>
+              <w:szCs w:val="24"/>
+            </w:rPr>
+          </w:pPr>
+          <w:hyperlink w:anchor="_Toc470283943" w:history="1">
+            <w:r>
+              <w:rPr>
+                <w:rStyle w:val="Hiperligao"/>
+                <w:noProof/>
+                <w:sz w:val="24"/>
+                <w:szCs w:val="24"/>
+                <w:lang w:val="pt-PT"/>
+              </w:rPr>
+              <w:t>4.Conclusões</w:t>
+            </w:r>
+            <w:r>
+              <w:rPr>
+                <w:noProof/>
+                <w:webHidden/>
+                <w:sz w:val="24"/>
+                <w:szCs w:val="24"/>
+              </w:rPr>
+              <w:tab/>
+            </w:r>
+            <w:r>
+              <w:rPr>
+                <w:noProof/>
+                <w:webHidden/>
+                <w:sz w:val="24"/>
+                <w:szCs w:val="24"/>
+              </w:rPr>
+              <w:fldChar w:fldCharType="begin"/>
+            </w:r>
+            <w:r>
+              <w:rPr>
+                <w:noProof/>
+                <w:webHidden/>
+                <w:sz w:val="24"/>
+                <w:szCs w:val="24"/>
+              </w:rPr>
+              <w:instrText xml:space="preserve"> PAGEREF _Toc470283943 \h </w:instrText>
+            </w:r>
+            <w:r>
+              <w:rPr>
+                <w:noProof/>
+                <w:webHidden/>
+                <w:sz w:val="24"/>
+                <w:szCs w:val="24"/>
+              </w:rPr>
+            </w:r>
+            <w:r>
+              <w:rPr>
+                <w:noProof/>
+                <w:webHidden/>
+                <w:sz w:val="24"/>
+                <w:szCs w:val="24"/>
+              </w:rPr>
+              <w:fldChar w:fldCharType="separate"/>
+            </w:r>
+            <w:r>
+              <w:rPr>
+                <w:noProof/>
+                <w:webHidden/>
+                <w:sz w:val="24"/>
+                <w:szCs w:val="24"/>
+              </w:rPr>
+              <w:t>14</w:t>
+            </w:r>
+            <w:r>
+              <w:rPr>
+                <w:noProof/>
+                <w:webHidden/>
+                <w:sz w:val="24"/>
+                <w:szCs w:val="24"/>
+              </w:rPr>
+              <w:fldChar w:fldCharType="end"/>
+            </w:r>
+          </w:hyperlink>
+        </w:p>
+        <w:p>
+          <w:pPr>
+            <w:pStyle w:val="ndice1"/>
+            <w:tabs>
+              <w:tab w:val="right" w:leader="dot" w:pos="9350"/>
+            </w:tabs>
+            <w:rPr>
+              <w:noProof/>
+              <w:sz w:val="24"/>
+              <w:szCs w:val="24"/>
+            </w:rPr>
+          </w:pPr>
+          <w:hyperlink w:anchor="_Toc470283944" w:history="1">
+            <w:r>
+              <w:rPr>
+                <w:rStyle w:val="Hiperligao"/>
+                <w:noProof/>
+                <w:sz w:val="24"/>
+                <w:szCs w:val="24"/>
+                <w:lang w:val="pt-PT"/>
+              </w:rPr>
+              <w:t>5.Anexo</w:t>
+            </w:r>
+            <w:r>
+              <w:rPr>
+                <w:noProof/>
+                <w:webHidden/>
+                <w:sz w:val="24"/>
+                <w:szCs w:val="24"/>
+              </w:rPr>
+              <w:tab/>
+            </w:r>
+            <w:r>
+              <w:rPr>
+                <w:noProof/>
+                <w:webHidden/>
+                <w:sz w:val="24"/>
+                <w:szCs w:val="24"/>
+              </w:rPr>
+              <w:fldChar w:fldCharType="begin"/>
+            </w:r>
+            <w:r>
+              <w:rPr>
+                <w:noProof/>
+                <w:webHidden/>
+                <w:sz w:val="24"/>
+                <w:szCs w:val="24"/>
+              </w:rPr>
+              <w:instrText xml:space="preserve"> PAGEREF _Toc470283944 \h </w:instrText>
+            </w:r>
+            <w:r>
+              <w:rPr>
+                <w:noProof/>
+                <w:webHidden/>
+                <w:sz w:val="24"/>
+                <w:szCs w:val="24"/>
+              </w:rPr>
+            </w:r>
+            <w:r>
+              <w:rPr>
+                <w:noProof/>
+                <w:webHidden/>
+                <w:sz w:val="24"/>
+                <w:szCs w:val="24"/>
+              </w:rPr>
+              <w:fldChar w:fldCharType="separate"/>
+            </w:r>
+            <w:r>
+              <w:rPr>
+                <w:noProof/>
+                <w:webHidden/>
+                <w:sz w:val="24"/>
+                <w:szCs w:val="24"/>
+              </w:rPr>
+              <w:t>15</w:t>
+            </w:r>
+            <w:r>
+              <w:rPr>
+                <w:noProof/>
+                <w:webHidden/>
+                <w:sz w:val="24"/>
+                <w:szCs w:val="24"/>
+              </w:rPr>
+              <w:fldChar w:fldCharType="end"/>
+            </w:r>
+          </w:hyperlink>
+        </w:p>
+        <w:p>
+          <w:r>
+            <w:rPr>
+              <w:b/>
+              <w:bCs/>
+              <w:sz w:val="24"/>
+              <w:szCs w:val="24"/>
+            </w:rPr>
+            <w:fldChar w:fldCharType="end"/>
+          </w:r>
+        </w:p>
+      </w:sdtContent>
+    </w:sdt>
     <w:p>
       <w:pPr>
         <w:rPr>
@@ -923,6 +2715,7 @@
         </w:rPr>
         <w:br w:type="page"/>
       </w:r>
+      <w:bookmarkStart w:id="2" w:name="_Toc470283930"/>
       <w:r>
         <w:rPr>
           <w:lang w:val="pt-PT"/>
@@ -930,6 +2723,7 @@
         <w:lastRenderedPageBreak/>
         <w:t>Introdução</w:t>
       </w:r>
+      <w:bookmarkEnd w:id="2"/>
     </w:p>
     <w:p>
       <w:pPr>
@@ -1371,6 +3165,7 @@
           <w:lang w:val="pt-PT"/>
         </w:rPr>
       </w:pPr>
+      <w:bookmarkStart w:id="3" w:name="_Toc470283931"/>
       <w:r>
         <w:rPr>
           <w:lang w:val="pt-PT"/>
@@ -1385,6 +3180,7 @@
         </w:rPr>
         <w:t>Download</w:t>
       </w:r>
+      <w:bookmarkEnd w:id="3"/>
     </w:p>
     <w:p>
       <w:pPr>
@@ -1585,6 +3381,7 @@
           <w:lang w:val="pt-PT"/>
         </w:rPr>
       </w:pPr>
+      <w:bookmarkStart w:id="4" w:name="_Toc470283932"/>
       <w:r>
         <w:rPr>
           <w:color w:val="2F5496" w:themeColor="accent1" w:themeShade="BF"/>
@@ -1592,6 +3389,7 @@
         </w:rPr>
         <w:t>Arquitetura</w:t>
       </w:r>
+      <w:bookmarkEnd w:id="4"/>
     </w:p>
     <w:p>
       <w:pPr>
@@ -1985,7 +3783,7 @@
                     <pic:cNvPicPr/>
                   </pic:nvPicPr>
                   <pic:blipFill>
-                    <a:blip r:embed="rId9">
+                    <a:blip r:embed="rId10">
                       <a:extLst>
                         <a:ext uri="{28A0092B-C50C-407E-A947-70E740481C1C}">
                           <a14:useLocalDpi xmlns:a14="http://schemas.microsoft.com/office/drawing/2010/main" val="0"/>
@@ -2212,7 +4010,7 @@
                     <pic:cNvPicPr/>
                   </pic:nvPicPr>
                   <pic:blipFill>
-                    <a:blip r:embed="rId10">
+                    <a:blip r:embed="rId11">
                       <a:extLst>
                         <a:ext uri="{28A0092B-C50C-407E-A947-70E740481C1C}">
                           <a14:useLocalDpi xmlns:a14="http://schemas.microsoft.com/office/drawing/2010/main" val="0"/>
@@ -2765,7 +4563,7 @@
                     <pic:cNvPicPr/>
                   </pic:nvPicPr>
                   <pic:blipFill>
-                    <a:blip r:embed="rId11">
+                    <a:blip r:embed="rId12">
                       <a:extLst>
                         <a:ext uri="{28A0092B-C50C-407E-A947-70E740481C1C}">
                           <a14:useLocalDpi xmlns:a14="http://schemas.microsoft.com/office/drawing/2010/main" val="0"/>
@@ -2865,7 +4663,7 @@
                     <pic:cNvPicPr/>
                   </pic:nvPicPr>
                   <pic:blipFill>
-                    <a:blip r:embed="rId12">
+                    <a:blip r:embed="rId13">
                       <a:extLst>
                         <a:ext uri="{28A0092B-C50C-407E-A947-70E740481C1C}">
                           <a14:useLocalDpi xmlns:a14="http://schemas.microsoft.com/office/drawing/2010/main" val="0"/>
@@ -3284,6 +5082,7 @@
           <w:lang w:val="pt-PT"/>
         </w:rPr>
       </w:pPr>
+      <w:bookmarkStart w:id="5" w:name="_Toc470283933"/>
       <w:r>
         <w:rPr>
           <w:color w:val="2F5496" w:themeColor="accent1" w:themeShade="BF"/>
@@ -3298,6 +5097,7 @@
         </w:rPr>
         <w:t>ownload</w:t>
       </w:r>
+      <w:bookmarkEnd w:id="5"/>
     </w:p>
     <w:p>
       <w:pPr>
@@ -3427,6 +5227,7 @@
           <w:lang w:val="pt-PT"/>
         </w:rPr>
       </w:pPr>
+      <w:bookmarkStart w:id="6" w:name="_Toc470283934"/>
       <w:r>
         <w:rPr>
           <w:lang w:val="pt-PT"/>
@@ -3440,6 +5241,7 @@
         </w:rPr>
         <w:t>ede e análise</w:t>
       </w:r>
+      <w:bookmarkEnd w:id="6"/>
     </w:p>
     <w:p>
       <w:pPr>
@@ -3460,6 +5262,7 @@
           <w:lang w:val="pt-PT"/>
         </w:rPr>
       </w:pPr>
+      <w:bookmarkStart w:id="7" w:name="_Toc470283935"/>
       <w:r>
         <w:rPr>
           <w:color w:val="2F5496" w:themeColor="accent1" w:themeShade="BF"/>
@@ -3481,6 +5284,7 @@
         </w:rPr>
         <w:t>ede</w:t>
       </w:r>
+      <w:bookmarkEnd w:id="7"/>
     </w:p>
     <w:p>
       <w:pPr>
@@ -3495,6 +5299,7 @@
           <w:lang w:val="pt-PT"/>
         </w:rPr>
       </w:pPr>
+      <w:bookmarkStart w:id="8" w:name="_Toc470283936"/>
       <w:r>
         <w:rPr>
           <w:sz w:val="24"/>
@@ -3503,6 +5308,7 @@
         </w:rPr>
         <w:t>Conceitos</w:t>
       </w:r>
+      <w:bookmarkEnd w:id="8"/>
     </w:p>
     <w:p>
       <w:pPr>
@@ -4008,6 +5814,7 @@
           <w:lang w:val="pt-PT"/>
         </w:rPr>
       </w:pPr>
+      <w:bookmarkStart w:id="9" w:name="_Toc470283937"/>
       <w:r>
         <w:rPr>
           <w:sz w:val="24"/>
@@ -4017,6 +5824,7 @@
         <w:lastRenderedPageBreak/>
         <w:t>Experiência</w:t>
       </w:r>
+      <w:bookmarkEnd w:id="9"/>
     </w:p>
     <w:p>
       <w:pPr>
@@ -4061,7 +5869,7 @@
                     <pic:cNvPicPr/>
                   </pic:nvPicPr>
                   <pic:blipFill>
-                    <a:blip r:embed="rId13">
+                    <a:blip r:embed="rId14">
                       <a:extLst>
                         <a:ext uri="{28A0092B-C50C-407E-A947-70E740481C1C}">
                           <a14:useLocalDpi xmlns:a14="http://schemas.microsoft.com/office/drawing/2010/main" val="0"/>
@@ -4478,6 +6286,7 @@
           <w:lang w:val="pt-PT"/>
         </w:rPr>
       </w:pPr>
+      <w:bookmarkStart w:id="10" w:name="_Toc470283938"/>
       <w:r>
         <w:rPr>
           <w:color w:val="2F5496" w:themeColor="accent1" w:themeShade="BF"/>
@@ -4539,6 +6348,7 @@
         </w:rPr>
         <w:t>witch</w:t>
       </w:r>
+      <w:bookmarkEnd w:id="10"/>
       <w:proofErr w:type="spellEnd"/>
     </w:p>
     <w:p>
@@ -4576,7 +6386,7 @@
                     <pic:cNvPicPr/>
                   </pic:nvPicPr>
                   <pic:blipFill>
-                    <a:blip r:embed="rId14">
+                    <a:blip r:embed="rId15">
                       <a:extLst>
                         <a:ext uri="{28A0092B-C50C-407E-A947-70E740481C1C}">
                           <a14:useLocalDpi xmlns:a14="http://schemas.microsoft.com/office/drawing/2010/main" val="0"/>
@@ -5607,6 +7417,7 @@
           <w:lang w:val="pt-PT"/>
         </w:rPr>
       </w:pPr>
+      <w:bookmarkStart w:id="11" w:name="_Toc470283939"/>
       <w:r>
         <w:rPr>
           <w:color w:val="2F5496" w:themeColor="accent1" w:themeShade="BF"/>
@@ -5630,6 +7441,7 @@
         </w:rPr>
         <w:t xml:space="preserve"> em LINUX</w:t>
       </w:r>
+      <w:bookmarkEnd w:id="11"/>
     </w:p>
     <w:p>
       <w:pPr>
@@ -5684,7 +7496,7 @@
                     </pic:cNvPicPr>
                   </pic:nvPicPr>
                   <pic:blipFill>
-                    <a:blip r:embed="rId15">
+                    <a:blip r:embed="rId16">
                       <a:extLst>
                         <a:ext uri="{28A0092B-C50C-407E-A947-70E740481C1C}">
                           <a14:useLocalDpi xmlns:a14="http://schemas.microsoft.com/office/drawing/2010/main" val="0"/>
@@ -6444,6 +8256,7 @@
           <w:lang w:val="pt-PT"/>
         </w:rPr>
       </w:pPr>
+      <w:bookmarkStart w:id="12" w:name="_Toc470283940"/>
       <w:r>
         <w:rPr>
           <w:color w:val="2F5496" w:themeColor="accent1" w:themeShade="BF"/>
@@ -6473,6 +8286,7 @@
         </w:rPr>
         <w:t>NAT</w:t>
       </w:r>
+      <w:bookmarkEnd w:id="12"/>
     </w:p>
     <w:p>
       <w:pPr>
@@ -6519,7 +8333,7 @@
                     </pic:cNvPicPr>
                   </pic:nvPicPr>
                   <pic:blipFill rotWithShape="1">
-                    <a:blip r:embed="rId16">
+                    <a:blip r:embed="rId17">
                       <a:extLst>
                         <a:ext uri="{28A0092B-C50C-407E-A947-70E740481C1C}">
                           <a14:useLocalDpi xmlns:a14="http://schemas.microsoft.com/office/drawing/2010/main" val="0"/>
@@ -7673,6 +9487,7 @@
           <w:lang w:val="pt-PT"/>
         </w:rPr>
       </w:pPr>
+      <w:bookmarkStart w:id="13" w:name="_Toc470283941"/>
       <w:r>
         <w:rPr>
           <w:color w:val="2F5496" w:themeColor="accent1" w:themeShade="BF"/>
@@ -7680,6 +9495,7 @@
         </w:rPr>
         <w:t>DNS</w:t>
       </w:r>
+      <w:bookmarkEnd w:id="13"/>
     </w:p>
     <w:p>
       <w:pPr>
@@ -7844,7 +9660,7 @@
                     <pic:cNvPicPr/>
                   </pic:nvPicPr>
                   <pic:blipFill rotWithShape="1">
-                    <a:blip r:embed="rId17">
+                    <a:blip r:embed="rId18">
                       <a:extLst>
                         <a:ext uri="{28A0092B-C50C-407E-A947-70E740481C1C}">
                           <a14:useLocalDpi xmlns:a14="http://schemas.microsoft.com/office/drawing/2010/main" val="0"/>
@@ -8209,6 +10025,7 @@
           <w:lang w:val="pt-PT"/>
         </w:rPr>
       </w:pPr>
+      <w:bookmarkStart w:id="14" w:name="_Toc470283942"/>
       <w:r>
         <w:rPr>
           <w:color w:val="2F5496" w:themeColor="accent1" w:themeShade="BF"/>
@@ -8230,6 +10047,7 @@
         </w:rPr>
         <w:t>TCP</w:t>
       </w:r>
+      <w:bookmarkEnd w:id="14"/>
     </w:p>
     <w:p>
       <w:pPr>
@@ -8815,8 +10633,6 @@
         </w:rPr>
         <w:t>No caso de existirem duas ligações TCP existe uma diminuição da taxa de transmissão, uma vez que cada ligação tem uma taxa de transferência de dados igual e estão a ser realizadas em silmultâneo.</w:t>
       </w:r>
-      <w:bookmarkStart w:id="0" w:name="_GoBack"/>
-      <w:bookmarkEnd w:id="0"/>
     </w:p>
     <w:p>
       <w:pPr>
@@ -8834,12 +10650,166 @@
           <w:lang w:val="pt-PT"/>
         </w:rPr>
       </w:pPr>
+      <w:bookmarkStart w:id="15" w:name="_Toc470283943"/>
       <w:r>
         <w:rPr>
           <w:lang w:val="pt-PT"/>
         </w:rPr>
         <w:t>4.Conclusões</w:t>
       </w:r>
+      <w:bookmarkEnd w:id="15"/>
+    </w:p>
+    <w:p>
+      <w:pPr>
+        <w:rPr>
+          <w:lang w:val="pt-PT"/>
+        </w:rPr>
+      </w:pPr>
+    </w:p>
+    <w:p>
+      <w:pPr>
+        <w:jc w:val="both"/>
+        <w:rPr>
+          <w:sz w:val="24"/>
+          <w:szCs w:val="24"/>
+          <w:lang w:val="pt-PT"/>
+        </w:rPr>
+      </w:pPr>
+      <w:r>
+        <w:rPr>
+          <w:sz w:val="24"/>
+          <w:szCs w:val="24"/>
+          <w:lang w:val="pt-PT"/>
+        </w:rPr>
+        <w:t>Com</w:t>
+      </w:r>
+      <w:r>
+        <w:rPr>
+          <w:sz w:val="24"/>
+          <w:szCs w:val="24"/>
+          <w:lang w:val="pt-PT"/>
+        </w:rPr>
+        <w:t xml:space="preserve"> a execução deste trabalho foi possível consolidar os conhecimentos lecionados na Unidade Curricular de Redes de Computadores, nomeadamente pacotes de rede e protocolos de comunicação.</w:t>
+      </w:r>
+    </w:p>
+    <w:p>
+      <w:pPr>
+        <w:jc w:val="both"/>
+        <w:rPr>
+          <w:sz w:val="24"/>
+          <w:szCs w:val="24"/>
+          <w:lang w:val="pt-PT"/>
+        </w:rPr>
+      </w:pPr>
+      <w:r>
+        <w:rPr>
+          <w:sz w:val="24"/>
+          <w:szCs w:val="24"/>
+          <w:lang w:val="pt-PT"/>
+        </w:rPr>
+        <w:t>A realização da aplicação de download ajudou-nos a perceber na íntegra as ligações FTP e em cada experiência realizada nas aulas práticas crescia o interesse e a curiosidade por estas configurações e ligações que estão presentes no nosso dia a dia.</w:t>
+      </w:r>
+    </w:p>
+    <w:p>
+      <w:pPr>
+        <w:jc w:val="both"/>
+        <w:rPr>
+          <w:sz w:val="24"/>
+          <w:szCs w:val="24"/>
+          <w:lang w:val="pt-PT"/>
+        </w:rPr>
+      </w:pPr>
+      <w:r>
+        <w:rPr>
+          <w:sz w:val="24"/>
+          <w:szCs w:val="24"/>
+          <w:lang w:val="pt-PT"/>
+        </w:rPr>
+        <w:t>Por fim, pode-se concluir que a dimensão da rede com que trabalhamos é bastante pequena e que seriam necessários mais meios e um maior nível de conhecimento para desenvolver algo de dimensões superiores.</w:t>
+      </w:r>
+    </w:p>
+    <w:p>
+      <w:pPr>
+        <w:rPr>
+          <w:sz w:val="24"/>
+          <w:szCs w:val="24"/>
+          <w:lang w:val="pt-PT"/>
+        </w:rPr>
+      </w:pPr>
+    </w:p>
+    <w:p>
+      <w:pPr>
+        <w:rPr>
+          <w:sz w:val="24"/>
+          <w:szCs w:val="24"/>
+          <w:lang w:val="pt-PT"/>
+        </w:rPr>
+      </w:pPr>
+    </w:p>
+    <w:p>
+      <w:pPr>
+        <w:rPr>
+          <w:sz w:val="24"/>
+          <w:szCs w:val="24"/>
+          <w:lang w:val="pt-PT"/>
+        </w:rPr>
+      </w:pPr>
+    </w:p>
+    <w:p>
+      <w:pPr>
+        <w:rPr>
+          <w:lang w:val="pt-PT"/>
+        </w:rPr>
+      </w:pPr>
+    </w:p>
+    <w:p>
+      <w:pPr>
+        <w:rPr>
+          <w:lang w:val="pt-PT"/>
+        </w:rPr>
+      </w:pPr>
+    </w:p>
+    <w:p>
+      <w:pPr>
+        <w:rPr>
+          <w:lang w:val="pt-PT"/>
+        </w:rPr>
+      </w:pPr>
+    </w:p>
+    <w:p>
+      <w:pPr>
+        <w:rPr>
+          <w:lang w:val="pt-PT"/>
+        </w:rPr>
+      </w:pPr>
+    </w:p>
+    <w:p>
+      <w:pPr>
+        <w:rPr>
+          <w:lang w:val="pt-PT"/>
+        </w:rPr>
+      </w:pPr>
+    </w:p>
+    <w:p>
+      <w:pPr>
+        <w:rPr>
+          <w:lang w:val="pt-PT"/>
+        </w:rPr>
+      </w:pPr>
+    </w:p>
+    <w:p>
+      <w:pPr>
+        <w:rPr>
+          <w:lang w:val="pt-PT"/>
+        </w:rPr>
+      </w:pPr>
+    </w:p>
+    <w:p>
+      <w:pPr>
+        <w:rPr>
+          <w:lang w:val="pt-PT"/>
+        </w:rPr>
+      </w:pPr>
     </w:p>
     <w:p>
       <w:pPr>
@@ -8848,12 +10818,14 @@
           <w:lang w:val="pt-PT"/>
         </w:rPr>
       </w:pPr>
+      <w:bookmarkStart w:id="16" w:name="_Toc470283944"/>
       <w:r>
         <w:rPr>
           <w:lang w:val="pt-PT"/>
         </w:rPr>
         <w:t>5.Anexo</w:t>
       </w:r>
+      <w:bookmarkEnd w:id="16"/>
     </w:p>
     <w:p>
       <w:pPr>
@@ -8877,15 +10849,14 @@
           <w:szCs w:val="24"/>
           <w:lang w:val="pt-PT" w:eastAsia="pt-PT"/>
         </w:rPr>
-        <w:lastRenderedPageBreak/>
         <w:drawing>
           <wp:anchor distT="0" distB="0" distL="114300" distR="114300" simplePos="0" relativeHeight="251665408" behindDoc="0" locked="0" layoutInCell="1" allowOverlap="1">
             <wp:simplePos x="0" y="0"/>
             <wp:positionH relativeFrom="margin">
-              <wp:posOffset>-414020</wp:posOffset>
+              <wp:posOffset>-222885</wp:posOffset>
             </wp:positionH>
             <wp:positionV relativeFrom="margin">
-              <wp:posOffset>5181600</wp:posOffset>
+              <wp:posOffset>846554</wp:posOffset>
             </wp:positionV>
             <wp:extent cx="6771948" cy="2552700"/>
             <wp:effectExtent l="0" t="0" r="0" b="0"/>
@@ -8902,7 +10873,7 @@
                     <pic:cNvPicPr/>
                   </pic:nvPicPr>
                   <pic:blipFill rotWithShape="1">
-                    <a:blip r:embed="rId18">
+                    <a:blip r:embed="rId19">
                       <a:extLst>
                         <a:ext uri="{28A0092B-C50C-407E-A947-70E740481C1C}">
                           <a14:useLocalDpi xmlns:a14="http://schemas.microsoft.com/office/drawing/2010/main" val="0"/>
@@ -9016,6 +10987,7 @@
           <w:szCs w:val="24"/>
           <w:lang w:val="pt-PT" w:eastAsia="pt-PT"/>
         </w:rPr>
+        <w:lastRenderedPageBreak/>
         <w:drawing>
           <wp:anchor distT="0" distB="0" distL="114300" distR="114300" simplePos="0" relativeHeight="251674624" behindDoc="0" locked="0" layoutInCell="1" allowOverlap="1">
             <wp:simplePos x="0" y="0"/>
@@ -9040,7 +11012,7 @@
                     <pic:cNvPicPr/>
                   </pic:nvPicPr>
                   <pic:blipFill rotWithShape="1">
-                    <a:blip r:embed="rId19">
+                    <a:blip r:embed="rId20">
                       <a:extLst>
                         <a:ext uri="{28A0092B-C50C-407E-A947-70E740481C1C}">
                           <a14:useLocalDpi xmlns:a14="http://schemas.microsoft.com/office/drawing/2010/main" val="0"/>
@@ -9106,6 +11078,50 @@
           <w:lang w:val="pt-PT"/>
         </w:rPr>
       </w:pPr>
+    </w:p>
+    <w:p>
+      <w:pPr>
+        <w:rPr>
+          <w:sz w:val="24"/>
+          <w:szCs w:val="24"/>
+          <w:lang w:val="pt-PT"/>
+        </w:rPr>
+      </w:pPr>
+    </w:p>
+    <w:p>
+      <w:pPr>
+        <w:rPr>
+          <w:sz w:val="24"/>
+          <w:szCs w:val="24"/>
+          <w:lang w:val="pt-PT"/>
+        </w:rPr>
+      </w:pPr>
+    </w:p>
+    <w:p>
+      <w:pPr>
+        <w:rPr>
+          <w:sz w:val="24"/>
+          <w:szCs w:val="24"/>
+          <w:lang w:val="pt-PT"/>
+        </w:rPr>
+      </w:pPr>
+      <w:r>
+        <w:rPr>
+          <w:sz w:val="24"/>
+          <w:szCs w:val="24"/>
+          <w:lang w:val="pt-PT"/>
+        </w:rPr>
+        <w:t>Passo 5:</w:t>
+      </w:r>
+    </w:p>
+    <w:p>
+      <w:pPr>
+        <w:rPr>
+          <w:sz w:val="24"/>
+          <w:szCs w:val="24"/>
+          <w:lang w:val="pt-PT"/>
+        </w:rPr>
+      </w:pPr>
       <w:r>
         <w:rPr>
           <w:noProof/>
@@ -9114,18 +11130,18 @@
           <w:lang w:val="pt-PT" w:eastAsia="pt-PT"/>
         </w:rPr>
         <w:drawing>
-          <wp:anchor distT="0" distB="0" distL="114300" distR="114300" simplePos="0" relativeHeight="251675648" behindDoc="0" locked="0" layoutInCell="1" allowOverlap="1">
+          <wp:anchor distT="0" distB="0" distL="114300" distR="114300" simplePos="0" relativeHeight="251687936" behindDoc="0" locked="0" layoutInCell="1" allowOverlap="1">
             <wp:simplePos x="0" y="0"/>
-            <wp:positionH relativeFrom="margin">
-              <wp:posOffset>-180975</wp:posOffset>
+            <wp:positionH relativeFrom="column">
+              <wp:posOffset>-380011</wp:posOffset>
             </wp:positionH>
             <wp:positionV relativeFrom="paragraph">
-              <wp:posOffset>281305</wp:posOffset>
+              <wp:posOffset>288735</wp:posOffset>
             </wp:positionV>
-            <wp:extent cx="6761480" cy="2576830"/>
-            <wp:effectExtent l="0" t="0" r="1270" b="0"/>
+            <wp:extent cx="6760845" cy="2578735"/>
+            <wp:effectExtent l="0" t="0" r="1905" b="0"/>
             <wp:wrapSquare wrapText="bothSides"/>
-            <wp:docPr id="22" name="Imagem 22"/>
+            <wp:docPr id="12" name="Imagem 12"/>
             <wp:cNvGraphicFramePr>
               <a:graphicFrameLocks xmlns:a="http://schemas.openxmlformats.org/drawingml/2006/main" noChangeAspect="1"/>
             </wp:cNvGraphicFramePr>
@@ -9133,36 +11149,33 @@
               <a:graphicData uri="http://schemas.openxmlformats.org/drawingml/2006/picture">
                 <pic:pic xmlns:pic="http://schemas.openxmlformats.org/drawingml/2006/picture">
                   <pic:nvPicPr>
-                    <pic:cNvPr id="22" name="Captura de Ecrã (130).png"/>
-                    <pic:cNvPicPr/>
+                    <pic:cNvPr id="0" name="Picture 2"/>
+                    <pic:cNvPicPr>
+                      <a:picLocks noChangeAspect="1" noChangeArrowheads="1"/>
+                    </pic:cNvPicPr>
                   </pic:nvPicPr>
-                  <pic:blipFill rotWithShape="1">
-                    <a:blip r:embed="rId20">
+                  <pic:blipFill>
+                    <a:blip r:embed="rId21">
                       <a:extLst>
                         <a:ext uri="{28A0092B-C50C-407E-A947-70E740481C1C}">
                           <a14:useLocalDpi xmlns:a14="http://schemas.microsoft.com/office/drawing/2010/main" val="0"/>
                         </a:ext>
                       </a:extLst>
                     </a:blip>
-                    <a:srcRect l="140" r="1"/>
-                    <a:stretch/>
+                    <a:srcRect/>
+                    <a:stretch>
+                      <a:fillRect/>
+                    </a:stretch>
                   </pic:blipFill>
                   <pic:spPr bwMode="auto">
                     <a:xfrm>
                       <a:off x="0" y="0"/>
-                      <a:ext cx="6761480" cy="2576830"/>
+                      <a:ext cx="6760845" cy="2578735"/>
                     </a:xfrm>
                     <a:prstGeom prst="rect">
                       <a:avLst/>
                     </a:prstGeom>
-                    <a:ln>
-                      <a:noFill/>
-                    </a:ln>
-                    <a:extLst>
-                      <a:ext uri="{53640926-AAD7-44D8-BBD7-CCE9431645EC}">
-                        <a14:shadowObscured xmlns:a14="http://schemas.microsoft.com/office/drawing/2010/main"/>
-                      </a:ext>
-                    </a:extLst>
+                    <a:noFill/>
                   </pic:spPr>
                 </pic:pic>
               </a:graphicData>
@@ -9176,59 +11189,6 @@
           </wp:anchor>
         </w:drawing>
       </w:r>
-      <w:r>
-        <w:rPr>
-          <w:sz w:val="24"/>
-          <w:szCs w:val="24"/>
-          <w:lang w:val="pt-PT"/>
-        </w:rPr>
-        <w:t>Passo 5:</w:t>
-      </w:r>
-    </w:p>
-    <w:p>
-      <w:pPr>
-        <w:rPr>
-          <w:sz w:val="24"/>
-          <w:szCs w:val="24"/>
-          <w:lang w:val="pt-PT"/>
-        </w:rPr>
-      </w:pPr>
-    </w:p>
-    <w:p>
-      <w:pPr>
-        <w:rPr>
-          <w:sz w:val="24"/>
-          <w:szCs w:val="24"/>
-          <w:lang w:val="pt-PT"/>
-        </w:rPr>
-      </w:pPr>
-    </w:p>
-    <w:p>
-      <w:pPr>
-        <w:rPr>
-          <w:sz w:val="24"/>
-          <w:szCs w:val="24"/>
-          <w:lang w:val="pt-PT"/>
-        </w:rPr>
-      </w:pPr>
-    </w:p>
-    <w:p>
-      <w:pPr>
-        <w:rPr>
-          <w:sz w:val="24"/>
-          <w:szCs w:val="24"/>
-          <w:lang w:val="pt-PT"/>
-        </w:rPr>
-      </w:pPr>
-    </w:p>
-    <w:p>
-      <w:pPr>
-        <w:rPr>
-          <w:sz w:val="24"/>
-          <w:szCs w:val="24"/>
-          <w:lang w:val="pt-PT"/>
-        </w:rPr>
-      </w:pPr>
     </w:p>
     <w:p>
       <w:pPr>
@@ -9276,6 +11236,7 @@
           <w:szCs w:val="24"/>
           <w:lang w:val="pt-PT" w:eastAsia="pt-PT"/>
         </w:rPr>
+        <w:lastRenderedPageBreak/>
         <w:drawing>
           <wp:anchor distT="0" distB="0" distL="114300" distR="114300" simplePos="0" relativeHeight="251676672" behindDoc="0" locked="0" layoutInCell="1" allowOverlap="1">
             <wp:simplePos x="0" y="0"/>
@@ -9300,7 +11261,7 @@
                     <pic:cNvPicPr/>
                   </pic:nvPicPr>
                   <pic:blipFill rotWithShape="1">
-                    <a:blip r:embed="rId21">
+                    <a:blip r:embed="rId22">
                       <a:extLst>
                         <a:ext uri="{28A0092B-C50C-407E-A947-70E740481C1C}">
                           <a14:useLocalDpi xmlns:a14="http://schemas.microsoft.com/office/drawing/2010/main" val="0"/>
@@ -9361,6 +11322,66 @@
     <w:p>
       <w:pPr>
         <w:pStyle w:val="PargrafodaLista"/>
+        <w:rPr>
+          <w:sz w:val="24"/>
+          <w:szCs w:val="24"/>
+          <w:lang w:val="pt-PT"/>
+        </w:rPr>
+      </w:pPr>
+    </w:p>
+    <w:p>
+      <w:pPr>
+        <w:pStyle w:val="PargrafodaLista"/>
+        <w:rPr>
+          <w:sz w:val="24"/>
+          <w:szCs w:val="24"/>
+          <w:lang w:val="pt-PT"/>
+        </w:rPr>
+      </w:pPr>
+    </w:p>
+    <w:p>
+      <w:pPr>
+        <w:pStyle w:val="PargrafodaLista"/>
+        <w:rPr>
+          <w:sz w:val="24"/>
+          <w:szCs w:val="24"/>
+          <w:lang w:val="pt-PT"/>
+        </w:rPr>
+      </w:pPr>
+    </w:p>
+    <w:p>
+      <w:pPr>
+        <w:pStyle w:val="PargrafodaLista"/>
+        <w:rPr>
+          <w:sz w:val="24"/>
+          <w:szCs w:val="24"/>
+          <w:lang w:val="pt-PT"/>
+        </w:rPr>
+      </w:pPr>
+    </w:p>
+    <w:p>
+      <w:pPr>
+        <w:pStyle w:val="PargrafodaLista"/>
+        <w:rPr>
+          <w:sz w:val="24"/>
+          <w:szCs w:val="24"/>
+          <w:lang w:val="pt-PT"/>
+        </w:rPr>
+      </w:pPr>
+    </w:p>
+    <w:p>
+      <w:pPr>
+        <w:pStyle w:val="PargrafodaLista"/>
+        <w:rPr>
+          <w:sz w:val="24"/>
+          <w:szCs w:val="24"/>
+          <w:lang w:val="pt-PT"/>
+        </w:rPr>
+      </w:pPr>
+    </w:p>
+    <w:p>
+      <w:pPr>
+        <w:pStyle w:val="PargrafodaLista"/>
         <w:numPr>
           <w:ilvl w:val="0"/>
           <w:numId w:val="17"/>
@@ -9420,7 +11441,7 @@
                     <pic:cNvPicPr/>
                   </pic:nvPicPr>
                   <pic:blipFill rotWithShape="1">
-                    <a:blip r:embed="rId22">
+                    <a:blip r:embed="rId23">
                       <a:extLst>
                         <a:ext uri="{28A0092B-C50C-407E-A947-70E740481C1C}">
                           <a14:useLocalDpi xmlns:a14="http://schemas.microsoft.com/office/drawing/2010/main" val="0"/>
@@ -9483,76 +11504,6 @@
     <w:p>
       <w:pPr>
         <w:pStyle w:val="PargrafodaLista"/>
-        <w:rPr>
-          <w:sz w:val="24"/>
-          <w:szCs w:val="24"/>
-          <w:lang w:val="pt-PT"/>
-        </w:rPr>
-      </w:pPr>
-    </w:p>
-    <w:p>
-      <w:pPr>
-        <w:pStyle w:val="PargrafodaLista"/>
-        <w:rPr>
-          <w:sz w:val="24"/>
-          <w:szCs w:val="24"/>
-          <w:lang w:val="pt-PT"/>
-        </w:rPr>
-      </w:pPr>
-    </w:p>
-    <w:p>
-      <w:pPr>
-        <w:pStyle w:val="PargrafodaLista"/>
-        <w:rPr>
-          <w:sz w:val="24"/>
-          <w:szCs w:val="24"/>
-          <w:lang w:val="pt-PT"/>
-        </w:rPr>
-      </w:pPr>
-    </w:p>
-    <w:p>
-      <w:pPr>
-        <w:pStyle w:val="PargrafodaLista"/>
-        <w:rPr>
-          <w:sz w:val="24"/>
-          <w:szCs w:val="24"/>
-          <w:lang w:val="pt-PT"/>
-        </w:rPr>
-      </w:pPr>
-    </w:p>
-    <w:p>
-      <w:pPr>
-        <w:pStyle w:val="PargrafodaLista"/>
-        <w:rPr>
-          <w:sz w:val="24"/>
-          <w:szCs w:val="24"/>
-          <w:lang w:val="pt-PT"/>
-        </w:rPr>
-      </w:pPr>
-    </w:p>
-    <w:p>
-      <w:pPr>
-        <w:pStyle w:val="PargrafodaLista"/>
-        <w:rPr>
-          <w:sz w:val="24"/>
-          <w:szCs w:val="24"/>
-          <w:lang w:val="pt-PT"/>
-        </w:rPr>
-      </w:pPr>
-    </w:p>
-    <w:p>
-      <w:pPr>
-        <w:pStyle w:val="PargrafodaLista"/>
-        <w:rPr>
-          <w:sz w:val="24"/>
-          <w:szCs w:val="24"/>
-          <w:lang w:val="pt-PT"/>
-        </w:rPr>
-      </w:pPr>
-    </w:p>
-    <w:p>
-      <w:pPr>
-        <w:pStyle w:val="PargrafodaLista"/>
         <w:numPr>
           <w:ilvl w:val="0"/>
           <w:numId w:val="17"/>
@@ -9589,6 +11540,7 @@
           <w:szCs w:val="24"/>
           <w:lang w:val="pt-PT" w:eastAsia="pt-PT"/>
         </w:rPr>
+        <w:lastRenderedPageBreak/>
         <w:drawing>
           <wp:anchor distT="0" distB="0" distL="114300" distR="114300" simplePos="0" relativeHeight="251678720" behindDoc="0" locked="0" layoutInCell="1" allowOverlap="1">
             <wp:simplePos x="0" y="0"/>
@@ -9613,7 +11565,7 @@
                     <pic:cNvPicPr/>
                   </pic:nvPicPr>
                   <pic:blipFill rotWithShape="1">
-                    <a:blip r:embed="rId23">
+                    <a:blip r:embed="rId24">
                       <a:extLst>
                         <a:ext uri="{28A0092B-C50C-407E-A947-70E740481C1C}">
                           <a14:useLocalDpi xmlns:a14="http://schemas.microsoft.com/office/drawing/2010/main" val="0"/>
@@ -9656,6 +11608,95 @@
     <w:p>
       <w:pPr>
         <w:pStyle w:val="PargrafodaLista"/>
+        <w:ind w:left="0"/>
+        <w:rPr>
+          <w:sz w:val="24"/>
+          <w:szCs w:val="24"/>
+          <w:lang w:val="pt-PT"/>
+        </w:rPr>
+      </w:pPr>
+    </w:p>
+    <w:p>
+      <w:pPr>
+        <w:pStyle w:val="PargrafodaLista"/>
+        <w:ind w:left="0"/>
+        <w:rPr>
+          <w:sz w:val="24"/>
+          <w:szCs w:val="24"/>
+          <w:lang w:val="pt-PT"/>
+        </w:rPr>
+      </w:pPr>
+    </w:p>
+    <w:p>
+      <w:pPr>
+        <w:pStyle w:val="PargrafodaLista"/>
+        <w:ind w:left="0"/>
+        <w:rPr>
+          <w:sz w:val="24"/>
+          <w:szCs w:val="24"/>
+          <w:lang w:val="pt-PT"/>
+        </w:rPr>
+      </w:pPr>
+    </w:p>
+    <w:p>
+      <w:pPr>
+        <w:pStyle w:val="PargrafodaLista"/>
+        <w:ind w:left="0"/>
+        <w:rPr>
+          <w:sz w:val="24"/>
+          <w:szCs w:val="24"/>
+          <w:lang w:val="pt-PT"/>
+        </w:rPr>
+      </w:pPr>
+    </w:p>
+    <w:p>
+      <w:pPr>
+        <w:pStyle w:val="PargrafodaLista"/>
+        <w:ind w:left="0"/>
+        <w:rPr>
+          <w:sz w:val="24"/>
+          <w:szCs w:val="24"/>
+          <w:lang w:val="pt-PT"/>
+        </w:rPr>
+      </w:pPr>
+    </w:p>
+    <w:p>
+      <w:pPr>
+        <w:pStyle w:val="PargrafodaLista"/>
+        <w:ind w:left="0"/>
+        <w:rPr>
+          <w:sz w:val="24"/>
+          <w:szCs w:val="24"/>
+          <w:lang w:val="pt-PT"/>
+        </w:rPr>
+      </w:pPr>
+    </w:p>
+    <w:p>
+      <w:pPr>
+        <w:pStyle w:val="PargrafodaLista"/>
+        <w:ind w:left="0"/>
+        <w:rPr>
+          <w:sz w:val="24"/>
+          <w:szCs w:val="24"/>
+          <w:lang w:val="pt-PT"/>
+        </w:rPr>
+      </w:pPr>
+    </w:p>
+    <w:p>
+      <w:pPr>
+        <w:pStyle w:val="PargrafodaLista"/>
+        <w:ind w:left="0"/>
+        <w:rPr>
+          <w:sz w:val="24"/>
+          <w:szCs w:val="24"/>
+          <w:lang w:val="pt-PT"/>
+        </w:rPr>
+      </w:pPr>
+    </w:p>
+    <w:p>
+      <w:pPr>
+        <w:pStyle w:val="PargrafodaLista"/>
+        <w:ind w:left="0"/>
         <w:rPr>
           <w:sz w:val="24"/>
           <w:szCs w:val="24"/>
@@ -9726,7 +11767,7 @@
                     <pic:cNvPicPr/>
                   </pic:nvPicPr>
                   <pic:blipFill>
-                    <a:blip r:embed="rId24">
+                    <a:blip r:embed="rId25">
                       <a:extLst>
                         <a:ext uri="{28A0092B-C50C-407E-A947-70E740481C1C}">
                           <a14:useLocalDpi xmlns:a14="http://schemas.microsoft.com/office/drawing/2010/main" val="0"/>
@@ -9800,66 +11841,6 @@
     <w:p>
       <w:pPr>
         <w:pStyle w:val="PargrafodaLista"/>
-        <w:rPr>
-          <w:sz w:val="24"/>
-          <w:szCs w:val="24"/>
-          <w:lang w:val="pt-PT"/>
-        </w:rPr>
-      </w:pPr>
-    </w:p>
-    <w:p>
-      <w:pPr>
-        <w:pStyle w:val="PargrafodaLista"/>
-        <w:rPr>
-          <w:sz w:val="24"/>
-          <w:szCs w:val="24"/>
-          <w:lang w:val="pt-PT"/>
-        </w:rPr>
-      </w:pPr>
-    </w:p>
-    <w:p>
-      <w:pPr>
-        <w:pStyle w:val="PargrafodaLista"/>
-        <w:rPr>
-          <w:sz w:val="24"/>
-          <w:szCs w:val="24"/>
-          <w:lang w:val="pt-PT"/>
-        </w:rPr>
-      </w:pPr>
-    </w:p>
-    <w:p>
-      <w:pPr>
-        <w:pStyle w:val="PargrafodaLista"/>
-        <w:rPr>
-          <w:sz w:val="24"/>
-          <w:szCs w:val="24"/>
-          <w:lang w:val="pt-PT"/>
-        </w:rPr>
-      </w:pPr>
-    </w:p>
-    <w:p>
-      <w:pPr>
-        <w:pStyle w:val="PargrafodaLista"/>
-        <w:rPr>
-          <w:sz w:val="24"/>
-          <w:szCs w:val="24"/>
-          <w:lang w:val="pt-PT"/>
-        </w:rPr>
-      </w:pPr>
-    </w:p>
-    <w:p>
-      <w:pPr>
-        <w:pStyle w:val="PargrafodaLista"/>
-        <w:rPr>
-          <w:sz w:val="24"/>
-          <w:szCs w:val="24"/>
-          <w:lang w:val="pt-PT"/>
-        </w:rPr>
-      </w:pPr>
-    </w:p>
-    <w:p>
-      <w:pPr>
-        <w:pStyle w:val="PargrafodaLista"/>
         <w:numPr>
           <w:ilvl w:val="0"/>
           <w:numId w:val="17"/>
@@ -9940,7 +11921,7 @@
                     <pic:cNvPicPr/>
                   </pic:nvPicPr>
                   <pic:blipFill rotWithShape="1">
-                    <a:blip r:embed="rId25">
+                    <a:blip r:embed="rId26">
                       <a:extLst>
                         <a:ext uri="{28A0092B-C50C-407E-A947-70E740481C1C}">
                           <a14:useLocalDpi xmlns:a14="http://schemas.microsoft.com/office/drawing/2010/main" val="0"/>
@@ -10003,6 +11984,36 @@
     <w:p>
       <w:pPr>
         <w:pStyle w:val="PargrafodaLista"/>
+        <w:rPr>
+          <w:sz w:val="24"/>
+          <w:szCs w:val="24"/>
+          <w:lang w:val="pt-PT"/>
+        </w:rPr>
+      </w:pPr>
+    </w:p>
+    <w:p>
+      <w:pPr>
+        <w:pStyle w:val="PargrafodaLista"/>
+        <w:rPr>
+          <w:sz w:val="24"/>
+          <w:szCs w:val="24"/>
+          <w:lang w:val="pt-PT"/>
+        </w:rPr>
+      </w:pPr>
+    </w:p>
+    <w:p>
+      <w:pPr>
+        <w:pStyle w:val="PargrafodaLista"/>
+        <w:rPr>
+          <w:sz w:val="24"/>
+          <w:szCs w:val="24"/>
+          <w:lang w:val="pt-PT"/>
+        </w:rPr>
+      </w:pPr>
+    </w:p>
+    <w:p>
+      <w:pPr>
+        <w:pStyle w:val="PargrafodaLista"/>
         <w:numPr>
           <w:ilvl w:val="0"/>
           <w:numId w:val="17"/>
@@ -10062,7 +12073,7 @@
                     <pic:cNvPicPr/>
                   </pic:nvPicPr>
                   <pic:blipFill rotWithShape="1">
-                    <a:blip r:embed="rId26">
+                    <a:blip r:embed="rId27">
                       <a:extLst>
                         <a:ext uri="{28A0092B-C50C-407E-A947-70E740481C1C}">
                           <a14:useLocalDpi xmlns:a14="http://schemas.microsoft.com/office/drawing/2010/main" val="0"/>
@@ -10115,66 +12126,7 @@
     <w:p>
       <w:pPr>
         <w:pStyle w:val="PargrafodaLista"/>
-        <w:rPr>
-          <w:sz w:val="24"/>
-          <w:szCs w:val="24"/>
-          <w:lang w:val="pt-PT"/>
-        </w:rPr>
-      </w:pPr>
-    </w:p>
-    <w:p>
-      <w:pPr>
-        <w:pStyle w:val="PargrafodaLista"/>
-        <w:rPr>
-          <w:sz w:val="24"/>
-          <w:szCs w:val="24"/>
-          <w:lang w:val="pt-PT"/>
-        </w:rPr>
-      </w:pPr>
-    </w:p>
-    <w:p>
-      <w:pPr>
-        <w:pStyle w:val="PargrafodaLista"/>
-        <w:rPr>
-          <w:sz w:val="24"/>
-          <w:szCs w:val="24"/>
-          <w:lang w:val="pt-PT"/>
-        </w:rPr>
-      </w:pPr>
-    </w:p>
-    <w:p>
-      <w:pPr>
-        <w:pStyle w:val="PargrafodaLista"/>
-        <w:rPr>
-          <w:sz w:val="24"/>
-          <w:szCs w:val="24"/>
-          <w:lang w:val="pt-PT"/>
-        </w:rPr>
-      </w:pPr>
-    </w:p>
-    <w:p>
-      <w:pPr>
-        <w:pStyle w:val="PargrafodaLista"/>
-        <w:rPr>
-          <w:sz w:val="24"/>
-          <w:szCs w:val="24"/>
-          <w:lang w:val="pt-PT"/>
-        </w:rPr>
-      </w:pPr>
-    </w:p>
-    <w:p>
-      <w:pPr>
-        <w:pStyle w:val="PargrafodaLista"/>
-        <w:rPr>
-          <w:sz w:val="24"/>
-          <w:szCs w:val="24"/>
-          <w:lang w:val="pt-PT"/>
-        </w:rPr>
-      </w:pPr>
-    </w:p>
-    <w:p>
-      <w:pPr>
-        <w:pStyle w:val="PargrafodaLista"/>
+        <w:ind w:left="0"/>
         <w:rPr>
           <w:sz w:val="24"/>
           <w:szCs w:val="24"/>
@@ -10192,6 +12144,14 @@
           <w:lang w:val="pt-PT"/>
         </w:rPr>
       </w:pPr>
+      <w:r>
+        <w:rPr>
+          <w:sz w:val="24"/>
+          <w:szCs w:val="24"/>
+          <w:lang w:val="pt-PT"/>
+        </w:rPr>
+        <w:t>Experiência 3</w:t>
+      </w:r>
     </w:p>
     <w:p>
       <w:pPr>
@@ -10205,30 +12165,12 @@
       </w:pPr>
       <w:r>
         <w:rPr>
-          <w:sz w:val="24"/>
-          <w:szCs w:val="24"/>
-          <w:lang w:val="pt-PT"/>
-        </w:rPr>
-        <w:t>Experiência 3</w:t>
-      </w:r>
-    </w:p>
-    <w:p>
-      <w:pPr>
-        <w:pStyle w:val="PargrafodaLista"/>
-        <w:ind w:left="0"/>
-        <w:rPr>
-          <w:sz w:val="24"/>
-          <w:szCs w:val="24"/>
-          <w:lang w:val="pt-PT"/>
-        </w:rPr>
-      </w:pPr>
-      <w:r>
-        <w:rPr>
           <w:noProof/>
           <w:sz w:val="24"/>
           <w:szCs w:val="24"/>
           <w:lang w:val="pt-PT" w:eastAsia="pt-PT"/>
         </w:rPr>
+        <w:lastRenderedPageBreak/>
         <w:drawing>
           <wp:anchor distT="0" distB="0" distL="114300" distR="114300" simplePos="0" relativeHeight="251685888" behindDoc="0" locked="0" layoutInCell="1" allowOverlap="1">
             <wp:simplePos x="0" y="0"/>
@@ -10253,7 +12195,7 @@
                     <pic:cNvPicPr/>
                   </pic:nvPicPr>
                   <pic:blipFill rotWithShape="1">
-                    <a:blip r:embed="rId27">
+                    <a:blip r:embed="rId28">
                       <a:extLst>
                         <a:ext uri="{28A0092B-C50C-407E-A947-70E740481C1C}">
                           <a14:useLocalDpi xmlns:a14="http://schemas.microsoft.com/office/drawing/2010/main" val="0"/>
@@ -10364,7 +12306,7 @@
                     <pic:cNvPicPr/>
                   </pic:nvPicPr>
                   <pic:blipFill rotWithShape="1">
-                    <a:blip r:embed="rId28">
+                    <a:blip r:embed="rId29">
                       <a:extLst>
                         <a:ext uri="{28A0092B-C50C-407E-A947-70E740481C1C}">
                           <a14:useLocalDpi xmlns:a14="http://schemas.microsoft.com/office/drawing/2010/main" val="0"/>
@@ -10455,105 +12397,6 @@
           <w:lang w:val="pt-PT"/>
         </w:rPr>
       </w:pPr>
-    </w:p>
-    <w:p>
-      <w:pPr>
-        <w:pStyle w:val="PargrafodaLista"/>
-        <w:ind w:left="0"/>
-        <w:rPr>
-          <w:sz w:val="24"/>
-          <w:szCs w:val="24"/>
-          <w:lang w:val="pt-PT"/>
-        </w:rPr>
-      </w:pPr>
-    </w:p>
-    <w:p>
-      <w:pPr>
-        <w:pStyle w:val="PargrafodaLista"/>
-        <w:ind w:left="0"/>
-        <w:rPr>
-          <w:sz w:val="24"/>
-          <w:szCs w:val="24"/>
-          <w:lang w:val="pt-PT"/>
-        </w:rPr>
-      </w:pPr>
-    </w:p>
-    <w:p>
-      <w:pPr>
-        <w:pStyle w:val="PargrafodaLista"/>
-        <w:ind w:left="0"/>
-        <w:rPr>
-          <w:sz w:val="24"/>
-          <w:szCs w:val="24"/>
-          <w:lang w:val="pt-PT"/>
-        </w:rPr>
-      </w:pPr>
-    </w:p>
-    <w:p>
-      <w:pPr>
-        <w:pStyle w:val="PargrafodaLista"/>
-        <w:ind w:left="0"/>
-        <w:rPr>
-          <w:sz w:val="24"/>
-          <w:szCs w:val="24"/>
-          <w:lang w:val="pt-PT"/>
-        </w:rPr>
-      </w:pPr>
-    </w:p>
-    <w:p>
-      <w:pPr>
-        <w:pStyle w:val="PargrafodaLista"/>
-        <w:ind w:left="0"/>
-        <w:rPr>
-          <w:sz w:val="24"/>
-          <w:szCs w:val="24"/>
-          <w:lang w:val="pt-PT"/>
-        </w:rPr>
-      </w:pPr>
-    </w:p>
-    <w:p>
-      <w:pPr>
-        <w:pStyle w:val="PargrafodaLista"/>
-        <w:ind w:left="0"/>
-        <w:rPr>
-          <w:sz w:val="24"/>
-          <w:szCs w:val="24"/>
-          <w:lang w:val="pt-PT"/>
-        </w:rPr>
-      </w:pPr>
-    </w:p>
-    <w:p>
-      <w:pPr>
-        <w:pStyle w:val="PargrafodaLista"/>
-        <w:ind w:left="0"/>
-        <w:rPr>
-          <w:sz w:val="24"/>
-          <w:szCs w:val="24"/>
-          <w:lang w:val="pt-PT"/>
-        </w:rPr>
-      </w:pPr>
-    </w:p>
-    <w:p>
-      <w:pPr>
-        <w:pStyle w:val="PargrafodaLista"/>
-        <w:ind w:left="0"/>
-        <w:rPr>
-          <w:sz w:val="24"/>
-          <w:szCs w:val="24"/>
-          <w:lang w:val="pt-PT"/>
-        </w:rPr>
-      </w:pPr>
-    </w:p>
-    <w:p>
-      <w:pPr>
-        <w:pStyle w:val="PargrafodaLista"/>
-        <w:ind w:left="0"/>
-        <w:rPr>
-          <w:sz w:val="24"/>
-          <w:szCs w:val="24"/>
-          <w:lang w:val="pt-PT"/>
-        </w:rPr>
-      </w:pPr>
       <w:r>
         <w:rPr>
           <w:noProof/>
@@ -10561,6 +12404,7 @@
           <w:szCs w:val="24"/>
           <w:lang w:val="pt-PT" w:eastAsia="pt-PT"/>
         </w:rPr>
+        <w:lastRenderedPageBreak/>
         <w:drawing>
           <wp:anchor distT="0" distB="0" distL="114300" distR="114300" simplePos="0" relativeHeight="251683840" behindDoc="0" locked="0" layoutInCell="1" allowOverlap="1">
             <wp:simplePos x="0" y="0"/>
@@ -10585,7 +12429,7 @@
                     <pic:cNvPicPr/>
                   </pic:nvPicPr>
                   <pic:blipFill rotWithShape="1">
-                    <a:blip r:embed="rId29">
+                    <a:blip r:embed="rId30">
                       <a:extLst>
                         <a:ext uri="{28A0092B-C50C-407E-A947-70E740481C1C}">
                           <a14:useLocalDpi xmlns:a14="http://schemas.microsoft.com/office/drawing/2010/main" val="0"/>
@@ -10676,10 +12520,10 @@
           <wp:anchor distT="0" distB="0" distL="114300" distR="114300" simplePos="0" relativeHeight="251684864" behindDoc="0" locked="0" layoutInCell="1" allowOverlap="1">
             <wp:simplePos x="0" y="0"/>
             <wp:positionH relativeFrom="column">
-              <wp:posOffset>-200025</wp:posOffset>
+              <wp:posOffset>-211901</wp:posOffset>
             </wp:positionH>
             <wp:positionV relativeFrom="paragraph">
-              <wp:posOffset>288290</wp:posOffset>
+              <wp:posOffset>383293</wp:posOffset>
             </wp:positionV>
             <wp:extent cx="6812915" cy="2209165"/>
             <wp:effectExtent l="0" t="0" r="6985" b="635"/>
@@ -10696,7 +12540,7 @@
                     <pic:cNvPicPr/>
                   </pic:nvPicPr>
                   <pic:blipFill rotWithShape="1">
-                    <a:blip r:embed="rId30">
+                    <a:blip r:embed="rId31">
                       <a:extLst>
                         <a:ext uri="{28A0092B-C50C-407E-A947-70E740481C1C}">
                           <a14:useLocalDpi xmlns:a14="http://schemas.microsoft.com/office/drawing/2010/main" val="0"/>
@@ -10761,87 +12605,6 @@
           <w:lang w:val="pt-PT"/>
         </w:rPr>
       </w:pPr>
-    </w:p>
-    <w:p>
-      <w:pPr>
-        <w:rPr>
-          <w:sz w:val="24"/>
-          <w:szCs w:val="24"/>
-          <w:lang w:val="pt-PT"/>
-        </w:rPr>
-      </w:pPr>
-    </w:p>
-    <w:p>
-      <w:pPr>
-        <w:rPr>
-          <w:sz w:val="24"/>
-          <w:szCs w:val="24"/>
-          <w:lang w:val="pt-PT"/>
-        </w:rPr>
-      </w:pPr>
-    </w:p>
-    <w:p>
-      <w:pPr>
-        <w:rPr>
-          <w:sz w:val="24"/>
-          <w:szCs w:val="24"/>
-          <w:lang w:val="pt-PT"/>
-        </w:rPr>
-      </w:pPr>
-    </w:p>
-    <w:p>
-      <w:pPr>
-        <w:rPr>
-          <w:sz w:val="24"/>
-          <w:szCs w:val="24"/>
-          <w:lang w:val="pt-PT"/>
-        </w:rPr>
-      </w:pPr>
-    </w:p>
-    <w:p>
-      <w:pPr>
-        <w:rPr>
-          <w:sz w:val="24"/>
-          <w:szCs w:val="24"/>
-          <w:lang w:val="pt-PT"/>
-        </w:rPr>
-      </w:pPr>
-    </w:p>
-    <w:p>
-      <w:pPr>
-        <w:rPr>
-          <w:sz w:val="24"/>
-          <w:szCs w:val="24"/>
-          <w:lang w:val="pt-PT"/>
-        </w:rPr>
-      </w:pPr>
-    </w:p>
-    <w:p>
-      <w:pPr>
-        <w:rPr>
-          <w:sz w:val="24"/>
-          <w:szCs w:val="24"/>
-          <w:lang w:val="pt-PT"/>
-        </w:rPr>
-      </w:pPr>
-    </w:p>
-    <w:p>
-      <w:pPr>
-        <w:rPr>
-          <w:sz w:val="24"/>
-          <w:szCs w:val="24"/>
-          <w:lang w:val="pt-PT"/>
-        </w:rPr>
-      </w:pPr>
-    </w:p>
-    <w:p>
-      <w:pPr>
-        <w:rPr>
-          <w:sz w:val="24"/>
-          <w:szCs w:val="24"/>
-          <w:lang w:val="pt-PT"/>
-        </w:rPr>
-      </w:pPr>
       <w:r>
         <w:rPr>
           <w:sz w:val="24"/>
@@ -10896,6 +12659,7 @@
           <w:szCs w:val="24"/>
           <w:lang w:val="pt-PT" w:eastAsia="pt-PT"/>
         </w:rPr>
+        <w:lastRenderedPageBreak/>
         <w:drawing>
           <wp:anchor distT="0" distB="0" distL="114300" distR="114300" simplePos="0" relativeHeight="251667456" behindDoc="0" locked="0" layoutInCell="1" allowOverlap="1">
             <wp:simplePos x="0" y="0"/>
@@ -10920,7 +12684,7 @@
                     <pic:cNvPicPr/>
                   </pic:nvPicPr>
                   <pic:blipFill rotWithShape="1">
-                    <a:blip r:embed="rId31">
+                    <a:blip r:embed="rId32">
                       <a:extLst>
                         <a:ext uri="{28A0092B-C50C-407E-A947-70E740481C1C}">
                           <a14:useLocalDpi xmlns:a14="http://schemas.microsoft.com/office/drawing/2010/main" val="0"/>
@@ -11022,7 +12786,7 @@
                     <pic:cNvPicPr/>
                   </pic:nvPicPr>
                   <pic:blipFill rotWithShape="1">
-                    <a:blip r:embed="rId32">
+                    <a:blip r:embed="rId33">
                       <a:extLst>
                         <a:ext uri="{28A0092B-C50C-407E-A947-70E740481C1C}">
                           <a14:useLocalDpi xmlns:a14="http://schemas.microsoft.com/office/drawing/2010/main" val="0"/>
@@ -11113,6 +12877,7 @@
           <w:szCs w:val="24"/>
           <w:lang w:val="pt-PT" w:eastAsia="pt-PT"/>
         </w:rPr>
+        <w:lastRenderedPageBreak/>
         <w:drawing>
           <wp:anchor distT="0" distB="0" distL="114300" distR="114300" simplePos="0" relativeHeight="251669504" behindDoc="0" locked="0" layoutInCell="1" allowOverlap="1">
             <wp:simplePos x="0" y="0"/>
@@ -11137,7 +12902,7 @@
                     <pic:cNvPicPr/>
                   </pic:nvPicPr>
                   <pic:blipFill rotWithShape="1">
-                    <a:blip r:embed="rId33">
+                    <a:blip r:embed="rId34">
                       <a:extLst>
                         <a:ext uri="{28A0092B-C50C-407E-A947-70E740481C1C}">
                           <a14:useLocalDpi xmlns:a14="http://schemas.microsoft.com/office/drawing/2010/main" val="0"/>
@@ -11235,7 +13000,7 @@
                     <pic:cNvPicPr/>
                   </pic:nvPicPr>
                   <pic:blipFill rotWithShape="1">
-                    <a:blip r:embed="rId34">
+                    <a:blip r:embed="rId35">
                       <a:extLst>
                         <a:ext uri="{28A0092B-C50C-407E-A947-70E740481C1C}">
                           <a14:useLocalDpi xmlns:a14="http://schemas.microsoft.com/office/drawing/2010/main" val="0"/>
@@ -11331,7 +13096,7 @@
                     <pic:cNvPicPr/>
                   </pic:nvPicPr>
                   <pic:blipFill>
-                    <a:blip r:embed="rId35">
+                    <a:blip r:embed="rId36">
                       <a:extLst>
                         <a:ext uri="{28A0092B-C50C-407E-A947-70E740481C1C}">
                           <a14:useLocalDpi xmlns:a14="http://schemas.microsoft.com/office/drawing/2010/main" val="0"/>
@@ -11405,6 +13170,7 @@
           <w:szCs w:val="24"/>
           <w:lang w:val="pt-PT" w:eastAsia="pt-PT"/>
         </w:rPr>
+        <w:lastRenderedPageBreak/>
         <w:drawing>
           <wp:anchor distT="0" distB="0" distL="114300" distR="114300" simplePos="0" relativeHeight="251672576" behindDoc="0" locked="0" layoutInCell="1" allowOverlap="1">
             <wp:simplePos x="0" y="0"/>
@@ -11429,7 +13195,7 @@
                     <pic:cNvPicPr/>
                   </pic:nvPicPr>
                   <pic:blipFill rotWithShape="1">
-                    <a:blip r:embed="rId36">
+                    <a:blip r:embed="rId37">
                       <a:extLst>
                         <a:ext uri="{28A0092B-C50C-407E-A947-70E740481C1C}">
                           <a14:useLocalDpi xmlns:a14="http://schemas.microsoft.com/office/drawing/2010/main" val="0"/>
@@ -11535,7 +13301,7 @@
                     <pic:cNvPicPr/>
                   </pic:nvPicPr>
                   <pic:blipFill rotWithShape="1">
-                    <a:blip r:embed="rId37">
+                    <a:blip r:embed="rId38">
                       <a:extLst>
                         <a:ext uri="{28A0092B-C50C-407E-A947-70E740481C1C}">
                           <a14:useLocalDpi xmlns:a14="http://schemas.microsoft.com/office/drawing/2010/main" val="0"/>
@@ -11629,50 +13395,14 @@
           <w:lang w:val="pt-PT"/>
         </w:rPr>
       </w:pPr>
-    </w:p>
-    <w:p>
-      <w:pPr>
-        <w:rPr>
-          <w:sz w:val="24"/>
-          <w:szCs w:val="24"/>
-          <w:lang w:val="pt-PT"/>
-        </w:rPr>
-      </w:pPr>
-    </w:p>
-    <w:p>
-      <w:pPr>
-        <w:rPr>
-          <w:sz w:val="24"/>
-          <w:szCs w:val="24"/>
-          <w:lang w:val="pt-PT"/>
-        </w:rPr>
-      </w:pPr>
-    </w:p>
-    <w:p>
-      <w:pPr>
+      <w:r>
         <w:rPr>
           <w:noProof/>
           <w:sz w:val="24"/>
           <w:szCs w:val="24"/>
           <w:lang w:val="pt-PT" w:eastAsia="pt-PT"/>
         </w:rPr>
-      </w:pPr>
-    </w:p>
-    <w:p>
-      <w:pPr>
-        <w:rPr>
-          <w:sz w:val="24"/>
-          <w:szCs w:val="24"/>
-          <w:lang w:val="pt-PT"/>
-        </w:rPr>
-      </w:pPr>
-      <w:r>
-        <w:rPr>
-          <w:noProof/>
-          <w:sz w:val="24"/>
-          <w:szCs w:val="24"/>
-          <w:lang w:val="pt-PT" w:eastAsia="pt-PT"/>
-        </w:rPr>
+        <w:lastRenderedPageBreak/>
         <w:drawing>
           <wp:anchor distT="0" distB="0" distL="114300" distR="114300" simplePos="0" relativeHeight="251686912" behindDoc="0" locked="0" layoutInCell="1" allowOverlap="1">
             <wp:simplePos x="0" y="0"/>
@@ -11697,7 +13427,7 @@
                     <pic:cNvPicPr/>
                   </pic:nvPicPr>
                   <pic:blipFill rotWithShape="1">
-                    <a:blip r:embed="rId38">
+                    <a:blip r:embed="rId39">
                       <a:extLst>
                         <a:ext uri="{28A0092B-C50C-407E-A947-70E740481C1C}">
                           <a14:useLocalDpi xmlns:a14="http://schemas.microsoft.com/office/drawing/2010/main" val="0"/>
@@ -14590,7 +16320,6 @@
     <w:basedOn w:val="Cabealho1"/>
     <w:next w:val="Normal"/>
     <w:uiPriority w:val="39"/>
-    <w:semiHidden/>
     <w:unhideWhenUsed/>
     <w:qFormat/>
     <w:rsid w:val="00D035CA"/>
@@ -14620,6 +16349,31 @@
       <w:color w:val="954F72" w:themeColor="followedHyperlink"/>
       <w:u w:val="single"/>
     </w:rPr>
+  </w:style>
+  <w:style w:type="paragraph" w:styleId="ndice1">
+    <w:name w:val="toc 1"/>
+    <w:basedOn w:val="Normal"/>
+    <w:next w:val="Normal"/>
+    <w:autoRedefine/>
+    <w:uiPriority w:val="39"/>
+    <w:unhideWhenUsed/>
+    <w:rsid w:val="00220FDB"/>
+    <w:pPr>
+      <w:spacing w:after="100"/>
+    </w:pPr>
+  </w:style>
+  <w:style w:type="paragraph" w:styleId="ndice2">
+    <w:name w:val="toc 2"/>
+    <w:basedOn w:val="Normal"/>
+    <w:next w:val="Normal"/>
+    <w:autoRedefine/>
+    <w:uiPriority w:val="39"/>
+    <w:unhideWhenUsed/>
+    <w:rsid w:val="00220FDB"/>
+    <w:pPr>
+      <w:spacing w:after="100"/>
+      <w:ind w:left="200"/>
+    </w:pPr>
   </w:style>
 </w:styles>
 </file>
@@ -14917,4 +16671,16 @@
     </a:ext>
   </a:extLst>
 </a:theme>
+</file>
+
+<file path=customXml/item1.xml><?xml version="1.0" encoding="utf-8"?>
+<b:Sources xmlns:b="http://schemas.openxmlformats.org/officeDocument/2006/bibliography" xmlns="http://schemas.openxmlformats.org/officeDocument/2006/bibliography" SelectedStyle="\APASixthEditionOfficeOnline.xsl" StyleName="APA" Version="6"/>
+</file>
+
+<file path=customXml/itemProps1.xml><?xml version="1.0" encoding="utf-8"?>
+<ds:datastoreItem xmlns:ds="http://schemas.openxmlformats.org/officeDocument/2006/customXml" ds:itemID="{A2AD9B53-9E56-4F1B-9A1B-9A1D8E90BB89}">
+  <ds:schemaRefs>
+    <ds:schemaRef ds:uri="http://schemas.openxmlformats.org/officeDocument/2006/bibliography"/>
+  </ds:schemaRefs>
+</ds:datastoreItem>
 </file>
</xml_diff>

<commit_message>
Exp3 and 4 tweeked and ready to go
</commit_message>
<xml_diff>
--- a/Trabalho2/Relatório/Relatório.docx
+++ b/Trabalho2/Relatório/Relatório.docx
@@ -1,6 +1,6 @@
 
 <file path=word/document.xml><?xml version="1.0" encoding="utf-8"?>
-<w:document xmlns:wpc="http://schemas.microsoft.com/office/word/2010/wordprocessingCanvas" xmlns:cx="http://schemas.microsoft.com/office/drawing/2014/chartex" xmlns:cx1="http://schemas.microsoft.com/office/drawing/2015/9/8/chartex" xmlns:cx2="http://schemas.microsoft.com/office/drawing/2015/10/21/chartex" xmlns:cx3="http://schemas.microsoft.com/office/drawing/2016/5/9/chartex" xmlns:cx4="http://schemas.microsoft.com/office/drawing/2016/5/10/chartex" xmlns:cx5="http://schemas.microsoft.com/office/drawing/2016/5/11/chartex" xmlns:mc="http://schemas.openxmlformats.org/markup-compatibility/2006" xmlns:o="urn:schemas-microsoft-com:office:office" xmlns:r="http://schemas.openxmlformats.org/officeDocument/2006/relationships" xmlns:m="http://schemas.openxmlformats.org/officeDocument/2006/math" xmlns:v="urn:schemas-microsoft-com:vml" xmlns:wp14="http://schemas.microsoft.com/office/word/2010/wordprocessingDrawing" xmlns:wp="http://schemas.openxmlformats.org/drawingml/2006/wordprocessingDrawing" xmlns:w10="urn:schemas-microsoft-com:office:word" xmlns:w="http://schemas.openxmlformats.org/wordprocessingml/2006/main" xmlns:w14="http://schemas.microsoft.com/office/word/2010/wordml" xmlns:w15="http://schemas.microsoft.com/office/word/2012/wordml" xmlns:w16se="http://schemas.microsoft.com/office/word/2015/wordml/symex" xmlns:wpg="http://schemas.microsoft.com/office/word/2010/wordprocessingGroup" xmlns:wpi="http://schemas.microsoft.com/office/word/2010/wordprocessingInk" xmlns:wne="http://schemas.microsoft.com/office/word/2006/wordml" xmlns:wps="http://schemas.microsoft.com/office/word/2010/wordprocessingShape" mc:Ignorable="w14 w15 w16se wp14">
+<w:document xmlns:wpc="http://schemas.microsoft.com/office/word/2010/wordprocessingCanvas" xmlns:mc="http://schemas.openxmlformats.org/markup-compatibility/2006" xmlns:o="urn:schemas-microsoft-com:office:office" xmlns:r="http://schemas.openxmlformats.org/officeDocument/2006/relationships" xmlns:m="http://schemas.openxmlformats.org/officeDocument/2006/math" xmlns:v="urn:schemas-microsoft-com:vml" xmlns:wp14="http://schemas.microsoft.com/office/word/2010/wordprocessingDrawing" xmlns:wp="http://schemas.openxmlformats.org/drawingml/2006/wordprocessingDrawing" xmlns:w10="urn:schemas-microsoft-com:office:word" xmlns:w="http://schemas.openxmlformats.org/wordprocessingml/2006/main" xmlns:w14="http://schemas.microsoft.com/office/word/2010/wordml" xmlns:w15="http://schemas.microsoft.com/office/word/2012/wordml" xmlns:wpg="http://schemas.microsoft.com/office/word/2010/wordprocessingGroup" xmlns:wpi="http://schemas.microsoft.com/office/word/2010/wordprocessingInk" xmlns:wne="http://schemas.microsoft.com/office/word/2006/wordml" xmlns:wps="http://schemas.microsoft.com/office/word/2010/wordprocessingShape" mc:Ignorable="w14 w15 wp14">
   <w:body>
     <w:p>
       <w:pPr>
@@ -151,7 +151,7 @@
         <w:rPr>
           <w:rFonts w:asciiTheme="majorHAnsi" w:hAnsiTheme="majorHAnsi" w:cstheme="majorHAnsi"/>
           <w:noProof/>
-          <w:lang w:val="pt-PT" w:eastAsia="pt-PT" w:bidi="ar-SA"/>
+          <w:lang w:eastAsia="en-GB" w:bidi="ar-SA"/>
         </w:rPr>
         <w:drawing>
           <wp:anchor distT="0" distB="0" distL="114300" distR="114300" simplePos="0" relativeHeight="251658240" behindDoc="0" locked="0" layoutInCell="1" allowOverlap="1">
@@ -894,6 +894,10 @@
     <w:sdt>
       <w:sdtPr>
         <w:rPr>
+          <w:rFonts w:asciiTheme="minorHAnsi" w:eastAsiaTheme="minorEastAsia" w:hAnsiTheme="minorHAnsi" w:cstheme="minorBidi"/>
+          <w:color w:val="auto"/>
+          <w:sz w:val="20"/>
+          <w:szCs w:val="20"/>
           <w:lang w:val="pt-PT"/>
         </w:rPr>
         <w:id w:val="-1920246576"/>
@@ -904,12 +908,8 @@
       </w:sdtPr>
       <w:sdtEndPr>
         <w:rPr>
-          <w:rFonts w:asciiTheme="minorHAnsi" w:eastAsiaTheme="minorEastAsia" w:hAnsiTheme="minorHAnsi" w:cstheme="minorBidi"/>
           <w:b/>
           <w:bCs/>
-          <w:color w:val="auto"/>
-          <w:sz w:val="20"/>
-          <w:szCs w:val="20"/>
           <w:lang w:val="en-US"/>
         </w:rPr>
       </w:sdtEndPr>
@@ -1331,8 +1331,6 @@
               <w:fldChar w:fldCharType="end"/>
             </w:r>
           </w:hyperlink>
-          <w:bookmarkStart w:id="1" w:name="_GoBack"/>
-          <w:bookmarkEnd w:id="1"/>
         </w:p>
         <w:p>
           <w:pPr>
@@ -2715,7 +2713,7 @@
         </w:rPr>
         <w:br w:type="page"/>
       </w:r>
-      <w:bookmarkStart w:id="2" w:name="_Toc470283930"/>
+      <w:bookmarkStart w:id="1" w:name="_Toc470283930"/>
       <w:r>
         <w:rPr>
           <w:lang w:val="pt-PT"/>
@@ -2723,7 +2721,7 @@
         <w:lastRenderedPageBreak/>
         <w:t>Introdução</w:t>
       </w:r>
-      <w:bookmarkEnd w:id="2"/>
+      <w:bookmarkEnd w:id="1"/>
     </w:p>
     <w:p>
       <w:pPr>
@@ -3165,7 +3163,7 @@
           <w:lang w:val="pt-PT"/>
         </w:rPr>
       </w:pPr>
-      <w:bookmarkStart w:id="3" w:name="_Toc470283931"/>
+      <w:bookmarkStart w:id="2" w:name="_Toc470283931"/>
       <w:r>
         <w:rPr>
           <w:lang w:val="pt-PT"/>
@@ -3180,7 +3178,7 @@
         </w:rPr>
         <w:t>Download</w:t>
       </w:r>
-      <w:bookmarkEnd w:id="3"/>
+      <w:bookmarkEnd w:id="2"/>
     </w:p>
     <w:p>
       <w:pPr>
@@ -3381,7 +3379,7 @@
           <w:lang w:val="pt-PT"/>
         </w:rPr>
       </w:pPr>
-      <w:bookmarkStart w:id="4" w:name="_Toc470283932"/>
+      <w:bookmarkStart w:id="3" w:name="_Toc470283932"/>
       <w:r>
         <w:rPr>
           <w:color w:val="2F5496" w:themeColor="accent1" w:themeShade="BF"/>
@@ -3389,7 +3387,7 @@
         </w:rPr>
         <w:t>Arquitetura</w:t>
       </w:r>
-      <w:bookmarkEnd w:id="4"/>
+      <w:bookmarkEnd w:id="3"/>
     </w:p>
     <w:p>
       <w:pPr>
@@ -3757,7 +3755,7 @@
           <w:noProof/>
           <w:sz w:val="24"/>
           <w:szCs w:val="24"/>
-          <w:lang w:val="pt-PT" w:eastAsia="pt-PT"/>
+          <w:lang w:val="en-GB" w:eastAsia="en-GB"/>
         </w:rPr>
         <w:drawing>
           <wp:anchor distT="0" distB="0" distL="114300" distR="114300" simplePos="0" relativeHeight="251659264" behindDoc="0" locked="0" layoutInCell="1" allowOverlap="1">
@@ -3992,7 +3990,7 @@
           <w:noProof/>
           <w:sz w:val="24"/>
           <w:szCs w:val="24"/>
-          <w:lang w:val="pt-PT" w:eastAsia="pt-PT"/>
+          <w:lang w:val="en-GB" w:eastAsia="en-GB"/>
         </w:rPr>
         <w:drawing>
           <wp:inline distT="0" distB="0" distL="0" distR="0">
@@ -4545,7 +4543,7 @@
           <w:color w:val="FF0000"/>
           <w:sz w:val="24"/>
           <w:szCs w:val="24"/>
-          <w:lang w:val="pt-PT" w:eastAsia="pt-PT"/>
+          <w:lang w:val="en-GB" w:eastAsia="en-GB"/>
         </w:rPr>
         <w:drawing>
           <wp:inline distT="0" distB="0" distL="0" distR="0">
@@ -4645,7 +4643,7 @@
           <w:color w:val="FF0000"/>
           <w:sz w:val="24"/>
           <w:szCs w:val="24"/>
-          <w:lang w:val="pt-PT" w:eastAsia="pt-PT"/>
+          <w:lang w:val="en-GB" w:eastAsia="en-GB"/>
         </w:rPr>
         <w:drawing>
           <wp:inline distT="0" distB="0" distL="0" distR="0">
@@ -5082,7 +5080,7 @@
           <w:lang w:val="pt-PT"/>
         </w:rPr>
       </w:pPr>
-      <w:bookmarkStart w:id="5" w:name="_Toc470283933"/>
+      <w:bookmarkStart w:id="4" w:name="_Toc470283933"/>
       <w:r>
         <w:rPr>
           <w:color w:val="2F5496" w:themeColor="accent1" w:themeShade="BF"/>
@@ -5097,7 +5095,7 @@
         </w:rPr>
         <w:t>ownload</w:t>
       </w:r>
-      <w:bookmarkEnd w:id="5"/>
+      <w:bookmarkEnd w:id="4"/>
     </w:p>
     <w:p>
       <w:pPr>
@@ -5227,7 +5225,7 @@
           <w:lang w:val="pt-PT"/>
         </w:rPr>
       </w:pPr>
-      <w:bookmarkStart w:id="6" w:name="_Toc470283934"/>
+      <w:bookmarkStart w:id="5" w:name="_Toc470283934"/>
       <w:r>
         <w:rPr>
           <w:lang w:val="pt-PT"/>
@@ -5241,7 +5239,7 @@
         </w:rPr>
         <w:t>ede e análise</w:t>
       </w:r>
-      <w:bookmarkEnd w:id="6"/>
+      <w:bookmarkEnd w:id="5"/>
     </w:p>
     <w:p>
       <w:pPr>
@@ -5262,7 +5260,7 @@
           <w:lang w:val="pt-PT"/>
         </w:rPr>
       </w:pPr>
-      <w:bookmarkStart w:id="7" w:name="_Toc470283935"/>
+      <w:bookmarkStart w:id="6" w:name="_Toc470283935"/>
       <w:r>
         <w:rPr>
           <w:color w:val="2F5496" w:themeColor="accent1" w:themeShade="BF"/>
@@ -5284,7 +5282,7 @@
         </w:rPr>
         <w:t>ede</w:t>
       </w:r>
-      <w:bookmarkEnd w:id="7"/>
+      <w:bookmarkEnd w:id="6"/>
     </w:p>
     <w:p>
       <w:pPr>
@@ -5299,7 +5297,7 @@
           <w:lang w:val="pt-PT"/>
         </w:rPr>
       </w:pPr>
-      <w:bookmarkStart w:id="8" w:name="_Toc470283936"/>
+      <w:bookmarkStart w:id="7" w:name="_Toc470283936"/>
       <w:r>
         <w:rPr>
           <w:sz w:val="24"/>
@@ -5308,7 +5306,7 @@
         </w:rPr>
         <w:t>Conceitos</w:t>
       </w:r>
-      <w:bookmarkEnd w:id="8"/>
+      <w:bookmarkEnd w:id="7"/>
     </w:p>
     <w:p>
       <w:pPr>
@@ -5814,7 +5812,7 @@
           <w:lang w:val="pt-PT"/>
         </w:rPr>
       </w:pPr>
-      <w:bookmarkStart w:id="9" w:name="_Toc470283937"/>
+      <w:bookmarkStart w:id="8" w:name="_Toc470283937"/>
       <w:r>
         <w:rPr>
           <w:sz w:val="24"/>
@@ -5824,7 +5822,7 @@
         <w:lastRenderedPageBreak/>
         <w:t>Experiência</w:t>
       </w:r>
-      <w:bookmarkEnd w:id="9"/>
+      <w:bookmarkEnd w:id="8"/>
     </w:p>
     <w:p>
       <w:pPr>
@@ -5843,7 +5841,7 @@
       <w:r>
         <w:rPr>
           <w:noProof/>
-          <w:lang w:val="pt-PT" w:eastAsia="pt-PT"/>
+          <w:lang w:val="en-GB" w:eastAsia="en-GB"/>
         </w:rPr>
         <w:drawing>
           <wp:anchor distT="0" distB="0" distL="114300" distR="114300" simplePos="0" relativeHeight="251660288" behindDoc="0" locked="0" layoutInCell="1" allowOverlap="1">
@@ -6286,7 +6284,7 @@
           <w:lang w:val="pt-PT"/>
         </w:rPr>
       </w:pPr>
-      <w:bookmarkStart w:id="10" w:name="_Toc470283938"/>
+      <w:bookmarkStart w:id="9" w:name="_Toc470283938"/>
       <w:r>
         <w:rPr>
           <w:color w:val="2F5496" w:themeColor="accent1" w:themeShade="BF"/>
@@ -6348,7 +6346,7 @@
         </w:rPr>
         <w:t>witch</w:t>
       </w:r>
-      <w:bookmarkEnd w:id="10"/>
+      <w:bookmarkEnd w:id="9"/>
       <w:proofErr w:type="spellEnd"/>
     </w:p>
     <w:p>
@@ -6360,7 +6358,7 @@
       <w:r>
         <w:rPr>
           <w:noProof/>
-          <w:lang w:val="pt-PT" w:eastAsia="pt-PT"/>
+          <w:lang w:val="en-GB" w:eastAsia="en-GB"/>
         </w:rPr>
         <w:drawing>
           <wp:anchor distT="0" distB="0" distL="114300" distR="114300" simplePos="0" relativeHeight="251661312" behindDoc="0" locked="0" layoutInCell="1" allowOverlap="1">
@@ -7417,7 +7415,7 @@
           <w:lang w:val="pt-PT"/>
         </w:rPr>
       </w:pPr>
-      <w:bookmarkStart w:id="11" w:name="_Toc470283939"/>
+      <w:bookmarkStart w:id="10" w:name="_Toc470283939"/>
       <w:r>
         <w:rPr>
           <w:color w:val="2F5496" w:themeColor="accent1" w:themeShade="BF"/>
@@ -7441,7 +7439,7 @@
         </w:rPr>
         <w:t xml:space="preserve"> em LINUX</w:t>
       </w:r>
-      <w:bookmarkEnd w:id="11"/>
+      <w:bookmarkEnd w:id="10"/>
     </w:p>
     <w:p>
       <w:pPr>
@@ -7460,7 +7458,7 @@
       <w:r>
         <w:rPr>
           <w:noProof/>
-          <w:lang w:val="pt-PT" w:eastAsia="pt-PT"/>
+          <w:lang w:val="en-GB" w:eastAsia="en-GB"/>
         </w:rPr>
         <w:drawing>
           <wp:anchor distT="0" distB="0" distL="114300" distR="114300" simplePos="0" relativeHeight="251663360" behindDoc="1" locked="0" layoutInCell="1" allowOverlap="1">
@@ -7655,25 +7653,7 @@
           <w:szCs w:val="24"/>
           <w:lang w:val="pt-PT"/>
         </w:rPr>
-        <w:t xml:space="preserve"> Este computador já conhece a VLAN </w:t>
-      </w:r>
-      <w:proofErr w:type="gramStart"/>
-      <w:r>
-        <w:rPr>
-          <w:sz w:val="24"/>
-          <w:szCs w:val="24"/>
-          <w:lang w:val="pt-PT"/>
-        </w:rPr>
-        <w:t>40</w:t>
-      </w:r>
-      <w:proofErr w:type="gramEnd"/>
-      <w:r>
-        <w:rPr>
-          <w:sz w:val="24"/>
-          <w:szCs w:val="24"/>
-          <w:lang w:val="pt-PT"/>
-        </w:rPr>
-        <w:t xml:space="preserve"> mas desconhece a </w:t>
+        <w:t xml:space="preserve"> Este computador já conhece a VLAN 40 mas desconhece a </w:t>
       </w:r>
       <w:r>
         <w:rPr>
@@ -8256,7 +8236,7 @@
           <w:lang w:val="pt-PT"/>
         </w:rPr>
       </w:pPr>
-      <w:bookmarkStart w:id="12" w:name="_Toc470283940"/>
+      <w:bookmarkStart w:id="11" w:name="_Toc470283940"/>
       <w:r>
         <w:rPr>
           <w:color w:val="2F5496" w:themeColor="accent1" w:themeShade="BF"/>
@@ -8286,7 +8266,7 @@
         </w:rPr>
         <w:t>NAT</w:t>
       </w:r>
-      <w:bookmarkEnd w:id="12"/>
+      <w:bookmarkEnd w:id="11"/>
     </w:p>
     <w:p>
       <w:pPr>
@@ -8297,7 +8277,7 @@
       <w:r>
         <w:rPr>
           <w:noProof/>
-          <w:lang w:val="pt-PT" w:eastAsia="pt-PT"/>
+          <w:lang w:val="en-GB" w:eastAsia="en-GB"/>
         </w:rPr>
         <w:drawing>
           <wp:anchor distT="0" distB="0" distL="114300" distR="114300" simplePos="0" relativeHeight="251664384" behindDoc="1" locked="0" layoutInCell="1" allowOverlap="1">
@@ -9455,7 +9435,469 @@
           <w:szCs w:val="24"/>
           <w:lang w:val="pt-PT"/>
         </w:rPr>
-        <w:t xml:space="preserve">o exterior aparece como inalcançável. </w:t>
+        <w:t>o exterior aparece como inalcançável</w:t>
+      </w:r>
+      <w:r>
+        <w:rPr>
+          <w:sz w:val="24"/>
+          <w:szCs w:val="24"/>
+          <w:lang w:val="pt-PT"/>
+        </w:rPr>
+        <w:t xml:space="preserve"> (pode ser comprovado no anexo – Experiência 4)</w:t>
+      </w:r>
+      <w:r>
+        <w:rPr>
+          <w:sz w:val="24"/>
+          <w:szCs w:val="24"/>
+          <w:lang w:val="pt-PT"/>
+        </w:rPr>
+        <w:t xml:space="preserve">. </w:t>
+      </w:r>
+    </w:p>
+    <w:p>
+      <w:pPr>
+        <w:ind w:left="360" w:firstLine="360"/>
+        <w:jc w:val="both"/>
+        <w:rPr>
+          <w:sz w:val="24"/>
+          <w:szCs w:val="24"/>
+          <w:lang w:val="pt-PT"/>
+        </w:rPr>
+      </w:pPr>
+      <w:r>
+        <w:rPr>
+          <w:sz w:val="24"/>
+          <w:szCs w:val="24"/>
+          <w:lang w:val="pt-PT"/>
+        </w:rPr>
+        <w:lastRenderedPageBreak/>
+        <w:t xml:space="preserve">Não foi possível estabelecer a conexão com o exterior devido à necessidade de NAT que foi acima enunciada. Seguindo a experiência, recorremos à implementação de NAT no </w:t>
+      </w:r>
+      <w:proofErr w:type="gramStart"/>
+      <w:r>
+        <w:rPr>
+          <w:i/>
+          <w:sz w:val="24"/>
+          <w:szCs w:val="24"/>
+          <w:lang w:val="pt-PT"/>
+        </w:rPr>
+        <w:t>router</w:t>
+      </w:r>
+      <w:proofErr w:type="gramEnd"/>
+      <w:r>
+        <w:rPr>
+          <w:i/>
+          <w:sz w:val="24"/>
+          <w:szCs w:val="24"/>
+          <w:lang w:val="pt-PT"/>
+        </w:rPr>
+        <w:t xml:space="preserve"> </w:t>
+      </w:r>
+      <w:r>
+        <w:rPr>
+          <w:sz w:val="24"/>
+          <w:szCs w:val="24"/>
+          <w:lang w:val="pt-PT"/>
+        </w:rPr>
+        <w:t>e com os comandos “</w:t>
+      </w:r>
+      <w:proofErr w:type="spellStart"/>
+      <w:r>
+        <w:rPr>
+          <w:sz w:val="24"/>
+          <w:szCs w:val="24"/>
+          <w:lang w:val="pt-PT"/>
+        </w:rPr>
+        <w:t>ip</w:t>
+      </w:r>
+      <w:proofErr w:type="spellEnd"/>
+      <w:r>
+        <w:rPr>
+          <w:sz w:val="24"/>
+          <w:szCs w:val="24"/>
+          <w:lang w:val="pt-PT"/>
+        </w:rPr>
+        <w:t xml:space="preserve"> </w:t>
+      </w:r>
+      <w:proofErr w:type="spellStart"/>
+      <w:r>
+        <w:rPr>
+          <w:sz w:val="24"/>
+          <w:szCs w:val="24"/>
+          <w:lang w:val="pt-PT"/>
+        </w:rPr>
+        <w:t>nat</w:t>
+      </w:r>
+      <w:proofErr w:type="spellEnd"/>
+      <w:r>
+        <w:rPr>
+          <w:sz w:val="24"/>
+          <w:szCs w:val="24"/>
+          <w:lang w:val="pt-PT"/>
+        </w:rPr>
+        <w:t xml:space="preserve"> pool </w:t>
+      </w:r>
+      <w:proofErr w:type="spellStart"/>
+      <w:r>
+        <w:rPr>
+          <w:sz w:val="24"/>
+          <w:szCs w:val="24"/>
+          <w:lang w:val="pt-PT"/>
+        </w:rPr>
+        <w:t>ovrld</w:t>
+      </w:r>
+      <w:proofErr w:type="spellEnd"/>
+      <w:r>
+        <w:rPr>
+          <w:sz w:val="24"/>
+          <w:szCs w:val="24"/>
+          <w:lang w:val="pt-PT"/>
+        </w:rPr>
+        <w:t xml:space="preserve"> 172.16.1.49 </w:t>
+      </w:r>
+      <w:r>
+        <w:rPr>
+          <w:sz w:val="24"/>
+          <w:szCs w:val="24"/>
+          <w:lang w:val="pt-PT"/>
+        </w:rPr>
+        <w:t>172.16.1.49</w:t>
+      </w:r>
+      <w:r>
+        <w:rPr>
+          <w:sz w:val="24"/>
+          <w:szCs w:val="24"/>
+          <w:lang w:val="pt-PT"/>
+        </w:rPr>
+        <w:t xml:space="preserve"> </w:t>
+      </w:r>
+      <w:proofErr w:type="spellStart"/>
+      <w:r>
+        <w:rPr>
+          <w:sz w:val="24"/>
+          <w:szCs w:val="24"/>
+          <w:lang w:val="pt-PT"/>
+        </w:rPr>
+        <w:t>prefix</w:t>
+      </w:r>
+      <w:proofErr w:type="spellEnd"/>
+      <w:r>
+        <w:rPr>
+          <w:sz w:val="24"/>
+          <w:szCs w:val="24"/>
+          <w:lang w:val="pt-PT"/>
+        </w:rPr>
+        <w:t xml:space="preserve"> 24” e “</w:t>
+      </w:r>
+      <w:proofErr w:type="spellStart"/>
+      <w:r>
+        <w:rPr>
+          <w:sz w:val="24"/>
+          <w:szCs w:val="24"/>
+          <w:lang w:val="pt-PT"/>
+        </w:rPr>
+        <w:t>ip</w:t>
+      </w:r>
+      <w:proofErr w:type="spellEnd"/>
+      <w:r>
+        <w:rPr>
+          <w:sz w:val="24"/>
+          <w:szCs w:val="24"/>
+          <w:lang w:val="pt-PT"/>
+        </w:rPr>
+        <w:t xml:space="preserve"> </w:t>
+      </w:r>
+      <w:proofErr w:type="spellStart"/>
+      <w:r>
+        <w:rPr>
+          <w:sz w:val="24"/>
+          <w:szCs w:val="24"/>
+          <w:lang w:val="pt-PT"/>
+        </w:rPr>
+        <w:t>nat</w:t>
+      </w:r>
+      <w:proofErr w:type="spellEnd"/>
+      <w:r>
+        <w:rPr>
+          <w:sz w:val="24"/>
+          <w:szCs w:val="24"/>
+          <w:lang w:val="pt-PT"/>
+        </w:rPr>
+        <w:t xml:space="preserve"> </w:t>
+      </w:r>
+      <w:proofErr w:type="spellStart"/>
+      <w:r>
+        <w:rPr>
+          <w:sz w:val="24"/>
+          <w:szCs w:val="24"/>
+          <w:lang w:val="pt-PT"/>
+        </w:rPr>
+        <w:t>inside</w:t>
+      </w:r>
+      <w:proofErr w:type="spellEnd"/>
+      <w:r>
+        <w:rPr>
+          <w:sz w:val="24"/>
+          <w:szCs w:val="24"/>
+          <w:lang w:val="pt-PT"/>
+        </w:rPr>
+        <w:t xml:space="preserve"> </w:t>
+      </w:r>
+      <w:proofErr w:type="spellStart"/>
+      <w:r>
+        <w:rPr>
+          <w:sz w:val="24"/>
+          <w:szCs w:val="24"/>
+          <w:lang w:val="pt-PT"/>
+        </w:rPr>
+        <w:t>source</w:t>
+      </w:r>
+      <w:proofErr w:type="spellEnd"/>
+      <w:r>
+        <w:rPr>
+          <w:sz w:val="24"/>
+          <w:szCs w:val="24"/>
+          <w:lang w:val="pt-PT"/>
+        </w:rPr>
+        <w:t xml:space="preserve"> </w:t>
+      </w:r>
+      <w:proofErr w:type="spellStart"/>
+      <w:r>
+        <w:rPr>
+          <w:sz w:val="24"/>
+          <w:szCs w:val="24"/>
+          <w:lang w:val="pt-PT"/>
+        </w:rPr>
+        <w:t>list</w:t>
+      </w:r>
+      <w:proofErr w:type="spellEnd"/>
+      <w:r>
+        <w:rPr>
+          <w:sz w:val="24"/>
+          <w:szCs w:val="24"/>
+          <w:lang w:val="pt-PT"/>
+        </w:rPr>
+        <w:t xml:space="preserve"> 1 pool </w:t>
+      </w:r>
+      <w:proofErr w:type="spellStart"/>
+      <w:r>
+        <w:rPr>
+          <w:sz w:val="24"/>
+          <w:szCs w:val="24"/>
+          <w:lang w:val="pt-PT"/>
+        </w:rPr>
+        <w:t>ovrld</w:t>
+      </w:r>
+      <w:proofErr w:type="spellEnd"/>
+      <w:r>
+        <w:rPr>
+          <w:sz w:val="24"/>
+          <w:szCs w:val="24"/>
+          <w:lang w:val="pt-PT"/>
+        </w:rPr>
+        <w:t xml:space="preserve"> </w:t>
+      </w:r>
+      <w:proofErr w:type="spellStart"/>
+      <w:r>
+        <w:rPr>
+          <w:sz w:val="24"/>
+          <w:szCs w:val="24"/>
+          <w:lang w:val="pt-PT"/>
+        </w:rPr>
+        <w:t>overload</w:t>
+      </w:r>
+      <w:proofErr w:type="spellEnd"/>
+      <w:r>
+        <w:rPr>
+          <w:sz w:val="24"/>
+          <w:szCs w:val="24"/>
+          <w:lang w:val="pt-PT"/>
+        </w:rPr>
+        <w:t xml:space="preserve">” é permitida a reescrita do </w:t>
+      </w:r>
+      <w:r>
+        <w:rPr>
+          <w:i/>
+          <w:sz w:val="24"/>
+          <w:szCs w:val="24"/>
+          <w:lang w:val="pt-PT"/>
+        </w:rPr>
+        <w:t>IP</w:t>
+      </w:r>
+      <w:r>
+        <w:rPr>
+          <w:sz w:val="24"/>
+          <w:szCs w:val="24"/>
+          <w:lang w:val="pt-PT"/>
+        </w:rPr>
+        <w:t xml:space="preserve"> de vários computadores da rede para um mesmo </w:t>
+      </w:r>
+      <w:r>
+        <w:rPr>
+          <w:i/>
+          <w:sz w:val="24"/>
+          <w:szCs w:val="24"/>
+          <w:lang w:val="pt-PT"/>
+        </w:rPr>
+        <w:t>IP</w:t>
+      </w:r>
+      <w:r>
+        <w:rPr>
+          <w:sz w:val="24"/>
+          <w:szCs w:val="24"/>
+          <w:lang w:val="pt-PT"/>
+        </w:rPr>
+        <w:t xml:space="preserve"> conhecido no exterior</w:t>
+      </w:r>
+      <w:r>
+        <w:rPr>
+          <w:i/>
+          <w:sz w:val="24"/>
+          <w:szCs w:val="24"/>
+          <w:lang w:val="pt-PT"/>
+        </w:rPr>
+        <w:t>.</w:t>
+      </w:r>
+    </w:p>
+    <w:p>
+      <w:pPr>
+        <w:ind w:left="360" w:firstLine="360"/>
+        <w:jc w:val="both"/>
+        <w:rPr>
+          <w:sz w:val="24"/>
+          <w:szCs w:val="24"/>
+          <w:lang w:val="pt-PT"/>
+        </w:rPr>
+      </w:pPr>
+      <w:r>
+        <w:rPr>
+          <w:sz w:val="24"/>
+          <w:szCs w:val="24"/>
+          <w:lang w:val="pt-PT"/>
+        </w:rPr>
+        <w:t xml:space="preserve">Seguidamente criou-se a lista de acessos e permissões de pacotes e foram definidas as rotas internas e externas para que seja possível comunicar com o exterior e com o laboratório. Finalmente, no tux1, foi feito um </w:t>
+      </w:r>
+      <w:proofErr w:type="spellStart"/>
+      <w:r>
+        <w:rPr>
+          <w:i/>
+          <w:sz w:val="24"/>
+          <w:szCs w:val="24"/>
+          <w:lang w:val="pt-PT"/>
+        </w:rPr>
+        <w:t>ping</w:t>
+      </w:r>
+      <w:proofErr w:type="spellEnd"/>
+      <w:r>
+        <w:rPr>
+          <w:sz w:val="24"/>
+          <w:szCs w:val="24"/>
+          <w:lang w:val="pt-PT"/>
+        </w:rPr>
+        <w:t xml:space="preserve"> para o </w:t>
+      </w:r>
+      <w:proofErr w:type="gramStart"/>
+      <w:r>
+        <w:rPr>
+          <w:i/>
+          <w:sz w:val="24"/>
+          <w:szCs w:val="24"/>
+          <w:lang w:val="pt-PT"/>
+        </w:rPr>
+        <w:t>router</w:t>
+      </w:r>
+      <w:proofErr w:type="gramEnd"/>
+      <w:r>
+        <w:rPr>
+          <w:sz w:val="24"/>
+          <w:szCs w:val="24"/>
+          <w:lang w:val="pt-PT"/>
+        </w:rPr>
+        <w:t xml:space="preserve"> que foi enviado e recebido com sucesso, como demonstrado no anexo. Este </w:t>
+      </w:r>
+      <w:proofErr w:type="spellStart"/>
+      <w:r>
+        <w:rPr>
+          <w:i/>
+          <w:sz w:val="24"/>
+          <w:szCs w:val="24"/>
+          <w:lang w:val="pt-PT"/>
+        </w:rPr>
+        <w:t>ping</w:t>
+      </w:r>
+      <w:proofErr w:type="spellEnd"/>
+      <w:r>
+        <w:rPr>
+          <w:sz w:val="24"/>
+          <w:szCs w:val="24"/>
+          <w:lang w:val="pt-PT"/>
+        </w:rPr>
+        <w:t xml:space="preserve"> não passou pelo tux2 porque a sua r</w:t>
+      </w:r>
+      <w:r>
+        <w:rPr>
+          <w:sz w:val="24"/>
+          <w:szCs w:val="24"/>
+          <w:lang w:val="pt-PT"/>
+        </w:rPr>
+        <w:t xml:space="preserve">ota foi eliminada anteriormente ficando o </w:t>
+      </w:r>
+      <w:proofErr w:type="gramStart"/>
+      <w:r>
+        <w:rPr>
+          <w:i/>
+          <w:sz w:val="24"/>
+          <w:szCs w:val="24"/>
+          <w:lang w:val="pt-PT"/>
+        </w:rPr>
+        <w:t>router</w:t>
+      </w:r>
+      <w:proofErr w:type="gramEnd"/>
+      <w:r>
+        <w:rPr>
+          <w:sz w:val="24"/>
+          <w:szCs w:val="24"/>
+          <w:lang w:val="pt-PT"/>
+        </w:rPr>
+        <w:t xml:space="preserve"> como reencaminhamento por </w:t>
+      </w:r>
+      <w:r>
+        <w:rPr>
+          <w:i/>
+          <w:sz w:val="24"/>
+          <w:szCs w:val="24"/>
+          <w:lang w:val="pt-PT"/>
+        </w:rPr>
+        <w:t>default</w:t>
+      </w:r>
+      <w:r>
+        <w:rPr>
+          <w:sz w:val="24"/>
+          <w:szCs w:val="24"/>
+          <w:lang w:val="pt-PT"/>
+        </w:rPr>
+        <w:t>.</w:t>
+      </w:r>
+      <w:bookmarkStart w:id="12" w:name="_GoBack"/>
+      <w:bookmarkEnd w:id="12"/>
+    </w:p>
+    <w:p>
+      <w:pPr>
+        <w:ind w:left="360" w:firstLine="360"/>
+        <w:jc w:val="both"/>
+        <w:rPr>
+          <w:sz w:val="24"/>
+          <w:szCs w:val="24"/>
+          <w:lang w:val="pt-PT"/>
+        </w:rPr>
+      </w:pPr>
+      <w:r>
+        <w:rPr>
+          <w:sz w:val="24"/>
+          <w:szCs w:val="24"/>
+          <w:lang w:val="pt-PT"/>
+        </w:rPr>
+        <w:tab/>
       </w:r>
     </w:p>
     <w:p>
@@ -9642,7 +10084,7 @@
           <w:noProof/>
           <w:sz w:val="24"/>
           <w:szCs w:val="24"/>
-          <w:lang w:val="pt-PT" w:eastAsia="pt-PT"/>
+          <w:lang w:val="en-GB" w:eastAsia="en-GB"/>
         </w:rPr>
         <w:drawing>
           <wp:inline distT="0" distB="0" distL="0" distR="0">
@@ -9787,17 +10229,26 @@
         </w:rPr>
         <w:t xml:space="preserve"> </w:t>
       </w:r>
-      <w:r>
-        <w:rPr>
-          <w:sz w:val="24"/>
-          <w:szCs w:val="24"/>
-          <w:lang w:val="pt-PT"/>
-        </w:rPr>
-        <w:t xml:space="preserve">no ficheiro </w:t>
-      </w:r>
       <w:proofErr w:type="gramStart"/>
       <w:r>
         <w:rPr>
+          <w:sz w:val="24"/>
+          <w:szCs w:val="24"/>
+          <w:lang w:val="pt-PT"/>
+        </w:rPr>
+        <w:t>no</w:t>
+      </w:r>
+      <w:proofErr w:type="gramEnd"/>
+      <w:r>
+        <w:rPr>
+          <w:sz w:val="24"/>
+          <w:szCs w:val="24"/>
+          <w:lang w:val="pt-PT"/>
+        </w:rPr>
+        <w:t xml:space="preserve"> ficheiro </w:t>
+      </w:r>
+      <w:r>
+        <w:rPr>
           <w:i/>
           <w:sz w:val="24"/>
           <w:szCs w:val="24"/>
@@ -9805,7 +10256,6 @@
         </w:rPr>
         <w:t>resolv.conf</w:t>
       </w:r>
-      <w:proofErr w:type="gramEnd"/>
       <w:r>
         <w:rPr>
           <w:sz w:val="24"/>
@@ -9943,6 +10393,7 @@
           <w:szCs w:val="24"/>
           <w:lang w:val="pt-PT"/>
         </w:rPr>
+        <w:lastRenderedPageBreak/>
         <w:t xml:space="preserve">       </w:t>
       </w:r>
       <w:r>
@@ -10157,7 +10608,6 @@
           <w:szCs w:val="24"/>
           <w:lang w:val="pt-PT"/>
         </w:rPr>
-        <w:lastRenderedPageBreak/>
         <w:t>Uma ligação TCP é subdivide-se em quatro fases:</w:t>
       </w:r>
     </w:p>
@@ -10655,6 +11105,7 @@
         <w:rPr>
           <w:lang w:val="pt-PT"/>
         </w:rPr>
+        <w:lastRenderedPageBreak/>
         <w:t>4.Conclusões</w:t>
       </w:r>
       <w:bookmarkEnd w:id="15"/>
@@ -10847,8 +11298,9 @@
           <w:noProof/>
           <w:sz w:val="24"/>
           <w:szCs w:val="24"/>
-          <w:lang w:val="pt-PT" w:eastAsia="pt-PT"/>
-        </w:rPr>
+          <w:lang w:val="en-GB" w:eastAsia="en-GB"/>
+        </w:rPr>
+        <w:lastRenderedPageBreak/>
         <w:drawing>
           <wp:anchor distT="0" distB="0" distL="114300" distR="114300" simplePos="0" relativeHeight="251665408" behindDoc="0" locked="0" layoutInCell="1" allowOverlap="1">
             <wp:simplePos x="0" y="0"/>
@@ -10985,9 +11437,8 @@
           <w:noProof/>
           <w:sz w:val="24"/>
           <w:szCs w:val="24"/>
-          <w:lang w:val="pt-PT" w:eastAsia="pt-PT"/>
-        </w:rPr>
-        <w:lastRenderedPageBreak/>
+          <w:lang w:val="en-GB" w:eastAsia="en-GB"/>
+        </w:rPr>
         <w:drawing>
           <wp:anchor distT="0" distB="0" distL="114300" distR="114300" simplePos="0" relativeHeight="251674624" behindDoc="0" locked="0" layoutInCell="1" allowOverlap="1">
             <wp:simplePos x="0" y="0"/>
@@ -11127,8 +11578,9 @@
           <w:noProof/>
           <w:sz w:val="24"/>
           <w:szCs w:val="24"/>
-          <w:lang w:val="pt-PT" w:eastAsia="pt-PT"/>
-        </w:rPr>
+          <w:lang w:val="en-GB" w:eastAsia="en-GB"/>
+        </w:rPr>
+        <w:lastRenderedPageBreak/>
         <w:drawing>
           <wp:anchor distT="0" distB="0" distL="114300" distR="114300" simplePos="0" relativeHeight="251687936" behindDoc="0" locked="0" layoutInCell="1" allowOverlap="1">
             <wp:simplePos x="0" y="0"/>
@@ -11234,9 +11686,8 @@
           <w:noProof/>
           <w:sz w:val="24"/>
           <w:szCs w:val="24"/>
-          <w:lang w:val="pt-PT" w:eastAsia="pt-PT"/>
-        </w:rPr>
-        <w:lastRenderedPageBreak/>
+          <w:lang w:val="en-GB" w:eastAsia="en-GB"/>
+        </w:rPr>
         <w:drawing>
           <wp:anchor distT="0" distB="0" distL="114300" distR="114300" simplePos="0" relativeHeight="251676672" behindDoc="0" locked="0" layoutInCell="1" allowOverlap="1">
             <wp:simplePos x="0" y="0"/>
@@ -11415,8 +11866,9 @@
           <w:noProof/>
           <w:sz w:val="24"/>
           <w:szCs w:val="24"/>
-          <w:lang w:val="pt-PT" w:eastAsia="pt-PT"/>
-        </w:rPr>
+          <w:lang w:val="en-GB" w:eastAsia="en-GB"/>
+        </w:rPr>
+        <w:lastRenderedPageBreak/>
         <w:drawing>
           <wp:anchor distT="0" distB="0" distL="114300" distR="114300" simplePos="0" relativeHeight="251677696" behindDoc="0" locked="0" layoutInCell="1" allowOverlap="1">
             <wp:simplePos x="0" y="0"/>
@@ -11538,9 +11990,8 @@
           <w:noProof/>
           <w:sz w:val="24"/>
           <w:szCs w:val="24"/>
-          <w:lang w:val="pt-PT" w:eastAsia="pt-PT"/>
-        </w:rPr>
-        <w:lastRenderedPageBreak/>
+          <w:lang w:val="en-GB" w:eastAsia="en-GB"/>
+        </w:rPr>
         <w:drawing>
           <wp:anchor distT="0" distB="0" distL="114300" distR="114300" simplePos="0" relativeHeight="251678720" behindDoc="0" locked="0" layoutInCell="1" allowOverlap="1">
             <wp:simplePos x="0" y="0"/>
@@ -11741,8 +12192,9 @@
           <w:noProof/>
           <w:sz w:val="24"/>
           <w:szCs w:val="24"/>
-          <w:lang w:val="pt-PT" w:eastAsia="pt-PT"/>
-        </w:rPr>
+          <w:lang w:val="en-GB" w:eastAsia="en-GB"/>
+        </w:rPr>
+        <w:lastRenderedPageBreak/>
         <w:drawing>
           <wp:anchor distT="0" distB="0" distL="114300" distR="114300" simplePos="0" relativeHeight="251679744" behindDoc="0" locked="0" layoutInCell="1" allowOverlap="1">
             <wp:simplePos x="0" y="0"/>
@@ -11895,7 +12347,7 @@
           <w:noProof/>
           <w:sz w:val="24"/>
           <w:szCs w:val="24"/>
-          <w:lang w:val="pt-PT" w:eastAsia="pt-PT"/>
+          <w:lang w:val="en-GB" w:eastAsia="en-GB"/>
         </w:rPr>
         <w:drawing>
           <wp:anchor distT="0" distB="0" distL="114300" distR="114300" simplePos="0" relativeHeight="251680768" behindDoc="0" locked="0" layoutInCell="1" allowOverlap="1">
@@ -12047,8 +12499,9 @@
           <w:noProof/>
           <w:sz w:val="24"/>
           <w:szCs w:val="24"/>
-          <w:lang w:val="pt-PT" w:eastAsia="pt-PT"/>
-        </w:rPr>
+          <w:lang w:val="en-GB" w:eastAsia="en-GB"/>
+        </w:rPr>
+        <w:lastRenderedPageBreak/>
         <w:drawing>
           <wp:anchor distT="0" distB="0" distL="114300" distR="114300" simplePos="0" relativeHeight="251681792" behindDoc="0" locked="0" layoutInCell="1" allowOverlap="1">
             <wp:simplePos x="0" y="0"/>
@@ -12168,9 +12621,8 @@
           <w:noProof/>
           <w:sz w:val="24"/>
           <w:szCs w:val="24"/>
-          <w:lang w:val="pt-PT" w:eastAsia="pt-PT"/>
-        </w:rPr>
-        <w:lastRenderedPageBreak/>
+          <w:lang w:val="en-GB" w:eastAsia="en-GB"/>
+        </w:rPr>
         <w:drawing>
           <wp:anchor distT="0" distB="0" distL="114300" distR="114300" simplePos="0" relativeHeight="251685888" behindDoc="0" locked="0" layoutInCell="1" allowOverlap="1">
             <wp:simplePos x="0" y="0"/>
@@ -12280,8 +12732,9 @@
           <w:noProof/>
           <w:sz w:val="24"/>
           <w:szCs w:val="24"/>
-          <w:lang w:val="pt-PT" w:eastAsia="pt-PT"/>
-        </w:rPr>
+          <w:lang w:val="en-GB" w:eastAsia="en-GB"/>
+        </w:rPr>
+        <w:lastRenderedPageBreak/>
         <w:drawing>
           <wp:anchor distT="0" distB="0" distL="114300" distR="114300" simplePos="0" relativeHeight="251682816" behindDoc="0" locked="0" layoutInCell="1" allowOverlap="1">
             <wp:simplePos x="0" y="0"/>
@@ -12402,9 +12855,8 @@
           <w:noProof/>
           <w:sz w:val="24"/>
           <w:szCs w:val="24"/>
-          <w:lang w:val="pt-PT" w:eastAsia="pt-PT"/>
-        </w:rPr>
-        <w:lastRenderedPageBreak/>
+          <w:lang w:val="en-GB" w:eastAsia="en-GB"/>
+        </w:rPr>
         <w:drawing>
           <wp:anchor distT="0" distB="0" distL="114300" distR="114300" simplePos="0" relativeHeight="251683840" behindDoc="0" locked="0" layoutInCell="1" allowOverlap="1">
             <wp:simplePos x="0" y="0"/>
@@ -12514,8 +12966,9 @@
           <w:noProof/>
           <w:sz w:val="24"/>
           <w:szCs w:val="24"/>
-          <w:lang w:val="pt-PT" w:eastAsia="pt-PT"/>
-        </w:rPr>
+          <w:lang w:val="en-GB" w:eastAsia="en-GB"/>
+        </w:rPr>
+        <w:lastRenderedPageBreak/>
         <w:drawing>
           <wp:anchor distT="0" distB="0" distL="114300" distR="114300" simplePos="0" relativeHeight="251684864" behindDoc="0" locked="0" layoutInCell="1" allowOverlap="1">
             <wp:simplePos x="0" y="0"/>
@@ -12657,9 +13110,8 @@
           <w:noProof/>
           <w:sz w:val="24"/>
           <w:szCs w:val="24"/>
-          <w:lang w:val="pt-PT" w:eastAsia="pt-PT"/>
-        </w:rPr>
-        <w:lastRenderedPageBreak/>
+          <w:lang w:val="en-GB" w:eastAsia="en-GB"/>
+        </w:rPr>
         <w:drawing>
           <wp:anchor distT="0" distB="0" distL="114300" distR="114300" simplePos="0" relativeHeight="251667456" behindDoc="0" locked="0" layoutInCell="1" allowOverlap="1">
             <wp:simplePos x="0" y="0"/>
@@ -12760,8 +13212,9 @@
           <w:noProof/>
           <w:sz w:val="24"/>
           <w:szCs w:val="24"/>
-          <w:lang w:val="pt-PT" w:eastAsia="pt-PT"/>
-        </w:rPr>
+          <w:lang w:val="en-GB" w:eastAsia="en-GB"/>
+        </w:rPr>
+        <w:lastRenderedPageBreak/>
         <w:drawing>
           <wp:anchor distT="0" distB="0" distL="114300" distR="114300" simplePos="0" relativeHeight="251668480" behindDoc="0" locked="0" layoutInCell="1" allowOverlap="1">
             <wp:simplePos x="0" y="0"/>
@@ -12875,9 +13328,8 @@
           <w:noProof/>
           <w:sz w:val="24"/>
           <w:szCs w:val="24"/>
-          <w:lang w:val="pt-PT" w:eastAsia="pt-PT"/>
-        </w:rPr>
-        <w:lastRenderedPageBreak/>
+          <w:lang w:val="en-GB" w:eastAsia="en-GB"/>
+        </w:rPr>
         <w:drawing>
           <wp:anchor distT="0" distB="0" distL="114300" distR="114300" simplePos="0" relativeHeight="251669504" behindDoc="0" locked="0" layoutInCell="1" allowOverlap="1">
             <wp:simplePos x="0" y="0"/>
@@ -12974,7 +13426,7 @@
           <w:noProof/>
           <w:sz w:val="24"/>
           <w:szCs w:val="24"/>
-          <w:lang w:val="pt-PT" w:eastAsia="pt-PT"/>
+          <w:lang w:val="en-GB" w:eastAsia="en-GB"/>
         </w:rPr>
         <w:drawing>
           <wp:anchor distT="0" distB="0" distL="114300" distR="114300" simplePos="0" relativeHeight="251670528" behindDoc="0" locked="0" layoutInCell="1" allowOverlap="1">
@@ -13070,8 +13522,9 @@
           <w:noProof/>
           <w:sz w:val="24"/>
           <w:szCs w:val="24"/>
-          <w:lang w:val="pt-PT" w:eastAsia="pt-PT"/>
-        </w:rPr>
+          <w:lang w:val="en-GB" w:eastAsia="en-GB"/>
+        </w:rPr>
+        <w:lastRenderedPageBreak/>
         <w:drawing>
           <wp:anchor distT="0" distB="0" distL="114300" distR="114300" simplePos="0" relativeHeight="251671552" behindDoc="1" locked="0" layoutInCell="1" allowOverlap="1">
             <wp:simplePos x="0" y="0"/>
@@ -13168,9 +13621,8 @@
           <w:noProof/>
           <w:sz w:val="24"/>
           <w:szCs w:val="24"/>
-          <w:lang w:val="pt-PT" w:eastAsia="pt-PT"/>
-        </w:rPr>
-        <w:lastRenderedPageBreak/>
+          <w:lang w:val="en-GB" w:eastAsia="en-GB"/>
+        </w:rPr>
         <w:drawing>
           <wp:anchor distT="0" distB="0" distL="114300" distR="114300" simplePos="0" relativeHeight="251672576" behindDoc="0" locked="0" layoutInCell="1" allowOverlap="1">
             <wp:simplePos x="0" y="0"/>
@@ -13275,8 +13727,9 @@
           <w:noProof/>
           <w:sz w:val="24"/>
           <w:szCs w:val="24"/>
-          <w:lang w:val="pt-PT" w:eastAsia="pt-PT"/>
-        </w:rPr>
+          <w:lang w:val="en-GB" w:eastAsia="en-GB"/>
+        </w:rPr>
+        <w:lastRenderedPageBreak/>
         <w:drawing>
           <wp:anchor distT="0" distB="0" distL="114300" distR="114300" simplePos="0" relativeHeight="251673600" behindDoc="0" locked="0" layoutInCell="1" allowOverlap="1">
             <wp:simplePos x="0" y="0"/>
@@ -13400,9 +13853,8 @@
           <w:noProof/>
           <w:sz w:val="24"/>
           <w:szCs w:val="24"/>
-          <w:lang w:val="pt-PT" w:eastAsia="pt-PT"/>
-        </w:rPr>
-        <w:lastRenderedPageBreak/>
+          <w:lang w:val="en-GB" w:eastAsia="en-GB"/>
+        </w:rPr>
         <w:drawing>
           <wp:anchor distT="0" distB="0" distL="114300" distR="114300" simplePos="0" relativeHeight="251686912" behindDoc="0" locked="0" layoutInCell="1" allowOverlap="1">
             <wp:simplePos x="0" y="0"/>
@@ -13561,7 +14013,7 @@
 </file>
 
 <file path=word/numbering.xml><?xml version="1.0" encoding="utf-8"?>
-<w:numbering xmlns:wpc="http://schemas.microsoft.com/office/word/2010/wordprocessingCanvas" xmlns:cx="http://schemas.microsoft.com/office/drawing/2014/chartex" xmlns:cx1="http://schemas.microsoft.com/office/drawing/2015/9/8/chartex" xmlns:cx2="http://schemas.microsoft.com/office/drawing/2015/10/21/chartex" xmlns:cx3="http://schemas.microsoft.com/office/drawing/2016/5/9/chartex" xmlns:cx4="http://schemas.microsoft.com/office/drawing/2016/5/10/chartex" xmlns:cx5="http://schemas.microsoft.com/office/drawing/2016/5/11/chartex" xmlns:mc="http://schemas.openxmlformats.org/markup-compatibility/2006" xmlns:o="urn:schemas-microsoft-com:office:office" xmlns:r="http://schemas.openxmlformats.org/officeDocument/2006/relationships" xmlns:m="http://schemas.openxmlformats.org/officeDocument/2006/math" xmlns:v="urn:schemas-microsoft-com:vml" xmlns:wp14="http://schemas.microsoft.com/office/word/2010/wordprocessingDrawing" xmlns:wp="http://schemas.openxmlformats.org/drawingml/2006/wordprocessingDrawing" xmlns:w10="urn:schemas-microsoft-com:office:word" xmlns:w="http://schemas.openxmlformats.org/wordprocessingml/2006/main" xmlns:w14="http://schemas.microsoft.com/office/word/2010/wordml" xmlns:w15="http://schemas.microsoft.com/office/word/2012/wordml" xmlns:w16se="http://schemas.microsoft.com/office/word/2015/wordml/symex" xmlns:wpg="http://schemas.microsoft.com/office/word/2010/wordprocessingGroup" xmlns:wpi="http://schemas.microsoft.com/office/word/2010/wordprocessingInk" xmlns:wne="http://schemas.microsoft.com/office/word/2006/wordml" xmlns:wps="http://schemas.microsoft.com/office/word/2010/wordprocessingShape" mc:Ignorable="w14 w15 w16se wp14">
+<w:numbering xmlns:wpc="http://schemas.microsoft.com/office/word/2010/wordprocessingCanvas" xmlns:mc="http://schemas.openxmlformats.org/markup-compatibility/2006" xmlns:o="urn:schemas-microsoft-com:office:office" xmlns:r="http://schemas.openxmlformats.org/officeDocument/2006/relationships" xmlns:m="http://schemas.openxmlformats.org/officeDocument/2006/math" xmlns:v="urn:schemas-microsoft-com:vml" xmlns:wp14="http://schemas.microsoft.com/office/word/2010/wordprocessingDrawing" xmlns:wp="http://schemas.openxmlformats.org/drawingml/2006/wordprocessingDrawing" xmlns:w10="urn:schemas-microsoft-com:office:word" xmlns:w="http://schemas.openxmlformats.org/wordprocessingml/2006/main" xmlns:w14="http://schemas.microsoft.com/office/word/2010/wordml" xmlns:w15="http://schemas.microsoft.com/office/word/2012/wordml" xmlns:wpg="http://schemas.microsoft.com/office/word/2010/wordprocessingGroup" xmlns:wpi="http://schemas.microsoft.com/office/word/2010/wordprocessingInk" xmlns:wne="http://schemas.microsoft.com/office/word/2006/wordml" xmlns:wps="http://schemas.microsoft.com/office/word/2010/wordprocessingShape" mc:Ignorable="w14 w15 wp14">
   <w:abstractNum w:abstractNumId="0" w15:restartNumberingAfterBreak="0">
     <w:nsid w:val="06A81ABD"/>
     <w:multiLevelType w:val="hybridMultilevel"/>
@@ -15278,7 +15730,7 @@
 </file>
 
 <file path=word/styles.xml><?xml version="1.0" encoding="utf-8"?>
-<w:styles xmlns:mc="http://schemas.openxmlformats.org/markup-compatibility/2006" xmlns:r="http://schemas.openxmlformats.org/officeDocument/2006/relationships" xmlns:w="http://schemas.openxmlformats.org/wordprocessingml/2006/main" xmlns:w14="http://schemas.microsoft.com/office/word/2010/wordml" xmlns:w15="http://schemas.microsoft.com/office/word/2012/wordml" xmlns:w16se="http://schemas.microsoft.com/office/word/2015/wordml/symex" mc:Ignorable="w14 w15 w16se">
+<w:styles xmlns:mc="http://schemas.openxmlformats.org/markup-compatibility/2006" xmlns:r="http://schemas.openxmlformats.org/officeDocument/2006/relationships" xmlns:w="http://schemas.openxmlformats.org/wordprocessingml/2006/main" xmlns:w14="http://schemas.microsoft.com/office/word/2010/wordml" xmlns:w15="http://schemas.microsoft.com/office/word/2012/wordml" mc:Ignorable="w14 w15">
   <w:docDefaults>
     <w:rPrDefault>
       <w:rPr>
@@ -15292,7 +15744,7 @@
       </w:pPr>
     </w:pPrDefault>
   </w:docDefaults>
-  <w:latentStyles w:defLockedState="0" w:defUIPriority="99" w:defSemiHidden="0" w:defUnhideWhenUsed="0" w:defQFormat="0" w:count="374">
+  <w:latentStyles w:defLockedState="0" w:defUIPriority="99" w:defSemiHidden="0" w:defUnhideWhenUsed="0" w:defQFormat="0" w:count="371">
     <w:lsdException w:name="Normal" w:uiPriority="0" w:qFormat="1"/>
     <w:lsdException w:name="heading 1" w:uiPriority="9" w:qFormat="1"/>
     <w:lsdException w:name="heading 2" w:semiHidden="1" w:uiPriority="9" w:unhideWhenUsed="1" w:qFormat="1"/>
@@ -15664,9 +16116,6 @@
     <w:lsdException w:name="List Table 5 Dark Accent 6" w:uiPriority="50"/>
     <w:lsdException w:name="List Table 6 Colorful Accent 6" w:uiPriority="51"/>
     <w:lsdException w:name="List Table 7 Colorful Accent 6" w:uiPriority="52"/>
-    <w:lsdException w:name="Mention" w:semiHidden="1" w:unhideWhenUsed="1"/>
-    <w:lsdException w:name="Smart Hyperlink" w:semiHidden="1" w:unhideWhenUsed="1"/>
-    <w:lsdException w:name="Hashtag" w:semiHidden="1" w:unhideWhenUsed="1"/>
   </w:latentStyles>
   <w:style w:type="paragraph" w:default="1" w:styleId="Normal">
     <w:name w:val="Normal"/>
@@ -16678,7 +17127,7 @@
 </file>
 
 <file path=customXml/itemProps1.xml><?xml version="1.0" encoding="utf-8"?>
-<ds:datastoreItem xmlns:ds="http://schemas.openxmlformats.org/officeDocument/2006/customXml" ds:itemID="{A2AD9B53-9E56-4F1B-9A1B-9A1D8E90BB89}">
+<ds:datastoreItem xmlns:ds="http://schemas.openxmlformats.org/officeDocument/2006/customXml" ds:itemID="{8656242F-350A-48B7-B2E9-AB679D1DBC6F}">
   <ds:schemaRefs>
     <ds:schemaRef ds:uri="http://schemas.openxmlformats.org/officeDocument/2006/bibliography"/>
   </ds:schemaRefs>

</xml_diff>

<commit_message>
o indice tá direito crl, acabou
</commit_message>
<xml_diff>
--- a/Trabalho2/Relatório/Relatório.docx
+++ b/Trabalho2/Relatório/Relatório.docx
@@ -151,7 +151,7 @@
         <w:rPr>
           <w:rFonts w:asciiTheme="majorHAnsi" w:hAnsiTheme="majorHAnsi" w:cstheme="majorHAnsi"/>
           <w:noProof/>
-          <w:lang w:val="en-US" w:eastAsia="en-US" w:bidi="ar-SA"/>
+          <w:lang w:val="pt-PT" w:eastAsia="pt-PT" w:bidi="ar-SA"/>
         </w:rPr>
         <w:drawing>
           <wp:anchor distT="0" distB="0" distL="114300" distR="114300" simplePos="0" relativeHeight="251658240" behindDoc="0" locked="0" layoutInCell="1" allowOverlap="1">
@@ -175,7 +175,7 @@
                     <pic:cNvPicPr/>
                   </pic:nvPicPr>
                   <pic:blipFill>
-                    <a:blip r:embed="rId6" cstate="print">
+                    <a:blip r:embed="rId8" cstate="print">
                       <a:extLst>
                         <a:ext uri="{28A0092B-C50C-407E-A947-70E740481C1C}">
                           <a14:useLocalDpi xmlns:a14="http://schemas.microsoft.com/office/drawing/2010/main" val="0"/>
@@ -434,34 +434,16 @@
         </w:rPr>
         <w:t xml:space="preserve">Ana Rita Torres, </w:t>
       </w:r>
-      <w:r>
-        <w:fldChar w:fldCharType="begin"/>
-      </w:r>
-      <w:r>
-        <w:rPr>
-          <w:lang w:val="pt-PT"/>
-        </w:rPr>
-        <w:instrText xml:space="preserve"> HYPERLINK "mailto:up201406093@fe.up.pt" </w:instrText>
-      </w:r>
-      <w:r>
-        <w:fldChar w:fldCharType="separate"/>
-      </w:r>
-      <w:r>
-        <w:rPr>
-          <w:rStyle w:val="Hyperlink"/>
-          <w:rFonts w:asciiTheme="majorHAnsi" w:hAnsiTheme="majorHAnsi" w:cstheme="majorHAnsi"/>
-          <w:lang w:val="pt-PT"/>
-        </w:rPr>
-        <w:t>up201406093@fe.up.pt</w:t>
-      </w:r>
-      <w:r>
-        <w:rPr>
-          <w:rStyle w:val="Hyperlink"/>
-          <w:rFonts w:asciiTheme="majorHAnsi" w:hAnsiTheme="majorHAnsi" w:cstheme="majorHAnsi"/>
-          <w:lang w:val="pt-PT"/>
-        </w:rPr>
-        <w:fldChar w:fldCharType="end"/>
-      </w:r>
+      <w:hyperlink r:id="rId9" w:history="1">
+        <w:r>
+          <w:rPr>
+            <w:rStyle w:val="Hiperligao"/>
+            <w:rFonts w:asciiTheme="majorHAnsi" w:hAnsiTheme="majorHAnsi" w:cstheme="majorHAnsi"/>
+            <w:lang w:val="pt-PT"/>
+          </w:rPr>
+          <w:t>up201406093@fe.up.pt</w:t>
+        </w:r>
+      </w:hyperlink>
     </w:p>
     <w:p>
       <w:pPr>
@@ -489,10 +471,10 @@
         </w:rPr>
         <w:t> </w:t>
       </w:r>
-      <w:hyperlink r:id="rId7" w:history="1">
+      <w:hyperlink r:id="rId10" w:history="1">
         <w:r>
           <w:rPr>
-            <w:rStyle w:val="Hyperlink"/>
+            <w:rStyle w:val="Hiperligao"/>
             <w:rFonts w:asciiTheme="majorHAnsi" w:hAnsiTheme="majorHAnsi" w:cstheme="majorHAnsi"/>
             <w:shd w:val="clear" w:color="auto" w:fill="FFFFFF"/>
             <w:lang w:val="pt-PT"/>
@@ -520,36 +502,17 @@
         </w:rPr>
         <w:t xml:space="preserve">Ricardo Neves, </w:t>
       </w:r>
-      <w:r>
-        <w:fldChar w:fldCharType="begin"/>
-      </w:r>
-      <w:r>
-        <w:rPr>
-          <w:lang w:val="pt-PT"/>
-        </w:rPr>
-        <w:instrText xml:space="preserve"> HYPERLINK "mailto:up201405868@fe.up.pt" </w:instrText>
-      </w:r>
-      <w:r>
-        <w:fldChar w:fldCharType="separate"/>
-      </w:r>
-      <w:r>
-        <w:rPr>
-          <w:rStyle w:val="Hyperlink"/>
-          <w:rFonts w:asciiTheme="majorHAnsi" w:hAnsiTheme="majorHAnsi" w:cstheme="majorHAnsi"/>
-          <w:shd w:val="clear" w:color="auto" w:fill="FFFFFF"/>
-          <w:lang w:val="pt-PT"/>
-        </w:rPr>
-        <w:t>up201405868@fe.up.pt</w:t>
-      </w:r>
-      <w:r>
-        <w:rPr>
-          <w:rStyle w:val="Hyperlink"/>
-          <w:rFonts w:asciiTheme="majorHAnsi" w:hAnsiTheme="majorHAnsi" w:cstheme="majorHAnsi"/>
-          <w:shd w:val="clear" w:color="auto" w:fill="FFFFFF"/>
-          <w:lang w:val="pt-PT"/>
-        </w:rPr>
-        <w:fldChar w:fldCharType="end"/>
-      </w:r>
+      <w:hyperlink r:id="rId11" w:history="1">
+        <w:r>
+          <w:rPr>
+            <w:rStyle w:val="Hiperligao"/>
+            <w:rFonts w:asciiTheme="majorHAnsi" w:hAnsiTheme="majorHAnsi" w:cstheme="majorHAnsi"/>
+            <w:shd w:val="clear" w:color="auto" w:fill="FFFFFF"/>
+            <w:lang w:val="pt-PT"/>
+          </w:rPr>
+          <w:t>up201405868@fe.up.pt</w:t>
+        </w:r>
+      </w:hyperlink>
     </w:p>
     <w:p>
       <w:pPr>
@@ -691,13 +654,13 @@
     </w:p>
     <w:p>
       <w:pPr>
-        <w:pStyle w:val="Heading1"/>
+        <w:pStyle w:val="Cabealho1"/>
         <w:rPr>
           <w:rFonts w:cstheme="majorHAnsi"/>
           <w:lang w:val="pt-PT"/>
         </w:rPr>
       </w:pPr>
-      <w:bookmarkStart w:id="0" w:name="_Toc470283928"/>
+      <w:bookmarkStart w:id="0" w:name="_Toc470297932"/>
       <w:r>
         <w:rPr>
           <w:rFonts w:cstheme="majorHAnsi"/>
@@ -913,7 +876,7 @@
     </w:p>
     <w:p>
       <w:pPr>
-        <w:pStyle w:val="Heading1"/>
+        <w:pStyle w:val="Cabealho1"/>
         <w:rPr>
           <w:lang w:val="pt-PT"/>
         </w:rPr>
@@ -953,7 +916,7 @@
       <w:sdtContent>
         <w:p>
           <w:pPr>
-            <w:pStyle w:val="TOCHeading"/>
+            <w:pStyle w:val="Cabealhodondice"/>
           </w:pPr>
           <w:r>
             <w:rPr>
@@ -964,7 +927,7 @@
         </w:p>
         <w:p>
           <w:pPr>
-            <w:pStyle w:val="TOC1"/>
+            <w:pStyle w:val="ndice1"/>
             <w:tabs>
               <w:tab w:val="right" w:leader="dot" w:pos="9350"/>
             </w:tabs>
@@ -972,6 +935,7 @@
               <w:noProof/>
               <w:sz w:val="24"/>
               <w:szCs w:val="24"/>
+              <w:lang w:val="pt-PT" w:eastAsia="pt-PT"/>
             </w:rPr>
           </w:pPr>
           <w:r>
@@ -995,10 +959,10 @@
             </w:rPr>
             <w:fldChar w:fldCharType="separate"/>
           </w:r>
-          <w:hyperlink w:anchor="_Toc470283928" w:history="1">
+          <w:hyperlink w:anchor="_Toc470297932" w:history="1">
             <w:r>
               <w:rPr>
-                <w:rStyle w:val="Hyperlink"/>
+                <w:rStyle w:val="Hiperligao"/>
                 <w:rFonts w:cstheme="majorHAnsi"/>
                 <w:noProof/>
                 <w:sz w:val="24"/>
@@ -1032,7 +996,7 @@
                 <w:sz w:val="24"/>
                 <w:szCs w:val="24"/>
               </w:rPr>
-              <w:instrText xml:space="preserve"> PAGEREF _Toc470283928 \h </w:instrText>
+              <w:instrText xml:space="preserve"> PAGEREF _Toc470297932 \h </w:instrText>
             </w:r>
             <w:r>
               <w:rPr>
@@ -1073,88 +1037,7 @@
         </w:p>
         <w:p>
           <w:pPr>
-            <w:pStyle w:val="TOC1"/>
-            <w:tabs>
-              <w:tab w:val="right" w:leader="dot" w:pos="9350"/>
-            </w:tabs>
-            <w:rPr>
-              <w:noProof/>
-              <w:sz w:val="24"/>
-              <w:szCs w:val="24"/>
-            </w:rPr>
-          </w:pPr>
-          <w:hyperlink w:anchor="_Toc470283929" w:history="1">
-            <w:r>
-              <w:rPr>
-                <w:rStyle w:val="Hyperlink"/>
-                <w:noProof/>
-                <w:sz w:val="24"/>
-                <w:szCs w:val="24"/>
-                <w:lang w:val="pt-PT"/>
-              </w:rPr>
-              <w:t>Índice</w:t>
-            </w:r>
-            <w:r>
-              <w:rPr>
-                <w:noProof/>
-                <w:webHidden/>
-                <w:sz w:val="24"/>
-                <w:szCs w:val="24"/>
-              </w:rPr>
-              <w:tab/>
-            </w:r>
-            <w:r>
-              <w:rPr>
-                <w:noProof/>
-                <w:webHidden/>
-                <w:sz w:val="24"/>
-                <w:szCs w:val="24"/>
-              </w:rPr>
-              <w:fldChar w:fldCharType="begin"/>
-            </w:r>
-            <w:r>
-              <w:rPr>
-                <w:noProof/>
-                <w:webHidden/>
-                <w:sz w:val="24"/>
-                <w:szCs w:val="24"/>
-              </w:rPr>
-              <w:instrText xml:space="preserve"> PAGEREF _Toc470283929 \h </w:instrText>
-            </w:r>
-            <w:r>
-              <w:rPr>
-                <w:noProof/>
-                <w:webHidden/>
-                <w:sz w:val="24"/>
-                <w:szCs w:val="24"/>
-              </w:rPr>
-              <w:fldChar w:fldCharType="separate"/>
-            </w:r>
-            <w:r>
-              <w:rPr>
-                <w:b/>
-                <w:bCs/>
-                <w:noProof/>
-                <w:webHidden/>
-                <w:sz w:val="24"/>
-                <w:szCs w:val="24"/>
-              </w:rPr>
-              <w:t>Error! Bookmark not defined.</w:t>
-            </w:r>
-            <w:r>
-              <w:rPr>
-                <w:noProof/>
-                <w:webHidden/>
-                <w:sz w:val="24"/>
-                <w:szCs w:val="24"/>
-              </w:rPr>
-              <w:fldChar w:fldCharType="end"/>
-            </w:r>
-          </w:hyperlink>
-        </w:p>
-        <w:p>
-          <w:pPr>
-            <w:pStyle w:val="TOC1"/>
+            <w:pStyle w:val="ndice1"/>
             <w:tabs>
               <w:tab w:val="left" w:pos="440"/>
               <w:tab w:val="right" w:leader="dot" w:pos="9350"/>
@@ -1163,12 +1046,13 @@
               <w:noProof/>
               <w:sz w:val="24"/>
               <w:szCs w:val="24"/>
+              <w:lang w:val="pt-PT" w:eastAsia="pt-PT"/>
             </w:rPr>
           </w:pPr>
-          <w:hyperlink w:anchor="_Toc470283930" w:history="1">
+          <w:hyperlink w:anchor="_Toc470297933" w:history="1">
             <w:r>
               <w:rPr>
-                <w:rStyle w:val="Hyperlink"/>
+                <w:rStyle w:val="Hiperligao"/>
                 <w:noProof/>
                 <w:sz w:val="24"/>
                 <w:szCs w:val="24"/>
@@ -1180,12 +1064,13 @@
                 <w:noProof/>
                 <w:sz w:val="24"/>
                 <w:szCs w:val="24"/>
+                <w:lang w:val="pt-PT" w:eastAsia="pt-PT"/>
               </w:rPr>
               <w:tab/>
             </w:r>
             <w:r>
               <w:rPr>
-                <w:rStyle w:val="Hyperlink"/>
+                <w:rStyle w:val="Hiperligao"/>
                 <w:noProof/>
                 <w:sz w:val="24"/>
                 <w:szCs w:val="24"/>
@@ -1218,7 +1103,7 @@
                 <w:sz w:val="24"/>
                 <w:szCs w:val="24"/>
               </w:rPr>
-              <w:instrText xml:space="preserve"> PAGEREF _Toc470283930 \h </w:instrText>
+              <w:instrText xml:space="preserve"> PAGEREF _Toc470297933 \h </w:instrText>
             </w:r>
             <w:r>
               <w:rPr>
@@ -1259,7 +1144,7 @@
         </w:p>
         <w:p>
           <w:pPr>
-            <w:pStyle w:val="TOC1"/>
+            <w:pStyle w:val="ndice1"/>
             <w:tabs>
               <w:tab w:val="left" w:pos="440"/>
               <w:tab w:val="right" w:leader="dot" w:pos="9350"/>
@@ -1268,12 +1153,13 @@
               <w:noProof/>
               <w:sz w:val="24"/>
               <w:szCs w:val="24"/>
+              <w:lang w:val="pt-PT" w:eastAsia="pt-PT"/>
             </w:rPr>
           </w:pPr>
-          <w:hyperlink w:anchor="_Toc470283931" w:history="1">
+          <w:hyperlink w:anchor="_Toc470297934" w:history="1">
             <w:r>
               <w:rPr>
-                <w:rStyle w:val="Hyperlink"/>
+                <w:rStyle w:val="Hiperligao"/>
                 <w:noProof/>
                 <w:sz w:val="24"/>
                 <w:szCs w:val="24"/>
@@ -1286,12 +1172,13 @@
                 <w:noProof/>
                 <w:sz w:val="24"/>
                 <w:szCs w:val="24"/>
+                <w:lang w:val="pt-PT" w:eastAsia="pt-PT"/>
               </w:rPr>
               <w:tab/>
             </w:r>
             <w:r>
               <w:rPr>
-                <w:rStyle w:val="Hyperlink"/>
+                <w:rStyle w:val="Hiperligao"/>
                 <w:noProof/>
                 <w:sz w:val="24"/>
                 <w:szCs w:val="24"/>
@@ -1324,7 +1211,7 @@
                 <w:sz w:val="24"/>
                 <w:szCs w:val="24"/>
               </w:rPr>
-              <w:instrText xml:space="preserve"> PAGEREF _Toc470283931 \h </w:instrText>
+              <w:instrText xml:space="preserve"> PAGEREF _Toc470297934 \h </w:instrText>
             </w:r>
             <w:r>
               <w:rPr>
@@ -1365,7 +1252,7 @@
         </w:p>
         <w:p>
           <w:pPr>
-            <w:pStyle w:val="TOC2"/>
+            <w:pStyle w:val="ndice2"/>
             <w:tabs>
               <w:tab w:val="left" w:pos="880"/>
               <w:tab w:val="right" w:leader="dot" w:pos="9350"/>
@@ -1374,12 +1261,13 @@
               <w:noProof/>
               <w:sz w:val="24"/>
               <w:szCs w:val="24"/>
+              <w:lang w:val="pt-PT" w:eastAsia="pt-PT"/>
             </w:rPr>
           </w:pPr>
-          <w:hyperlink w:anchor="_Toc470283932" w:history="1">
+          <w:hyperlink w:anchor="_Toc470297935" w:history="1">
             <w:r>
               <w:rPr>
-                <w:rStyle w:val="Hyperlink"/>
+                <w:rStyle w:val="Hiperligao"/>
                 <w:noProof/>
                 <w:sz w:val="24"/>
                 <w:szCs w:val="24"/>
@@ -1392,12 +1280,13 @@
                 <w:noProof/>
                 <w:sz w:val="24"/>
                 <w:szCs w:val="24"/>
+                <w:lang w:val="pt-PT" w:eastAsia="pt-PT"/>
               </w:rPr>
               <w:tab/>
             </w:r>
             <w:r>
               <w:rPr>
-                <w:rStyle w:val="Hyperlink"/>
+                <w:rStyle w:val="Hiperligao"/>
                 <w:noProof/>
                 <w:sz w:val="24"/>
                 <w:szCs w:val="24"/>
@@ -1430,7 +1319,7 @@
                 <w:sz w:val="24"/>
                 <w:szCs w:val="24"/>
               </w:rPr>
-              <w:instrText xml:space="preserve"> PAGEREF _Toc470283932 \h </w:instrText>
+              <w:instrText xml:space="preserve"> PAGEREF _Toc470297935 \h </w:instrText>
             </w:r>
             <w:r>
               <w:rPr>
@@ -1471,7 +1360,7 @@
         </w:p>
         <w:p>
           <w:pPr>
-            <w:pStyle w:val="TOC2"/>
+            <w:pStyle w:val="ndice2"/>
             <w:tabs>
               <w:tab w:val="left" w:pos="880"/>
               <w:tab w:val="right" w:leader="dot" w:pos="9350"/>
@@ -1480,12 +1369,13 @@
               <w:noProof/>
               <w:sz w:val="24"/>
               <w:szCs w:val="24"/>
+              <w:lang w:val="pt-PT" w:eastAsia="pt-PT"/>
             </w:rPr>
           </w:pPr>
-          <w:hyperlink w:anchor="_Toc470283933" w:history="1">
+          <w:hyperlink w:anchor="_Toc470297936" w:history="1">
             <w:r>
               <w:rPr>
-                <w:rStyle w:val="Hyperlink"/>
+                <w:rStyle w:val="Hiperligao"/>
                 <w:noProof/>
                 <w:sz w:val="24"/>
                 <w:szCs w:val="24"/>
@@ -1498,12 +1388,13 @@
                 <w:noProof/>
                 <w:sz w:val="24"/>
                 <w:szCs w:val="24"/>
+                <w:lang w:val="pt-PT" w:eastAsia="pt-PT"/>
               </w:rPr>
               <w:tab/>
             </w:r>
             <w:r>
               <w:rPr>
-                <w:rStyle w:val="Hyperlink"/>
+                <w:rStyle w:val="Hiperligao"/>
                 <w:noProof/>
                 <w:sz w:val="24"/>
                 <w:szCs w:val="24"/>
@@ -1536,7 +1427,7 @@
                 <w:sz w:val="24"/>
                 <w:szCs w:val="24"/>
               </w:rPr>
-              <w:instrText xml:space="preserve"> PAGEREF _Toc470283933 \h </w:instrText>
+              <w:instrText xml:space="preserve"> PAGEREF _Toc470297936 \h </w:instrText>
             </w:r>
             <w:r>
               <w:rPr>
@@ -1577,7 +1468,7 @@
         </w:p>
         <w:p>
           <w:pPr>
-            <w:pStyle w:val="TOC1"/>
+            <w:pStyle w:val="ndice1"/>
             <w:tabs>
               <w:tab w:val="left" w:pos="440"/>
               <w:tab w:val="right" w:leader="dot" w:pos="9350"/>
@@ -1586,12 +1477,13 @@
               <w:noProof/>
               <w:sz w:val="24"/>
               <w:szCs w:val="24"/>
+              <w:lang w:val="pt-PT" w:eastAsia="pt-PT"/>
             </w:rPr>
           </w:pPr>
-          <w:hyperlink w:anchor="_Toc470283934" w:history="1">
+          <w:hyperlink w:anchor="_Toc470297937" w:history="1">
             <w:r>
               <w:rPr>
-                <w:rStyle w:val="Hyperlink"/>
+                <w:rStyle w:val="Hiperligao"/>
                 <w:noProof/>
                 <w:sz w:val="24"/>
                 <w:szCs w:val="24"/>
@@ -1604,12 +1496,13 @@
                 <w:noProof/>
                 <w:sz w:val="24"/>
                 <w:szCs w:val="24"/>
+                <w:lang w:val="pt-PT" w:eastAsia="pt-PT"/>
               </w:rPr>
               <w:tab/>
             </w:r>
             <w:r>
               <w:rPr>
-                <w:rStyle w:val="Hyperlink"/>
+                <w:rStyle w:val="Hiperligao"/>
                 <w:noProof/>
                 <w:sz w:val="24"/>
                 <w:szCs w:val="24"/>
@@ -1642,7 +1535,7 @@
                 <w:sz w:val="24"/>
                 <w:szCs w:val="24"/>
               </w:rPr>
-              <w:instrText xml:space="preserve"> PAGEREF _Toc470283934 \h </w:instrText>
+              <w:instrText xml:space="preserve"> PAGEREF _Toc470297937 \h </w:instrText>
             </w:r>
             <w:r>
               <w:rPr>
@@ -1683,7 +1576,7 @@
         </w:p>
         <w:p>
           <w:pPr>
-            <w:pStyle w:val="TOC2"/>
+            <w:pStyle w:val="ndice2"/>
             <w:tabs>
               <w:tab w:val="left" w:pos="880"/>
               <w:tab w:val="right" w:leader="dot" w:pos="9350"/>
@@ -1692,12 +1585,13 @@
               <w:noProof/>
               <w:sz w:val="24"/>
               <w:szCs w:val="24"/>
+              <w:lang w:val="pt-PT" w:eastAsia="pt-PT"/>
             </w:rPr>
           </w:pPr>
-          <w:hyperlink w:anchor="_Toc470283935" w:history="1">
+          <w:hyperlink w:anchor="_Toc470297938" w:history="1">
             <w:r>
               <w:rPr>
-                <w:rStyle w:val="Hyperlink"/>
+                <w:rStyle w:val="Hiperligao"/>
                 <w:noProof/>
                 <w:sz w:val="24"/>
                 <w:szCs w:val="24"/>
@@ -1710,12 +1604,13 @@
                 <w:noProof/>
                 <w:sz w:val="24"/>
                 <w:szCs w:val="24"/>
+                <w:lang w:val="pt-PT" w:eastAsia="pt-PT"/>
               </w:rPr>
               <w:tab/>
             </w:r>
             <w:r>
               <w:rPr>
-                <w:rStyle w:val="Hyperlink"/>
+                <w:rStyle w:val="Hiperligao"/>
                 <w:noProof/>
                 <w:sz w:val="24"/>
                 <w:szCs w:val="24"/>
@@ -1748,7 +1643,7 @@
                 <w:sz w:val="24"/>
                 <w:szCs w:val="24"/>
               </w:rPr>
-              <w:instrText xml:space="preserve"> PAGEREF _Toc470283935 \h </w:instrText>
+              <w:instrText xml:space="preserve"> PAGEREF _Toc470297938 \h </w:instrText>
             </w:r>
             <w:r>
               <w:rPr>
@@ -1789,21 +1684,22 @@
         </w:p>
         <w:p>
           <w:pPr>
-            <w:pStyle w:val="TOC1"/>
+            <w:pStyle w:val="ndice1"/>
             <w:tabs>
-              <w:tab w:val="left" w:pos="880"/>
+              <w:tab w:val="left" w:pos="660"/>
               <w:tab w:val="right" w:leader="dot" w:pos="9350"/>
             </w:tabs>
             <w:rPr>
               <w:noProof/>
               <w:sz w:val="24"/>
               <w:szCs w:val="24"/>
+              <w:lang w:val="pt-PT" w:eastAsia="pt-PT"/>
             </w:rPr>
           </w:pPr>
-          <w:hyperlink w:anchor="_Toc470283936" w:history="1">
+          <w:hyperlink w:anchor="_Toc470297939" w:history="1">
             <w:r>
               <w:rPr>
-                <w:rStyle w:val="Hyperlink"/>
+                <w:rStyle w:val="Hiperligao"/>
                 <w:noProof/>
                 <w:sz w:val="24"/>
                 <w:szCs w:val="24"/>
@@ -1816,12 +1712,13 @@
                 <w:noProof/>
                 <w:sz w:val="24"/>
                 <w:szCs w:val="24"/>
+                <w:lang w:val="pt-PT" w:eastAsia="pt-PT"/>
               </w:rPr>
               <w:tab/>
             </w:r>
             <w:r>
               <w:rPr>
-                <w:rStyle w:val="Hyperlink"/>
+                <w:rStyle w:val="Hiperligao"/>
                 <w:noProof/>
                 <w:sz w:val="24"/>
                 <w:szCs w:val="24"/>
@@ -1854,7 +1751,7 @@
                 <w:sz w:val="24"/>
                 <w:szCs w:val="24"/>
               </w:rPr>
-              <w:instrText xml:space="preserve"> PAGEREF _Toc470283936 \h </w:instrText>
+              <w:instrText xml:space="preserve"> PAGEREF _Toc470297939 \h </w:instrText>
             </w:r>
             <w:r>
               <w:rPr>
@@ -1895,21 +1792,22 @@
         </w:p>
         <w:p>
           <w:pPr>
-            <w:pStyle w:val="TOC1"/>
+            <w:pStyle w:val="ndice1"/>
             <w:tabs>
-              <w:tab w:val="left" w:pos="880"/>
+              <w:tab w:val="left" w:pos="660"/>
               <w:tab w:val="right" w:leader="dot" w:pos="9350"/>
             </w:tabs>
             <w:rPr>
               <w:noProof/>
               <w:sz w:val="24"/>
               <w:szCs w:val="24"/>
+              <w:lang w:val="pt-PT" w:eastAsia="pt-PT"/>
             </w:rPr>
           </w:pPr>
-          <w:hyperlink w:anchor="_Toc470283937" w:history="1">
+          <w:hyperlink w:anchor="_Toc470297940" w:history="1">
             <w:r>
               <w:rPr>
-                <w:rStyle w:val="Hyperlink"/>
+                <w:rStyle w:val="Hiperligao"/>
                 <w:noProof/>
                 <w:sz w:val="24"/>
                 <w:szCs w:val="24"/>
@@ -1922,12 +1820,13 @@
                 <w:noProof/>
                 <w:sz w:val="24"/>
                 <w:szCs w:val="24"/>
+                <w:lang w:val="pt-PT" w:eastAsia="pt-PT"/>
               </w:rPr>
               <w:tab/>
             </w:r>
             <w:r>
               <w:rPr>
-                <w:rStyle w:val="Hyperlink"/>
+                <w:rStyle w:val="Hiperligao"/>
                 <w:noProof/>
                 <w:sz w:val="24"/>
                 <w:szCs w:val="24"/>
@@ -1960,7 +1859,7 @@
                 <w:sz w:val="24"/>
                 <w:szCs w:val="24"/>
               </w:rPr>
-              <w:instrText xml:space="preserve"> PAGEREF _Toc470283937 \h </w:instrText>
+              <w:instrText xml:space="preserve"> PAGEREF _Toc470297940 \h </w:instrText>
             </w:r>
             <w:r>
               <w:rPr>
@@ -2001,7 +1900,7 @@
         </w:p>
         <w:p>
           <w:pPr>
-            <w:pStyle w:val="TOC2"/>
+            <w:pStyle w:val="ndice2"/>
             <w:tabs>
               <w:tab w:val="left" w:pos="880"/>
               <w:tab w:val="right" w:leader="dot" w:pos="9350"/>
@@ -2010,12 +1909,13 @@
               <w:noProof/>
               <w:sz w:val="24"/>
               <w:szCs w:val="24"/>
+              <w:lang w:val="pt-PT" w:eastAsia="pt-PT"/>
             </w:rPr>
           </w:pPr>
-          <w:hyperlink w:anchor="_Toc470283938" w:history="1">
+          <w:hyperlink w:anchor="_Toc470297941" w:history="1">
             <w:r>
               <w:rPr>
-                <w:rStyle w:val="Hyperlink"/>
+                <w:rStyle w:val="Hiperligao"/>
                 <w:noProof/>
                 <w:sz w:val="24"/>
                 <w:szCs w:val="24"/>
@@ -2028,12 +1928,13 @@
                 <w:noProof/>
                 <w:sz w:val="24"/>
                 <w:szCs w:val="24"/>
+                <w:lang w:val="pt-PT" w:eastAsia="pt-PT"/>
               </w:rPr>
               <w:tab/>
             </w:r>
             <w:r>
               <w:rPr>
-                <w:rStyle w:val="Hyperlink"/>
+                <w:rStyle w:val="Hiperligao"/>
                 <w:noProof/>
                 <w:sz w:val="24"/>
                 <w:szCs w:val="24"/>
@@ -2066,7 +1967,7 @@
                 <w:sz w:val="24"/>
                 <w:szCs w:val="24"/>
               </w:rPr>
-              <w:instrText xml:space="preserve"> PAGEREF _Toc470283938 \h </w:instrText>
+              <w:instrText xml:space="preserve"> PAGEREF _Toc470297941 \h </w:instrText>
             </w:r>
             <w:r>
               <w:rPr>
@@ -2107,7 +2008,7 @@
         </w:p>
         <w:p>
           <w:pPr>
-            <w:pStyle w:val="TOC2"/>
+            <w:pStyle w:val="ndice2"/>
             <w:tabs>
               <w:tab w:val="left" w:pos="880"/>
               <w:tab w:val="right" w:leader="dot" w:pos="9350"/>
@@ -2116,12 +2017,13 @@
               <w:noProof/>
               <w:sz w:val="24"/>
               <w:szCs w:val="24"/>
+              <w:lang w:val="pt-PT" w:eastAsia="pt-PT"/>
             </w:rPr>
           </w:pPr>
-          <w:hyperlink w:anchor="_Toc470283939" w:history="1">
+          <w:hyperlink w:anchor="_Toc470297942" w:history="1">
             <w:r>
               <w:rPr>
-                <w:rStyle w:val="Hyperlink"/>
+                <w:rStyle w:val="Hiperligao"/>
                 <w:noProof/>
                 <w:sz w:val="24"/>
                 <w:szCs w:val="24"/>
@@ -2134,12 +2036,13 @@
                 <w:noProof/>
                 <w:sz w:val="24"/>
                 <w:szCs w:val="24"/>
+                <w:lang w:val="pt-PT" w:eastAsia="pt-PT"/>
               </w:rPr>
               <w:tab/>
             </w:r>
             <w:r>
               <w:rPr>
-                <w:rStyle w:val="Hyperlink"/>
+                <w:rStyle w:val="Hiperligao"/>
                 <w:noProof/>
                 <w:sz w:val="24"/>
                 <w:szCs w:val="24"/>
@@ -2172,7 +2075,7 @@
                 <w:sz w:val="24"/>
                 <w:szCs w:val="24"/>
               </w:rPr>
-              <w:instrText xml:space="preserve"> PAGEREF _Toc470283939 \h </w:instrText>
+              <w:instrText xml:space="preserve"> PAGEREF _Toc470297942 \h </w:instrText>
             </w:r>
             <w:r>
               <w:rPr>
@@ -2213,7 +2116,7 @@
         </w:p>
         <w:p>
           <w:pPr>
-            <w:pStyle w:val="TOC2"/>
+            <w:pStyle w:val="ndice2"/>
             <w:tabs>
               <w:tab w:val="left" w:pos="880"/>
               <w:tab w:val="right" w:leader="dot" w:pos="9350"/>
@@ -2222,12 +2125,13 @@
               <w:noProof/>
               <w:sz w:val="24"/>
               <w:szCs w:val="24"/>
+              <w:lang w:val="pt-PT" w:eastAsia="pt-PT"/>
             </w:rPr>
           </w:pPr>
-          <w:hyperlink w:anchor="_Toc470283940" w:history="1">
+          <w:hyperlink w:anchor="_Toc470297943" w:history="1">
             <w:r>
               <w:rPr>
-                <w:rStyle w:val="Hyperlink"/>
+                <w:rStyle w:val="Hiperligao"/>
                 <w:noProof/>
                 <w:sz w:val="24"/>
                 <w:szCs w:val="24"/>
@@ -2240,12 +2144,13 @@
                 <w:noProof/>
                 <w:sz w:val="24"/>
                 <w:szCs w:val="24"/>
+                <w:lang w:val="pt-PT" w:eastAsia="pt-PT"/>
               </w:rPr>
               <w:tab/>
             </w:r>
             <w:r>
               <w:rPr>
-                <w:rStyle w:val="Hyperlink"/>
+                <w:rStyle w:val="Hiperligao"/>
                 <w:noProof/>
                 <w:sz w:val="24"/>
                 <w:szCs w:val="24"/>
@@ -2278,7 +2183,7 @@
                 <w:sz w:val="24"/>
                 <w:szCs w:val="24"/>
               </w:rPr>
-              <w:instrText xml:space="preserve"> PAGEREF _Toc470283940 \h </w:instrText>
+              <w:instrText xml:space="preserve"> PAGEREF _Toc470297943 \h </w:instrText>
             </w:r>
             <w:r>
               <w:rPr>
@@ -2319,7 +2224,7 @@
         </w:p>
         <w:p>
           <w:pPr>
-            <w:pStyle w:val="TOC2"/>
+            <w:pStyle w:val="ndice2"/>
             <w:tabs>
               <w:tab w:val="left" w:pos="880"/>
               <w:tab w:val="right" w:leader="dot" w:pos="9350"/>
@@ -2328,12 +2233,13 @@
               <w:noProof/>
               <w:sz w:val="24"/>
               <w:szCs w:val="24"/>
+              <w:lang w:val="pt-PT" w:eastAsia="pt-PT"/>
             </w:rPr>
           </w:pPr>
-          <w:hyperlink w:anchor="_Toc470283941" w:history="1">
+          <w:hyperlink w:anchor="_Toc470297944" w:history="1">
             <w:r>
               <w:rPr>
-                <w:rStyle w:val="Hyperlink"/>
+                <w:rStyle w:val="Hiperligao"/>
                 <w:noProof/>
                 <w:sz w:val="24"/>
                 <w:szCs w:val="24"/>
@@ -2346,12 +2252,13 @@
                 <w:noProof/>
                 <w:sz w:val="24"/>
                 <w:szCs w:val="24"/>
+                <w:lang w:val="pt-PT" w:eastAsia="pt-PT"/>
               </w:rPr>
               <w:tab/>
             </w:r>
             <w:r>
               <w:rPr>
-                <w:rStyle w:val="Hyperlink"/>
+                <w:rStyle w:val="Hiperligao"/>
                 <w:noProof/>
                 <w:sz w:val="24"/>
                 <w:szCs w:val="24"/>
@@ -2384,7 +2291,7 @@
                 <w:sz w:val="24"/>
                 <w:szCs w:val="24"/>
               </w:rPr>
-              <w:instrText xml:space="preserve"> PAGEREF _Toc470283941 \h </w:instrText>
+              <w:instrText xml:space="preserve"> PAGEREF _Toc470297944 \h </w:instrText>
             </w:r>
             <w:r>
               <w:rPr>
@@ -2422,10 +2329,12 @@
               <w:fldChar w:fldCharType="end"/>
             </w:r>
           </w:hyperlink>
+          <w:bookmarkStart w:id="1" w:name="_GoBack"/>
+          <w:bookmarkEnd w:id="1"/>
         </w:p>
         <w:p>
           <w:pPr>
-            <w:pStyle w:val="TOC2"/>
+            <w:pStyle w:val="ndice2"/>
             <w:tabs>
               <w:tab w:val="left" w:pos="880"/>
               <w:tab w:val="right" w:leader="dot" w:pos="9350"/>
@@ -2434,12 +2343,13 @@
               <w:noProof/>
               <w:sz w:val="24"/>
               <w:szCs w:val="24"/>
+              <w:lang w:val="pt-PT" w:eastAsia="pt-PT"/>
             </w:rPr>
           </w:pPr>
-          <w:hyperlink w:anchor="_Toc470283942" w:history="1">
+          <w:hyperlink w:anchor="_Toc470297945" w:history="1">
             <w:r>
               <w:rPr>
-                <w:rStyle w:val="Hyperlink"/>
+                <w:rStyle w:val="Hiperligao"/>
                 <w:noProof/>
                 <w:sz w:val="24"/>
                 <w:szCs w:val="24"/>
@@ -2452,12 +2362,13 @@
                 <w:noProof/>
                 <w:sz w:val="24"/>
                 <w:szCs w:val="24"/>
+                <w:lang w:val="pt-PT" w:eastAsia="pt-PT"/>
               </w:rPr>
               <w:tab/>
             </w:r>
             <w:r>
               <w:rPr>
-                <w:rStyle w:val="Hyperlink"/>
+                <w:rStyle w:val="Hiperligao"/>
                 <w:noProof/>
                 <w:sz w:val="24"/>
                 <w:szCs w:val="24"/>
@@ -2490,7 +2401,7 @@
                 <w:sz w:val="24"/>
                 <w:szCs w:val="24"/>
               </w:rPr>
-              <w:instrText xml:space="preserve"> PAGEREF _Toc470283942 \h </w:instrText>
+              <w:instrText xml:space="preserve"> PAGEREF _Toc470297945 \h </w:instrText>
             </w:r>
             <w:r>
               <w:rPr>
@@ -2531,7 +2442,7 @@
         </w:p>
         <w:p>
           <w:pPr>
-            <w:pStyle w:val="TOC1"/>
+            <w:pStyle w:val="ndice1"/>
             <w:tabs>
               <w:tab w:val="right" w:leader="dot" w:pos="9350"/>
             </w:tabs>
@@ -2539,12 +2450,13 @@
               <w:noProof/>
               <w:sz w:val="24"/>
               <w:szCs w:val="24"/>
+              <w:lang w:val="pt-PT" w:eastAsia="pt-PT"/>
             </w:rPr>
           </w:pPr>
-          <w:hyperlink w:anchor="_Toc470283943" w:history="1">
+          <w:hyperlink w:anchor="_Toc470297946" w:history="1">
             <w:r>
               <w:rPr>
-                <w:rStyle w:val="Hyperlink"/>
+                <w:rStyle w:val="Hiperligao"/>
                 <w:noProof/>
                 <w:sz w:val="24"/>
                 <w:szCs w:val="24"/>
@@ -2577,7 +2489,7 @@
                 <w:sz w:val="24"/>
                 <w:szCs w:val="24"/>
               </w:rPr>
-              <w:instrText xml:space="preserve"> PAGEREF _Toc470283943 \h </w:instrText>
+              <w:instrText xml:space="preserve"> PAGEREF _Toc470297946 \h </w:instrText>
             </w:r>
             <w:r>
               <w:rPr>
@@ -2618,7 +2530,7 @@
         </w:p>
         <w:p>
           <w:pPr>
-            <w:pStyle w:val="TOC1"/>
+            <w:pStyle w:val="ndice1"/>
             <w:tabs>
               <w:tab w:val="right" w:leader="dot" w:pos="9350"/>
             </w:tabs>
@@ -2626,12 +2538,13 @@
               <w:noProof/>
               <w:sz w:val="24"/>
               <w:szCs w:val="24"/>
+              <w:lang w:val="pt-PT" w:eastAsia="pt-PT"/>
             </w:rPr>
           </w:pPr>
-          <w:hyperlink w:anchor="_Toc470283944" w:history="1">
+          <w:hyperlink w:anchor="_Toc470297947" w:history="1">
             <w:r>
               <w:rPr>
-                <w:rStyle w:val="Hyperlink"/>
+                <w:rStyle w:val="Hiperligao"/>
                 <w:noProof/>
                 <w:sz w:val="24"/>
                 <w:szCs w:val="24"/>
@@ -2664,7 +2577,7 @@
                 <w:sz w:val="24"/>
                 <w:szCs w:val="24"/>
               </w:rPr>
-              <w:instrText xml:space="preserve"> PAGEREF _Toc470283944 \h </w:instrText>
+              <w:instrText xml:space="preserve"> PAGEREF _Toc470297947 \h </w:instrText>
             </w:r>
             <w:r>
               <w:rPr>
@@ -2732,7 +2645,7 @@
     </w:p>
     <w:p>
       <w:pPr>
-        <w:pStyle w:val="Heading1"/>
+        <w:pStyle w:val="Cabealho1"/>
         <w:numPr>
           <w:ilvl w:val="0"/>
           <w:numId w:val="4"/>
@@ -2744,7 +2657,7 @@
         </w:rPr>
         <w:br w:type="page"/>
       </w:r>
-      <w:bookmarkStart w:id="1" w:name="_Toc470283930"/>
+      <w:bookmarkStart w:id="2" w:name="_Toc470297933"/>
       <w:r>
         <w:rPr>
           <w:lang w:val="pt-PT"/>
@@ -2752,7 +2665,7 @@
         <w:lastRenderedPageBreak/>
         <w:t>Introdução</w:t>
       </w:r>
-      <w:bookmarkEnd w:id="1"/>
+      <w:bookmarkEnd w:id="2"/>
     </w:p>
     <w:p>
       <w:pPr>
@@ -2815,7 +2728,7 @@
     </w:p>
     <w:p>
       <w:pPr>
-        <w:pStyle w:val="ListParagraph"/>
+        <w:pStyle w:val="PargrafodaLista"/>
         <w:numPr>
           <w:ilvl w:val="0"/>
           <w:numId w:val="3"/>
@@ -2862,7 +2775,7 @@
     </w:p>
     <w:p>
       <w:pPr>
-        <w:pStyle w:val="ListParagraph"/>
+        <w:pStyle w:val="PargrafodaLista"/>
         <w:numPr>
           <w:ilvl w:val="0"/>
           <w:numId w:val="3"/>
@@ -2935,7 +2848,7 @@
     </w:p>
     <w:p>
       <w:pPr>
-        <w:pStyle w:val="ListParagraph"/>
+        <w:pStyle w:val="PargrafodaLista"/>
         <w:numPr>
           <w:ilvl w:val="0"/>
           <w:numId w:val="3"/>
@@ -2999,7 +2912,7 @@
     </w:p>
     <w:p>
       <w:pPr>
-        <w:pStyle w:val="ListParagraph"/>
+        <w:pStyle w:val="PargrafodaLista"/>
         <w:numPr>
           <w:ilvl w:val="0"/>
           <w:numId w:val="3"/>
@@ -3087,7 +3000,7 @@
     </w:p>
     <w:p>
       <w:pPr>
-        <w:pStyle w:val="ListParagraph"/>
+        <w:pStyle w:val="PargrafodaLista"/>
         <w:numPr>
           <w:ilvl w:val="0"/>
           <w:numId w:val="3"/>
@@ -3119,7 +3032,7 @@
     </w:p>
     <w:p>
       <w:pPr>
-        <w:pStyle w:val="ListParagraph"/>
+        <w:pStyle w:val="PargrafodaLista"/>
         <w:numPr>
           <w:ilvl w:val="0"/>
           <w:numId w:val="3"/>
@@ -3185,7 +3098,7 @@
     </w:p>
     <w:p>
       <w:pPr>
-        <w:pStyle w:val="Heading1"/>
+        <w:pStyle w:val="Cabealho1"/>
         <w:numPr>
           <w:ilvl w:val="0"/>
           <w:numId w:val="4"/>
@@ -3194,7 +3107,7 @@
           <w:lang w:val="pt-PT"/>
         </w:rPr>
       </w:pPr>
-      <w:bookmarkStart w:id="2" w:name="_Toc470283931"/>
+      <w:bookmarkStart w:id="3" w:name="_Toc470297934"/>
       <w:r>
         <w:rPr>
           <w:lang w:val="pt-PT"/>
@@ -3209,7 +3122,7 @@
         </w:rPr>
         <w:t>Download</w:t>
       </w:r>
-      <w:bookmarkEnd w:id="2"/>
+      <w:bookmarkEnd w:id="3"/>
     </w:p>
     <w:p>
       <w:pPr>
@@ -3401,7 +3314,7 @@
     </w:p>
     <w:p>
       <w:pPr>
-        <w:pStyle w:val="Heading2"/>
+        <w:pStyle w:val="Cabealho2"/>
         <w:numPr>
           <w:ilvl w:val="1"/>
           <w:numId w:val="4"/>
@@ -3410,7 +3323,7 @@
           <w:lang w:val="pt-PT"/>
         </w:rPr>
       </w:pPr>
-      <w:bookmarkStart w:id="3" w:name="_Toc470283932"/>
+      <w:bookmarkStart w:id="4" w:name="_Toc470297935"/>
       <w:r>
         <w:rPr>
           <w:color w:val="2F5496" w:themeColor="accent1" w:themeShade="BF"/>
@@ -3418,7 +3331,7 @@
         </w:rPr>
         <w:t>Arquitetura</w:t>
       </w:r>
-      <w:bookmarkEnd w:id="3"/>
+      <w:bookmarkEnd w:id="4"/>
     </w:p>
     <w:p>
       <w:pPr>
@@ -3754,6 +3667,7 @@
           <w:noProof/>
           <w:sz w:val="24"/>
           <w:szCs w:val="24"/>
+          <w:lang w:val="pt-PT" w:eastAsia="pt-PT"/>
         </w:rPr>
         <w:drawing>
           <wp:anchor distT="0" distB="0" distL="114300" distR="114300" simplePos="0" relativeHeight="251659264" behindDoc="0" locked="0" layoutInCell="1" allowOverlap="1">
@@ -3779,7 +3693,7 @@
                     <pic:cNvPicPr/>
                   </pic:nvPicPr>
                   <pic:blipFill>
-                    <a:blip r:embed="rId8">
+                    <a:blip r:embed="rId12">
                       <a:extLst>
                         <a:ext uri="{28A0092B-C50C-407E-A947-70E740481C1C}">
                           <a14:useLocalDpi xmlns:a14="http://schemas.microsoft.com/office/drawing/2010/main" val="0"/>
@@ -3950,6 +3864,7 @@
           <w:noProof/>
           <w:sz w:val="24"/>
           <w:szCs w:val="24"/>
+          <w:lang w:val="pt-PT" w:eastAsia="pt-PT"/>
         </w:rPr>
         <w:drawing>
           <wp:inline distT="0" distB="0" distL="0" distR="0" wp14:anchorId="6717CB6A" wp14:editId="16E3A263">
@@ -3967,7 +3882,7 @@
                     <pic:cNvPicPr/>
                   </pic:nvPicPr>
                   <pic:blipFill>
-                    <a:blip r:embed="rId9">
+                    <a:blip r:embed="rId13">
                       <a:extLst>
                         <a:ext uri="{28A0092B-C50C-407E-A947-70E740481C1C}">
                           <a14:useLocalDpi xmlns:a14="http://schemas.microsoft.com/office/drawing/2010/main" val="0"/>
@@ -3993,8 +3908,6 @@
           </wp:inline>
         </w:drawing>
       </w:r>
-      <w:bookmarkStart w:id="4" w:name="_GoBack"/>
-      <w:bookmarkEnd w:id="4"/>
     </w:p>
     <w:p>
       <w:pPr>
@@ -4478,6 +4391,7 @@
           <w:color w:val="FF0000"/>
           <w:sz w:val="24"/>
           <w:szCs w:val="24"/>
+          <w:lang w:val="pt-PT" w:eastAsia="pt-PT"/>
         </w:rPr>
         <w:drawing>
           <wp:inline distT="0" distB="0" distL="0" distR="0">
@@ -4495,7 +4409,7 @@
                     <pic:cNvPicPr/>
                   </pic:nvPicPr>
                   <pic:blipFill>
-                    <a:blip r:embed="rId10">
+                    <a:blip r:embed="rId14">
                       <a:extLst>
                         <a:ext uri="{28A0092B-C50C-407E-A947-70E740481C1C}">
                           <a14:useLocalDpi xmlns:a14="http://schemas.microsoft.com/office/drawing/2010/main" val="0"/>
@@ -4577,6 +4491,7 @@
           <w:color w:val="FF0000"/>
           <w:sz w:val="24"/>
           <w:szCs w:val="24"/>
+          <w:lang w:val="pt-PT" w:eastAsia="pt-PT"/>
         </w:rPr>
         <w:drawing>
           <wp:inline distT="0" distB="0" distL="0" distR="0">
@@ -4594,7 +4509,7 @@
                     <pic:cNvPicPr/>
                   </pic:nvPicPr>
                   <pic:blipFill>
-                    <a:blip r:embed="rId11">
+                    <a:blip r:embed="rId15">
                       <a:extLst>
                         <a:ext uri="{28A0092B-C50C-407E-A947-70E740481C1C}">
                           <a14:useLocalDpi xmlns:a14="http://schemas.microsoft.com/office/drawing/2010/main" val="0"/>
@@ -4985,7 +4900,7 @@
     </w:p>
     <w:p>
       <w:pPr>
-        <w:pStyle w:val="Heading2"/>
+        <w:pStyle w:val="Cabealho2"/>
         <w:numPr>
           <w:ilvl w:val="1"/>
           <w:numId w:val="4"/>
@@ -4995,7 +4910,7 @@
           <w:lang w:val="pt-PT"/>
         </w:rPr>
       </w:pPr>
-      <w:bookmarkStart w:id="5" w:name="_Toc470283933"/>
+      <w:bookmarkStart w:id="5" w:name="_Toc470297936"/>
       <w:r>
         <w:rPr>
           <w:color w:val="2F5496" w:themeColor="accent1" w:themeShade="BF"/>
@@ -5014,7 +4929,7 @@
     </w:p>
     <w:p>
       <w:pPr>
-        <w:pStyle w:val="ListParagraph"/>
+        <w:pStyle w:val="PargrafodaLista"/>
         <w:ind w:left="420"/>
         <w:rPr>
           <w:lang w:val="pt-PT"/>
@@ -5113,7 +5028,7 @@
     </w:p>
     <w:p>
       <w:pPr>
-        <w:pStyle w:val="Heading1"/>
+        <w:pStyle w:val="Cabealho1"/>
         <w:numPr>
           <w:ilvl w:val="0"/>
           <w:numId w:val="4"/>
@@ -5122,7 +5037,7 @@
           <w:lang w:val="pt-PT"/>
         </w:rPr>
       </w:pPr>
-      <w:bookmarkStart w:id="6" w:name="_Toc470283934"/>
+      <w:bookmarkStart w:id="6" w:name="_Toc470297937"/>
       <w:r>
         <w:rPr>
           <w:lang w:val="pt-PT"/>
@@ -5147,7 +5062,7 @@
     </w:p>
     <w:p>
       <w:pPr>
-        <w:pStyle w:val="Heading2"/>
+        <w:pStyle w:val="Cabealho2"/>
         <w:numPr>
           <w:ilvl w:val="1"/>
           <w:numId w:val="4"/>
@@ -5157,7 +5072,7 @@
           <w:lang w:val="pt-PT"/>
         </w:rPr>
       </w:pPr>
-      <w:bookmarkStart w:id="7" w:name="_Toc470283935"/>
+      <w:bookmarkStart w:id="7" w:name="_Toc470297938"/>
       <w:r>
         <w:rPr>
           <w:color w:val="2F5496" w:themeColor="accent1" w:themeShade="BF"/>
@@ -5183,7 +5098,7 @@
     </w:p>
     <w:p>
       <w:pPr>
-        <w:pStyle w:val="Heading1"/>
+        <w:pStyle w:val="Cabealho1"/>
         <w:numPr>
           <w:ilvl w:val="2"/>
           <w:numId w:val="4"/>
@@ -5194,7 +5109,7 @@
           <w:lang w:val="pt-PT"/>
         </w:rPr>
       </w:pPr>
-      <w:bookmarkStart w:id="8" w:name="_Toc470283936"/>
+      <w:bookmarkStart w:id="8" w:name="_Toc470297939"/>
       <w:r>
         <w:rPr>
           <w:sz w:val="24"/>
@@ -5671,7 +5586,7 @@
     </w:p>
     <w:p>
       <w:pPr>
-        <w:pStyle w:val="Heading1"/>
+        <w:pStyle w:val="Cabealho1"/>
         <w:ind w:left="1080"/>
         <w:rPr>
           <w:sz w:val="24"/>
@@ -5696,7 +5611,7 @@
     </w:p>
     <w:p>
       <w:pPr>
-        <w:pStyle w:val="Heading1"/>
+        <w:pStyle w:val="Cabealho1"/>
         <w:numPr>
           <w:ilvl w:val="2"/>
           <w:numId w:val="4"/>
@@ -5707,7 +5622,7 @@
           <w:lang w:val="pt-PT"/>
         </w:rPr>
       </w:pPr>
-      <w:bookmarkStart w:id="9" w:name="_Toc470283937"/>
+      <w:bookmarkStart w:id="9" w:name="_Toc470297940"/>
       <w:r>
         <w:rPr>
           <w:sz w:val="24"/>
@@ -5736,6 +5651,7 @@
       <w:r>
         <w:rPr>
           <w:noProof/>
+          <w:lang w:val="pt-PT" w:eastAsia="pt-PT"/>
         </w:rPr>
         <w:drawing>
           <wp:anchor distT="0" distB="0" distL="114300" distR="114300" simplePos="0" relativeHeight="251660288" behindDoc="0" locked="0" layoutInCell="1" allowOverlap="1">
@@ -5761,7 +5677,7 @@
                     <pic:cNvPicPr/>
                   </pic:nvPicPr>
                   <pic:blipFill>
-                    <a:blip r:embed="rId12">
+                    <a:blip r:embed="rId16">
                       <a:extLst>
                         <a:ext uri="{28A0092B-C50C-407E-A947-70E740481C1C}">
                           <a14:useLocalDpi xmlns:a14="http://schemas.microsoft.com/office/drawing/2010/main" val="0"/>
@@ -6157,7 +6073,7 @@
     </w:p>
     <w:p>
       <w:pPr>
-        <w:pStyle w:val="Heading2"/>
+        <w:pStyle w:val="Cabealho2"/>
         <w:numPr>
           <w:ilvl w:val="1"/>
           <w:numId w:val="4"/>
@@ -6167,7 +6083,7 @@
           <w:lang w:val="pt-PT"/>
         </w:rPr>
       </w:pPr>
-      <w:bookmarkStart w:id="10" w:name="_Toc470283938"/>
+      <w:bookmarkStart w:id="10" w:name="_Toc470297941"/>
       <w:r>
         <w:rPr>
           <w:color w:val="2F5496" w:themeColor="accent1" w:themeShade="BF"/>
@@ -6237,6 +6153,7 @@
       <w:r>
         <w:rPr>
           <w:noProof/>
+          <w:lang w:val="pt-PT" w:eastAsia="pt-PT"/>
         </w:rPr>
         <w:drawing>
           <wp:anchor distT="0" distB="0" distL="114300" distR="114300" simplePos="0" relativeHeight="251661312" behindDoc="0" locked="0" layoutInCell="1" allowOverlap="1">
@@ -6262,7 +6179,7 @@
                     <pic:cNvPicPr/>
                   </pic:nvPicPr>
                   <pic:blipFill>
-                    <a:blip r:embed="rId13">
+                    <a:blip r:embed="rId17">
                       <a:extLst>
                         <a:ext uri="{28A0092B-C50C-407E-A947-70E740481C1C}">
                           <a14:useLocalDpi xmlns:a14="http://schemas.microsoft.com/office/drawing/2010/main" val="0"/>
@@ -6443,7 +6360,7 @@
     </w:p>
     <w:p>
       <w:pPr>
-        <w:pStyle w:val="ListParagraph"/>
+        <w:pStyle w:val="PargrafodaLista"/>
         <w:numPr>
           <w:ilvl w:val="0"/>
           <w:numId w:val="7"/>
@@ -6476,7 +6393,7 @@
     </w:p>
     <w:p>
       <w:pPr>
-        <w:pStyle w:val="ListParagraph"/>
+        <w:pStyle w:val="PargrafodaLista"/>
         <w:numPr>
           <w:ilvl w:val="0"/>
           <w:numId w:val="7"/>
@@ -6635,7 +6552,7 @@
     </w:p>
     <w:p>
       <w:pPr>
-        <w:pStyle w:val="ListParagraph"/>
+        <w:pStyle w:val="PargrafodaLista"/>
         <w:numPr>
           <w:ilvl w:val="0"/>
           <w:numId w:val="9"/>
@@ -6658,7 +6575,7 @@
     </w:p>
     <w:p>
       <w:pPr>
-        <w:pStyle w:val="ListParagraph"/>
+        <w:pStyle w:val="PargrafodaLista"/>
         <w:numPr>
           <w:ilvl w:val="0"/>
           <w:numId w:val="9"/>
@@ -6713,7 +6630,7 @@
     </w:p>
     <w:p>
       <w:pPr>
-        <w:pStyle w:val="ListParagraph"/>
+        <w:pStyle w:val="PargrafodaLista"/>
         <w:numPr>
           <w:ilvl w:val="0"/>
           <w:numId w:val="9"/>
@@ -6769,7 +6686,7 @@
     </w:p>
     <w:p>
       <w:pPr>
-        <w:pStyle w:val="ListParagraph"/>
+        <w:pStyle w:val="PargrafodaLista"/>
         <w:numPr>
           <w:ilvl w:val="0"/>
           <w:numId w:val="9"/>
@@ -6792,7 +6709,7 @@
     </w:p>
     <w:p>
       <w:pPr>
-        <w:pStyle w:val="ListParagraph"/>
+        <w:pStyle w:val="PargrafodaLista"/>
         <w:numPr>
           <w:ilvl w:val="0"/>
           <w:numId w:val="9"/>
@@ -6815,7 +6732,7 @@
     </w:p>
     <w:p>
       <w:pPr>
-        <w:pStyle w:val="ListParagraph"/>
+        <w:pStyle w:val="PargrafodaLista"/>
         <w:numPr>
           <w:ilvl w:val="0"/>
           <w:numId w:val="9"/>
@@ -7180,7 +7097,7 @@
     </w:p>
     <w:p>
       <w:pPr>
-        <w:pStyle w:val="Heading2"/>
+        <w:pStyle w:val="Cabealho2"/>
         <w:numPr>
           <w:ilvl w:val="1"/>
           <w:numId w:val="4"/>
@@ -7190,7 +7107,7 @@
           <w:lang w:val="pt-PT"/>
         </w:rPr>
       </w:pPr>
-      <w:bookmarkStart w:id="11" w:name="_Toc470283939"/>
+      <w:bookmarkStart w:id="11" w:name="_Toc470297942"/>
       <w:r>
         <w:rPr>
           <w:color w:val="2F5496" w:themeColor="accent1" w:themeShade="BF"/>
@@ -7232,6 +7149,7 @@
       <w:r>
         <w:rPr>
           <w:noProof/>
+          <w:lang w:val="pt-PT" w:eastAsia="pt-PT"/>
         </w:rPr>
         <w:drawing>
           <wp:anchor distT="0" distB="0" distL="114300" distR="114300" simplePos="0" relativeHeight="251663360" behindDoc="1" locked="0" layoutInCell="1" allowOverlap="1">
@@ -7267,7 +7185,7 @@
                     </pic:cNvPicPr>
                   </pic:nvPicPr>
                   <pic:blipFill>
-                    <a:blip r:embed="rId14">
+                    <a:blip r:embed="rId18">
                       <a:extLst>
                         <a:ext uri="{28A0092B-C50C-407E-A947-70E740481C1C}">
                           <a14:useLocalDpi xmlns:a14="http://schemas.microsoft.com/office/drawing/2010/main" val="0"/>
@@ -7828,7 +7746,7 @@
     </w:p>
     <w:p>
       <w:pPr>
-        <w:pStyle w:val="Heading2"/>
+        <w:pStyle w:val="Cabealho2"/>
         <w:numPr>
           <w:ilvl w:val="1"/>
           <w:numId w:val="4"/>
@@ -7839,7 +7757,7 @@
           <w:lang w:val="pt-PT"/>
         </w:rPr>
       </w:pPr>
-      <w:bookmarkStart w:id="12" w:name="_Toc470283940"/>
+      <w:bookmarkStart w:id="12" w:name="_Toc470297943"/>
       <w:r>
         <w:rPr>
           <w:color w:val="2F5496" w:themeColor="accent1" w:themeShade="BF"/>
@@ -7880,6 +7798,7 @@
       <w:r>
         <w:rPr>
           <w:noProof/>
+          <w:lang w:val="pt-PT" w:eastAsia="pt-PT"/>
         </w:rPr>
         <w:drawing>
           <wp:anchor distT="0" distB="0" distL="114300" distR="114300" simplePos="0" relativeHeight="251664384" behindDoc="1" locked="0" layoutInCell="1" allowOverlap="1">
@@ -7915,7 +7834,7 @@
                     </pic:cNvPicPr>
                   </pic:nvPicPr>
                   <pic:blipFill rotWithShape="1">
-                    <a:blip r:embed="rId15">
+                    <a:blip r:embed="rId19">
                       <a:extLst>
                         <a:ext uri="{28A0092B-C50C-407E-A947-70E740481C1C}">
                           <a14:useLocalDpi xmlns:a14="http://schemas.microsoft.com/office/drawing/2010/main" val="0"/>
@@ -8115,7 +8034,7 @@
     </w:p>
     <w:p>
       <w:pPr>
-        <w:pStyle w:val="ListParagraph"/>
+        <w:pStyle w:val="PargrafodaLista"/>
         <w:numPr>
           <w:ilvl w:val="0"/>
           <w:numId w:val="11"/>
@@ -8138,7 +8057,7 @@
     </w:p>
     <w:p>
       <w:pPr>
-        <w:pStyle w:val="ListParagraph"/>
+        <w:pStyle w:val="PargrafodaLista"/>
         <w:numPr>
           <w:ilvl w:val="0"/>
           <w:numId w:val="11"/>
@@ -8195,7 +8114,7 @@
     </w:p>
     <w:p>
       <w:pPr>
-        <w:pStyle w:val="ListParagraph"/>
+        <w:pStyle w:val="PargrafodaLista"/>
         <w:numPr>
           <w:ilvl w:val="0"/>
           <w:numId w:val="11"/>
@@ -8218,7 +8137,7 @@
     </w:p>
     <w:p>
       <w:pPr>
-        <w:pStyle w:val="ListParagraph"/>
+        <w:pStyle w:val="PargrafodaLista"/>
         <w:numPr>
           <w:ilvl w:val="0"/>
           <w:numId w:val="11"/>
@@ -8241,7 +8160,7 @@
     </w:p>
     <w:p>
       <w:pPr>
-        <w:pStyle w:val="ListParagraph"/>
+        <w:pStyle w:val="PargrafodaLista"/>
         <w:numPr>
           <w:ilvl w:val="0"/>
           <w:numId w:val="11"/>
@@ -8282,7 +8201,7 @@
     </w:p>
     <w:p>
       <w:pPr>
-        <w:pStyle w:val="ListParagraph"/>
+        <w:pStyle w:val="PargrafodaLista"/>
         <w:numPr>
           <w:ilvl w:val="0"/>
           <w:numId w:val="11"/>
@@ -8305,7 +8224,7 @@
     </w:p>
     <w:p>
       <w:pPr>
-        <w:pStyle w:val="ListParagraph"/>
+        <w:pStyle w:val="PargrafodaLista"/>
         <w:numPr>
           <w:ilvl w:val="0"/>
           <w:numId w:val="11"/>
@@ -8354,7 +8273,7 @@
     </w:p>
     <w:p>
       <w:pPr>
-        <w:pStyle w:val="ListParagraph"/>
+        <w:pStyle w:val="PargrafodaLista"/>
         <w:numPr>
           <w:ilvl w:val="0"/>
           <w:numId w:val="11"/>
@@ -8377,7 +8296,7 @@
     </w:p>
     <w:p>
       <w:pPr>
-        <w:pStyle w:val="ListParagraph"/>
+        <w:pStyle w:val="PargrafodaLista"/>
         <w:numPr>
           <w:ilvl w:val="0"/>
           <w:numId w:val="11"/>
@@ -8400,7 +8319,7 @@
     </w:p>
     <w:p>
       <w:pPr>
-        <w:pStyle w:val="ListParagraph"/>
+        <w:pStyle w:val="PargrafodaLista"/>
         <w:numPr>
           <w:ilvl w:val="0"/>
           <w:numId w:val="11"/>
@@ -8449,7 +8368,7 @@
     </w:p>
     <w:p>
       <w:pPr>
-        <w:pStyle w:val="ListParagraph"/>
+        <w:pStyle w:val="PargrafodaLista"/>
         <w:numPr>
           <w:ilvl w:val="0"/>
           <w:numId w:val="11"/>
@@ -8472,7 +8391,7 @@
     </w:p>
     <w:p>
       <w:pPr>
-        <w:pStyle w:val="ListParagraph"/>
+        <w:pStyle w:val="PargrafodaLista"/>
         <w:numPr>
           <w:ilvl w:val="0"/>
           <w:numId w:val="11"/>
@@ -8495,7 +8414,7 @@
     </w:p>
     <w:p>
       <w:pPr>
-        <w:pStyle w:val="ListParagraph"/>
+        <w:pStyle w:val="PargrafodaLista"/>
         <w:numPr>
           <w:ilvl w:val="0"/>
           <w:numId w:val="11"/>
@@ -8518,7 +8437,7 @@
     </w:p>
     <w:p>
       <w:pPr>
-        <w:pStyle w:val="ListParagraph"/>
+        <w:pStyle w:val="PargrafodaLista"/>
         <w:numPr>
           <w:ilvl w:val="0"/>
           <w:numId w:val="11"/>
@@ -8541,7 +8460,7 @@
     </w:p>
     <w:p>
       <w:pPr>
-        <w:pStyle w:val="ListParagraph"/>
+        <w:pStyle w:val="PargrafodaLista"/>
         <w:numPr>
           <w:ilvl w:val="0"/>
           <w:numId w:val="11"/>
@@ -8564,7 +8483,7 @@
     </w:p>
     <w:p>
       <w:pPr>
-        <w:pStyle w:val="ListParagraph"/>
+        <w:pStyle w:val="PargrafodaLista"/>
         <w:numPr>
           <w:ilvl w:val="0"/>
           <w:numId w:val="11"/>
@@ -8605,7 +8524,7 @@
     </w:p>
     <w:p>
       <w:pPr>
-        <w:pStyle w:val="ListParagraph"/>
+        <w:pStyle w:val="PargrafodaLista"/>
         <w:numPr>
           <w:ilvl w:val="0"/>
           <w:numId w:val="11"/>
@@ -9173,7 +9092,7 @@
     </w:p>
     <w:p>
       <w:pPr>
-        <w:pStyle w:val="Heading2"/>
+        <w:pStyle w:val="Cabealho2"/>
         <w:numPr>
           <w:ilvl w:val="1"/>
           <w:numId w:val="4"/>
@@ -9183,7 +9102,7 @@
           <w:lang w:val="pt-PT"/>
         </w:rPr>
       </w:pPr>
-      <w:bookmarkStart w:id="13" w:name="_Toc470283941"/>
+      <w:bookmarkStart w:id="13" w:name="_Toc470297944"/>
       <w:r>
         <w:rPr>
           <w:color w:val="2F5496" w:themeColor="accent1" w:themeShade="BF"/>
@@ -9297,6 +9216,7 @@
           <w:noProof/>
           <w:sz w:val="24"/>
           <w:szCs w:val="24"/>
+          <w:lang w:val="pt-PT" w:eastAsia="pt-PT"/>
         </w:rPr>
         <w:drawing>
           <wp:inline distT="0" distB="0" distL="0" distR="0">
@@ -9314,7 +9234,7 @@
                     <pic:cNvPicPr/>
                   </pic:nvPicPr>
                   <pic:blipFill rotWithShape="1">
-                    <a:blip r:embed="rId16">
+                    <a:blip r:embed="rId20">
                       <a:extLst>
                         <a:ext uri="{28A0092B-C50C-407E-A947-70E740481C1C}">
                           <a14:useLocalDpi xmlns:a14="http://schemas.microsoft.com/office/drawing/2010/main" val="0"/>
@@ -9380,7 +9300,7 @@
     </w:p>
     <w:p>
       <w:pPr>
-        <w:pStyle w:val="ListParagraph"/>
+        <w:pStyle w:val="PargrafodaLista"/>
         <w:numPr>
           <w:ilvl w:val="0"/>
           <w:numId w:val="13"/>
@@ -9403,7 +9323,7 @@
     </w:p>
     <w:p>
       <w:pPr>
-        <w:pStyle w:val="ListParagraph"/>
+        <w:pStyle w:val="PargrafodaLista"/>
         <w:numPr>
           <w:ilvl w:val="0"/>
           <w:numId w:val="13"/>
@@ -9680,7 +9600,7 @@
     </w:p>
     <w:p>
       <w:pPr>
-        <w:pStyle w:val="Heading2"/>
+        <w:pStyle w:val="Cabealho2"/>
         <w:numPr>
           <w:ilvl w:val="1"/>
           <w:numId w:val="4"/>
@@ -9690,7 +9610,7 @@
           <w:lang w:val="pt-PT"/>
         </w:rPr>
       </w:pPr>
-      <w:bookmarkStart w:id="14" w:name="_Toc470283942"/>
+      <w:bookmarkStart w:id="14" w:name="_Toc470297945"/>
       <w:r>
         <w:rPr>
           <w:color w:val="2F5496" w:themeColor="accent1" w:themeShade="BF"/>
@@ -9828,7 +9748,7 @@
     </w:p>
     <w:p>
       <w:pPr>
-        <w:pStyle w:val="ListParagraph"/>
+        <w:pStyle w:val="PargrafodaLista"/>
         <w:numPr>
           <w:ilvl w:val="0"/>
           <w:numId w:val="14"/>
@@ -9851,7 +9771,7 @@
     </w:p>
     <w:p>
       <w:pPr>
-        <w:pStyle w:val="ListParagraph"/>
+        <w:pStyle w:val="PargrafodaLista"/>
         <w:numPr>
           <w:ilvl w:val="0"/>
           <w:numId w:val="14"/>
@@ -9874,7 +9794,7 @@
     </w:p>
     <w:p>
       <w:pPr>
-        <w:pStyle w:val="ListParagraph"/>
+        <w:pStyle w:val="PargrafodaLista"/>
         <w:numPr>
           <w:ilvl w:val="0"/>
           <w:numId w:val="14"/>
@@ -9897,7 +9817,7 @@
     </w:p>
     <w:p>
       <w:pPr>
-        <w:pStyle w:val="ListParagraph"/>
+        <w:pStyle w:val="PargrafodaLista"/>
         <w:numPr>
           <w:ilvl w:val="0"/>
           <w:numId w:val="14"/>
@@ -10161,12 +10081,12 @@
     </w:p>
     <w:p>
       <w:pPr>
-        <w:pStyle w:val="Heading1"/>
-        <w:rPr>
-          <w:lang w:val="pt-PT"/>
-        </w:rPr>
-      </w:pPr>
-      <w:bookmarkStart w:id="15" w:name="_Toc470283943"/>
+        <w:pStyle w:val="Cabealho1"/>
+        <w:rPr>
+          <w:lang w:val="pt-PT"/>
+        </w:rPr>
+      </w:pPr>
+      <w:bookmarkStart w:id="15" w:name="_Toc470297946"/>
       <w:r>
         <w:rPr>
           <w:lang w:val="pt-PT"/>
@@ -10415,12 +10335,12 @@
     </w:p>
     <w:p>
       <w:pPr>
-        <w:pStyle w:val="Heading1"/>
-        <w:rPr>
-          <w:lang w:val="pt-PT"/>
-        </w:rPr>
-      </w:pPr>
-      <w:bookmarkStart w:id="16" w:name="_Toc470283944"/>
+        <w:pStyle w:val="Cabealho1"/>
+        <w:rPr>
+          <w:lang w:val="pt-PT"/>
+        </w:rPr>
+      </w:pPr>
+      <w:bookmarkStart w:id="16" w:name="_Toc470297947"/>
       <w:r>
         <w:rPr>
           <w:lang w:val="pt-PT"/>
@@ -10450,6 +10370,7 @@
           <w:noProof/>
           <w:sz w:val="24"/>
           <w:szCs w:val="24"/>
+          <w:lang w:val="pt-PT" w:eastAsia="pt-PT"/>
         </w:rPr>
         <w:drawing>
           <wp:anchor distT="0" distB="0" distL="114300" distR="114300" simplePos="0" relativeHeight="251665408" behindDoc="0" locked="0" layoutInCell="1" allowOverlap="1">
@@ -10475,7 +10396,7 @@
                     <pic:cNvPicPr/>
                   </pic:nvPicPr>
                   <pic:blipFill rotWithShape="1">
-                    <a:blip r:embed="rId17">
+                    <a:blip r:embed="rId21">
                       <a:extLst>
                         <a:ext uri="{28A0092B-C50C-407E-A947-70E740481C1C}">
                           <a14:useLocalDpi xmlns:a14="http://schemas.microsoft.com/office/drawing/2010/main" val="0"/>
@@ -10571,7 +10492,7 @@
     </w:p>
     <w:p>
       <w:pPr>
-        <w:pStyle w:val="ListParagraph"/>
+        <w:pStyle w:val="PargrafodaLista"/>
         <w:numPr>
           <w:ilvl w:val="0"/>
           <w:numId w:val="17"/>
@@ -10587,6 +10508,7 @@
           <w:noProof/>
           <w:sz w:val="24"/>
           <w:szCs w:val="24"/>
+          <w:lang w:val="pt-PT" w:eastAsia="pt-PT"/>
         </w:rPr>
         <w:drawing>
           <wp:anchor distT="0" distB="0" distL="114300" distR="114300" simplePos="0" relativeHeight="251674624" behindDoc="0" locked="0" layoutInCell="1" allowOverlap="1">
@@ -10612,7 +10534,7 @@
                     <pic:cNvPicPr/>
                   </pic:nvPicPr>
                   <pic:blipFill rotWithShape="1">
-                    <a:blip r:embed="rId18">
+                    <a:blip r:embed="rId22">
                       <a:extLst>
                         <a:ext uri="{28A0092B-C50C-407E-A947-70E740481C1C}">
                           <a14:useLocalDpi xmlns:a14="http://schemas.microsoft.com/office/drawing/2010/main" val="0"/>
@@ -10662,7 +10584,7 @@
     </w:p>
     <w:p>
       <w:pPr>
-        <w:pStyle w:val="ListParagraph"/>
+        <w:pStyle w:val="PargrafodaLista"/>
         <w:rPr>
           <w:sz w:val="24"/>
           <w:szCs w:val="24"/>
@@ -10727,6 +10649,7 @@
           <w:noProof/>
           <w:sz w:val="24"/>
           <w:szCs w:val="24"/>
+          <w:lang w:val="pt-PT" w:eastAsia="pt-PT"/>
         </w:rPr>
         <w:drawing>
           <wp:anchor distT="0" distB="0" distL="114300" distR="114300" simplePos="0" relativeHeight="251687936" behindDoc="0" locked="0" layoutInCell="1" allowOverlap="1">
@@ -10754,7 +10677,7 @@
                     </pic:cNvPicPr>
                   </pic:nvPicPr>
                   <pic:blipFill>
-                    <a:blip r:embed="rId19">
+                    <a:blip r:embed="rId23">
                       <a:extLst>
                         <a:ext uri="{28A0092B-C50C-407E-A947-70E740481C1C}">
                           <a14:useLocalDpi xmlns:a14="http://schemas.microsoft.com/office/drawing/2010/main" val="0"/>
@@ -10817,7 +10740,7 @@
     </w:p>
     <w:p>
       <w:pPr>
-        <w:pStyle w:val="ListParagraph"/>
+        <w:pStyle w:val="PargrafodaLista"/>
         <w:numPr>
           <w:ilvl w:val="0"/>
           <w:numId w:val="17"/>
@@ -10833,6 +10756,7 @@
           <w:noProof/>
           <w:sz w:val="24"/>
           <w:szCs w:val="24"/>
+          <w:lang w:val="pt-PT" w:eastAsia="pt-PT"/>
         </w:rPr>
         <w:drawing>
           <wp:anchor distT="0" distB="0" distL="114300" distR="114300" simplePos="0" relativeHeight="251676672" behindDoc="0" locked="0" layoutInCell="1" allowOverlap="1">
@@ -10858,7 +10782,7 @@
                     <pic:cNvPicPr/>
                   </pic:nvPicPr>
                   <pic:blipFill rotWithShape="1">
-                    <a:blip r:embed="rId20">
+                    <a:blip r:embed="rId24">
                       <a:extLst>
                         <a:ext uri="{28A0092B-C50C-407E-A947-70E740481C1C}">
                           <a14:useLocalDpi xmlns:a14="http://schemas.microsoft.com/office/drawing/2010/main" val="0"/>
@@ -10908,77 +10832,77 @@
     </w:p>
     <w:p>
       <w:pPr>
-        <w:pStyle w:val="ListParagraph"/>
-        <w:rPr>
-          <w:sz w:val="24"/>
-          <w:szCs w:val="24"/>
-          <w:lang w:val="pt-PT"/>
-        </w:rPr>
-      </w:pPr>
-    </w:p>
-    <w:p>
-      <w:pPr>
-        <w:pStyle w:val="ListParagraph"/>
-        <w:rPr>
-          <w:sz w:val="24"/>
-          <w:szCs w:val="24"/>
-          <w:lang w:val="pt-PT"/>
-        </w:rPr>
-      </w:pPr>
-    </w:p>
-    <w:p>
-      <w:pPr>
-        <w:pStyle w:val="ListParagraph"/>
-        <w:rPr>
-          <w:sz w:val="24"/>
-          <w:szCs w:val="24"/>
-          <w:lang w:val="pt-PT"/>
-        </w:rPr>
-      </w:pPr>
-    </w:p>
-    <w:p>
-      <w:pPr>
-        <w:pStyle w:val="ListParagraph"/>
-        <w:rPr>
-          <w:sz w:val="24"/>
-          <w:szCs w:val="24"/>
-          <w:lang w:val="pt-PT"/>
-        </w:rPr>
-      </w:pPr>
-    </w:p>
-    <w:p>
-      <w:pPr>
-        <w:pStyle w:val="ListParagraph"/>
-        <w:rPr>
-          <w:sz w:val="24"/>
-          <w:szCs w:val="24"/>
-          <w:lang w:val="pt-PT"/>
-        </w:rPr>
-      </w:pPr>
-    </w:p>
-    <w:p>
-      <w:pPr>
-        <w:pStyle w:val="ListParagraph"/>
-        <w:rPr>
-          <w:sz w:val="24"/>
-          <w:szCs w:val="24"/>
-          <w:lang w:val="pt-PT"/>
-        </w:rPr>
-      </w:pPr>
-    </w:p>
-    <w:p>
-      <w:pPr>
-        <w:pStyle w:val="ListParagraph"/>
-        <w:rPr>
-          <w:sz w:val="24"/>
-          <w:szCs w:val="24"/>
-          <w:lang w:val="pt-PT"/>
-        </w:rPr>
-      </w:pPr>
-    </w:p>
-    <w:p>
-      <w:pPr>
-        <w:pStyle w:val="ListParagraph"/>
+        <w:pStyle w:val="PargrafodaLista"/>
+        <w:rPr>
+          <w:sz w:val="24"/>
+          <w:szCs w:val="24"/>
+          <w:lang w:val="pt-PT"/>
+        </w:rPr>
+      </w:pPr>
+    </w:p>
+    <w:p>
+      <w:pPr>
+        <w:pStyle w:val="PargrafodaLista"/>
+        <w:rPr>
+          <w:sz w:val="24"/>
+          <w:szCs w:val="24"/>
+          <w:lang w:val="pt-PT"/>
+        </w:rPr>
+      </w:pPr>
+    </w:p>
+    <w:p>
+      <w:pPr>
+        <w:pStyle w:val="PargrafodaLista"/>
+        <w:rPr>
+          <w:sz w:val="24"/>
+          <w:szCs w:val="24"/>
+          <w:lang w:val="pt-PT"/>
+        </w:rPr>
+      </w:pPr>
+    </w:p>
+    <w:p>
+      <w:pPr>
+        <w:pStyle w:val="PargrafodaLista"/>
+        <w:rPr>
+          <w:sz w:val="24"/>
+          <w:szCs w:val="24"/>
+          <w:lang w:val="pt-PT"/>
+        </w:rPr>
+      </w:pPr>
+    </w:p>
+    <w:p>
+      <w:pPr>
+        <w:pStyle w:val="PargrafodaLista"/>
+        <w:rPr>
+          <w:sz w:val="24"/>
+          <w:szCs w:val="24"/>
+          <w:lang w:val="pt-PT"/>
+        </w:rPr>
+      </w:pPr>
+    </w:p>
+    <w:p>
+      <w:pPr>
+        <w:pStyle w:val="PargrafodaLista"/>
+        <w:rPr>
+          <w:sz w:val="24"/>
+          <w:szCs w:val="24"/>
+          <w:lang w:val="pt-PT"/>
+        </w:rPr>
+      </w:pPr>
+    </w:p>
+    <w:p>
+      <w:pPr>
+        <w:pStyle w:val="PargrafodaLista"/>
+        <w:rPr>
+          <w:sz w:val="24"/>
+          <w:szCs w:val="24"/>
+          <w:lang w:val="pt-PT"/>
+        </w:rPr>
+      </w:pPr>
+    </w:p>
+    <w:p>
+      <w:pPr>
+        <w:pStyle w:val="PargrafodaLista"/>
         <w:numPr>
           <w:ilvl w:val="0"/>
           <w:numId w:val="17"/>
@@ -11000,7 +10924,7 @@
     </w:p>
     <w:p>
       <w:pPr>
-        <w:pStyle w:val="ListParagraph"/>
+        <w:pStyle w:val="PargrafodaLista"/>
         <w:rPr>
           <w:sz w:val="24"/>
           <w:szCs w:val="24"/>
@@ -11012,6 +10936,7 @@
           <w:noProof/>
           <w:sz w:val="24"/>
           <w:szCs w:val="24"/>
+          <w:lang w:val="pt-PT" w:eastAsia="pt-PT"/>
         </w:rPr>
         <w:drawing>
           <wp:anchor distT="0" distB="0" distL="114300" distR="114300" simplePos="0" relativeHeight="251677696" behindDoc="0" locked="0" layoutInCell="1" allowOverlap="1">
@@ -11037,7 +10962,7 @@
                     <pic:cNvPicPr/>
                   </pic:nvPicPr>
                   <pic:blipFill rotWithShape="1">
-                    <a:blip r:embed="rId21">
+                    <a:blip r:embed="rId25">
                       <a:extLst>
                         <a:ext uri="{28A0092B-C50C-407E-A947-70E740481C1C}">
                           <a14:useLocalDpi xmlns:a14="http://schemas.microsoft.com/office/drawing/2010/main" val="0"/>
@@ -11079,27 +11004,27 @@
     </w:p>
     <w:p>
       <w:pPr>
-        <w:pStyle w:val="ListParagraph"/>
-        <w:rPr>
-          <w:sz w:val="24"/>
-          <w:szCs w:val="24"/>
-          <w:lang w:val="pt-PT"/>
-        </w:rPr>
-      </w:pPr>
-    </w:p>
-    <w:p>
-      <w:pPr>
-        <w:pStyle w:val="ListParagraph"/>
-        <w:rPr>
-          <w:sz w:val="24"/>
-          <w:szCs w:val="24"/>
-          <w:lang w:val="pt-PT"/>
-        </w:rPr>
-      </w:pPr>
-    </w:p>
-    <w:p>
-      <w:pPr>
-        <w:pStyle w:val="ListParagraph"/>
+        <w:pStyle w:val="PargrafodaLista"/>
+        <w:rPr>
+          <w:sz w:val="24"/>
+          <w:szCs w:val="24"/>
+          <w:lang w:val="pt-PT"/>
+        </w:rPr>
+      </w:pPr>
+    </w:p>
+    <w:p>
+      <w:pPr>
+        <w:pStyle w:val="PargrafodaLista"/>
+        <w:rPr>
+          <w:sz w:val="24"/>
+          <w:szCs w:val="24"/>
+          <w:lang w:val="pt-PT"/>
+        </w:rPr>
+      </w:pPr>
+    </w:p>
+    <w:p>
+      <w:pPr>
+        <w:pStyle w:val="PargrafodaLista"/>
         <w:numPr>
           <w:ilvl w:val="0"/>
           <w:numId w:val="17"/>
@@ -11121,7 +11046,7 @@
     </w:p>
     <w:p>
       <w:pPr>
-        <w:pStyle w:val="ListParagraph"/>
+        <w:pStyle w:val="PargrafodaLista"/>
         <w:rPr>
           <w:noProof/>
           <w:sz w:val="24"/>
@@ -11134,6 +11059,7 @@
           <w:noProof/>
           <w:sz w:val="24"/>
           <w:szCs w:val="24"/>
+          <w:lang w:val="pt-PT" w:eastAsia="pt-PT"/>
         </w:rPr>
         <w:drawing>
           <wp:anchor distT="0" distB="0" distL="114300" distR="114300" simplePos="0" relativeHeight="251678720" behindDoc="0" locked="0" layoutInCell="1" allowOverlap="1">
@@ -11159,7 +11085,7 @@
                     <pic:cNvPicPr/>
                   </pic:nvPicPr>
                   <pic:blipFill rotWithShape="1">
-                    <a:blip r:embed="rId22">
+                    <a:blip r:embed="rId26">
                       <a:extLst>
                         <a:ext uri="{28A0092B-C50C-407E-A947-70E740481C1C}">
                           <a14:useLocalDpi xmlns:a14="http://schemas.microsoft.com/office/drawing/2010/main" val="0"/>
@@ -11201,7 +11127,7 @@
     </w:p>
     <w:p>
       <w:pPr>
-        <w:pStyle w:val="ListParagraph"/>
+        <w:pStyle w:val="PargrafodaLista"/>
         <w:ind w:left="0"/>
         <w:rPr>
           <w:sz w:val="24"/>
@@ -11212,7 +11138,7 @@
     </w:p>
     <w:p>
       <w:pPr>
-        <w:pStyle w:val="ListParagraph"/>
+        <w:pStyle w:val="PargrafodaLista"/>
         <w:ind w:left="0"/>
         <w:rPr>
           <w:sz w:val="24"/>
@@ -11223,7 +11149,7 @@
     </w:p>
     <w:p>
       <w:pPr>
-        <w:pStyle w:val="ListParagraph"/>
+        <w:pStyle w:val="PargrafodaLista"/>
         <w:ind w:left="0"/>
         <w:rPr>
           <w:sz w:val="24"/>
@@ -11234,7 +11160,7 @@
     </w:p>
     <w:p>
       <w:pPr>
-        <w:pStyle w:val="ListParagraph"/>
+        <w:pStyle w:val="PargrafodaLista"/>
         <w:ind w:left="0"/>
         <w:rPr>
           <w:sz w:val="24"/>
@@ -11245,7 +11171,7 @@
     </w:p>
     <w:p>
       <w:pPr>
-        <w:pStyle w:val="ListParagraph"/>
+        <w:pStyle w:val="PargrafodaLista"/>
         <w:ind w:left="0"/>
         <w:rPr>
           <w:sz w:val="24"/>
@@ -11256,7 +11182,7 @@
     </w:p>
     <w:p>
       <w:pPr>
-        <w:pStyle w:val="ListParagraph"/>
+        <w:pStyle w:val="PargrafodaLista"/>
         <w:ind w:left="0"/>
         <w:rPr>
           <w:sz w:val="24"/>
@@ -11267,7 +11193,7 @@
     </w:p>
     <w:p>
       <w:pPr>
-        <w:pStyle w:val="ListParagraph"/>
+        <w:pStyle w:val="PargrafodaLista"/>
         <w:ind w:left="0"/>
         <w:rPr>
           <w:sz w:val="24"/>
@@ -11278,7 +11204,7 @@
     </w:p>
     <w:p>
       <w:pPr>
-        <w:pStyle w:val="ListParagraph"/>
+        <w:pStyle w:val="PargrafodaLista"/>
         <w:ind w:left="0"/>
         <w:rPr>
           <w:sz w:val="24"/>
@@ -11289,7 +11215,7 @@
     </w:p>
     <w:p>
       <w:pPr>
-        <w:pStyle w:val="ListParagraph"/>
+        <w:pStyle w:val="PargrafodaLista"/>
         <w:ind w:left="0"/>
         <w:rPr>
           <w:sz w:val="24"/>
@@ -11300,7 +11226,7 @@
     </w:p>
     <w:p>
       <w:pPr>
-        <w:pStyle w:val="ListParagraph"/>
+        <w:pStyle w:val="PargrafodaLista"/>
         <w:ind w:left="0"/>
         <w:rPr>
           <w:sz w:val="24"/>
@@ -11319,7 +11245,7 @@
     </w:p>
     <w:p>
       <w:pPr>
-        <w:pStyle w:val="ListParagraph"/>
+        <w:pStyle w:val="PargrafodaLista"/>
         <w:numPr>
           <w:ilvl w:val="0"/>
           <w:numId w:val="17"/>
@@ -11335,6 +11261,7 @@
           <w:noProof/>
           <w:sz w:val="24"/>
           <w:szCs w:val="24"/>
+          <w:lang w:val="pt-PT" w:eastAsia="pt-PT"/>
         </w:rPr>
         <w:drawing>
           <wp:anchor distT="0" distB="0" distL="114300" distR="114300" simplePos="0" relativeHeight="251679744" behindDoc="0" locked="0" layoutInCell="1" allowOverlap="1">
@@ -11360,7 +11287,7 @@
                     <pic:cNvPicPr/>
                   </pic:nvPicPr>
                   <pic:blipFill>
-                    <a:blip r:embed="rId23">
+                    <a:blip r:embed="rId27">
                       <a:extLst>
                         <a:ext uri="{28A0092B-C50C-407E-A947-70E740481C1C}">
                           <a14:useLocalDpi xmlns:a14="http://schemas.microsoft.com/office/drawing/2010/main" val="0"/>
@@ -11403,37 +11330,37 @@
     </w:p>
     <w:p>
       <w:pPr>
-        <w:pStyle w:val="ListParagraph"/>
-        <w:rPr>
-          <w:sz w:val="24"/>
-          <w:szCs w:val="24"/>
-          <w:lang w:val="pt-PT"/>
-        </w:rPr>
-      </w:pPr>
-    </w:p>
-    <w:p>
-      <w:pPr>
-        <w:pStyle w:val="ListParagraph"/>
-        <w:rPr>
-          <w:sz w:val="24"/>
-          <w:szCs w:val="24"/>
-          <w:lang w:val="pt-PT"/>
-        </w:rPr>
-      </w:pPr>
-    </w:p>
-    <w:p>
-      <w:pPr>
-        <w:pStyle w:val="ListParagraph"/>
-        <w:rPr>
-          <w:sz w:val="24"/>
-          <w:szCs w:val="24"/>
-          <w:lang w:val="pt-PT"/>
-        </w:rPr>
-      </w:pPr>
-    </w:p>
-    <w:p>
-      <w:pPr>
-        <w:pStyle w:val="ListParagraph"/>
+        <w:pStyle w:val="PargrafodaLista"/>
+        <w:rPr>
+          <w:sz w:val="24"/>
+          <w:szCs w:val="24"/>
+          <w:lang w:val="pt-PT"/>
+        </w:rPr>
+      </w:pPr>
+    </w:p>
+    <w:p>
+      <w:pPr>
+        <w:pStyle w:val="PargrafodaLista"/>
+        <w:rPr>
+          <w:sz w:val="24"/>
+          <w:szCs w:val="24"/>
+          <w:lang w:val="pt-PT"/>
+        </w:rPr>
+      </w:pPr>
+    </w:p>
+    <w:p>
+      <w:pPr>
+        <w:pStyle w:val="PargrafodaLista"/>
+        <w:rPr>
+          <w:sz w:val="24"/>
+          <w:szCs w:val="24"/>
+          <w:lang w:val="pt-PT"/>
+        </w:rPr>
+      </w:pPr>
+    </w:p>
+    <w:p>
+      <w:pPr>
+        <w:pStyle w:val="PargrafodaLista"/>
         <w:numPr>
           <w:ilvl w:val="0"/>
           <w:numId w:val="17"/>
@@ -11455,17 +11382,17 @@
     </w:p>
     <w:p>
       <w:pPr>
-        <w:pStyle w:val="ListParagraph"/>
-        <w:rPr>
-          <w:sz w:val="24"/>
-          <w:szCs w:val="24"/>
-          <w:lang w:val="pt-PT"/>
-        </w:rPr>
-      </w:pPr>
-    </w:p>
-    <w:p>
-      <w:pPr>
-        <w:pStyle w:val="ListParagraph"/>
+        <w:pStyle w:val="PargrafodaLista"/>
+        <w:rPr>
+          <w:sz w:val="24"/>
+          <w:szCs w:val="24"/>
+          <w:lang w:val="pt-PT"/>
+        </w:rPr>
+      </w:pPr>
+    </w:p>
+    <w:p>
+      <w:pPr>
+        <w:pStyle w:val="PargrafodaLista"/>
         <w:rPr>
           <w:noProof/>
           <w:sz w:val="24"/>
@@ -11476,7 +11403,7 @@
     </w:p>
     <w:p>
       <w:pPr>
-        <w:pStyle w:val="ListParagraph"/>
+        <w:pStyle w:val="PargrafodaLista"/>
         <w:rPr>
           <w:sz w:val="24"/>
           <w:szCs w:val="24"/>
@@ -11488,6 +11415,7 @@
           <w:noProof/>
           <w:sz w:val="24"/>
           <w:szCs w:val="24"/>
+          <w:lang w:val="pt-PT" w:eastAsia="pt-PT"/>
         </w:rPr>
         <w:drawing>
           <wp:anchor distT="0" distB="0" distL="114300" distR="114300" simplePos="0" relativeHeight="251680768" behindDoc="0" locked="0" layoutInCell="1" allowOverlap="1">
@@ -11513,7 +11441,7 @@
                     <pic:cNvPicPr/>
                   </pic:nvPicPr>
                   <pic:blipFill rotWithShape="1">
-                    <a:blip r:embed="rId24">
+                    <a:blip r:embed="rId28">
                       <a:extLst>
                         <a:ext uri="{28A0092B-C50C-407E-A947-70E740481C1C}">
                           <a14:useLocalDpi xmlns:a14="http://schemas.microsoft.com/office/drawing/2010/main" val="0"/>
@@ -11555,57 +11483,57 @@
     </w:p>
     <w:p>
       <w:pPr>
-        <w:pStyle w:val="ListParagraph"/>
-        <w:rPr>
-          <w:sz w:val="24"/>
-          <w:szCs w:val="24"/>
-          <w:lang w:val="pt-PT"/>
-        </w:rPr>
-      </w:pPr>
-    </w:p>
-    <w:p>
-      <w:pPr>
-        <w:pStyle w:val="ListParagraph"/>
-        <w:rPr>
-          <w:sz w:val="24"/>
-          <w:szCs w:val="24"/>
-          <w:lang w:val="pt-PT"/>
-        </w:rPr>
-      </w:pPr>
-    </w:p>
-    <w:p>
-      <w:pPr>
-        <w:pStyle w:val="ListParagraph"/>
-        <w:rPr>
-          <w:sz w:val="24"/>
-          <w:szCs w:val="24"/>
-          <w:lang w:val="pt-PT"/>
-        </w:rPr>
-      </w:pPr>
-    </w:p>
-    <w:p>
-      <w:pPr>
-        <w:pStyle w:val="ListParagraph"/>
-        <w:rPr>
-          <w:sz w:val="24"/>
-          <w:szCs w:val="24"/>
-          <w:lang w:val="pt-PT"/>
-        </w:rPr>
-      </w:pPr>
-    </w:p>
-    <w:p>
-      <w:pPr>
-        <w:pStyle w:val="ListParagraph"/>
-        <w:rPr>
-          <w:sz w:val="24"/>
-          <w:szCs w:val="24"/>
-          <w:lang w:val="pt-PT"/>
-        </w:rPr>
-      </w:pPr>
-    </w:p>
-    <w:p>
-      <w:pPr>
-        <w:pStyle w:val="ListParagraph"/>
+        <w:pStyle w:val="PargrafodaLista"/>
+        <w:rPr>
+          <w:sz w:val="24"/>
+          <w:szCs w:val="24"/>
+          <w:lang w:val="pt-PT"/>
+        </w:rPr>
+      </w:pPr>
+    </w:p>
+    <w:p>
+      <w:pPr>
+        <w:pStyle w:val="PargrafodaLista"/>
+        <w:rPr>
+          <w:sz w:val="24"/>
+          <w:szCs w:val="24"/>
+          <w:lang w:val="pt-PT"/>
+        </w:rPr>
+      </w:pPr>
+    </w:p>
+    <w:p>
+      <w:pPr>
+        <w:pStyle w:val="PargrafodaLista"/>
+        <w:rPr>
+          <w:sz w:val="24"/>
+          <w:szCs w:val="24"/>
+          <w:lang w:val="pt-PT"/>
+        </w:rPr>
+      </w:pPr>
+    </w:p>
+    <w:p>
+      <w:pPr>
+        <w:pStyle w:val="PargrafodaLista"/>
+        <w:rPr>
+          <w:sz w:val="24"/>
+          <w:szCs w:val="24"/>
+          <w:lang w:val="pt-PT"/>
+        </w:rPr>
+      </w:pPr>
+    </w:p>
+    <w:p>
+      <w:pPr>
+        <w:pStyle w:val="PargrafodaLista"/>
+        <w:rPr>
+          <w:sz w:val="24"/>
+          <w:szCs w:val="24"/>
+          <w:lang w:val="pt-PT"/>
+        </w:rPr>
+      </w:pPr>
+    </w:p>
+    <w:p>
+      <w:pPr>
+        <w:pStyle w:val="PargrafodaLista"/>
         <w:numPr>
           <w:ilvl w:val="0"/>
           <w:numId w:val="17"/>
@@ -11627,7 +11555,7 @@
     </w:p>
     <w:p>
       <w:pPr>
-        <w:pStyle w:val="ListParagraph"/>
+        <w:pStyle w:val="PargrafodaLista"/>
         <w:rPr>
           <w:sz w:val="24"/>
           <w:szCs w:val="24"/>
@@ -11639,6 +11567,7 @@
           <w:noProof/>
           <w:sz w:val="24"/>
           <w:szCs w:val="24"/>
+          <w:lang w:val="pt-PT" w:eastAsia="pt-PT"/>
         </w:rPr>
         <w:drawing>
           <wp:anchor distT="0" distB="0" distL="114300" distR="114300" simplePos="0" relativeHeight="251681792" behindDoc="0" locked="0" layoutInCell="1" allowOverlap="1">
@@ -11664,7 +11593,7 @@
                     <pic:cNvPicPr/>
                   </pic:nvPicPr>
                   <pic:blipFill rotWithShape="1">
-                    <a:blip r:embed="rId25">
+                    <a:blip r:embed="rId29">
                       <a:extLst>
                         <a:ext uri="{28A0092B-C50C-407E-A947-70E740481C1C}">
                           <a14:useLocalDpi xmlns:a14="http://schemas.microsoft.com/office/drawing/2010/main" val="0"/>
@@ -11706,17 +11635,17 @@
     </w:p>
     <w:p>
       <w:pPr>
-        <w:pStyle w:val="ListParagraph"/>
-        <w:rPr>
-          <w:sz w:val="24"/>
-          <w:szCs w:val="24"/>
-          <w:lang w:val="pt-PT"/>
-        </w:rPr>
-      </w:pPr>
-    </w:p>
-    <w:p>
-      <w:pPr>
-        <w:pStyle w:val="ListParagraph"/>
+        <w:pStyle w:val="PargrafodaLista"/>
+        <w:rPr>
+          <w:sz w:val="24"/>
+          <w:szCs w:val="24"/>
+          <w:lang w:val="pt-PT"/>
+        </w:rPr>
+      </w:pPr>
+    </w:p>
+    <w:p>
+      <w:pPr>
+        <w:pStyle w:val="PargrafodaLista"/>
         <w:ind w:left="0"/>
         <w:rPr>
           <w:sz w:val="24"/>
@@ -11727,7 +11656,7 @@
     </w:p>
     <w:p>
       <w:pPr>
-        <w:pStyle w:val="ListParagraph"/>
+        <w:pStyle w:val="PargrafodaLista"/>
         <w:ind w:left="0"/>
         <w:rPr>
           <w:sz w:val="24"/>
@@ -11746,7 +11675,7 @@
     </w:p>
     <w:p>
       <w:pPr>
-        <w:pStyle w:val="ListParagraph"/>
+        <w:pStyle w:val="PargrafodaLista"/>
         <w:ind w:left="0"/>
         <w:rPr>
           <w:sz w:val="24"/>
@@ -11759,6 +11688,7 @@
           <w:noProof/>
           <w:sz w:val="24"/>
           <w:szCs w:val="24"/>
+          <w:lang w:val="pt-PT" w:eastAsia="pt-PT"/>
         </w:rPr>
         <w:drawing>
           <wp:anchor distT="0" distB="0" distL="114300" distR="114300" simplePos="0" relativeHeight="251685888" behindDoc="0" locked="0" layoutInCell="1" allowOverlap="1">
@@ -11784,7 +11714,7 @@
                     <pic:cNvPicPr/>
                   </pic:nvPicPr>
                   <pic:blipFill rotWithShape="1">
-                    <a:blip r:embed="rId26">
+                    <a:blip r:embed="rId30">
                       <a:extLst>
                         <a:ext uri="{28A0092B-C50C-407E-A947-70E740481C1C}">
                           <a14:useLocalDpi xmlns:a14="http://schemas.microsoft.com/office/drawing/2010/main" val="0"/>
@@ -11834,7 +11764,7 @@
     </w:p>
     <w:p>
       <w:pPr>
-        <w:pStyle w:val="ListParagraph"/>
+        <w:pStyle w:val="PargrafodaLista"/>
         <w:ind w:left="0"/>
         <w:rPr>
           <w:sz w:val="24"/>
@@ -11845,7 +11775,7 @@
     </w:p>
     <w:p>
       <w:pPr>
-        <w:pStyle w:val="ListParagraph"/>
+        <w:pStyle w:val="PargrafodaLista"/>
         <w:ind w:left="0"/>
         <w:rPr>
           <w:sz w:val="24"/>
@@ -11856,7 +11786,7 @@
     </w:p>
     <w:p>
       <w:pPr>
-        <w:pStyle w:val="ListParagraph"/>
+        <w:pStyle w:val="PargrafodaLista"/>
         <w:ind w:left="0"/>
         <w:rPr>
           <w:sz w:val="24"/>
@@ -11869,6 +11799,7 @@
           <w:noProof/>
           <w:sz w:val="24"/>
           <w:szCs w:val="24"/>
+          <w:lang w:val="pt-PT" w:eastAsia="pt-PT"/>
         </w:rPr>
         <w:lastRenderedPageBreak/>
         <w:drawing>
@@ -11895,7 +11826,7 @@
                     <pic:cNvPicPr/>
                   </pic:nvPicPr>
                   <pic:blipFill rotWithShape="1">
-                    <a:blip r:embed="rId27">
+                    <a:blip r:embed="rId31">
                       <a:extLst>
                         <a:ext uri="{28A0092B-C50C-407E-A947-70E740481C1C}">
                           <a14:useLocalDpi xmlns:a14="http://schemas.microsoft.com/office/drawing/2010/main" val="0"/>
@@ -11945,7 +11876,7 @@
     </w:p>
     <w:p>
       <w:pPr>
-        <w:pStyle w:val="ListParagraph"/>
+        <w:pStyle w:val="PargrafodaLista"/>
         <w:ind w:left="0"/>
         <w:rPr>
           <w:sz w:val="24"/>
@@ -11956,7 +11887,7 @@
     </w:p>
     <w:p>
       <w:pPr>
-        <w:pStyle w:val="ListParagraph"/>
+        <w:pStyle w:val="PargrafodaLista"/>
         <w:ind w:left="0"/>
         <w:rPr>
           <w:sz w:val="24"/>
@@ -11967,7 +11898,7 @@
     </w:p>
     <w:p>
       <w:pPr>
-        <w:pStyle w:val="ListParagraph"/>
+        <w:pStyle w:val="PargrafodaLista"/>
         <w:ind w:left="0"/>
         <w:rPr>
           <w:sz w:val="24"/>
@@ -11978,7 +11909,7 @@
     </w:p>
     <w:p>
       <w:pPr>
-        <w:pStyle w:val="ListParagraph"/>
+        <w:pStyle w:val="PargrafodaLista"/>
         <w:ind w:left="0"/>
         <w:rPr>
           <w:sz w:val="24"/>
@@ -11991,6 +11922,7 @@
           <w:noProof/>
           <w:sz w:val="24"/>
           <w:szCs w:val="24"/>
+          <w:lang w:val="pt-PT" w:eastAsia="pt-PT"/>
         </w:rPr>
         <w:drawing>
           <wp:anchor distT="0" distB="0" distL="114300" distR="114300" simplePos="0" relativeHeight="251683840" behindDoc="0" locked="0" layoutInCell="1" allowOverlap="1">
@@ -12016,7 +11948,7 @@
                     <pic:cNvPicPr/>
                   </pic:nvPicPr>
                   <pic:blipFill rotWithShape="1">
-                    <a:blip r:embed="rId28">
+                    <a:blip r:embed="rId32">
                       <a:extLst>
                         <a:ext uri="{28A0092B-C50C-407E-A947-70E740481C1C}">
                           <a14:useLocalDpi xmlns:a14="http://schemas.microsoft.com/office/drawing/2010/main" val="0"/>
@@ -12066,7 +11998,7 @@
     </w:p>
     <w:p>
       <w:pPr>
-        <w:pStyle w:val="ListParagraph"/>
+        <w:pStyle w:val="PargrafodaLista"/>
         <w:ind w:left="0"/>
         <w:rPr>
           <w:sz w:val="24"/>
@@ -12077,7 +12009,7 @@
     </w:p>
     <w:p>
       <w:pPr>
-        <w:pStyle w:val="ListParagraph"/>
+        <w:pStyle w:val="PargrafodaLista"/>
         <w:ind w:left="0"/>
         <w:rPr>
           <w:sz w:val="24"/>
@@ -12088,7 +12020,7 @@
     </w:p>
     <w:p>
       <w:pPr>
-        <w:pStyle w:val="ListParagraph"/>
+        <w:pStyle w:val="PargrafodaLista"/>
         <w:ind w:left="0"/>
         <w:rPr>
           <w:sz w:val="24"/>
@@ -12101,6 +12033,7 @@
           <w:noProof/>
           <w:sz w:val="24"/>
           <w:szCs w:val="24"/>
+          <w:lang w:val="pt-PT" w:eastAsia="pt-PT"/>
         </w:rPr>
         <w:lastRenderedPageBreak/>
         <w:drawing>
@@ -12127,7 +12060,7 @@
                     <pic:cNvPicPr/>
                   </pic:nvPicPr>
                   <pic:blipFill rotWithShape="1">
-                    <a:blip r:embed="rId29">
+                    <a:blip r:embed="rId33">
                       <a:extLst>
                         <a:ext uri="{28A0092B-C50C-407E-A947-70E740481C1C}">
                           <a14:useLocalDpi xmlns:a14="http://schemas.microsoft.com/office/drawing/2010/main" val="0"/>
@@ -12228,7 +12161,7 @@
     </w:p>
     <w:p>
       <w:pPr>
-        <w:pStyle w:val="ListParagraph"/>
+        <w:pStyle w:val="PargrafodaLista"/>
         <w:numPr>
           <w:ilvl w:val="0"/>
           <w:numId w:val="15"/>
@@ -12244,6 +12177,7 @@
           <w:noProof/>
           <w:sz w:val="24"/>
           <w:szCs w:val="24"/>
+          <w:lang w:val="pt-PT" w:eastAsia="pt-PT"/>
         </w:rPr>
         <w:drawing>
           <wp:anchor distT="0" distB="0" distL="114300" distR="114300" simplePos="0" relativeHeight="251667456" behindDoc="0" locked="0" layoutInCell="1" allowOverlap="1">
@@ -12269,7 +12203,7 @@
                     <pic:cNvPicPr/>
                   </pic:nvPicPr>
                   <pic:blipFill rotWithShape="1">
-                    <a:blip r:embed="rId30">
+                    <a:blip r:embed="rId34">
                       <a:extLst>
                         <a:ext uri="{28A0092B-C50C-407E-A947-70E740481C1C}">
                           <a14:useLocalDpi xmlns:a14="http://schemas.microsoft.com/office/drawing/2010/main" val="0"/>
@@ -12328,7 +12262,7 @@
     </w:p>
     <w:p>
       <w:pPr>
-        <w:pStyle w:val="ListParagraph"/>
+        <w:pStyle w:val="PargrafodaLista"/>
         <w:numPr>
           <w:ilvl w:val="0"/>
           <w:numId w:val="15"/>
@@ -12345,6 +12279,7 @@
           <w:noProof/>
           <w:sz w:val="24"/>
           <w:szCs w:val="24"/>
+          <w:lang w:val="pt-PT" w:eastAsia="pt-PT"/>
         </w:rPr>
         <w:lastRenderedPageBreak/>
         <w:drawing>
@@ -12371,7 +12306,7 @@
                     <pic:cNvPicPr/>
                   </pic:nvPicPr>
                   <pic:blipFill rotWithShape="1">
-                    <a:blip r:embed="rId31">
+                    <a:blip r:embed="rId35">
                       <a:extLst>
                         <a:ext uri="{28A0092B-C50C-407E-A947-70E740481C1C}">
                           <a14:useLocalDpi xmlns:a14="http://schemas.microsoft.com/office/drawing/2010/main" val="0"/>
@@ -12421,7 +12356,7 @@
     </w:p>
     <w:p>
       <w:pPr>
-        <w:pStyle w:val="ListParagraph"/>
+        <w:pStyle w:val="PargrafodaLista"/>
         <w:rPr>
           <w:noProof/>
           <w:sz w:val="24"/>
@@ -12432,7 +12367,7 @@
     </w:p>
     <w:p>
       <w:pPr>
-        <w:pStyle w:val="ListParagraph"/>
+        <w:pStyle w:val="PargrafodaLista"/>
         <w:rPr>
           <w:noProof/>
           <w:sz w:val="24"/>
@@ -12443,7 +12378,7 @@
     </w:p>
     <w:p>
       <w:pPr>
-        <w:pStyle w:val="ListParagraph"/>
+        <w:pStyle w:val="PargrafodaLista"/>
         <w:numPr>
           <w:ilvl w:val="0"/>
           <w:numId w:val="15"/>
@@ -12460,6 +12395,7 @@
           <w:noProof/>
           <w:sz w:val="24"/>
           <w:szCs w:val="24"/>
+          <w:lang w:val="pt-PT" w:eastAsia="pt-PT"/>
         </w:rPr>
         <w:drawing>
           <wp:anchor distT="0" distB="0" distL="114300" distR="114300" simplePos="0" relativeHeight="251669504" behindDoc="0" locked="0" layoutInCell="1" allowOverlap="1">
@@ -12485,7 +12421,7 @@
                     <pic:cNvPicPr/>
                   </pic:nvPicPr>
                   <pic:blipFill rotWithShape="1">
-                    <a:blip r:embed="rId32">
+                    <a:blip r:embed="rId36">
                       <a:extLst>
                         <a:ext uri="{28A0092B-C50C-407E-A947-70E740481C1C}">
                           <a14:useLocalDpi xmlns:a14="http://schemas.microsoft.com/office/drawing/2010/main" val="0"/>
@@ -12557,6 +12493,7 @@
           <w:noProof/>
           <w:sz w:val="24"/>
           <w:szCs w:val="24"/>
+          <w:lang w:val="pt-PT" w:eastAsia="pt-PT"/>
         </w:rPr>
         <w:drawing>
           <wp:anchor distT="0" distB="0" distL="114300" distR="114300" simplePos="0" relativeHeight="251670528" behindDoc="0" locked="0" layoutInCell="1" allowOverlap="1">
@@ -12582,7 +12519,7 @@
                     <pic:cNvPicPr/>
                   </pic:nvPicPr>
                   <pic:blipFill rotWithShape="1">
-                    <a:blip r:embed="rId33">
+                    <a:blip r:embed="rId37">
                       <a:extLst>
                         <a:ext uri="{28A0092B-C50C-407E-A947-70E740481C1C}">
                           <a14:useLocalDpi xmlns:a14="http://schemas.microsoft.com/office/drawing/2010/main" val="0"/>
@@ -12652,6 +12589,7 @@
           <w:noProof/>
           <w:sz w:val="24"/>
           <w:szCs w:val="24"/>
+          <w:lang w:val="pt-PT" w:eastAsia="pt-PT"/>
         </w:rPr>
         <w:lastRenderedPageBreak/>
         <w:drawing>
@@ -12678,7 +12616,7 @@
                     <pic:cNvPicPr/>
                   </pic:nvPicPr>
                   <pic:blipFill>
-                    <a:blip r:embed="rId34">
+                    <a:blip r:embed="rId38">
                       <a:extLst>
                         <a:ext uri="{28A0092B-C50C-407E-A947-70E740481C1C}">
                           <a14:useLocalDpi xmlns:a14="http://schemas.microsoft.com/office/drawing/2010/main" val="0"/>
@@ -12750,6 +12688,7 @@
           <w:noProof/>
           <w:sz w:val="24"/>
           <w:szCs w:val="24"/>
+          <w:lang w:val="pt-PT" w:eastAsia="pt-PT"/>
         </w:rPr>
         <w:drawing>
           <wp:anchor distT="0" distB="0" distL="114300" distR="114300" simplePos="0" relativeHeight="251672576" behindDoc="0" locked="0" layoutInCell="1" allowOverlap="1">
@@ -12775,7 +12714,7 @@
                     <pic:cNvPicPr/>
                   </pic:nvPicPr>
                   <pic:blipFill rotWithShape="1">
-                    <a:blip r:embed="rId35">
+                    <a:blip r:embed="rId39">
                       <a:extLst>
                         <a:ext uri="{28A0092B-C50C-407E-A947-70E740481C1C}">
                           <a14:useLocalDpi xmlns:a14="http://schemas.microsoft.com/office/drawing/2010/main" val="0"/>
@@ -12855,6 +12794,7 @@
           <w:noProof/>
           <w:sz w:val="24"/>
           <w:szCs w:val="24"/>
+          <w:lang w:val="pt-PT" w:eastAsia="pt-PT"/>
         </w:rPr>
         <w:lastRenderedPageBreak/>
         <w:drawing>
@@ -12881,7 +12821,7 @@
                     <pic:cNvPicPr/>
                   </pic:nvPicPr>
                   <pic:blipFill rotWithShape="1">
-                    <a:blip r:embed="rId36">
+                    <a:blip r:embed="rId40">
                       <a:extLst>
                         <a:ext uri="{28A0092B-C50C-407E-A947-70E740481C1C}">
                           <a14:useLocalDpi xmlns:a14="http://schemas.microsoft.com/office/drawing/2010/main" val="0"/>
@@ -12980,6 +12920,7 @@
           <w:noProof/>
           <w:sz w:val="24"/>
           <w:szCs w:val="24"/>
+          <w:lang w:val="pt-PT" w:eastAsia="pt-PT"/>
         </w:rPr>
         <w:drawing>
           <wp:anchor distT="0" distB="0" distL="114300" distR="114300" simplePos="0" relativeHeight="251686912" behindDoc="0" locked="0" layoutInCell="1" allowOverlap="1">
@@ -13005,7 +12946,7 @@
                     <pic:cNvPicPr/>
                   </pic:nvPicPr>
                   <pic:blipFill rotWithShape="1">
-                    <a:blip r:embed="rId37">
+                    <a:blip r:embed="rId41">
                       <a:extLst>
                         <a:ext uri="{28A0092B-C50C-407E-A947-70E740481C1C}">
                           <a14:useLocalDpi xmlns:a14="http://schemas.microsoft.com/office/drawing/2010/main" val="0"/>
@@ -13099,13 +13040,158 @@
       </w:pPr>
     </w:p>
     <w:sectPr>
+      <w:footerReference w:type="default" r:id="rId42"/>
+      <w:footerReference w:type="first" r:id="rId43"/>
       <w:pgSz w:w="12240" w:h="15840"/>
       <w:pgMar w:top="1440" w:right="1440" w:bottom="1440" w:left="1440" w:header="720" w:footer="720" w:gutter="0"/>
       <w:cols w:space="720"/>
+      <w:titlePg/>
       <w:docGrid w:linePitch="360"/>
     </w:sectPr>
   </w:body>
 </w:document>
+</file>
+
+<file path=word/endnotes.xml><?xml version="1.0" encoding="utf-8"?>
+<w:endnotes xmlns:wpc="http://schemas.microsoft.com/office/word/2010/wordprocessingCanvas" xmlns:cx="http://schemas.microsoft.com/office/drawing/2014/chartex" xmlns:cx1="http://schemas.microsoft.com/office/drawing/2015/9/8/chartex" xmlns:cx2="http://schemas.microsoft.com/office/drawing/2015/10/21/chartex" xmlns:cx3="http://schemas.microsoft.com/office/drawing/2016/5/9/chartex" xmlns:cx4="http://schemas.microsoft.com/office/drawing/2016/5/10/chartex" xmlns:cx5="http://schemas.microsoft.com/office/drawing/2016/5/11/chartex" xmlns:mc="http://schemas.openxmlformats.org/markup-compatibility/2006" xmlns:o="urn:schemas-microsoft-com:office:office" xmlns:r="http://schemas.openxmlformats.org/officeDocument/2006/relationships" xmlns:m="http://schemas.openxmlformats.org/officeDocument/2006/math" xmlns:v="urn:schemas-microsoft-com:vml" xmlns:wp14="http://schemas.microsoft.com/office/word/2010/wordprocessingDrawing" xmlns:wp="http://schemas.openxmlformats.org/drawingml/2006/wordprocessingDrawing" xmlns:w10="urn:schemas-microsoft-com:office:word" xmlns:w="http://schemas.openxmlformats.org/wordprocessingml/2006/main" xmlns:w14="http://schemas.microsoft.com/office/word/2010/wordml" xmlns:w15="http://schemas.microsoft.com/office/word/2012/wordml" xmlns:w16se="http://schemas.microsoft.com/office/word/2015/wordml/symex" xmlns:wpg="http://schemas.microsoft.com/office/word/2010/wordprocessingGroup" xmlns:wpi="http://schemas.microsoft.com/office/word/2010/wordprocessingInk" xmlns:wne="http://schemas.microsoft.com/office/word/2006/wordml" xmlns:wps="http://schemas.microsoft.com/office/word/2010/wordprocessingShape" mc:Ignorable="w14 w15 w16se wp14">
+  <w:endnote w:type="separator" w:id="-1">
+    <w:p>
+      <w:pPr>
+        <w:spacing w:after="0" w:line="240" w:lineRule="auto"/>
+      </w:pPr>
+      <w:r>
+        <w:separator/>
+      </w:r>
+    </w:p>
+  </w:endnote>
+  <w:endnote w:type="continuationSeparator" w:id="0">
+    <w:p>
+      <w:pPr>
+        <w:spacing w:after="0" w:line="240" w:lineRule="auto"/>
+      </w:pPr>
+      <w:r>
+        <w:continuationSeparator/>
+      </w:r>
+    </w:p>
+  </w:endnote>
+</w:endnotes>
+</file>
+
+<file path=word/footer1.xml><?xml version="1.0" encoding="utf-8"?>
+<w:ftr xmlns:wpc="http://schemas.microsoft.com/office/word/2010/wordprocessingCanvas" xmlns:cx="http://schemas.microsoft.com/office/drawing/2014/chartex" xmlns:cx1="http://schemas.microsoft.com/office/drawing/2015/9/8/chartex" xmlns:cx2="http://schemas.microsoft.com/office/drawing/2015/10/21/chartex" xmlns:cx3="http://schemas.microsoft.com/office/drawing/2016/5/9/chartex" xmlns:cx4="http://schemas.microsoft.com/office/drawing/2016/5/10/chartex" xmlns:cx5="http://schemas.microsoft.com/office/drawing/2016/5/11/chartex" xmlns:mc="http://schemas.openxmlformats.org/markup-compatibility/2006" xmlns:o="urn:schemas-microsoft-com:office:office" xmlns:r="http://schemas.openxmlformats.org/officeDocument/2006/relationships" xmlns:m="http://schemas.openxmlformats.org/officeDocument/2006/math" xmlns:v="urn:schemas-microsoft-com:vml" xmlns:wp14="http://schemas.microsoft.com/office/word/2010/wordprocessingDrawing" xmlns:wp="http://schemas.openxmlformats.org/drawingml/2006/wordprocessingDrawing" xmlns:w10="urn:schemas-microsoft-com:office:word" xmlns:w="http://schemas.openxmlformats.org/wordprocessingml/2006/main" xmlns:w14="http://schemas.microsoft.com/office/word/2010/wordml" xmlns:w15="http://schemas.microsoft.com/office/word/2012/wordml" xmlns:w16se="http://schemas.microsoft.com/office/word/2015/wordml/symex" xmlns:wpg="http://schemas.microsoft.com/office/word/2010/wordprocessingGroup" xmlns:wpi="http://schemas.microsoft.com/office/word/2010/wordprocessingInk" xmlns:wne="http://schemas.microsoft.com/office/word/2006/wordml" xmlns:wps="http://schemas.microsoft.com/office/word/2010/wordprocessingShape" mc:Ignorable="w14 w15 w16se wp14">
+  <w:sdt>
+    <w:sdtPr>
+      <w:id w:val="1086883320"/>
+      <w:docPartObj>
+        <w:docPartGallery w:val="Page Numbers (Bottom of Page)"/>
+        <w:docPartUnique/>
+      </w:docPartObj>
+    </w:sdtPr>
+    <w:sdtContent>
+      <w:p>
+        <w:pPr>
+          <w:pStyle w:val="Rodap"/>
+          <w:jc w:val="right"/>
+        </w:pPr>
+        <w:r>
+          <w:fldChar w:fldCharType="begin"/>
+        </w:r>
+        <w:r>
+          <w:instrText>PAGE   \* MERGEFORMAT</w:instrText>
+        </w:r>
+        <w:r>
+          <w:fldChar w:fldCharType="separate"/>
+        </w:r>
+        <w:r>
+          <w:rPr>
+            <w:noProof/>
+            <w:lang w:val="pt-PT"/>
+          </w:rPr>
+          <w:t>2</w:t>
+        </w:r>
+        <w:r>
+          <w:fldChar w:fldCharType="end"/>
+        </w:r>
+      </w:p>
+    </w:sdtContent>
+  </w:sdt>
+  <w:p>
+    <w:pPr>
+      <w:pStyle w:val="Rodap"/>
+    </w:pPr>
+  </w:p>
+</w:ftr>
+</file>
+
+<file path=word/footer2.xml><?xml version="1.0" encoding="utf-8"?>
+<w:ftr xmlns:wpc="http://schemas.microsoft.com/office/word/2010/wordprocessingCanvas" xmlns:cx="http://schemas.microsoft.com/office/drawing/2014/chartex" xmlns:cx1="http://schemas.microsoft.com/office/drawing/2015/9/8/chartex" xmlns:cx2="http://schemas.microsoft.com/office/drawing/2015/10/21/chartex" xmlns:cx3="http://schemas.microsoft.com/office/drawing/2016/5/9/chartex" xmlns:cx4="http://schemas.microsoft.com/office/drawing/2016/5/10/chartex" xmlns:cx5="http://schemas.microsoft.com/office/drawing/2016/5/11/chartex" xmlns:mc="http://schemas.openxmlformats.org/markup-compatibility/2006" xmlns:o="urn:schemas-microsoft-com:office:office" xmlns:r="http://schemas.openxmlformats.org/officeDocument/2006/relationships" xmlns:m="http://schemas.openxmlformats.org/officeDocument/2006/math" xmlns:v="urn:schemas-microsoft-com:vml" xmlns:wp14="http://schemas.microsoft.com/office/word/2010/wordprocessingDrawing" xmlns:wp="http://schemas.openxmlformats.org/drawingml/2006/wordprocessingDrawing" xmlns:w10="urn:schemas-microsoft-com:office:word" xmlns:w="http://schemas.openxmlformats.org/wordprocessingml/2006/main" xmlns:w14="http://schemas.microsoft.com/office/word/2010/wordml" xmlns:w15="http://schemas.microsoft.com/office/word/2012/wordml" xmlns:w16se="http://schemas.microsoft.com/office/word/2015/wordml/symex" xmlns:wpg="http://schemas.microsoft.com/office/word/2010/wordprocessingGroup" xmlns:wpi="http://schemas.microsoft.com/office/word/2010/wordprocessingInk" xmlns:wne="http://schemas.microsoft.com/office/word/2006/wordml" xmlns:wps="http://schemas.microsoft.com/office/word/2010/wordprocessingShape" mc:Ignorable="w14 w15 w16se wp14">
+  <w:sdt>
+    <w:sdtPr>
+      <w:id w:val="-1548209378"/>
+      <w:docPartObj>
+        <w:docPartGallery w:val="Page Numbers (Bottom of Page)"/>
+        <w:docPartUnique/>
+      </w:docPartObj>
+    </w:sdtPr>
+    <w:sdtContent>
+      <w:p>
+        <w:pPr>
+          <w:pStyle w:val="Rodap"/>
+          <w:jc w:val="right"/>
+        </w:pPr>
+        <w:r>
+          <w:fldChar w:fldCharType="begin"/>
+        </w:r>
+        <w:r>
+          <w:instrText>PAGE   \* MERGEFORMAT</w:instrText>
+        </w:r>
+        <w:r>
+          <w:fldChar w:fldCharType="separate"/>
+        </w:r>
+        <w:r>
+          <w:rPr>
+            <w:noProof/>
+            <w:lang w:val="pt-PT"/>
+          </w:rPr>
+          <w:t>1</w:t>
+        </w:r>
+        <w:r>
+          <w:fldChar w:fldCharType="end"/>
+        </w:r>
+      </w:p>
+    </w:sdtContent>
+  </w:sdt>
+  <w:p>
+    <w:pPr>
+      <w:pStyle w:val="Rodap"/>
+    </w:pPr>
+  </w:p>
+</w:ftr>
+</file>
+
+<file path=word/footnotes.xml><?xml version="1.0" encoding="utf-8"?>
+<w:footnotes xmlns:wpc="http://schemas.microsoft.com/office/word/2010/wordprocessingCanvas" xmlns:cx="http://schemas.microsoft.com/office/drawing/2014/chartex" xmlns:cx1="http://schemas.microsoft.com/office/drawing/2015/9/8/chartex" xmlns:cx2="http://schemas.microsoft.com/office/drawing/2015/10/21/chartex" xmlns:cx3="http://schemas.microsoft.com/office/drawing/2016/5/9/chartex" xmlns:cx4="http://schemas.microsoft.com/office/drawing/2016/5/10/chartex" xmlns:cx5="http://schemas.microsoft.com/office/drawing/2016/5/11/chartex" xmlns:mc="http://schemas.openxmlformats.org/markup-compatibility/2006" xmlns:o="urn:schemas-microsoft-com:office:office" xmlns:r="http://schemas.openxmlformats.org/officeDocument/2006/relationships" xmlns:m="http://schemas.openxmlformats.org/officeDocument/2006/math" xmlns:v="urn:schemas-microsoft-com:vml" xmlns:wp14="http://schemas.microsoft.com/office/word/2010/wordprocessingDrawing" xmlns:wp="http://schemas.openxmlformats.org/drawingml/2006/wordprocessingDrawing" xmlns:w10="urn:schemas-microsoft-com:office:word" xmlns:w="http://schemas.openxmlformats.org/wordprocessingml/2006/main" xmlns:w14="http://schemas.microsoft.com/office/word/2010/wordml" xmlns:w15="http://schemas.microsoft.com/office/word/2012/wordml" xmlns:w16se="http://schemas.microsoft.com/office/word/2015/wordml/symex" xmlns:wpg="http://schemas.microsoft.com/office/word/2010/wordprocessingGroup" xmlns:wpi="http://schemas.microsoft.com/office/word/2010/wordprocessingInk" xmlns:wne="http://schemas.microsoft.com/office/word/2006/wordml" xmlns:wps="http://schemas.microsoft.com/office/word/2010/wordprocessingShape" mc:Ignorable="w14 w15 w16se wp14">
+  <w:footnote w:type="separator" w:id="-1">
+    <w:p>
+      <w:pPr>
+        <w:spacing w:after="0" w:line="240" w:lineRule="auto"/>
+      </w:pPr>
+      <w:r>
+        <w:separator/>
+      </w:r>
+    </w:p>
+  </w:footnote>
+  <w:footnote w:type="continuationSeparator" w:id="0">
+    <w:p>
+      <w:pPr>
+        <w:spacing w:after="0" w:line="240" w:lineRule="auto"/>
+      </w:pPr>
+      <w:r>
+        <w:continuationSeparator/>
+      </w:r>
+    </w:p>
+  </w:footnote>
+</w:footnotes>
 </file>
 
 <file path=word/numbering.xml><?xml version="1.0" encoding="utf-8"?>
@@ -14946,6 +15032,7 @@
     <w:lsdException w:name="HTML Sample" w:semiHidden="1" w:unhideWhenUsed="1"/>
     <w:lsdException w:name="HTML Typewriter" w:semiHidden="1" w:unhideWhenUsed="1"/>
     <w:lsdException w:name="HTML Variable" w:semiHidden="1" w:unhideWhenUsed="1"/>
+    <w:lsdException w:name="Normal Table" w:semiHidden="1" w:unhideWhenUsed="1"/>
     <w:lsdException w:name="annotation subject" w:semiHidden="1" w:unhideWhenUsed="1"/>
     <w:lsdException w:name="No List" w:semiHidden="1" w:unhideWhenUsed="1"/>
     <w:lsdException w:name="Outline List 1" w:semiHidden="1" w:unhideWhenUsed="1"/>
@@ -14990,6 +15077,7 @@
     <w:lsdException w:name="Table Professional" w:semiHidden="1" w:unhideWhenUsed="1"/>
     <w:lsdException w:name="Table Subtle 1" w:semiHidden="1" w:unhideWhenUsed="1"/>
     <w:lsdException w:name="Table Subtle 2" w:semiHidden="1" w:unhideWhenUsed="1"/>
+    <w:lsdException w:name="Table Web 1" w:semiHidden="1" w:unhideWhenUsed="1"/>
     <w:lsdException w:name="Table Web 2" w:semiHidden="1" w:unhideWhenUsed="1"/>
     <w:lsdException w:name="Table Web 3" w:semiHidden="1" w:unhideWhenUsed="1"/>
     <w:lsdException w:name="Balloon Text" w:semiHidden="1" w:unhideWhenUsed="1"/>
@@ -15219,11 +15307,11 @@
     <w:qFormat/>
     <w:rsid w:val="00D035CA"/>
   </w:style>
-  <w:style w:type="paragraph" w:styleId="Heading1">
+  <w:style w:type="paragraph" w:styleId="Cabealho1">
     <w:name w:val="heading 1"/>
     <w:basedOn w:val="Normal"/>
     <w:next w:val="Normal"/>
-    <w:link w:val="Heading1Char"/>
+    <w:link w:val="Cabealho1Carter"/>
     <w:uiPriority w:val="9"/>
     <w:qFormat/>
     <w:rsid w:val="00D035CA"/>
@@ -15240,11 +15328,11 @@
       <w:szCs w:val="32"/>
     </w:rPr>
   </w:style>
-  <w:style w:type="paragraph" w:styleId="Heading2">
+  <w:style w:type="paragraph" w:styleId="Cabealho2">
     <w:name w:val="heading 2"/>
     <w:basedOn w:val="Normal"/>
     <w:next w:val="Normal"/>
-    <w:link w:val="Heading2Char"/>
+    <w:link w:val="Cabealho2Carter"/>
     <w:uiPriority w:val="9"/>
     <w:unhideWhenUsed/>
     <w:qFormat/>
@@ -15262,11 +15350,11 @@
       <w:szCs w:val="28"/>
     </w:rPr>
   </w:style>
-  <w:style w:type="paragraph" w:styleId="Heading3">
+  <w:style w:type="paragraph" w:styleId="Cabealho3">
     <w:name w:val="heading 3"/>
     <w:basedOn w:val="Normal"/>
     <w:next w:val="Normal"/>
-    <w:link w:val="Heading3Char"/>
+    <w:link w:val="Cabealho3Carter"/>
     <w:uiPriority w:val="9"/>
     <w:semiHidden/>
     <w:unhideWhenUsed/>
@@ -15285,11 +15373,11 @@
       <w:szCs w:val="24"/>
     </w:rPr>
   </w:style>
-  <w:style w:type="paragraph" w:styleId="Heading4">
+  <w:style w:type="paragraph" w:styleId="Cabealho4">
     <w:name w:val="heading 4"/>
     <w:basedOn w:val="Normal"/>
     <w:next w:val="Normal"/>
-    <w:link w:val="Heading4Char"/>
+    <w:link w:val="Cabealho4Carter"/>
     <w:uiPriority w:val="9"/>
     <w:semiHidden/>
     <w:unhideWhenUsed/>
@@ -15307,11 +15395,11 @@
       <w:szCs w:val="22"/>
     </w:rPr>
   </w:style>
-  <w:style w:type="paragraph" w:styleId="Heading5">
+  <w:style w:type="paragraph" w:styleId="Cabealho5">
     <w:name w:val="heading 5"/>
     <w:basedOn w:val="Normal"/>
     <w:next w:val="Normal"/>
-    <w:link w:val="Heading5Char"/>
+    <w:link w:val="Cabealho5Carter"/>
     <w:uiPriority w:val="9"/>
     <w:semiHidden/>
     <w:unhideWhenUsed/>
@@ -15330,11 +15418,11 @@
       <w:szCs w:val="22"/>
     </w:rPr>
   </w:style>
-  <w:style w:type="paragraph" w:styleId="Heading6">
+  <w:style w:type="paragraph" w:styleId="Cabealho6">
     <w:name w:val="heading 6"/>
     <w:basedOn w:val="Normal"/>
     <w:next w:val="Normal"/>
-    <w:link w:val="Heading6Char"/>
+    <w:link w:val="Cabealho6Carter"/>
     <w:uiPriority w:val="9"/>
     <w:semiHidden/>
     <w:unhideWhenUsed/>
@@ -15355,11 +15443,11 @@
       <w:szCs w:val="21"/>
     </w:rPr>
   </w:style>
-  <w:style w:type="paragraph" w:styleId="Heading7">
+  <w:style w:type="paragraph" w:styleId="Cabealho7">
     <w:name w:val="heading 7"/>
     <w:basedOn w:val="Normal"/>
     <w:next w:val="Normal"/>
-    <w:link w:val="Heading7Char"/>
+    <w:link w:val="Cabealho7Carter"/>
     <w:uiPriority w:val="9"/>
     <w:semiHidden/>
     <w:unhideWhenUsed/>
@@ -15380,11 +15468,11 @@
       <w:szCs w:val="21"/>
     </w:rPr>
   </w:style>
-  <w:style w:type="paragraph" w:styleId="Heading8">
+  <w:style w:type="paragraph" w:styleId="Cabealho8">
     <w:name w:val="heading 8"/>
     <w:basedOn w:val="Normal"/>
     <w:next w:val="Normal"/>
-    <w:link w:val="Heading8Char"/>
+    <w:link w:val="Cabealho8Carter"/>
     <w:uiPriority w:val="9"/>
     <w:semiHidden/>
     <w:unhideWhenUsed/>
@@ -15403,11 +15491,11 @@
       <w:color w:val="44546A" w:themeColor="text2"/>
     </w:rPr>
   </w:style>
-  <w:style w:type="paragraph" w:styleId="Heading9">
+  <w:style w:type="paragraph" w:styleId="Cabealho9">
     <w:name w:val="heading 9"/>
     <w:basedOn w:val="Normal"/>
     <w:next w:val="Normal"/>
-    <w:link w:val="Heading9Char"/>
+    <w:link w:val="Cabealho9Carter"/>
     <w:uiPriority w:val="9"/>
     <w:semiHidden/>
     <w:unhideWhenUsed/>
@@ -15428,13 +15516,13 @@
       <w:color w:val="44546A" w:themeColor="text2"/>
     </w:rPr>
   </w:style>
-  <w:style w:type="character" w:default="1" w:styleId="DefaultParagraphFont">
+  <w:style w:type="character" w:default="1" w:styleId="Tipodeletrapredefinidodopargrafo">
     <w:name w:val="Default Paragraph Font"/>
     <w:uiPriority w:val="1"/>
     <w:semiHidden/>
     <w:unhideWhenUsed/>
   </w:style>
-  <w:style w:type="table" w:default="1" w:styleId="TableNormal">
+  <w:style w:type="table" w:default="1" w:styleId="Tabelanormal">
     <w:name w:val="Normal Table"/>
     <w:uiPriority w:val="99"/>
     <w:semiHidden/>
@@ -15449,7 +15537,7 @@
       </w:tblCellMar>
     </w:tblPr>
   </w:style>
-  <w:style w:type="numbering" w:default="1" w:styleId="NoList">
+  <w:style w:type="numbering" w:default="1" w:styleId="Semlista">
     <w:name w:val="No List"/>
     <w:uiPriority w:val="99"/>
     <w:semiHidden/>
@@ -15472,9 +15560,9 @@
       <w:lang w:val="en-GB" w:eastAsia="zh-CN" w:bidi="hi-IN"/>
     </w:rPr>
   </w:style>
-  <w:style w:type="character" w:styleId="Hyperlink">
+  <w:style w:type="character" w:styleId="Hiperligao">
     <w:name w:val="Hyperlink"/>
-    <w:basedOn w:val="DefaultParagraphFont"/>
+    <w:basedOn w:val="Tipodeletrapredefinidodopargrafo"/>
     <w:uiPriority w:val="99"/>
     <w:rsid w:val="00307F3D"/>
     <w:rPr>
@@ -15484,13 +15572,13 @@
   </w:style>
   <w:style w:type="character" w:customStyle="1" w:styleId="apple-converted-space">
     <w:name w:val="apple-converted-space"/>
-    <w:basedOn w:val="DefaultParagraphFont"/>
+    <w:basedOn w:val="Tipodeletrapredefinidodopargrafo"/>
     <w:rsid w:val="00307F3D"/>
   </w:style>
-  <w:style w:type="character" w:customStyle="1" w:styleId="Heading1Char">
-    <w:name w:val="Heading 1 Char"/>
-    <w:basedOn w:val="DefaultParagraphFont"/>
-    <w:link w:val="Heading1"/>
+  <w:style w:type="character" w:customStyle="1" w:styleId="Cabealho1Carter">
+    <w:name w:val="Cabeçalho 1 Caráter"/>
+    <w:basedOn w:val="Tipodeletrapredefinidodopargrafo"/>
+    <w:link w:val="Cabealho1"/>
     <w:uiPriority w:val="9"/>
     <w:rsid w:val="00D035CA"/>
     <w:rPr>
@@ -15500,10 +15588,10 @@
       <w:szCs w:val="32"/>
     </w:rPr>
   </w:style>
-  <w:style w:type="character" w:customStyle="1" w:styleId="Heading2Char">
-    <w:name w:val="Heading 2 Char"/>
-    <w:basedOn w:val="DefaultParagraphFont"/>
-    <w:link w:val="Heading2"/>
+  <w:style w:type="character" w:customStyle="1" w:styleId="Cabealho2Carter">
+    <w:name w:val="Cabeçalho 2 Caráter"/>
+    <w:basedOn w:val="Tipodeletrapredefinidodopargrafo"/>
+    <w:link w:val="Cabealho2"/>
     <w:uiPriority w:val="9"/>
     <w:rsid w:val="00D035CA"/>
     <w:rPr>
@@ -15513,10 +15601,10 @@
       <w:szCs w:val="28"/>
     </w:rPr>
   </w:style>
-  <w:style w:type="character" w:customStyle="1" w:styleId="Heading3Char">
-    <w:name w:val="Heading 3 Char"/>
-    <w:basedOn w:val="DefaultParagraphFont"/>
-    <w:link w:val="Heading3"/>
+  <w:style w:type="character" w:customStyle="1" w:styleId="Cabealho3Carter">
+    <w:name w:val="Cabeçalho 3 Caráter"/>
+    <w:basedOn w:val="Tipodeletrapredefinidodopargrafo"/>
+    <w:link w:val="Cabealho3"/>
     <w:uiPriority w:val="9"/>
     <w:semiHidden/>
     <w:rsid w:val="00D035CA"/>
@@ -15527,10 +15615,10 @@
       <w:szCs w:val="24"/>
     </w:rPr>
   </w:style>
-  <w:style w:type="character" w:customStyle="1" w:styleId="Heading4Char">
-    <w:name w:val="Heading 4 Char"/>
-    <w:basedOn w:val="DefaultParagraphFont"/>
-    <w:link w:val="Heading4"/>
+  <w:style w:type="character" w:customStyle="1" w:styleId="Cabealho4Carter">
+    <w:name w:val="Cabeçalho 4 Caráter"/>
+    <w:basedOn w:val="Tipodeletrapredefinidodopargrafo"/>
+    <w:link w:val="Cabealho4"/>
     <w:uiPriority w:val="9"/>
     <w:semiHidden/>
     <w:rsid w:val="00D035CA"/>
@@ -15540,10 +15628,10 @@
       <w:szCs w:val="22"/>
     </w:rPr>
   </w:style>
-  <w:style w:type="character" w:customStyle="1" w:styleId="Heading5Char">
-    <w:name w:val="Heading 5 Char"/>
-    <w:basedOn w:val="DefaultParagraphFont"/>
-    <w:link w:val="Heading5"/>
+  <w:style w:type="character" w:customStyle="1" w:styleId="Cabealho5Carter">
+    <w:name w:val="Cabeçalho 5 Caráter"/>
+    <w:basedOn w:val="Tipodeletrapredefinidodopargrafo"/>
+    <w:link w:val="Cabealho5"/>
     <w:uiPriority w:val="9"/>
     <w:semiHidden/>
     <w:rsid w:val="00D035CA"/>
@@ -15554,10 +15642,10 @@
       <w:szCs w:val="22"/>
     </w:rPr>
   </w:style>
-  <w:style w:type="character" w:customStyle="1" w:styleId="Heading6Char">
-    <w:name w:val="Heading 6 Char"/>
-    <w:basedOn w:val="DefaultParagraphFont"/>
-    <w:link w:val="Heading6"/>
+  <w:style w:type="character" w:customStyle="1" w:styleId="Cabealho6Carter">
+    <w:name w:val="Cabeçalho 6 Caráter"/>
+    <w:basedOn w:val="Tipodeletrapredefinidodopargrafo"/>
+    <w:link w:val="Cabealho6"/>
     <w:uiPriority w:val="9"/>
     <w:semiHidden/>
     <w:rsid w:val="00D035CA"/>
@@ -15570,10 +15658,10 @@
       <w:szCs w:val="21"/>
     </w:rPr>
   </w:style>
-  <w:style w:type="character" w:customStyle="1" w:styleId="Heading7Char">
-    <w:name w:val="Heading 7 Char"/>
-    <w:basedOn w:val="DefaultParagraphFont"/>
-    <w:link w:val="Heading7"/>
+  <w:style w:type="character" w:customStyle="1" w:styleId="Cabealho7Carter">
+    <w:name w:val="Cabeçalho 7 Caráter"/>
+    <w:basedOn w:val="Tipodeletrapredefinidodopargrafo"/>
+    <w:link w:val="Cabealho7"/>
     <w:uiPriority w:val="9"/>
     <w:semiHidden/>
     <w:rsid w:val="00D035CA"/>
@@ -15586,10 +15674,10 @@
       <w:szCs w:val="21"/>
     </w:rPr>
   </w:style>
-  <w:style w:type="character" w:customStyle="1" w:styleId="Heading8Char">
-    <w:name w:val="Heading 8 Char"/>
-    <w:basedOn w:val="DefaultParagraphFont"/>
-    <w:link w:val="Heading8"/>
+  <w:style w:type="character" w:customStyle="1" w:styleId="Cabealho8Carter">
+    <w:name w:val="Cabeçalho 8 Caráter"/>
+    <w:basedOn w:val="Tipodeletrapredefinidodopargrafo"/>
+    <w:link w:val="Cabealho8"/>
     <w:uiPriority w:val="9"/>
     <w:semiHidden/>
     <w:rsid w:val="00D035CA"/>
@@ -15600,10 +15688,10 @@
       <w:color w:val="44546A" w:themeColor="text2"/>
     </w:rPr>
   </w:style>
-  <w:style w:type="character" w:customStyle="1" w:styleId="Heading9Char">
-    <w:name w:val="Heading 9 Char"/>
-    <w:basedOn w:val="DefaultParagraphFont"/>
-    <w:link w:val="Heading9"/>
+  <w:style w:type="character" w:customStyle="1" w:styleId="Cabealho9Carter">
+    <w:name w:val="Cabeçalho 9 Caráter"/>
+    <w:basedOn w:val="Tipodeletrapredefinidodopargrafo"/>
+    <w:link w:val="Cabealho9"/>
     <w:uiPriority w:val="9"/>
     <w:semiHidden/>
     <w:rsid w:val="00D035CA"/>
@@ -15616,7 +15704,7 @@
       <w:color w:val="44546A" w:themeColor="text2"/>
     </w:rPr>
   </w:style>
-  <w:style w:type="paragraph" w:styleId="Caption">
+  <w:style w:type="paragraph" w:styleId="Legenda">
     <w:name w:val="caption"/>
     <w:basedOn w:val="Normal"/>
     <w:next w:val="Normal"/>
@@ -15636,11 +15724,11 @@
       <w:spacing w:val="6"/>
     </w:rPr>
   </w:style>
-  <w:style w:type="paragraph" w:styleId="Title">
+  <w:style w:type="paragraph" w:styleId="Ttulo">
     <w:name w:val="Title"/>
     <w:basedOn w:val="Normal"/>
     <w:next w:val="Normal"/>
-    <w:link w:val="TitleChar"/>
+    <w:link w:val="TtuloCarter"/>
     <w:uiPriority w:val="10"/>
     <w:qFormat/>
     <w:rsid w:val="00D035CA"/>
@@ -15656,10 +15744,10 @@
       <w:szCs w:val="56"/>
     </w:rPr>
   </w:style>
-  <w:style w:type="character" w:customStyle="1" w:styleId="TitleChar">
-    <w:name w:val="Title Char"/>
-    <w:basedOn w:val="DefaultParagraphFont"/>
-    <w:link w:val="Title"/>
+  <w:style w:type="character" w:customStyle="1" w:styleId="TtuloCarter">
+    <w:name w:val="Título Caráter"/>
+    <w:basedOn w:val="Tipodeletrapredefinidodopargrafo"/>
+    <w:link w:val="Ttulo"/>
     <w:uiPriority w:val="10"/>
     <w:rsid w:val="00D035CA"/>
     <w:rPr>
@@ -15670,11 +15758,11 @@
       <w:szCs w:val="56"/>
     </w:rPr>
   </w:style>
-  <w:style w:type="paragraph" w:styleId="Subtitle">
+  <w:style w:type="paragraph" w:styleId="Subttulo">
     <w:name w:val="Subtitle"/>
     <w:basedOn w:val="Normal"/>
     <w:next w:val="Normal"/>
-    <w:link w:val="SubtitleChar"/>
+    <w:link w:val="SubttuloCarter"/>
     <w:uiPriority w:val="11"/>
     <w:qFormat/>
     <w:rsid w:val="00D035CA"/>
@@ -15690,10 +15778,10 @@
       <w:szCs w:val="24"/>
     </w:rPr>
   </w:style>
-  <w:style w:type="character" w:customStyle="1" w:styleId="SubtitleChar">
-    <w:name w:val="Subtitle Char"/>
-    <w:basedOn w:val="DefaultParagraphFont"/>
-    <w:link w:val="Subtitle"/>
+  <w:style w:type="character" w:customStyle="1" w:styleId="SubttuloCarter">
+    <w:name w:val="Subtítulo Caráter"/>
+    <w:basedOn w:val="Tipodeletrapredefinidodopargrafo"/>
+    <w:link w:val="Subttulo"/>
     <w:uiPriority w:val="11"/>
     <w:rsid w:val="00D035CA"/>
     <w:rPr>
@@ -15702,9 +15790,9 @@
       <w:szCs w:val="24"/>
     </w:rPr>
   </w:style>
-  <w:style w:type="character" w:styleId="Strong">
+  <w:style w:type="character" w:styleId="Forte">
     <w:name w:val="Strong"/>
-    <w:basedOn w:val="DefaultParagraphFont"/>
+    <w:basedOn w:val="Tipodeletrapredefinidodopargrafo"/>
     <w:uiPriority w:val="22"/>
     <w:qFormat/>
     <w:rsid w:val="00D035CA"/>
@@ -15713,9 +15801,9 @@
       <w:bCs/>
     </w:rPr>
   </w:style>
-  <w:style w:type="character" w:styleId="Emphasis">
+  <w:style w:type="character" w:styleId="nfase">
     <w:name w:val="Emphasis"/>
-    <w:basedOn w:val="DefaultParagraphFont"/>
+    <w:basedOn w:val="Tipodeletrapredefinidodopargrafo"/>
     <w:uiPriority w:val="20"/>
     <w:qFormat/>
     <w:rsid w:val="00D035CA"/>
@@ -15724,7 +15812,7 @@
       <w:iCs/>
     </w:rPr>
   </w:style>
-  <w:style w:type="paragraph" w:styleId="NoSpacing">
+  <w:style w:type="paragraph" w:styleId="SemEspaamento">
     <w:name w:val="No Spacing"/>
     <w:uiPriority w:val="1"/>
     <w:qFormat/>
@@ -15733,11 +15821,11 @@
       <w:spacing w:after="0" w:line="240" w:lineRule="auto"/>
     </w:pPr>
   </w:style>
-  <w:style w:type="paragraph" w:styleId="Quote">
+  <w:style w:type="paragraph" w:styleId="Citao">
     <w:name w:val="Quote"/>
     <w:basedOn w:val="Normal"/>
     <w:next w:val="Normal"/>
-    <w:link w:val="QuoteChar"/>
+    <w:link w:val="CitaoCarter"/>
     <w:uiPriority w:val="29"/>
     <w:qFormat/>
     <w:rsid w:val="00D035CA"/>
@@ -15751,10 +15839,10 @@
       <w:color w:val="404040" w:themeColor="text1" w:themeTint="BF"/>
     </w:rPr>
   </w:style>
-  <w:style w:type="character" w:customStyle="1" w:styleId="QuoteChar">
-    <w:name w:val="Quote Char"/>
-    <w:basedOn w:val="DefaultParagraphFont"/>
-    <w:link w:val="Quote"/>
+  <w:style w:type="character" w:customStyle="1" w:styleId="CitaoCarter">
+    <w:name w:val="Citação Caráter"/>
+    <w:basedOn w:val="Tipodeletrapredefinidodopargrafo"/>
+    <w:link w:val="Citao"/>
     <w:uiPriority w:val="29"/>
     <w:rsid w:val="00D035CA"/>
     <w:rPr>
@@ -15763,11 +15851,11 @@
       <w:color w:val="404040" w:themeColor="text1" w:themeTint="BF"/>
     </w:rPr>
   </w:style>
-  <w:style w:type="paragraph" w:styleId="IntenseQuote">
+  <w:style w:type="paragraph" w:styleId="CitaoIntensa">
     <w:name w:val="Intense Quote"/>
     <w:basedOn w:val="Normal"/>
     <w:next w:val="Normal"/>
-    <w:link w:val="IntenseQuoteChar"/>
+    <w:link w:val="CitaoIntensaCarter"/>
     <w:uiPriority w:val="30"/>
     <w:qFormat/>
     <w:rsid w:val="00D035CA"/>
@@ -15785,10 +15873,10 @@
       <w:szCs w:val="28"/>
     </w:rPr>
   </w:style>
-  <w:style w:type="character" w:customStyle="1" w:styleId="IntenseQuoteChar">
-    <w:name w:val="Intense Quote Char"/>
-    <w:basedOn w:val="DefaultParagraphFont"/>
-    <w:link w:val="IntenseQuote"/>
+  <w:style w:type="character" w:customStyle="1" w:styleId="CitaoIntensaCarter">
+    <w:name w:val="Citação Intensa Caráter"/>
+    <w:basedOn w:val="Tipodeletrapredefinidodopargrafo"/>
+    <w:link w:val="CitaoIntensa"/>
     <w:uiPriority w:val="30"/>
     <w:rsid w:val="00D035CA"/>
     <w:rPr>
@@ -15798,9 +15886,9 @@
       <w:szCs w:val="28"/>
     </w:rPr>
   </w:style>
-  <w:style w:type="character" w:styleId="SubtleEmphasis">
+  <w:style w:type="character" w:styleId="nfaseDiscreto">
     <w:name w:val="Subtle Emphasis"/>
-    <w:basedOn w:val="DefaultParagraphFont"/>
+    <w:basedOn w:val="Tipodeletrapredefinidodopargrafo"/>
     <w:uiPriority w:val="19"/>
     <w:qFormat/>
     <w:rsid w:val="00D035CA"/>
@@ -15810,9 +15898,9 @@
       <w:color w:val="404040" w:themeColor="text1" w:themeTint="BF"/>
     </w:rPr>
   </w:style>
-  <w:style w:type="character" w:styleId="IntenseEmphasis">
+  <w:style w:type="character" w:styleId="nfaseIntenso">
     <w:name w:val="Intense Emphasis"/>
-    <w:basedOn w:val="DefaultParagraphFont"/>
+    <w:basedOn w:val="Tipodeletrapredefinidodopargrafo"/>
     <w:uiPriority w:val="21"/>
     <w:qFormat/>
     <w:rsid w:val="00D035CA"/>
@@ -15823,9 +15911,9 @@
       <w:iCs/>
     </w:rPr>
   </w:style>
-  <w:style w:type="character" w:styleId="SubtleReference">
+  <w:style w:type="character" w:styleId="RefernciaDiscreta">
     <w:name w:val="Subtle Reference"/>
-    <w:basedOn w:val="DefaultParagraphFont"/>
+    <w:basedOn w:val="Tipodeletrapredefinidodopargrafo"/>
     <w:uiPriority w:val="31"/>
     <w:qFormat/>
     <w:rsid w:val="00D035CA"/>
@@ -15835,9 +15923,9 @@
       <w:u w:val="single" w:color="7F7F7F" w:themeColor="text1" w:themeTint="80"/>
     </w:rPr>
   </w:style>
-  <w:style w:type="character" w:styleId="IntenseReference">
+  <w:style w:type="character" w:styleId="RefernciaIntensa">
     <w:name w:val="Intense Reference"/>
-    <w:basedOn w:val="DefaultParagraphFont"/>
+    <w:basedOn w:val="Tipodeletrapredefinidodopargrafo"/>
     <w:uiPriority w:val="32"/>
     <w:qFormat/>
     <w:rsid w:val="00D035CA"/>
@@ -15849,9 +15937,9 @@
       <w:u w:val="single"/>
     </w:rPr>
   </w:style>
-  <w:style w:type="character" w:styleId="BookTitle">
+  <w:style w:type="character" w:styleId="TtulodoLivro">
     <w:name w:val="Book Title"/>
-    <w:basedOn w:val="DefaultParagraphFont"/>
+    <w:basedOn w:val="Tipodeletrapredefinidodopargrafo"/>
     <w:uiPriority w:val="33"/>
     <w:qFormat/>
     <w:rsid w:val="00D035CA"/>
@@ -15861,9 +15949,9 @@
       <w:smallCaps/>
     </w:rPr>
   </w:style>
-  <w:style w:type="paragraph" w:styleId="TOCHeading">
+  <w:style w:type="paragraph" w:styleId="Cabealhodondice">
     <w:name w:val="TOC Heading"/>
-    <w:basedOn w:val="Heading1"/>
+    <w:basedOn w:val="Cabealho1"/>
     <w:next w:val="Normal"/>
     <w:uiPriority w:val="39"/>
     <w:unhideWhenUsed/>
@@ -15873,7 +15961,7 @@
       <w:outlineLvl w:val="9"/>
     </w:pPr>
   </w:style>
-  <w:style w:type="paragraph" w:styleId="ListParagraph">
+  <w:style w:type="paragraph" w:styleId="PargrafodaLista">
     <w:name w:val="List Paragraph"/>
     <w:basedOn w:val="Normal"/>
     <w:uiPriority w:val="34"/>
@@ -15884,9 +15972,9 @@
       <w:contextualSpacing/>
     </w:pPr>
   </w:style>
-  <w:style w:type="character" w:styleId="FollowedHyperlink">
+  <w:style w:type="character" w:styleId="Hiperligaovisitada">
     <w:name w:val="FollowedHyperlink"/>
-    <w:basedOn w:val="DefaultParagraphFont"/>
+    <w:basedOn w:val="Tipodeletrapredefinidodopargrafo"/>
     <w:uiPriority w:val="99"/>
     <w:semiHidden/>
     <w:unhideWhenUsed/>
@@ -15896,7 +15984,7 @@
       <w:u w:val="single"/>
     </w:rPr>
   </w:style>
-  <w:style w:type="paragraph" w:styleId="TOC1">
+  <w:style w:type="paragraph" w:styleId="ndice1">
     <w:name w:val="toc 1"/>
     <w:basedOn w:val="Normal"/>
     <w:next w:val="Normal"/>
@@ -15908,7 +15996,7 @@
       <w:spacing w:after="100"/>
     </w:pPr>
   </w:style>
-  <w:style w:type="paragraph" w:styleId="TOC2">
+  <w:style w:type="paragraph" w:styleId="ndice2">
     <w:name w:val="toc 2"/>
     <w:basedOn w:val="Normal"/>
     <w:next w:val="Normal"/>
@@ -15920,6 +16008,50 @@
       <w:spacing w:after="100"/>
       <w:ind w:left="200"/>
     </w:pPr>
+  </w:style>
+  <w:style w:type="paragraph" w:styleId="Cabealho">
+    <w:name w:val="header"/>
+    <w:basedOn w:val="Normal"/>
+    <w:link w:val="CabealhoCarter"/>
+    <w:uiPriority w:val="99"/>
+    <w:unhideWhenUsed/>
+    <w:rsid w:val="00294934"/>
+    <w:pPr>
+      <w:tabs>
+        <w:tab w:val="center" w:pos="4252"/>
+        <w:tab w:val="right" w:pos="8504"/>
+      </w:tabs>
+      <w:spacing w:after="0" w:line="240" w:lineRule="auto"/>
+    </w:pPr>
+  </w:style>
+  <w:style w:type="character" w:customStyle="1" w:styleId="CabealhoCarter">
+    <w:name w:val="Cabeçalho Caráter"/>
+    <w:basedOn w:val="Tipodeletrapredefinidodopargrafo"/>
+    <w:link w:val="Cabealho"/>
+    <w:uiPriority w:val="99"/>
+    <w:rsid w:val="00294934"/>
+  </w:style>
+  <w:style w:type="paragraph" w:styleId="Rodap">
+    <w:name w:val="footer"/>
+    <w:basedOn w:val="Normal"/>
+    <w:link w:val="RodapCarter"/>
+    <w:uiPriority w:val="99"/>
+    <w:unhideWhenUsed/>
+    <w:rsid w:val="00294934"/>
+    <w:pPr>
+      <w:tabs>
+        <w:tab w:val="center" w:pos="4252"/>
+        <w:tab w:val="right" w:pos="8504"/>
+      </w:tabs>
+      <w:spacing w:after="0" w:line="240" w:lineRule="auto"/>
+    </w:pPr>
+  </w:style>
+  <w:style w:type="character" w:customStyle="1" w:styleId="RodapCarter">
+    <w:name w:val="Rodapé Caráter"/>
+    <w:basedOn w:val="Tipodeletrapredefinidodopargrafo"/>
+    <w:link w:val="Rodap"/>
+    <w:uiPriority w:val="99"/>
+    <w:rsid w:val="00294934"/>
   </w:style>
 </w:styles>
 </file>
@@ -16224,7 +16356,7 @@
 </file>
 
 <file path=customXml/itemProps1.xml><?xml version="1.0" encoding="utf-8"?>
-<ds:datastoreItem xmlns:ds="http://schemas.openxmlformats.org/officeDocument/2006/customXml" ds:itemID="{1E8A7F92-52A1-48C8-AD5F-F912EDA3A2E7}">
+<ds:datastoreItem xmlns:ds="http://schemas.openxmlformats.org/officeDocument/2006/customXml" ds:itemID="{1BABEEEC-A5D8-4F5B-A64C-AE47B9A85749}">
   <ds:schemaRefs>
     <ds:schemaRef ds:uri="http://schemas.openxmlformats.org/officeDocument/2006/bibliography"/>
   </ds:schemaRefs>

</xml_diff>